<commit_message>
Updated JSON example and added some missing punctuation.
</commit_message>
<xml_diff>
--- a/CMPSC 390 project documents/SoftwareTechnicalSpecificationTeam3AccountManager_4-30-19.docx
+++ b/CMPSC 390 project documents/SoftwareTechnicalSpecificationTeam3AccountManager_4-30-19.docx
@@ -1,6 +1,6 @@
 
 <file path=word/document.xml><?xml version="1.0" encoding="utf-8"?>
-<w:document xmlns:wpc="http://schemas.microsoft.com/office/word/2010/wordprocessingCanvas" xmlns:mc="http://schemas.openxmlformats.org/markup-compatibility/2006" xmlns:o="urn:schemas-microsoft-com:office:office" xmlns:r="http://schemas.openxmlformats.org/officeDocument/2006/relationships" xmlns:m="http://schemas.openxmlformats.org/officeDocument/2006/math" xmlns:v="urn:schemas-microsoft-com:vml" xmlns:wp14="http://schemas.microsoft.com/office/word/2010/wordprocessingDrawing" xmlns:wp="http://schemas.openxmlformats.org/drawingml/2006/wordprocessingDrawing" xmlns:w10="urn:schemas-microsoft-com:office:word" xmlns:w="http://schemas.openxmlformats.org/wordprocessingml/2006/main" xmlns:w14="http://schemas.microsoft.com/office/word/2010/wordml" xmlns:wpg="http://schemas.microsoft.com/office/word/2010/wordprocessingGroup" xmlns:wpi="http://schemas.microsoft.com/office/word/2010/wordprocessingInk" xmlns:wne="http://schemas.microsoft.com/office/word/2006/wordml" xmlns:wps="http://schemas.microsoft.com/office/word/2010/wordprocessingShape" mc:Ignorable="w14 wp14">
+<w:document xmlns:wpc="http://schemas.microsoft.com/office/word/2010/wordprocessingCanvas" xmlns:cx="http://schemas.microsoft.com/office/drawing/2014/chartex" xmlns:cx1="http://schemas.microsoft.com/office/drawing/2015/9/8/chartex" xmlns:cx2="http://schemas.microsoft.com/office/drawing/2015/10/21/chartex" xmlns:cx3="http://schemas.microsoft.com/office/drawing/2016/5/9/chartex" xmlns:cx4="http://schemas.microsoft.com/office/drawing/2016/5/10/chartex" xmlns:cx5="http://schemas.microsoft.com/office/drawing/2016/5/11/chartex" xmlns:cx6="http://schemas.microsoft.com/office/drawing/2016/5/12/chartex" xmlns:cx7="http://schemas.microsoft.com/office/drawing/2016/5/13/chartex" xmlns:cx8="http://schemas.microsoft.com/office/drawing/2016/5/14/chartex" xmlns:mc="http://schemas.openxmlformats.org/markup-compatibility/2006" xmlns:aink="http://schemas.microsoft.com/office/drawing/2016/ink" xmlns:am3d="http://schemas.microsoft.com/office/drawing/2017/model3d" xmlns:o="urn:schemas-microsoft-com:office:office" xmlns:r="http://schemas.openxmlformats.org/officeDocument/2006/relationships" xmlns:m="http://schemas.openxmlformats.org/officeDocument/2006/math" xmlns:v="urn:schemas-microsoft-com:vml" xmlns:wp14="http://schemas.microsoft.com/office/word/2010/wordprocessingDrawing" xmlns:wp="http://schemas.openxmlformats.org/drawingml/2006/wordprocessingDrawing" xmlns:w10="urn:schemas-microsoft-com:office:word" xmlns:w="http://schemas.openxmlformats.org/wordprocessingml/2006/main" xmlns:w14="http://schemas.microsoft.com/office/word/2010/wordml" xmlns:w15="http://schemas.microsoft.com/office/word/2012/wordml" xmlns:w16cid="http://schemas.microsoft.com/office/word/2016/wordml/cid" xmlns:w16se="http://schemas.microsoft.com/office/word/2015/wordml/symex" xmlns:wpg="http://schemas.microsoft.com/office/word/2010/wordprocessingGroup" xmlns:wpi="http://schemas.microsoft.com/office/word/2010/wordprocessingInk" xmlns:wne="http://schemas.microsoft.com/office/word/2006/wordml" xmlns:wps="http://schemas.microsoft.com/office/word/2010/wordprocessingShape" mc:Ignorable="w14 w15 w16se w16cid wp14">
   <w:body>
     <w:sdt>
       <w:sdtPr>
@@ -216,7 +216,7 @@
                   </wp:anchor>
                 </w:drawing>
               </mc:Choice>
-              <mc:Fallback xmlns:w16se="http://schemas.microsoft.com/office/word/2015/wordml/symex" xmlns:w16cid="http://schemas.microsoft.com/office/word/2016/wordml/cid" xmlns:w15="http://schemas.microsoft.com/office/word/2012/wordml" xmlns:am3d="http://schemas.microsoft.com/office/drawing/2017/model3d" xmlns:aink="http://schemas.microsoft.com/office/drawing/2016/ink" xmlns:cx8="http://schemas.microsoft.com/office/drawing/2016/5/14/chartex" xmlns:cx7="http://schemas.microsoft.com/office/drawing/2016/5/13/chartex" xmlns:cx6="http://schemas.microsoft.com/office/drawing/2016/5/12/chartex" xmlns:cx5="http://schemas.microsoft.com/office/drawing/2016/5/11/chartex" xmlns:cx4="http://schemas.microsoft.com/office/drawing/2016/5/10/chartex" xmlns:cx3="http://schemas.microsoft.com/office/drawing/2016/5/9/chartex" xmlns:cx2="http://schemas.microsoft.com/office/drawing/2015/10/21/chartex" xmlns:cx1="http://schemas.microsoft.com/office/drawing/2015/9/8/chartex" xmlns:cx="http://schemas.microsoft.com/office/drawing/2014/chartex">
+              <mc:Fallback>
                 <w:pict>
                   <v:shapetype w14:anchorId="69AA3B6F" id="_x0000_t202" coordsize="21600,21600" o:spt="202" path="m,l,21600r21600,l21600,xe">
                     <v:stroke joinstyle="miter"/>
@@ -471,7 +471,7 @@
                   </wp:anchor>
                 </w:drawing>
               </mc:Choice>
-              <mc:Fallback xmlns:w16se="http://schemas.microsoft.com/office/word/2015/wordml/symex" xmlns:w16cid="http://schemas.microsoft.com/office/word/2016/wordml/cid" xmlns:w15="http://schemas.microsoft.com/office/word/2012/wordml" xmlns:am3d="http://schemas.microsoft.com/office/drawing/2017/model3d" xmlns:aink="http://schemas.microsoft.com/office/drawing/2016/ink" xmlns:cx8="http://schemas.microsoft.com/office/drawing/2016/5/14/chartex" xmlns:cx7="http://schemas.microsoft.com/office/drawing/2016/5/13/chartex" xmlns:cx6="http://schemas.microsoft.com/office/drawing/2016/5/12/chartex" xmlns:cx5="http://schemas.microsoft.com/office/drawing/2016/5/11/chartex" xmlns:cx4="http://schemas.microsoft.com/office/drawing/2016/5/10/chartex" xmlns:cx3="http://schemas.microsoft.com/office/drawing/2016/5/9/chartex" xmlns:cx2="http://schemas.microsoft.com/office/drawing/2015/10/21/chartex" xmlns:cx1="http://schemas.microsoft.com/office/drawing/2015/9/8/chartex" xmlns:cx="http://schemas.microsoft.com/office/drawing/2014/chartex">
+              <mc:Fallback>
                 <w:pict>
                   <v:rect w14:anchorId="00CFA042" id="Rectangle 132" o:spid="_x0000_s1027" style="position:absolute;margin-left:-4.4pt;margin-top:0;width:46.8pt;height:77.75pt;z-index:251659264;visibility:visible;mso-wrap-style:square;mso-width-percent:76;mso-height-percent:98;mso-top-percent:23;mso-wrap-distance-left:9pt;mso-wrap-distance-top:0;mso-wrap-distance-right:9pt;mso-wrap-distance-bottom:0;mso-position-horizontal:right;mso-position-horizontal-relative:margin;mso-position-vertical-relative:page;mso-width-percent:76;mso-height-percent:98;mso-top-percent:23;mso-width-relative:page;mso-height-relative:page;v-text-anchor:bottom" o:gfxdata="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" fillcolor="#4472c4 [3204]" stroked="f" strokeweight="1pt">
                     <o:lock v:ext="edit" aspectratio="t"/>
@@ -2427,21 +2427,16 @@
           </w:tcPr>
           <w:p>
             <w:r>
-              <w:t xml:space="preserve">Damian Zylski, Barry </w:t>
+              <w:t xml:space="preserve">Damian </w:t>
             </w:r>
             <w:proofErr w:type="spellStart"/>
             <w:r>
-              <w:t>Hoinacki</w:t>
+              <w:t>Zylski</w:t>
             </w:r>
             <w:proofErr w:type="spellEnd"/>
             <w:r>
-              <w:t xml:space="preserve"> </w:t>
-            </w:r>
-            <w:proofErr w:type="spellStart"/>
-            <w:r>
-              <w:t>Jr</w:t>
-            </w:r>
-            <w:proofErr w:type="spellEnd"/>
+              <w:t>, Barry Hoinacki Jr</w:t>
+            </w:r>
           </w:p>
         </w:tc>
         <w:tc>
@@ -2972,13 +2967,64 @@
             <w:r>
               <w:t xml:space="preserve"> section</w:t>
             </w:r>
+            <w:r>
+              <w:t xml:space="preserve"> in Architecture section</w:t>
+            </w:r>
+            <w:r>
+              <w:t>, issues list, and data model section</w:t>
+            </w:r>
+          </w:p>
+        </w:tc>
+      </w:tr>
+      <w:tr>
+        <w:tc>
+          <w:tcPr>
+            <w:tcW w:w="1165" w:type="dxa"/>
+          </w:tcPr>
+          <w:p>
+            <w:r>
+              <w:t>2.0</w:t>
+            </w:r>
+          </w:p>
+        </w:tc>
+        <w:tc>
+          <w:tcPr>
+            <w:tcW w:w="1530" w:type="dxa"/>
+          </w:tcPr>
+          <w:p>
+            <w:r>
+              <w:t>Barry Hoinacki Jr.</w:t>
+            </w:r>
+          </w:p>
+        </w:tc>
+        <w:tc>
+          <w:tcPr>
+            <w:tcW w:w="1710" w:type="dxa"/>
+          </w:tcPr>
+          <w:p>
+            <w:r>
+              <w:t>4/30/2019</w:t>
+            </w:r>
+          </w:p>
+        </w:tc>
+        <w:tc>
+          <w:tcPr>
+            <w:tcW w:w="4945" w:type="dxa"/>
+          </w:tcPr>
+          <w:p>
+            <w:r>
+              <w:t>Update</w:t>
+            </w:r>
+            <w:r>
+              <w:t>d</w:t>
+            </w:r>
             <w:bookmarkStart w:id="1" w:name="_GoBack"/>
             <w:bookmarkEnd w:id="1"/>
             <w:r>
-              <w:t xml:space="preserve"> in Architecture section</w:t>
-            </w:r>
-            <w:r>
-              <w:t>, issues list, and data model section</w:t>
+              <w:t xml:space="preserve"> JSON example</w:t>
+            </w:r>
+            <w:r>
+              <w:t xml:space="preserve"> and added some missing punctuation.</w:t>
             </w:r>
           </w:p>
         </w:tc>
@@ -3029,13 +3075,11 @@
       <w:r>
         <w:t xml:space="preserve">accounts, such as a </w:t>
       </w:r>
-      <w:proofErr w:type="spellStart"/>
-      <w:r>
-        <w:t>gmail</w:t>
-      </w:r>
-      <w:proofErr w:type="spellEnd"/>
-      <w:r>
-        <w:t xml:space="preserve"> account, and their respective details, such as passwords</w:t>
+      <w:r>
+        <w:t>G</w:t>
+      </w:r>
+      <w:r>
+        <w:t>mail account, and their respective details, such as passwords</w:t>
       </w:r>
       <w:r>
         <w:t>, to</w:t>
@@ -3091,6 +3135,9 @@
       <w:r>
         <w:t>use the account manager anywhere (portable)</w:t>
       </w:r>
+      <w:r>
+        <w:t>.</w:t>
+      </w:r>
     </w:p>
     <w:p>
       <w:pPr>
@@ -3103,8 +3150,16 @@
       <w:r>
         <w:t xml:space="preserve">The ability </w:t>
       </w:r>
-      <w:r>
-        <w:t>create a database and add an account to it</w:t>
+      <w:proofErr w:type="gramStart"/>
+      <w:r>
+        <w:t>create</w:t>
+      </w:r>
+      <w:proofErr w:type="gramEnd"/>
+      <w:r>
+        <w:t xml:space="preserve"> a database and add an account to it</w:t>
+      </w:r>
+      <w:r>
+        <w:t>.</w:t>
       </w:r>
     </w:p>
     <w:p>
@@ -3121,6 +3176,9 @@
       <w:r>
         <w:t>load an existing account</w:t>
       </w:r>
+      <w:r>
+        <w:t>.</w:t>
+      </w:r>
     </w:p>
     <w:p>
       <w:pPr>
@@ -3136,6 +3194,9 @@
       <w:r>
         <w:t>edit and delete accounts in a database</w:t>
       </w:r>
+      <w:r>
+        <w:t>.</w:t>
+      </w:r>
     </w:p>
     <w:p>
       <w:pPr>
@@ -3148,6 +3209,9 @@
       <w:r>
         <w:t>The ability to store account information securely using Blowfish encryption</w:t>
       </w:r>
+      <w:r>
+        <w:t>.</w:t>
+      </w:r>
     </w:p>
     <w:p>
       <w:r>
@@ -3165,6 +3229,9 @@
       <w:r>
         <w:t>The ability to use autofill on a particular website or login screen</w:t>
       </w:r>
+      <w:r>
+        <w:t>.</w:t>
+      </w:r>
     </w:p>
     <w:p>
       <w:pPr>
@@ -3177,6 +3244,9 @@
       <w:r>
         <w:t>The ability to export database file in different file formats</w:t>
       </w:r>
+      <w:r>
+        <w:t>.</w:t>
+      </w:r>
     </w:p>
     <w:p>
       <w:pPr>
@@ -3189,6 +3259,9 @@
       <w:r>
         <w:t>The ability to set database policies and usage rules</w:t>
       </w:r>
+      <w:r>
+        <w:t>.</w:t>
+      </w:r>
     </w:p>
     <w:p>
       <w:pPr>
@@ -3209,6 +3282,9 @@
       </w:r>
       <w:r>
         <w:t>the file is accidently edited or deleted</w:t>
+      </w:r>
+      <w:r>
+        <w:t>.</w:t>
       </w:r>
     </w:p>
     <w:p>
@@ -3490,6 +3566,12 @@
               </w:rPr>
               <w:t>A method of encryption/decryption</w:t>
             </w:r>
+            <w:r>
+              <w:rPr>
+                <w:rFonts w:cstheme="minorHAnsi"/>
+              </w:rPr>
+              <w:t>.</w:t>
+            </w:r>
           </w:p>
         </w:tc>
       </w:tr>
@@ -3683,6 +3765,12 @@
               </w:rPr>
               <w:t xml:space="preserve"> The JSON file is always encrypted</w:t>
             </w:r>
+            <w:r>
+              <w:rPr>
+                <w:rFonts w:cstheme="minorHAnsi"/>
+              </w:rPr>
+              <w:t>.</w:t>
+            </w:r>
           </w:p>
         </w:tc>
       </w:tr>
@@ -4115,6 +4203,9 @@
       <w:r>
         <w:t xml:space="preserve"> The software cannot connect remotely to a database file</w:t>
       </w:r>
+      <w:r>
+        <w:t>.</w:t>
+      </w:r>
     </w:p>
     <w:p>
       <w:pPr>
@@ -4192,7 +4283,7 @@
       <w:r>
         <w:t xml:space="preserve">  For details on the other use cases see the project on </w:t>
       </w:r>
-      <w:hyperlink r:id="rId10" w:history="1">
+      <w:hyperlink r:id="rId9" w:history="1">
         <w:r>
           <w:rPr>
             <w:rStyle w:val="Hyperlink"/>
@@ -4500,7 +4591,7 @@
                     </pic:cNvPicPr>
                   </pic:nvPicPr>
                   <pic:blipFill>
-                    <a:blip r:embed="rId11">
+                    <a:blip r:embed="rId10">
                       <a:extLst>
                         <a:ext uri="{28A0092B-C50C-407E-A947-70E740481C1C}">
                           <a14:useLocalDpi xmlns:a14="http://schemas.microsoft.com/office/drawing/2010/main" val="0"/>
@@ -4843,6 +4934,9 @@
             <w:r>
               <w:t>To allow the user to create a new database to store passwords whether it’s the first database or a completely new database</w:t>
             </w:r>
+            <w:r>
+              <w:t>.</w:t>
+            </w:r>
           </w:p>
         </w:tc>
       </w:tr>
@@ -4880,6 +4974,9 @@
             <w:r>
               <w:t>User has portable application on client</w:t>
             </w:r>
+            <w:r>
+              <w:t>.</w:t>
+            </w:r>
           </w:p>
           <w:p>
             <w:pPr>
@@ -4890,7 +4987,10 @@
               </w:numPr>
             </w:pPr>
             <w:r>
-              <w:t xml:space="preserve">User has program launched </w:t>
+              <w:t>User has program launched</w:t>
+            </w:r>
+            <w:r>
+              <w:t>.</w:t>
             </w:r>
           </w:p>
         </w:tc>
@@ -4968,6 +5068,9 @@
             <w:r>
               <w:t>User initiates “Create database option”</w:t>
             </w:r>
+            <w:r>
+              <w:t>.</w:t>
+            </w:r>
           </w:p>
           <w:p>
             <w:pPr>
@@ -4992,6 +5095,9 @@
             <w:r>
               <w:t>User inputs name and database location</w:t>
             </w:r>
+            <w:r>
+              <w:t>.</w:t>
+            </w:r>
           </w:p>
           <w:p>
             <w:pPr>
@@ -5016,6 +5122,9 @@
             <w:r>
               <w:t>Database is created</w:t>
             </w:r>
+            <w:r>
+              <w:t>.</w:t>
+            </w:r>
           </w:p>
         </w:tc>
       </w:tr>
@@ -5069,6 +5178,9 @@
             <w:r>
               <w:t>User decides to cancel database creation</w:t>
             </w:r>
+            <w:r>
+              <w:t>.</w:t>
+            </w:r>
           </w:p>
           <w:p>
             <w:pPr>
@@ -5081,6 +5193,9 @@
             <w:r>
               <w:t xml:space="preserve"> User selects cancel option</w:t>
             </w:r>
+            <w:r>
+              <w:t>.</w:t>
+            </w:r>
           </w:p>
           <w:p>
             <w:pPr>
@@ -5093,6 +5208,9 @@
             <w:r>
               <w:t>User is taken back to the main menu</w:t>
             </w:r>
+            <w:r>
+              <w:t>.</w:t>
+            </w:r>
           </w:p>
           <w:p>
             <w:pPr>
@@ -5105,6 +5223,9 @@
             <w:r>
               <w:t>User leaves master password field blank</w:t>
             </w:r>
+            <w:r>
+              <w:t>.</w:t>
+            </w:r>
           </w:p>
           <w:p>
             <w:pPr>
@@ -5129,6 +5250,9 @@
             <w:r>
               <w:t>User is prompted with error to input a password</w:t>
             </w:r>
+            <w:r>
+              <w:t>.</w:t>
+            </w:r>
           </w:p>
           <w:p>
             <w:pPr>
@@ -5165,6 +5289,9 @@
             <w:r>
               <w:t>User is prompted of error to reinput name</w:t>
             </w:r>
+            <w:r>
+              <w:t>.</w:t>
+            </w:r>
           </w:p>
           <w:p>
             <w:pPr>
@@ -5225,6 +5352,9 @@
             <w:r>
               <w:t>User is prompted to overwrite, rename, or choose a new file location</w:t>
             </w:r>
+            <w:r>
+              <w:t>.</w:t>
+            </w:r>
           </w:p>
           <w:p>
             <w:pPr>
@@ -5237,6 +5367,9 @@
             <w:r>
               <w:t>When user input master password and then inputs it again to verify it, then the passwords do not match</w:t>
             </w:r>
+            <w:r>
+              <w:t>.</w:t>
+            </w:r>
           </w:p>
           <w:p>
             <w:pPr>
@@ -5249,6 +5382,9 @@
             <w:r>
               <w:t>User is notified of error that passwords do not match</w:t>
             </w:r>
+            <w:r>
+              <w:t>.</w:t>
+            </w:r>
           </w:p>
           <w:p>
             <w:pPr>
@@ -5261,6 +5397,9 @@
             <w:r>
               <w:t>User re-inputs both password fields</w:t>
             </w:r>
+            <w:r>
+              <w:t>.</w:t>
+            </w:r>
           </w:p>
         </w:tc>
       </w:tr>
@@ -5291,6 +5430,9 @@
             <w:r>
               <w:t>Essential</w:t>
             </w:r>
+            <w:r>
+              <w:t>.</w:t>
+            </w:r>
           </w:p>
         </w:tc>
       </w:tr>
@@ -5321,6 +5463,9 @@
             <w:r>
               <w:t>First increment</w:t>
             </w:r>
+            <w:r>
+              <w:t>.</w:t>
+            </w:r>
           </w:p>
         </w:tc>
       </w:tr>
@@ -5349,7 +5494,18 @@
           </w:tcPr>
           <w:p>
             <w:r>
-              <w:t>Many times a day</w:t>
+              <w:t xml:space="preserve">Many </w:t>
+            </w:r>
+            <w:proofErr w:type="gramStart"/>
+            <w:r>
+              <w:t>times</w:t>
+            </w:r>
+            <w:proofErr w:type="gramEnd"/>
+            <w:r>
+              <w:t xml:space="preserve"> a day</w:t>
+            </w:r>
+            <w:r>
+              <w:t>.</w:t>
             </w:r>
           </w:p>
         </w:tc>
@@ -5380,6 +5536,9 @@
           <w:p>
             <w:r>
               <w:t>Via program interface</w:t>
+            </w:r>
+            <w:r>
+              <w:t>.</w:t>
             </w:r>
           </w:p>
         </w:tc>
@@ -5562,6 +5721,9 @@
             <w:r>
               <w:t>Add account to existing database</w:t>
             </w:r>
+            <w:r>
+              <w:t>.</w:t>
+            </w:r>
           </w:p>
         </w:tc>
       </w:tr>
@@ -5592,6 +5754,9 @@
             <w:r>
               <w:t>Database user</w:t>
             </w:r>
+            <w:r>
+              <w:t>.</w:t>
+            </w:r>
           </w:p>
         </w:tc>
       </w:tr>
@@ -5621,6 +5786,9 @@
           <w:p>
             <w:r>
               <w:t>To add an account and login info for that account to an existing database</w:t>
+            </w:r>
+            <w:r>
+              <w:t>.</w:t>
             </w:r>
           </w:p>
         </w:tc>
@@ -5659,6 +5827,9 @@
             <w:r>
               <w:t>Portable application exists on client</w:t>
             </w:r>
+            <w:r>
+              <w:t>.</w:t>
+            </w:r>
           </w:p>
           <w:p>
             <w:pPr>
@@ -5671,6 +5842,9 @@
             <w:r>
               <w:t>User has program launched</w:t>
             </w:r>
+            <w:r>
+              <w:t>.</w:t>
+            </w:r>
           </w:p>
           <w:p>
             <w:pPr>
@@ -5683,6 +5857,9 @@
             <w:r>
               <w:t>User’s database already exists</w:t>
             </w:r>
+            <w:r>
+              <w:t>.</w:t>
+            </w:r>
           </w:p>
           <w:p>
             <w:pPr>
@@ -5696,6 +5873,9 @@
               <w:lastRenderedPageBreak/>
               <w:t>User knows the master password</w:t>
             </w:r>
+            <w:r>
+              <w:t>.</w:t>
+            </w:r>
           </w:p>
         </w:tc>
       </w:tr>
@@ -5726,6 +5906,9 @@
           <w:p>
             <w:r>
               <w:t>User wants to add an account to the database to store the login info for an account</w:t>
+            </w:r>
+            <w:r>
+              <w:t>.</w:t>
             </w:r>
           </w:p>
         </w:tc>
@@ -5773,6 +5956,9 @@
             <w:r>
               <w:t>User has already created or loaded the database they want to access</w:t>
             </w:r>
+            <w:r>
+              <w:t>.</w:t>
+            </w:r>
           </w:p>
           <w:p>
             <w:pPr>
@@ -5785,6 +5971,9 @@
             <w:r>
               <w:t>User has already logged into the database using the master password</w:t>
             </w:r>
+            <w:r>
+              <w:t>.</w:t>
+            </w:r>
           </w:p>
           <w:p>
             <w:pPr>
@@ -5797,6 +5986,9 @@
             <w:r>
               <w:t>User initiates “add account option”</w:t>
             </w:r>
+            <w:r>
+              <w:t>.</w:t>
+            </w:r>
           </w:p>
           <w:p>
             <w:pPr>
@@ -5833,6 +6025,9 @@
             <w:r>
               <w:t>Password field and confirm password field match</w:t>
             </w:r>
+            <w:r>
+              <w:t>.</w:t>
+            </w:r>
           </w:p>
           <w:p>
             <w:pPr>
@@ -5903,6 +6098,9 @@
             <w:r>
               <w:t>User selects cancel option</w:t>
             </w:r>
+            <w:r>
+              <w:t>.</w:t>
+            </w:r>
           </w:p>
           <w:p>
             <w:pPr>
@@ -5915,6 +6113,9 @@
             <w:r>
               <w:t>User is taken back to the main menu</w:t>
             </w:r>
+            <w:r>
+              <w:t>.</w:t>
+            </w:r>
           </w:p>
           <w:p>
             <w:pPr>
@@ -5999,6 +6200,9 @@
             <w:r>
               <w:t>User has no account entries in the database</w:t>
             </w:r>
+            <w:r>
+              <w:t>.</w:t>
+            </w:r>
           </w:p>
           <w:p>
             <w:pPr>
@@ -6011,6 +6215,9 @@
             <w:r>
               <w:t>User selects edit account with no existing account in database</w:t>
             </w:r>
+            <w:r>
+              <w:t>.</w:t>
+            </w:r>
           </w:p>
           <w:p>
             <w:pPr>
@@ -6058,6 +6265,9 @@
             <w:r>
               <w:t>Essential</w:t>
             </w:r>
+            <w:r>
+              <w:t>.</w:t>
+            </w:r>
           </w:p>
         </w:tc>
       </w:tr>
@@ -6088,6 +6298,9 @@
             <w:r>
               <w:t>First Increment</w:t>
             </w:r>
+            <w:r>
+              <w:t>.</w:t>
+            </w:r>
           </w:p>
         </w:tc>
       </w:tr>
@@ -6116,7 +6329,18 @@
           </w:tcPr>
           <w:p>
             <w:r>
-              <w:t>Many times a day</w:t>
+              <w:t xml:space="preserve">Many </w:t>
+            </w:r>
+            <w:proofErr w:type="gramStart"/>
+            <w:r>
+              <w:t>times</w:t>
+            </w:r>
+            <w:proofErr w:type="gramEnd"/>
+            <w:r>
+              <w:t xml:space="preserve"> a day</w:t>
+            </w:r>
+            <w:r>
+              <w:t>.</w:t>
             </w:r>
           </w:p>
         </w:tc>
@@ -6147,6 +6371,9 @@
           <w:p>
             <w:r>
               <w:t>Via program interface</w:t>
+            </w:r>
+            <w:r>
+              <w:t>.</w:t>
             </w:r>
           </w:p>
         </w:tc>
@@ -6335,6 +6562,9 @@
             <w:r>
               <w:t>Edit an account in an existing database</w:t>
             </w:r>
+            <w:r>
+              <w:t>.</w:t>
+            </w:r>
           </w:p>
         </w:tc>
       </w:tr>
@@ -6365,6 +6595,9 @@
             <w:r>
               <w:t>Database user</w:t>
             </w:r>
+            <w:r>
+              <w:t>.</w:t>
+            </w:r>
           </w:p>
         </w:tc>
       </w:tr>
@@ -6394,6 +6627,9 @@
           <w:p>
             <w:r>
               <w:t>To edit an account entry in an existing database</w:t>
+            </w:r>
+            <w:r>
+              <w:t>.</w:t>
             </w:r>
           </w:p>
         </w:tc>
@@ -6432,6 +6668,9 @@
             <w:r>
               <w:t>Portable program exists on client</w:t>
             </w:r>
+            <w:r>
+              <w:t>.</w:t>
+            </w:r>
           </w:p>
           <w:p>
             <w:pPr>
@@ -6444,6 +6683,9 @@
             <w:r>
               <w:t>User has program launched</w:t>
             </w:r>
+            <w:r>
+              <w:t>.</w:t>
+            </w:r>
           </w:p>
           <w:p>
             <w:pPr>
@@ -6456,6 +6698,9 @@
             <w:r>
               <w:t>User’s database already exists</w:t>
             </w:r>
+            <w:r>
+              <w:t>.</w:t>
+            </w:r>
           </w:p>
           <w:p>
             <w:pPr>
@@ -6468,6 +6713,9 @@
             <w:r>
               <w:t>User knows the master password</w:t>
             </w:r>
+            <w:r>
+              <w:t>.</w:t>
+            </w:r>
           </w:p>
           <w:p>
             <w:pPr>
@@ -6480,6 +6728,9 @@
             <w:r>
               <w:t>Account entry already exists</w:t>
             </w:r>
+            <w:r>
+              <w:t>.</w:t>
+            </w:r>
           </w:p>
         </w:tc>
       </w:tr>
@@ -6509,6 +6760,9 @@
           <w:p>
             <w:r>
               <w:t>User wants to edit an already existing account entry in the database</w:t>
+            </w:r>
+            <w:r>
+              <w:t>.</w:t>
             </w:r>
           </w:p>
         </w:tc>
@@ -6556,6 +6810,9 @@
             <w:r>
               <w:t>User has selected the database they want to access</w:t>
             </w:r>
+            <w:r>
+              <w:t>.</w:t>
+            </w:r>
           </w:p>
           <w:p>
             <w:pPr>
@@ -6568,6 +6825,9 @@
             <w:r>
               <w:t>User has logged into the database using the master password</w:t>
             </w:r>
+            <w:r>
+              <w:t>.</w:t>
+            </w:r>
           </w:p>
           <w:p>
             <w:pPr>
@@ -6578,11 +6838,11 @@
               </w:numPr>
             </w:pPr>
             <w:r>
-              <w:t>User selects account entry and initiates “edit account</w:t>
+              <w:t xml:space="preserve">User selects account entry and initiates “edit </w:t>
             </w:r>
             <w:proofErr w:type="gramStart"/>
             <w:r>
-              <w:t>“ option</w:t>
+              <w:t>account“ option</w:t>
             </w:r>
             <w:proofErr w:type="gramEnd"/>
             <w:r>
@@ -6612,6 +6872,9 @@
             <w:r>
               <w:t>User inputs new information or leaves old information as is</w:t>
             </w:r>
+            <w:r>
+              <w:t>.</w:t>
+            </w:r>
           </w:p>
           <w:p>
             <w:pPr>
@@ -6624,6 +6887,9 @@
             <w:r>
               <w:t>Password field and confirm password field match</w:t>
             </w:r>
+            <w:r>
+              <w:t>.</w:t>
+            </w:r>
           </w:p>
           <w:p>
             <w:pPr>
@@ -6694,6 +6960,9 @@
             <w:r>
               <w:t>User wants to cancel editing the account</w:t>
             </w:r>
+            <w:r>
+              <w:t>.</w:t>
+            </w:r>
           </w:p>
           <w:p>
             <w:pPr>
@@ -6706,6 +6975,9 @@
             <w:r>
               <w:t>User is taken back to the main menu</w:t>
             </w:r>
+            <w:r>
+              <w:t>.</w:t>
+            </w:r>
           </w:p>
           <w:p>
             <w:pPr>
@@ -6778,6 +7050,9 @@
             <w:r>
               <w:t>User is prompted with error message to input required information</w:t>
             </w:r>
+            <w:r>
+              <w:t>.</w:t>
+            </w:r>
           </w:p>
           <w:p>
             <w:pPr>
@@ -6790,6 +7065,9 @@
             <w:r>
               <w:t>User has no account entries in the database</w:t>
             </w:r>
+            <w:r>
+              <w:t>.</w:t>
+            </w:r>
           </w:p>
           <w:p>
             <w:pPr>
@@ -6802,6 +7080,9 @@
             <w:r>
               <w:t>User selects edit account with no existing account in database</w:t>
             </w:r>
+            <w:r>
+              <w:t>.</w:t>
+            </w:r>
           </w:p>
           <w:p>
             <w:pPr>
@@ -6845,6 +7126,9 @@
             <w:r>
               <w:t>Essential</w:t>
             </w:r>
+            <w:r>
+              <w:t>.</w:t>
+            </w:r>
           </w:p>
         </w:tc>
       </w:tr>
@@ -6875,6 +7159,9 @@
             <w:r>
               <w:t>Second Increment</w:t>
             </w:r>
+            <w:r>
+              <w:t>.</w:t>
+            </w:r>
           </w:p>
         </w:tc>
       </w:tr>
@@ -6905,6 +7192,9 @@
             <w:r>
               <w:t>Sometimes in a day</w:t>
             </w:r>
+            <w:r>
+              <w:t>.</w:t>
+            </w:r>
           </w:p>
         </w:tc>
       </w:tr>
@@ -6934,6 +7224,9 @@
           <w:p>
             <w:r>
               <w:t>Via program interface</w:t>
+            </w:r>
+            <w:r>
+              <w:t>.</w:t>
             </w:r>
           </w:p>
         </w:tc>
@@ -7129,6 +7422,9 @@
             <w:r>
               <w:t>Encrypt</w:t>
             </w:r>
+            <w:r>
+              <w:t>.</w:t>
+            </w:r>
           </w:p>
         </w:tc>
       </w:tr>
@@ -7158,6 +7454,9 @@
           <w:p>
             <w:r>
               <w:t>Database user</w:t>
+            </w:r>
+            <w:r>
+              <w:t>.</w:t>
             </w:r>
           </w:p>
         </w:tc>
@@ -7226,6 +7525,9 @@
             <w:r>
               <w:t>Portable program exists on client</w:t>
             </w:r>
+            <w:r>
+              <w:t>.</w:t>
+            </w:r>
           </w:p>
           <w:p>
             <w:pPr>
@@ -7238,6 +7540,9 @@
             <w:r>
               <w:t>User has program launched</w:t>
             </w:r>
+            <w:r>
+              <w:t>.</w:t>
+            </w:r>
           </w:p>
           <w:p>
             <w:pPr>
@@ -7248,8 +7553,16 @@
               </w:numPr>
             </w:pPr>
             <w:r>
-              <w:t xml:space="preserve">User has initiated an option that uses Encrypt use case </w:t>
-            </w:r>
+              <w:t xml:space="preserve">User has initiated an option that uses Encrypt use </w:t>
+            </w:r>
+            <w:proofErr w:type="gramStart"/>
+            <w:r>
+              <w:t xml:space="preserve">case </w:t>
+            </w:r>
+            <w:r>
+              <w:t>.</w:t>
+            </w:r>
+            <w:proofErr w:type="gramEnd"/>
           </w:p>
         </w:tc>
       </w:tr>
@@ -7279,6 +7592,9 @@
           <w:p>
             <w:r>
               <w:t>User has created, edited, or deleted an account or database and needs the contents to be encrypted as it is saved</w:t>
+            </w:r>
+            <w:r>
+              <w:t>.</w:t>
             </w:r>
           </w:p>
         </w:tc>
@@ -7326,6 +7642,9 @@
             <w:r>
               <w:t>User initiates add account, create database, edit account, delete account or save account or adds or edits security questions or properties</w:t>
             </w:r>
+            <w:r>
+              <w:t>.</w:t>
+            </w:r>
           </w:p>
           <w:p>
             <w:pPr>
@@ -7350,6 +7669,9 @@
             <w:r>
               <w:t>Account/database details are ready to be written to database file</w:t>
             </w:r>
+            <w:r>
+              <w:t>.</w:t>
+            </w:r>
           </w:p>
           <w:p>
             <w:pPr>
@@ -7362,6 +7684,9 @@
             <w:r>
               <w:t>Details are encrypted by the System before being written to the file</w:t>
             </w:r>
+            <w:r>
+              <w:t>.</w:t>
+            </w:r>
           </w:p>
           <w:p>
             <w:pPr>
@@ -7374,6 +7699,9 @@
             <w:r>
               <w:t>Details are encrypted using the Blowfish algorithm, and using the master password as the key</w:t>
             </w:r>
+            <w:r>
+              <w:t>.</w:t>
+            </w:r>
           </w:p>
           <w:p>
             <w:pPr>
@@ -7386,6 +7714,9 @@
             <w:r>
               <w:t>Encrypted contents are successfully written to the file by the system</w:t>
             </w:r>
+            <w:r>
+              <w:t>.</w:t>
+            </w:r>
           </w:p>
         </w:tc>
       </w:tr>
@@ -7438,6 +7769,9 @@
             <w:r>
               <w:t>User decides to cancel database creation, or account adding, editing, deleting</w:t>
             </w:r>
+            <w:r>
+              <w:t>.</w:t>
+            </w:r>
           </w:p>
           <w:p>
             <w:pPr>
@@ -7450,6 +7784,9 @@
             <w:r>
               <w:t xml:space="preserve"> User selects cancel option</w:t>
             </w:r>
+            <w:r>
+              <w:t>.</w:t>
+            </w:r>
           </w:p>
           <w:p>
             <w:pPr>
@@ -7462,6 +7799,9 @@
             <w:r>
               <w:t>User is taken back to the main menu</w:t>
             </w:r>
+            <w:r>
+              <w:t>.</w:t>
+            </w:r>
           </w:p>
           <w:p>
             <w:pPr>
@@ -7474,6 +7814,9 @@
             <w:r>
               <w:t>Contents are not encrypted</w:t>
             </w:r>
+            <w:r>
+              <w:t>.</w:t>
+            </w:r>
           </w:p>
         </w:tc>
       </w:tr>
@@ -7504,6 +7847,9 @@
             <w:r>
               <w:t>Essential</w:t>
             </w:r>
+            <w:r>
+              <w:t>.</w:t>
+            </w:r>
           </w:p>
         </w:tc>
       </w:tr>
@@ -7534,6 +7880,9 @@
             <w:r>
               <w:t>Second increment</w:t>
             </w:r>
+            <w:r>
+              <w:t>.</w:t>
+            </w:r>
           </w:p>
         </w:tc>
       </w:tr>
@@ -7562,7 +7911,18 @@
           </w:tcPr>
           <w:p>
             <w:r>
-              <w:t>Many times a day</w:t>
+              <w:t xml:space="preserve">Many </w:t>
+            </w:r>
+            <w:proofErr w:type="gramStart"/>
+            <w:r>
+              <w:t>times</w:t>
+            </w:r>
+            <w:proofErr w:type="gramEnd"/>
+            <w:r>
+              <w:t xml:space="preserve"> a day</w:t>
+            </w:r>
+            <w:r>
+              <w:t>.</w:t>
             </w:r>
           </w:p>
         </w:tc>
@@ -7594,6 +7954,9 @@
             <w:r>
               <w:t>Via program interface</w:t>
             </w:r>
+            <w:r>
+              <w:t>.</w:t>
+            </w:r>
           </w:p>
         </w:tc>
       </w:tr>
@@ -7624,6 +7987,9 @@
             <w:r>
               <w:t>System</w:t>
             </w:r>
+            <w:r>
+              <w:t>.</w:t>
+            </w:r>
           </w:p>
         </w:tc>
       </w:tr>
@@ -7653,6 +8019,9 @@
           <w:p>
             <w:r>
               <w:t>Via encryption method</w:t>
+            </w:r>
+            <w:r>
+              <w:t>.</w:t>
             </w:r>
           </w:p>
         </w:tc>
@@ -7768,6 +8137,9 @@
             <w:r>
               <w:t>Decrypt</w:t>
             </w:r>
+            <w:r>
+              <w:t>.</w:t>
+            </w:r>
           </w:p>
         </w:tc>
       </w:tr>
@@ -7798,6 +8170,9 @@
             <w:r>
               <w:t>Database user</w:t>
             </w:r>
+            <w:r>
+              <w:t>.</w:t>
+            </w:r>
           </w:p>
         </w:tc>
       </w:tr>
@@ -7827,6 +8202,9 @@
           <w:p>
             <w:r>
               <w:t>To decrypt the content that is being read from the database file, which is done while loading a database file</w:t>
+            </w:r>
+            <w:r>
+              <w:t>.</w:t>
             </w:r>
           </w:p>
         </w:tc>
@@ -7865,6 +8243,9 @@
             <w:r>
               <w:t>Portable application exists on client</w:t>
             </w:r>
+            <w:r>
+              <w:t>.</w:t>
+            </w:r>
           </w:p>
           <w:p>
             <w:pPr>
@@ -7877,6 +8258,9 @@
             <w:r>
               <w:t>User has program launched</w:t>
             </w:r>
+            <w:r>
+              <w:t>.</w:t>
+            </w:r>
           </w:p>
           <w:p>
             <w:pPr>
@@ -7887,7 +8271,10 @@
               </w:numPr>
             </w:pPr>
             <w:r>
-              <w:t xml:space="preserve">User has initiated the load account option that uses the Decrypt use case </w:t>
+              <w:t>User has initiated the load account option that uses the Decrypt use case</w:t>
+            </w:r>
+            <w:r>
+              <w:t>.</w:t>
             </w:r>
           </w:p>
         </w:tc>
@@ -7918,6 +8305,9 @@
           <w:p>
             <w:r>
               <w:t>User wants to load a database</w:t>
+            </w:r>
+            <w:r>
+              <w:t>.</w:t>
             </w:r>
           </w:p>
         </w:tc>
@@ -7965,6 +8355,9 @@
             <w:r>
               <w:t>User initiates the load database option</w:t>
             </w:r>
+            <w:r>
+              <w:t>.</w:t>
+            </w:r>
           </w:p>
           <w:p>
             <w:pPr>
@@ -7977,6 +8370,9 @@
             <w:r>
               <w:t>User chooses the database file they want to load</w:t>
             </w:r>
+            <w:r>
+              <w:t>.</w:t>
+            </w:r>
           </w:p>
           <w:p>
             <w:pPr>
@@ -7989,6 +8385,9 @@
             <w:r>
               <w:t>User successfully inputs the correct master password</w:t>
             </w:r>
+            <w:r>
+              <w:t>.</w:t>
+            </w:r>
           </w:p>
           <w:p>
             <w:pPr>
@@ -8001,6 +8400,9 @@
             <w:r>
               <w:t>Contents are decrypted by the system using the Blowfish algorithm where the master password acts as the key</w:t>
             </w:r>
+            <w:r>
+              <w:t>.</w:t>
+            </w:r>
           </w:p>
           <w:p>
             <w:pPr>
@@ -8013,6 +8415,9 @@
             <w:r>
               <w:t>Contents are read from the file and loaded into the account manager by the system</w:t>
             </w:r>
+            <w:r>
+              <w:t>.</w:t>
+            </w:r>
           </w:p>
         </w:tc>
       </w:tr>
@@ -8077,6 +8482,9 @@
             <w:r>
               <w:t xml:space="preserve"> User selects cancel option</w:t>
             </w:r>
+            <w:r>
+              <w:t>.</w:t>
+            </w:r>
           </w:p>
           <w:p>
             <w:pPr>
@@ -8089,6 +8497,9 @@
             <w:r>
               <w:t>User is taken back to the main menu</w:t>
             </w:r>
+            <w:r>
+              <w:t>.</w:t>
+            </w:r>
           </w:p>
           <w:p>
             <w:pPr>
@@ -8101,6 +8512,9 @@
             <w:r>
               <w:t>Contents are not decrypted</w:t>
             </w:r>
+            <w:r>
+              <w:t>.</w:t>
+            </w:r>
           </w:p>
           <w:p>
             <w:pPr>
@@ -8113,6 +8527,9 @@
             <w:r>
               <w:t>User input the wrong master password</w:t>
             </w:r>
+            <w:r>
+              <w:t>.</w:t>
+            </w:r>
           </w:p>
           <w:p>
             <w:pPr>
@@ -8137,6 +8554,9 @@
             <w:r>
               <w:t>Contents are not decrypted</w:t>
             </w:r>
+            <w:r>
+              <w:t>.</w:t>
+            </w:r>
           </w:p>
         </w:tc>
       </w:tr>
@@ -8167,6 +8587,9 @@
             <w:r>
               <w:t>Essential</w:t>
             </w:r>
+            <w:r>
+              <w:t>.</w:t>
+            </w:r>
           </w:p>
         </w:tc>
       </w:tr>
@@ -8197,6 +8620,9 @@
             <w:r>
               <w:t>Second increment</w:t>
             </w:r>
+            <w:r>
+              <w:t>.</w:t>
+            </w:r>
           </w:p>
         </w:tc>
       </w:tr>
@@ -8225,7 +8651,18 @@
           </w:tcPr>
           <w:p>
             <w:r>
-              <w:t>Many times a day</w:t>
+              <w:t xml:space="preserve">Many </w:t>
+            </w:r>
+            <w:proofErr w:type="gramStart"/>
+            <w:r>
+              <w:t>times</w:t>
+            </w:r>
+            <w:proofErr w:type="gramEnd"/>
+            <w:r>
+              <w:t xml:space="preserve"> a day</w:t>
+            </w:r>
+            <w:r>
+              <w:t>.</w:t>
             </w:r>
           </w:p>
         </w:tc>
@@ -8257,6 +8694,9 @@
             <w:r>
               <w:t>Via program interface</w:t>
             </w:r>
+            <w:r>
+              <w:t>.</w:t>
+            </w:r>
           </w:p>
         </w:tc>
       </w:tr>
@@ -8287,6 +8727,9 @@
             <w:r>
               <w:t>System</w:t>
             </w:r>
+            <w:r>
+              <w:t>.</w:t>
+            </w:r>
           </w:p>
         </w:tc>
       </w:tr>
@@ -8316,6 +8759,9 @@
           <w:p>
             <w:r>
               <w:t>Via decryption method</w:t>
+            </w:r>
+            <w:r>
+              <w:t>.</w:t>
             </w:r>
           </w:p>
         </w:tc>
@@ -8381,6 +8827,9 @@
       <w:r>
         <w:t>There are no external interface requirements</w:t>
       </w:r>
+      <w:r>
+        <w:t>.</w:t>
+      </w:r>
     </w:p>
     <w:p>
       <w:pPr>
@@ -8402,7 +8851,7 @@
       <w:r>
         <w:t xml:space="preserve"> is developed as a </w:t>
       </w:r>
-      <w:hyperlink r:id="rId12" w:history="1">
+      <w:hyperlink r:id="rId11" w:history="1">
         <w:r>
           <w:rPr>
             <w:rStyle w:val="Hyperlink"/>
@@ -8422,7 +8871,7 @@
       <w:r>
         <w:t xml:space="preserve"> the </w:t>
       </w:r>
-      <w:hyperlink r:id="rId13" w:history="1">
+      <w:hyperlink r:id="rId12" w:history="1">
         <w:r>
           <w:rPr>
             <w:rStyle w:val="Hyperlink"/>
@@ -8570,7 +9019,7 @@
                     </pic:cNvPicPr>
                   </pic:nvPicPr>
                   <pic:blipFill>
-                    <a:blip r:embed="rId14">
+                    <a:blip r:embed="rId13">
                       <a:extLst>
                         <a:ext uri="{28A0092B-C50C-407E-A947-70E740481C1C}">
                           <a14:useLocalDpi xmlns:a14="http://schemas.microsoft.com/office/drawing/2010/main" val="0"/>
@@ -8831,6 +9280,9 @@
       <w:r>
         <w:t xml:space="preserve"> Used as key for encryption and decryption</w:t>
       </w:r>
+      <w:r>
+        <w:t>.</w:t>
+      </w:r>
     </w:p>
     <w:p>
       <w:pPr>
@@ -9493,7 +9945,6 @@
           <w:szCs w:val="24"/>
         </w:rPr>
         <w:br/>
-        <w:t xml:space="preserve">            { </w:t>
       </w:r>
       <w:r>
         <w:rPr>
@@ -9502,7 +9953,7 @@
           <w:szCs w:val="24"/>
         </w:rPr>
         <w:br/>
-        <w:t>               "Question":"",</w:t>
+        <w:t>         ],</w:t>
       </w:r>
       <w:r>
         <w:rPr>
@@ -9511,7 +9962,411 @@
           <w:szCs w:val="24"/>
         </w:rPr>
         <w:br/>
-        <w:t>               "Answer":""</w:t>
+        <w:t>         "</w:t>
+      </w:r>
+      <w:proofErr w:type="spellStart"/>
+      <w:r>
+        <w:rPr>
+          <w:rFonts w:ascii="Times New Roman" w:eastAsia="Times New Roman" w:hAnsi="Times New Roman" w:cs="Times New Roman"/>
+          <w:sz w:val="24"/>
+          <w:szCs w:val="24"/>
+        </w:rPr>
+        <w:t>AdditionalProperties</w:t>
+      </w:r>
+      <w:proofErr w:type="spellEnd"/>
+      <w:r>
+        <w:rPr>
+          <w:rFonts w:ascii="Times New Roman" w:eastAsia="Times New Roman" w:hAnsi="Times New Roman" w:cs="Times New Roman"/>
+          <w:sz w:val="24"/>
+          <w:szCs w:val="24"/>
+        </w:rPr>
+        <w:t xml:space="preserve">":[ </w:t>
+      </w:r>
+      <w:r>
+        <w:rPr>
+          <w:rFonts w:ascii="Times New Roman" w:eastAsia="Times New Roman" w:hAnsi="Times New Roman" w:cs="Times New Roman"/>
+          <w:sz w:val="24"/>
+          <w:szCs w:val="24"/>
+        </w:rPr>
+        <w:br/>
+      </w:r>
+      <w:r>
+        <w:rPr>
+          <w:rFonts w:ascii="Times New Roman" w:eastAsia="Times New Roman" w:hAnsi="Times New Roman" w:cs="Times New Roman"/>
+          <w:sz w:val="24"/>
+          <w:szCs w:val="24"/>
+        </w:rPr>
+        <w:br/>
+        <w:t>         ]</w:t>
+      </w:r>
+      <w:r>
+        <w:rPr>
+          <w:rFonts w:ascii="Times New Roman" w:eastAsia="Times New Roman" w:hAnsi="Times New Roman" w:cs="Times New Roman"/>
+          <w:sz w:val="24"/>
+          <w:szCs w:val="24"/>
+        </w:rPr>
+        <w:br/>
+        <w:t>      },</w:t>
+      </w:r>
+      <w:r>
+        <w:rPr>
+          <w:rFonts w:ascii="Times New Roman" w:eastAsia="Times New Roman" w:hAnsi="Times New Roman" w:cs="Times New Roman"/>
+          <w:sz w:val="24"/>
+          <w:szCs w:val="24"/>
+        </w:rPr>
+        <w:br/>
+        <w:t xml:space="preserve">      { </w:t>
+      </w:r>
+      <w:r>
+        <w:rPr>
+          <w:rFonts w:ascii="Times New Roman" w:eastAsia="Times New Roman" w:hAnsi="Times New Roman" w:cs="Times New Roman"/>
+          <w:sz w:val="24"/>
+          <w:szCs w:val="24"/>
+        </w:rPr>
+        <w:br/>
+        <w:t>         "</w:t>
+      </w:r>
+      <w:proofErr w:type="spellStart"/>
+      <w:r>
+        <w:rPr>
+          <w:rFonts w:ascii="Times New Roman" w:eastAsia="Times New Roman" w:hAnsi="Times New Roman" w:cs="Times New Roman"/>
+          <w:sz w:val="24"/>
+          <w:szCs w:val="24"/>
+        </w:rPr>
+        <w:t>label":"</w:t>
+      </w:r>
+      <w:r>
+        <w:rPr>
+          <w:rFonts w:ascii="Times New Roman" w:eastAsia="Times New Roman" w:hAnsi="Times New Roman" w:cs="Times New Roman"/>
+          <w:sz w:val="24"/>
+          <w:szCs w:val="24"/>
+        </w:rPr>
+        <w:t>Facebook</w:t>
+      </w:r>
+      <w:proofErr w:type="spellEnd"/>
+      <w:r>
+        <w:rPr>
+          <w:rFonts w:ascii="Times New Roman" w:eastAsia="Times New Roman" w:hAnsi="Times New Roman" w:cs="Times New Roman"/>
+          <w:sz w:val="24"/>
+          <w:szCs w:val="24"/>
+        </w:rPr>
+        <w:t>",</w:t>
+      </w:r>
+      <w:r>
+        <w:rPr>
+          <w:rFonts w:ascii="Times New Roman" w:eastAsia="Times New Roman" w:hAnsi="Times New Roman" w:cs="Times New Roman"/>
+          <w:sz w:val="24"/>
+          <w:szCs w:val="24"/>
+        </w:rPr>
+        <w:br/>
+        <w:t>         "username":"</w:t>
+      </w:r>
+      <w:proofErr w:type="spellStart"/>
+      <w:r>
+        <w:rPr>
+          <w:rFonts w:ascii="Times New Roman" w:eastAsia="Times New Roman" w:hAnsi="Times New Roman" w:cs="Times New Roman"/>
+          <w:sz w:val="24"/>
+          <w:szCs w:val="24"/>
+        </w:rPr>
+        <w:t>barry_hoinacki_jr</w:t>
+      </w:r>
+      <w:proofErr w:type="spellEnd"/>
+      <w:r>
+        <w:rPr>
+          <w:rFonts w:ascii="Times New Roman" w:eastAsia="Times New Roman" w:hAnsi="Times New Roman" w:cs="Times New Roman"/>
+          <w:sz w:val="24"/>
+          <w:szCs w:val="24"/>
+        </w:rPr>
+        <w:t>",</w:t>
+      </w:r>
+      <w:r>
+        <w:rPr>
+          <w:rFonts w:ascii="Times New Roman" w:eastAsia="Times New Roman" w:hAnsi="Times New Roman" w:cs="Times New Roman"/>
+          <w:sz w:val="24"/>
+          <w:szCs w:val="24"/>
+        </w:rPr>
+        <w:br/>
+        <w:t>         "password":"</w:t>
+      </w:r>
+      <w:r>
+        <w:rPr>
+          <w:rFonts w:ascii="Times New Roman" w:eastAsia="Times New Roman" w:hAnsi="Times New Roman" w:cs="Times New Roman"/>
+          <w:sz w:val="24"/>
+          <w:szCs w:val="24"/>
+        </w:rPr>
+        <w:t>123456789password</w:t>
+      </w:r>
+      <w:r>
+        <w:rPr>
+          <w:rFonts w:ascii="Times New Roman" w:eastAsia="Times New Roman" w:hAnsi="Times New Roman" w:cs="Times New Roman"/>
+          <w:sz w:val="24"/>
+          <w:szCs w:val="24"/>
+        </w:rPr>
+        <w:t>",</w:t>
+      </w:r>
+      <w:r>
+        <w:rPr>
+          <w:rFonts w:ascii="Times New Roman" w:eastAsia="Times New Roman" w:hAnsi="Times New Roman" w:cs="Times New Roman"/>
+          <w:sz w:val="24"/>
+          <w:szCs w:val="24"/>
+        </w:rPr>
+        <w:br/>
+        <w:t>         "</w:t>
+      </w:r>
+      <w:proofErr w:type="spellStart"/>
+      <w:r>
+        <w:rPr>
+          <w:rFonts w:ascii="Times New Roman" w:eastAsia="Times New Roman" w:hAnsi="Times New Roman" w:cs="Times New Roman"/>
+          <w:sz w:val="24"/>
+          <w:szCs w:val="24"/>
+        </w:rPr>
+        <w:t>url</w:t>
+      </w:r>
+      <w:proofErr w:type="spellEnd"/>
+      <w:r>
+        <w:rPr>
+          <w:rFonts w:ascii="Times New Roman" w:eastAsia="Times New Roman" w:hAnsi="Times New Roman" w:cs="Times New Roman"/>
+          <w:sz w:val="24"/>
+          <w:szCs w:val="24"/>
+        </w:rPr>
+        <w:t>":"</w:t>
+      </w:r>
+      <w:r>
+        <w:t xml:space="preserve"> </w:t>
+      </w:r>
+      <w:r>
+        <w:rPr>
+          <w:rFonts w:ascii="Times New Roman" w:eastAsia="Times New Roman" w:hAnsi="Times New Roman" w:cs="Times New Roman"/>
+          <w:sz w:val="24"/>
+          <w:szCs w:val="24"/>
+        </w:rPr>
+        <w:t>https://www.facebook.com/</w:t>
+      </w:r>
+      <w:r>
+        <w:rPr>
+          <w:rFonts w:ascii="Times New Roman" w:eastAsia="Times New Roman" w:hAnsi="Times New Roman" w:cs="Times New Roman"/>
+          <w:sz w:val="24"/>
+          <w:szCs w:val="24"/>
+        </w:rPr>
+        <w:t>",</w:t>
+      </w:r>
+      <w:r>
+        <w:rPr>
+          <w:rFonts w:ascii="Times New Roman" w:eastAsia="Times New Roman" w:hAnsi="Times New Roman" w:cs="Times New Roman"/>
+          <w:sz w:val="24"/>
+          <w:szCs w:val="24"/>
+        </w:rPr>
+        <w:br/>
+        <w:t>         "</w:t>
+      </w:r>
+      <w:proofErr w:type="spellStart"/>
+      <w:r>
+        <w:rPr>
+          <w:rFonts w:ascii="Times New Roman" w:eastAsia="Times New Roman" w:hAnsi="Times New Roman" w:cs="Times New Roman"/>
+          <w:sz w:val="24"/>
+          <w:szCs w:val="24"/>
+        </w:rPr>
+        <w:t>description":"</w:t>
+      </w:r>
+      <w:r>
+        <w:rPr>
+          <w:rFonts w:ascii="Times New Roman" w:eastAsia="Times New Roman" w:hAnsi="Times New Roman" w:cs="Times New Roman"/>
+          <w:sz w:val="24"/>
+          <w:szCs w:val="24"/>
+        </w:rPr>
+        <w:t>Personal</w:t>
+      </w:r>
+      <w:proofErr w:type="spellEnd"/>
+      <w:r>
+        <w:rPr>
+          <w:rFonts w:ascii="Times New Roman" w:eastAsia="Times New Roman" w:hAnsi="Times New Roman" w:cs="Times New Roman"/>
+          <w:sz w:val="24"/>
+          <w:szCs w:val="24"/>
+        </w:rPr>
+        <w:t xml:space="preserve"> </w:t>
+      </w:r>
+      <w:proofErr w:type="spellStart"/>
+      <w:r>
+        <w:rPr>
+          <w:rFonts w:ascii="Times New Roman" w:eastAsia="Times New Roman" w:hAnsi="Times New Roman" w:cs="Times New Roman"/>
+          <w:sz w:val="24"/>
+          <w:szCs w:val="24"/>
+        </w:rPr>
+        <w:t>facebook</w:t>
+      </w:r>
+      <w:proofErr w:type="spellEnd"/>
+      <w:r>
+        <w:rPr>
+          <w:rFonts w:ascii="Times New Roman" w:eastAsia="Times New Roman" w:hAnsi="Times New Roman" w:cs="Times New Roman"/>
+          <w:sz w:val="24"/>
+          <w:szCs w:val="24"/>
+        </w:rPr>
+        <w:t xml:space="preserve"> account</w:t>
+      </w:r>
+      <w:r>
+        <w:rPr>
+          <w:rFonts w:ascii="Times New Roman" w:eastAsia="Times New Roman" w:hAnsi="Times New Roman" w:cs="Times New Roman"/>
+          <w:sz w:val="24"/>
+          <w:szCs w:val="24"/>
+        </w:rPr>
+        <w:t>",</w:t>
+      </w:r>
+      <w:r>
+        <w:rPr>
+          <w:rFonts w:ascii="Times New Roman" w:eastAsia="Times New Roman" w:hAnsi="Times New Roman" w:cs="Times New Roman"/>
+          <w:sz w:val="24"/>
+          <w:szCs w:val="24"/>
+        </w:rPr>
+        <w:br/>
+        <w:t>         "</w:t>
+      </w:r>
+      <w:proofErr w:type="spellStart"/>
+      <w:r>
+        <w:rPr>
+          <w:rFonts w:ascii="Times New Roman" w:eastAsia="Times New Roman" w:hAnsi="Times New Roman" w:cs="Times New Roman"/>
+          <w:sz w:val="24"/>
+          <w:szCs w:val="24"/>
+        </w:rPr>
+        <w:t>category":"</w:t>
+      </w:r>
+      <w:r>
+        <w:rPr>
+          <w:rFonts w:ascii="Times New Roman" w:eastAsia="Times New Roman" w:hAnsi="Times New Roman" w:cs="Times New Roman"/>
+          <w:sz w:val="24"/>
+          <w:szCs w:val="24"/>
+        </w:rPr>
+        <w:t>Social</w:t>
+      </w:r>
+      <w:proofErr w:type="spellEnd"/>
+      <w:r>
+        <w:rPr>
+          <w:rFonts w:ascii="Times New Roman" w:eastAsia="Times New Roman" w:hAnsi="Times New Roman" w:cs="Times New Roman"/>
+          <w:sz w:val="24"/>
+          <w:szCs w:val="24"/>
+        </w:rPr>
+        <w:t xml:space="preserve"> Media</w:t>
+      </w:r>
+      <w:r>
+        <w:rPr>
+          <w:rFonts w:ascii="Times New Roman" w:eastAsia="Times New Roman" w:hAnsi="Times New Roman" w:cs="Times New Roman"/>
+          <w:sz w:val="24"/>
+          <w:szCs w:val="24"/>
+        </w:rPr>
+        <w:t>",</w:t>
+      </w:r>
+      <w:r>
+        <w:rPr>
+          <w:rFonts w:ascii="Times New Roman" w:eastAsia="Times New Roman" w:hAnsi="Times New Roman" w:cs="Times New Roman"/>
+          <w:sz w:val="24"/>
+          <w:szCs w:val="24"/>
+        </w:rPr>
+        <w:br/>
+        <w:t>         "</w:t>
+      </w:r>
+      <w:proofErr w:type="spellStart"/>
+      <w:r>
+        <w:rPr>
+          <w:rFonts w:ascii="Times New Roman" w:eastAsia="Times New Roman" w:hAnsi="Times New Roman" w:cs="Times New Roman"/>
+          <w:sz w:val="24"/>
+          <w:szCs w:val="24"/>
+        </w:rPr>
+        <w:t>SecurityQuestions</w:t>
+      </w:r>
+      <w:proofErr w:type="spellEnd"/>
+      <w:r>
+        <w:rPr>
+          <w:rFonts w:ascii="Times New Roman" w:eastAsia="Times New Roman" w:hAnsi="Times New Roman" w:cs="Times New Roman"/>
+          <w:sz w:val="24"/>
+          <w:szCs w:val="24"/>
+        </w:rPr>
+        <w:t xml:space="preserve">":[ </w:t>
+      </w:r>
+      <w:r>
+        <w:rPr>
+          <w:rFonts w:ascii="Times New Roman" w:eastAsia="Times New Roman" w:hAnsi="Times New Roman" w:cs="Times New Roman"/>
+          <w:sz w:val="24"/>
+          <w:szCs w:val="24"/>
+        </w:rPr>
+        <w:br/>
+        <w:t xml:space="preserve">            { </w:t>
+      </w:r>
+      <w:r>
+        <w:rPr>
+          <w:rFonts w:ascii="Times New Roman" w:eastAsia="Times New Roman" w:hAnsi="Times New Roman" w:cs="Times New Roman"/>
+          <w:sz w:val="24"/>
+          <w:szCs w:val="24"/>
+        </w:rPr>
+        <w:br/>
+        <w:t>               "</w:t>
+      </w:r>
+      <w:proofErr w:type="spellStart"/>
+      <w:r>
+        <w:rPr>
+          <w:rFonts w:ascii="Times New Roman" w:eastAsia="Times New Roman" w:hAnsi="Times New Roman" w:cs="Times New Roman"/>
+          <w:sz w:val="24"/>
+          <w:szCs w:val="24"/>
+        </w:rPr>
+        <w:t>Question":"</w:t>
+      </w:r>
+      <w:r>
+        <w:rPr>
+          <w:rFonts w:ascii="Times New Roman" w:eastAsia="Times New Roman" w:hAnsi="Times New Roman" w:cs="Times New Roman"/>
+          <w:sz w:val="24"/>
+          <w:szCs w:val="24"/>
+        </w:rPr>
+        <w:t>First</w:t>
+      </w:r>
+      <w:proofErr w:type="spellEnd"/>
+      <w:r>
+        <w:rPr>
+          <w:rFonts w:ascii="Times New Roman" w:eastAsia="Times New Roman" w:hAnsi="Times New Roman" w:cs="Times New Roman"/>
+          <w:sz w:val="24"/>
+          <w:szCs w:val="24"/>
+        </w:rPr>
+        <w:t xml:space="preserve"> car model.</w:t>
+      </w:r>
+      <w:r>
+        <w:rPr>
+          <w:rFonts w:ascii="Times New Roman" w:eastAsia="Times New Roman" w:hAnsi="Times New Roman" w:cs="Times New Roman"/>
+          <w:sz w:val="24"/>
+          <w:szCs w:val="24"/>
+        </w:rPr>
+        <w:t>",</w:t>
+      </w:r>
+      <w:r>
+        <w:rPr>
+          <w:rFonts w:ascii="Times New Roman" w:eastAsia="Times New Roman" w:hAnsi="Times New Roman" w:cs="Times New Roman"/>
+          <w:sz w:val="24"/>
+          <w:szCs w:val="24"/>
+        </w:rPr>
+        <w:br/>
+        <w:t>               "</w:t>
+      </w:r>
+      <w:proofErr w:type="spellStart"/>
+      <w:r>
+        <w:rPr>
+          <w:rFonts w:ascii="Times New Roman" w:eastAsia="Times New Roman" w:hAnsi="Times New Roman" w:cs="Times New Roman"/>
+          <w:sz w:val="24"/>
+          <w:szCs w:val="24"/>
+        </w:rPr>
+        <w:t>Answer":"</w:t>
+      </w:r>
+      <w:r>
+        <w:rPr>
+          <w:rFonts w:ascii="Times New Roman" w:eastAsia="Times New Roman" w:hAnsi="Times New Roman" w:cs="Times New Roman"/>
+          <w:sz w:val="24"/>
+          <w:szCs w:val="24"/>
+        </w:rPr>
+        <w:t>Volkswagen</w:t>
+      </w:r>
+      <w:proofErr w:type="spellEnd"/>
+      <w:r>
+        <w:rPr>
+          <w:rFonts w:ascii="Times New Roman" w:eastAsia="Times New Roman" w:hAnsi="Times New Roman" w:cs="Times New Roman"/>
+          <w:sz w:val="24"/>
+          <w:szCs w:val="24"/>
+        </w:rPr>
+        <w:t>"</w:t>
       </w:r>
       <w:r>
         <w:rPr>
@@ -9528,8 +10383,25 @@
           <w:sz w:val="24"/>
           <w:szCs w:val="24"/>
         </w:rPr>
-        <w:br/>
-        <w:t>         ],</w:t>
+        <w:t>,</w:t>
+      </w:r>
+    </w:p>
+    <w:p>
+      <w:pPr>
+        <w:spacing w:after="0" w:line="240" w:lineRule="auto"/>
+        <w:rPr>
+          <w:rFonts w:ascii="Times New Roman" w:eastAsia="Times New Roman" w:hAnsi="Times New Roman" w:cs="Times New Roman"/>
+          <w:sz w:val="24"/>
+          <w:szCs w:val="24"/>
+        </w:rPr>
+      </w:pPr>
+      <w:r>
+        <w:rPr>
+          <w:rFonts w:ascii="Times New Roman" w:eastAsia="Times New Roman" w:hAnsi="Times New Roman" w:cs="Times New Roman"/>
+          <w:sz w:val="24"/>
+          <w:szCs w:val="24"/>
+        </w:rPr>
+        <w:t xml:space="preserve">            { </w:t>
       </w:r>
       <w:r>
         <w:rPr>
@@ -9538,6 +10410,120 @@
           <w:szCs w:val="24"/>
         </w:rPr>
         <w:br/>
+        <w:t>               "</w:t>
+      </w:r>
+      <w:proofErr w:type="spellStart"/>
+      <w:r>
+        <w:rPr>
+          <w:rFonts w:ascii="Times New Roman" w:eastAsia="Times New Roman" w:hAnsi="Times New Roman" w:cs="Times New Roman"/>
+          <w:sz w:val="24"/>
+          <w:szCs w:val="24"/>
+        </w:rPr>
+        <w:t>Question":"</w:t>
+      </w:r>
+      <w:r>
+        <w:rPr>
+          <w:rFonts w:ascii="Times New Roman" w:eastAsia="Times New Roman" w:hAnsi="Times New Roman" w:cs="Times New Roman"/>
+          <w:sz w:val="24"/>
+          <w:szCs w:val="24"/>
+        </w:rPr>
+        <w:t>Mother’s</w:t>
+      </w:r>
+      <w:proofErr w:type="spellEnd"/>
+      <w:r>
+        <w:rPr>
+          <w:rFonts w:ascii="Times New Roman" w:eastAsia="Times New Roman" w:hAnsi="Times New Roman" w:cs="Times New Roman"/>
+          <w:sz w:val="24"/>
+          <w:szCs w:val="24"/>
+        </w:rPr>
+        <w:t xml:space="preserve"> maiden name.</w:t>
+      </w:r>
+      <w:r>
+        <w:rPr>
+          <w:rFonts w:ascii="Times New Roman" w:eastAsia="Times New Roman" w:hAnsi="Times New Roman" w:cs="Times New Roman"/>
+          <w:sz w:val="24"/>
+          <w:szCs w:val="24"/>
+        </w:rPr>
+        <w:t>",</w:t>
+      </w:r>
+      <w:r>
+        <w:rPr>
+          <w:rFonts w:ascii="Times New Roman" w:eastAsia="Times New Roman" w:hAnsi="Times New Roman" w:cs="Times New Roman"/>
+          <w:sz w:val="24"/>
+          <w:szCs w:val="24"/>
+        </w:rPr>
+        <w:br/>
+        <w:t>               "</w:t>
+      </w:r>
+      <w:proofErr w:type="spellStart"/>
+      <w:r>
+        <w:rPr>
+          <w:rFonts w:ascii="Times New Roman" w:eastAsia="Times New Roman" w:hAnsi="Times New Roman" w:cs="Times New Roman"/>
+          <w:sz w:val="24"/>
+          <w:szCs w:val="24"/>
+        </w:rPr>
+        <w:t>Answer":"</w:t>
+      </w:r>
+      <w:r>
+        <w:rPr>
+          <w:rFonts w:ascii="Times New Roman" w:eastAsia="Times New Roman" w:hAnsi="Times New Roman" w:cs="Times New Roman"/>
+          <w:sz w:val="24"/>
+          <w:szCs w:val="24"/>
+        </w:rPr>
+        <w:t>Mary</w:t>
+      </w:r>
+      <w:proofErr w:type="spellEnd"/>
+      <w:r>
+        <w:rPr>
+          <w:rFonts w:ascii="Times New Roman" w:eastAsia="Times New Roman" w:hAnsi="Times New Roman" w:cs="Times New Roman"/>
+          <w:sz w:val="24"/>
+          <w:szCs w:val="24"/>
+        </w:rPr>
+        <w:t>"</w:t>
+      </w:r>
+      <w:r>
+        <w:rPr>
+          <w:rFonts w:ascii="Times New Roman" w:eastAsia="Times New Roman" w:hAnsi="Times New Roman" w:cs="Times New Roman"/>
+          <w:sz w:val="24"/>
+          <w:szCs w:val="24"/>
+        </w:rPr>
+        <w:br/>
+        <w:t>          </w:t>
+      </w:r>
+      <w:proofErr w:type="gramStart"/>
+      <w:r>
+        <w:rPr>
+          <w:rFonts w:ascii="Times New Roman" w:eastAsia="Times New Roman" w:hAnsi="Times New Roman" w:cs="Times New Roman"/>
+          <w:sz w:val="24"/>
+          <w:szCs w:val="24"/>
+        </w:rPr>
+        <w:t>  }</w:t>
+      </w:r>
+      <w:proofErr w:type="gramEnd"/>
+      <w:r>
+        <w:rPr>
+          <w:rFonts w:ascii="Times New Roman" w:eastAsia="Times New Roman" w:hAnsi="Times New Roman" w:cs="Times New Roman"/>
+          <w:sz w:val="24"/>
+          <w:szCs w:val="24"/>
+        </w:rPr>
+        <w:br/>
+        <w:t>         ],</w:t>
+      </w:r>
+      <w:r>
+        <w:rPr>
+          <w:rFonts w:ascii="Times New Roman" w:eastAsia="Times New Roman" w:hAnsi="Times New Roman" w:cs="Times New Roman"/>
+          <w:sz w:val="24"/>
+          <w:szCs w:val="24"/>
+        </w:rPr>
+        <w:br/>
+      </w:r>
+      <w:r>
+        <w:rPr>
+          <w:rFonts w:ascii="Times New Roman" w:eastAsia="Times New Roman" w:hAnsi="Times New Roman" w:cs="Times New Roman"/>
+          <w:sz w:val="24"/>
+          <w:szCs w:val="24"/>
+        </w:rPr>
+        <w:lastRenderedPageBreak/>
         <w:t>         "</w:t>
       </w:r>
       <w:proofErr w:type="spellStart"/>
@@ -9574,7 +10560,41 @@
           <w:szCs w:val="24"/>
         </w:rPr>
         <w:br/>
-        <w:t>               "property":"",</w:t>
+        <w:t>               "</w:t>
+      </w:r>
+      <w:proofErr w:type="spellStart"/>
+      <w:r>
+        <w:rPr>
+          <w:rFonts w:ascii="Times New Roman" w:eastAsia="Times New Roman" w:hAnsi="Times New Roman" w:cs="Times New Roman"/>
+          <w:sz w:val="24"/>
+          <w:szCs w:val="24"/>
+        </w:rPr>
+        <w:t>property":"</w:t>
+      </w:r>
+      <w:r>
+        <w:rPr>
+          <w:rFonts w:ascii="Times New Roman" w:eastAsia="Times New Roman" w:hAnsi="Times New Roman" w:cs="Times New Roman"/>
+          <w:sz w:val="24"/>
+          <w:szCs w:val="24"/>
+        </w:rPr>
+        <w:t>Work</w:t>
+      </w:r>
+      <w:proofErr w:type="spellEnd"/>
+      <w:r>
+        <w:rPr>
+          <w:rFonts w:ascii="Times New Roman" w:eastAsia="Times New Roman" w:hAnsi="Times New Roman" w:cs="Times New Roman"/>
+          <w:sz w:val="24"/>
+          <w:szCs w:val="24"/>
+        </w:rPr>
+        <w:t xml:space="preserve"> or personal use?</w:t>
+      </w:r>
+      <w:r>
+        <w:rPr>
+          <w:rFonts w:ascii="Times New Roman" w:eastAsia="Times New Roman" w:hAnsi="Times New Roman" w:cs="Times New Roman"/>
+          <w:sz w:val="24"/>
+          <w:szCs w:val="24"/>
+        </w:rPr>
+        <w:t>",</w:t>
       </w:r>
       <w:r>
         <w:rPr>
@@ -9601,7 +10621,23 @@
           <w:sz w:val="24"/>
           <w:szCs w:val="24"/>
         </w:rPr>
-        <w:t>":""</w:t>
+        <w:t>":"</w:t>
+      </w:r>
+      <w:r>
+        <w:rPr>
+          <w:rFonts w:ascii="Times New Roman" w:eastAsia="Times New Roman" w:hAnsi="Times New Roman" w:cs="Times New Roman"/>
+          <w:sz w:val="24"/>
+          <w:szCs w:val="24"/>
+        </w:rPr>
+        <w:t>Personal</w:t>
+      </w:r>
+      <w:r>
+        <w:rPr>
+          <w:rFonts w:ascii="Times New Roman" w:eastAsia="Times New Roman" w:hAnsi="Times New Roman" w:cs="Times New Roman"/>
+          <w:sz w:val="24"/>
+          <w:szCs w:val="24"/>
+        </w:rPr>
+        <w:t>"</w:t>
       </w:r>
       <w:r>
         <w:rPr>
@@ -9628,672 +10664,6 @@
           <w:szCs w:val="24"/>
         </w:rPr>
         <w:br/>
-        <w:t>      },</w:t>
-      </w:r>
-      <w:r>
-        <w:rPr>
-          <w:rFonts w:ascii="Times New Roman" w:eastAsia="Times New Roman" w:hAnsi="Times New Roman" w:cs="Times New Roman"/>
-          <w:sz w:val="24"/>
-          <w:szCs w:val="24"/>
-        </w:rPr>
-        <w:br/>
-        <w:t xml:space="preserve">      { </w:t>
-      </w:r>
-      <w:r>
-        <w:rPr>
-          <w:rFonts w:ascii="Times New Roman" w:eastAsia="Times New Roman" w:hAnsi="Times New Roman" w:cs="Times New Roman"/>
-          <w:sz w:val="24"/>
-          <w:szCs w:val="24"/>
-        </w:rPr>
-        <w:br/>
-        <w:t>         "</w:t>
-      </w:r>
-      <w:proofErr w:type="spellStart"/>
-      <w:r>
-        <w:rPr>
-          <w:rFonts w:ascii="Times New Roman" w:eastAsia="Times New Roman" w:hAnsi="Times New Roman" w:cs="Times New Roman"/>
-          <w:sz w:val="24"/>
-          <w:szCs w:val="24"/>
-        </w:rPr>
-        <w:t>label":"</w:t>
-      </w:r>
-      <w:r>
-        <w:rPr>
-          <w:rFonts w:ascii="Times New Roman" w:eastAsia="Times New Roman" w:hAnsi="Times New Roman" w:cs="Times New Roman"/>
-          <w:sz w:val="24"/>
-          <w:szCs w:val="24"/>
-        </w:rPr>
-        <w:t>Facebook</w:t>
-      </w:r>
-      <w:proofErr w:type="spellEnd"/>
-      <w:r>
-        <w:rPr>
-          <w:rFonts w:ascii="Times New Roman" w:eastAsia="Times New Roman" w:hAnsi="Times New Roman" w:cs="Times New Roman"/>
-          <w:sz w:val="24"/>
-          <w:szCs w:val="24"/>
-        </w:rPr>
-        <w:t>",</w:t>
-      </w:r>
-      <w:r>
-        <w:rPr>
-          <w:rFonts w:ascii="Times New Roman" w:eastAsia="Times New Roman" w:hAnsi="Times New Roman" w:cs="Times New Roman"/>
-          <w:sz w:val="24"/>
-          <w:szCs w:val="24"/>
-        </w:rPr>
-        <w:br/>
-        <w:t>         "username":"</w:t>
-      </w:r>
-      <w:proofErr w:type="spellStart"/>
-      <w:r>
-        <w:rPr>
-          <w:rFonts w:ascii="Times New Roman" w:eastAsia="Times New Roman" w:hAnsi="Times New Roman" w:cs="Times New Roman"/>
-          <w:sz w:val="24"/>
-          <w:szCs w:val="24"/>
-        </w:rPr>
-        <w:t>barry_hoinacki_jr</w:t>
-      </w:r>
-      <w:proofErr w:type="spellEnd"/>
-      <w:r>
-        <w:rPr>
-          <w:rFonts w:ascii="Times New Roman" w:eastAsia="Times New Roman" w:hAnsi="Times New Roman" w:cs="Times New Roman"/>
-          <w:sz w:val="24"/>
-          <w:szCs w:val="24"/>
-        </w:rPr>
-        <w:t>",</w:t>
-      </w:r>
-      <w:r>
-        <w:rPr>
-          <w:rFonts w:ascii="Times New Roman" w:eastAsia="Times New Roman" w:hAnsi="Times New Roman" w:cs="Times New Roman"/>
-          <w:sz w:val="24"/>
-          <w:szCs w:val="24"/>
-        </w:rPr>
-        <w:br/>
-        <w:t>         "password":"</w:t>
-      </w:r>
-      <w:r>
-        <w:rPr>
-          <w:rFonts w:ascii="Times New Roman" w:eastAsia="Times New Roman" w:hAnsi="Times New Roman" w:cs="Times New Roman"/>
-          <w:sz w:val="24"/>
-          <w:szCs w:val="24"/>
-        </w:rPr>
-        <w:t>123456789password</w:t>
-      </w:r>
-      <w:r>
-        <w:rPr>
-          <w:rFonts w:ascii="Times New Roman" w:eastAsia="Times New Roman" w:hAnsi="Times New Roman" w:cs="Times New Roman"/>
-          <w:sz w:val="24"/>
-          <w:szCs w:val="24"/>
-        </w:rPr>
-        <w:t>",</w:t>
-      </w:r>
-      <w:r>
-        <w:rPr>
-          <w:rFonts w:ascii="Times New Roman" w:eastAsia="Times New Roman" w:hAnsi="Times New Roman" w:cs="Times New Roman"/>
-          <w:sz w:val="24"/>
-          <w:szCs w:val="24"/>
-        </w:rPr>
-        <w:br/>
-        <w:t>         "</w:t>
-      </w:r>
-      <w:proofErr w:type="spellStart"/>
-      <w:r>
-        <w:rPr>
-          <w:rFonts w:ascii="Times New Roman" w:eastAsia="Times New Roman" w:hAnsi="Times New Roman" w:cs="Times New Roman"/>
-          <w:sz w:val="24"/>
-          <w:szCs w:val="24"/>
-        </w:rPr>
-        <w:t>url</w:t>
-      </w:r>
-      <w:proofErr w:type="spellEnd"/>
-      <w:r>
-        <w:rPr>
-          <w:rFonts w:ascii="Times New Roman" w:eastAsia="Times New Roman" w:hAnsi="Times New Roman" w:cs="Times New Roman"/>
-          <w:sz w:val="24"/>
-          <w:szCs w:val="24"/>
-        </w:rPr>
-        <w:t>":"</w:t>
-      </w:r>
-      <w:r>
-        <w:t xml:space="preserve"> </w:t>
-      </w:r>
-      <w:r>
-        <w:rPr>
-          <w:rFonts w:ascii="Times New Roman" w:eastAsia="Times New Roman" w:hAnsi="Times New Roman" w:cs="Times New Roman"/>
-          <w:sz w:val="24"/>
-          <w:szCs w:val="24"/>
-        </w:rPr>
-        <w:t>https://www.facebook.com/</w:t>
-      </w:r>
-      <w:r>
-        <w:rPr>
-          <w:rFonts w:ascii="Times New Roman" w:eastAsia="Times New Roman" w:hAnsi="Times New Roman" w:cs="Times New Roman"/>
-          <w:sz w:val="24"/>
-          <w:szCs w:val="24"/>
-        </w:rPr>
-        <w:t>",</w:t>
-      </w:r>
-      <w:r>
-        <w:rPr>
-          <w:rFonts w:ascii="Times New Roman" w:eastAsia="Times New Roman" w:hAnsi="Times New Roman" w:cs="Times New Roman"/>
-          <w:sz w:val="24"/>
-          <w:szCs w:val="24"/>
-        </w:rPr>
-        <w:br/>
-        <w:t>         "</w:t>
-      </w:r>
-      <w:proofErr w:type="spellStart"/>
-      <w:r>
-        <w:rPr>
-          <w:rFonts w:ascii="Times New Roman" w:eastAsia="Times New Roman" w:hAnsi="Times New Roman" w:cs="Times New Roman"/>
-          <w:sz w:val="24"/>
-          <w:szCs w:val="24"/>
-        </w:rPr>
-        <w:t>description":"</w:t>
-      </w:r>
-      <w:r>
-        <w:rPr>
-          <w:rFonts w:ascii="Times New Roman" w:eastAsia="Times New Roman" w:hAnsi="Times New Roman" w:cs="Times New Roman"/>
-          <w:sz w:val="24"/>
-          <w:szCs w:val="24"/>
-        </w:rPr>
-        <w:t>Personal</w:t>
-      </w:r>
-      <w:proofErr w:type="spellEnd"/>
-      <w:r>
-        <w:rPr>
-          <w:rFonts w:ascii="Times New Roman" w:eastAsia="Times New Roman" w:hAnsi="Times New Roman" w:cs="Times New Roman"/>
-          <w:sz w:val="24"/>
-          <w:szCs w:val="24"/>
-        </w:rPr>
-        <w:t xml:space="preserve"> </w:t>
-      </w:r>
-      <w:proofErr w:type="spellStart"/>
-      <w:r>
-        <w:rPr>
-          <w:rFonts w:ascii="Times New Roman" w:eastAsia="Times New Roman" w:hAnsi="Times New Roman" w:cs="Times New Roman"/>
-          <w:sz w:val="24"/>
-          <w:szCs w:val="24"/>
-        </w:rPr>
-        <w:t>facebook</w:t>
-      </w:r>
-      <w:proofErr w:type="spellEnd"/>
-      <w:r>
-        <w:rPr>
-          <w:rFonts w:ascii="Times New Roman" w:eastAsia="Times New Roman" w:hAnsi="Times New Roman" w:cs="Times New Roman"/>
-          <w:sz w:val="24"/>
-          <w:szCs w:val="24"/>
-        </w:rPr>
-        <w:t xml:space="preserve"> account</w:t>
-      </w:r>
-      <w:r>
-        <w:rPr>
-          <w:rFonts w:ascii="Times New Roman" w:eastAsia="Times New Roman" w:hAnsi="Times New Roman" w:cs="Times New Roman"/>
-          <w:sz w:val="24"/>
-          <w:szCs w:val="24"/>
-        </w:rPr>
-        <w:t>",</w:t>
-      </w:r>
-      <w:r>
-        <w:rPr>
-          <w:rFonts w:ascii="Times New Roman" w:eastAsia="Times New Roman" w:hAnsi="Times New Roman" w:cs="Times New Roman"/>
-          <w:sz w:val="24"/>
-          <w:szCs w:val="24"/>
-        </w:rPr>
-        <w:br/>
-        <w:t>         "</w:t>
-      </w:r>
-      <w:proofErr w:type="spellStart"/>
-      <w:r>
-        <w:rPr>
-          <w:rFonts w:ascii="Times New Roman" w:eastAsia="Times New Roman" w:hAnsi="Times New Roman" w:cs="Times New Roman"/>
-          <w:sz w:val="24"/>
-          <w:szCs w:val="24"/>
-        </w:rPr>
-        <w:t>category":"</w:t>
-      </w:r>
-      <w:r>
-        <w:rPr>
-          <w:rFonts w:ascii="Times New Roman" w:eastAsia="Times New Roman" w:hAnsi="Times New Roman" w:cs="Times New Roman"/>
-          <w:sz w:val="24"/>
-          <w:szCs w:val="24"/>
-        </w:rPr>
-        <w:t>Social</w:t>
-      </w:r>
-      <w:proofErr w:type="spellEnd"/>
-      <w:r>
-        <w:rPr>
-          <w:rFonts w:ascii="Times New Roman" w:eastAsia="Times New Roman" w:hAnsi="Times New Roman" w:cs="Times New Roman"/>
-          <w:sz w:val="24"/>
-          <w:szCs w:val="24"/>
-        </w:rPr>
-        <w:t xml:space="preserve"> Media</w:t>
-      </w:r>
-      <w:r>
-        <w:rPr>
-          <w:rFonts w:ascii="Times New Roman" w:eastAsia="Times New Roman" w:hAnsi="Times New Roman" w:cs="Times New Roman"/>
-          <w:sz w:val="24"/>
-          <w:szCs w:val="24"/>
-        </w:rPr>
-        <w:t>",</w:t>
-      </w:r>
-      <w:r>
-        <w:rPr>
-          <w:rFonts w:ascii="Times New Roman" w:eastAsia="Times New Roman" w:hAnsi="Times New Roman" w:cs="Times New Roman"/>
-          <w:sz w:val="24"/>
-          <w:szCs w:val="24"/>
-        </w:rPr>
-        <w:br/>
-        <w:t>         "</w:t>
-      </w:r>
-      <w:proofErr w:type="spellStart"/>
-      <w:r>
-        <w:rPr>
-          <w:rFonts w:ascii="Times New Roman" w:eastAsia="Times New Roman" w:hAnsi="Times New Roman" w:cs="Times New Roman"/>
-          <w:sz w:val="24"/>
-          <w:szCs w:val="24"/>
-        </w:rPr>
-        <w:t>SecurityQuestions</w:t>
-      </w:r>
-      <w:proofErr w:type="spellEnd"/>
-      <w:r>
-        <w:rPr>
-          <w:rFonts w:ascii="Times New Roman" w:eastAsia="Times New Roman" w:hAnsi="Times New Roman" w:cs="Times New Roman"/>
-          <w:sz w:val="24"/>
-          <w:szCs w:val="24"/>
-        </w:rPr>
-        <w:t xml:space="preserve">":[ </w:t>
-      </w:r>
-      <w:r>
-        <w:rPr>
-          <w:rFonts w:ascii="Times New Roman" w:eastAsia="Times New Roman" w:hAnsi="Times New Roman" w:cs="Times New Roman"/>
-          <w:sz w:val="24"/>
-          <w:szCs w:val="24"/>
-        </w:rPr>
-        <w:br/>
-        <w:t xml:space="preserve">            { </w:t>
-      </w:r>
-      <w:r>
-        <w:rPr>
-          <w:rFonts w:ascii="Times New Roman" w:eastAsia="Times New Roman" w:hAnsi="Times New Roman" w:cs="Times New Roman"/>
-          <w:sz w:val="24"/>
-          <w:szCs w:val="24"/>
-        </w:rPr>
-        <w:br/>
-        <w:t>               "</w:t>
-      </w:r>
-      <w:proofErr w:type="spellStart"/>
-      <w:r>
-        <w:rPr>
-          <w:rFonts w:ascii="Times New Roman" w:eastAsia="Times New Roman" w:hAnsi="Times New Roman" w:cs="Times New Roman"/>
-          <w:sz w:val="24"/>
-          <w:szCs w:val="24"/>
-        </w:rPr>
-        <w:t>Question":"</w:t>
-      </w:r>
-      <w:r>
-        <w:rPr>
-          <w:rFonts w:ascii="Times New Roman" w:eastAsia="Times New Roman" w:hAnsi="Times New Roman" w:cs="Times New Roman"/>
-          <w:sz w:val="24"/>
-          <w:szCs w:val="24"/>
-        </w:rPr>
-        <w:t>First</w:t>
-      </w:r>
-      <w:proofErr w:type="spellEnd"/>
-      <w:r>
-        <w:rPr>
-          <w:rFonts w:ascii="Times New Roman" w:eastAsia="Times New Roman" w:hAnsi="Times New Roman" w:cs="Times New Roman"/>
-          <w:sz w:val="24"/>
-          <w:szCs w:val="24"/>
-        </w:rPr>
-        <w:t xml:space="preserve"> car model.</w:t>
-      </w:r>
-      <w:r>
-        <w:rPr>
-          <w:rFonts w:ascii="Times New Roman" w:eastAsia="Times New Roman" w:hAnsi="Times New Roman" w:cs="Times New Roman"/>
-          <w:sz w:val="24"/>
-          <w:szCs w:val="24"/>
-        </w:rPr>
-        <w:t>",</w:t>
-      </w:r>
-      <w:r>
-        <w:rPr>
-          <w:rFonts w:ascii="Times New Roman" w:eastAsia="Times New Roman" w:hAnsi="Times New Roman" w:cs="Times New Roman"/>
-          <w:sz w:val="24"/>
-          <w:szCs w:val="24"/>
-        </w:rPr>
-        <w:br/>
-      </w:r>
-      <w:r>
-        <w:rPr>
-          <w:rFonts w:ascii="Times New Roman" w:eastAsia="Times New Roman" w:hAnsi="Times New Roman" w:cs="Times New Roman"/>
-          <w:sz w:val="24"/>
-          <w:szCs w:val="24"/>
-        </w:rPr>
-        <w:lastRenderedPageBreak/>
-        <w:t>               "</w:t>
-      </w:r>
-      <w:proofErr w:type="spellStart"/>
-      <w:r>
-        <w:rPr>
-          <w:rFonts w:ascii="Times New Roman" w:eastAsia="Times New Roman" w:hAnsi="Times New Roman" w:cs="Times New Roman"/>
-          <w:sz w:val="24"/>
-          <w:szCs w:val="24"/>
-        </w:rPr>
-        <w:t>Answer":"</w:t>
-      </w:r>
-      <w:r>
-        <w:rPr>
-          <w:rFonts w:ascii="Times New Roman" w:eastAsia="Times New Roman" w:hAnsi="Times New Roman" w:cs="Times New Roman"/>
-          <w:sz w:val="24"/>
-          <w:szCs w:val="24"/>
-        </w:rPr>
-        <w:t>Volkswagen</w:t>
-      </w:r>
-      <w:proofErr w:type="spellEnd"/>
-      <w:r>
-        <w:rPr>
-          <w:rFonts w:ascii="Times New Roman" w:eastAsia="Times New Roman" w:hAnsi="Times New Roman" w:cs="Times New Roman"/>
-          <w:sz w:val="24"/>
-          <w:szCs w:val="24"/>
-        </w:rPr>
-        <w:t>"</w:t>
-      </w:r>
-      <w:r>
-        <w:rPr>
-          <w:rFonts w:ascii="Times New Roman" w:eastAsia="Times New Roman" w:hAnsi="Times New Roman" w:cs="Times New Roman"/>
-          <w:sz w:val="24"/>
-          <w:szCs w:val="24"/>
-        </w:rPr>
-        <w:br/>
-        <w:t>            }</w:t>
-      </w:r>
-      <w:r>
-        <w:rPr>
-          <w:rFonts w:ascii="Times New Roman" w:eastAsia="Times New Roman" w:hAnsi="Times New Roman" w:cs="Times New Roman"/>
-          <w:sz w:val="24"/>
-          <w:szCs w:val="24"/>
-        </w:rPr>
-        <w:t>,</w:t>
-      </w:r>
-    </w:p>
-    <w:p>
-      <w:pPr>
-        <w:spacing w:after="0" w:line="240" w:lineRule="auto"/>
-        <w:rPr>
-          <w:rFonts w:ascii="Times New Roman" w:eastAsia="Times New Roman" w:hAnsi="Times New Roman" w:cs="Times New Roman"/>
-          <w:sz w:val="24"/>
-          <w:szCs w:val="24"/>
-        </w:rPr>
-      </w:pPr>
-      <w:r>
-        <w:rPr>
-          <w:rFonts w:ascii="Times New Roman" w:eastAsia="Times New Roman" w:hAnsi="Times New Roman" w:cs="Times New Roman"/>
-          <w:sz w:val="24"/>
-          <w:szCs w:val="24"/>
-        </w:rPr>
-        <w:t xml:space="preserve">            { </w:t>
-      </w:r>
-      <w:r>
-        <w:rPr>
-          <w:rFonts w:ascii="Times New Roman" w:eastAsia="Times New Roman" w:hAnsi="Times New Roman" w:cs="Times New Roman"/>
-          <w:sz w:val="24"/>
-          <w:szCs w:val="24"/>
-        </w:rPr>
-        <w:br/>
-        <w:t>               "</w:t>
-      </w:r>
-      <w:proofErr w:type="spellStart"/>
-      <w:r>
-        <w:rPr>
-          <w:rFonts w:ascii="Times New Roman" w:eastAsia="Times New Roman" w:hAnsi="Times New Roman" w:cs="Times New Roman"/>
-          <w:sz w:val="24"/>
-          <w:szCs w:val="24"/>
-        </w:rPr>
-        <w:t>Question":"</w:t>
-      </w:r>
-      <w:r>
-        <w:rPr>
-          <w:rFonts w:ascii="Times New Roman" w:eastAsia="Times New Roman" w:hAnsi="Times New Roman" w:cs="Times New Roman"/>
-          <w:sz w:val="24"/>
-          <w:szCs w:val="24"/>
-        </w:rPr>
-        <w:t>Mother’s</w:t>
-      </w:r>
-      <w:proofErr w:type="spellEnd"/>
-      <w:r>
-        <w:rPr>
-          <w:rFonts w:ascii="Times New Roman" w:eastAsia="Times New Roman" w:hAnsi="Times New Roman" w:cs="Times New Roman"/>
-          <w:sz w:val="24"/>
-          <w:szCs w:val="24"/>
-        </w:rPr>
-        <w:t xml:space="preserve"> maiden name.</w:t>
-      </w:r>
-      <w:r>
-        <w:rPr>
-          <w:rFonts w:ascii="Times New Roman" w:eastAsia="Times New Roman" w:hAnsi="Times New Roman" w:cs="Times New Roman"/>
-          <w:sz w:val="24"/>
-          <w:szCs w:val="24"/>
-        </w:rPr>
-        <w:t>",</w:t>
-      </w:r>
-      <w:r>
-        <w:rPr>
-          <w:rFonts w:ascii="Times New Roman" w:eastAsia="Times New Roman" w:hAnsi="Times New Roman" w:cs="Times New Roman"/>
-          <w:sz w:val="24"/>
-          <w:szCs w:val="24"/>
-        </w:rPr>
-        <w:br/>
-        <w:t>               "</w:t>
-      </w:r>
-      <w:proofErr w:type="spellStart"/>
-      <w:r>
-        <w:rPr>
-          <w:rFonts w:ascii="Times New Roman" w:eastAsia="Times New Roman" w:hAnsi="Times New Roman" w:cs="Times New Roman"/>
-          <w:sz w:val="24"/>
-          <w:szCs w:val="24"/>
-        </w:rPr>
-        <w:t>Answer":"</w:t>
-      </w:r>
-      <w:r>
-        <w:rPr>
-          <w:rFonts w:ascii="Times New Roman" w:eastAsia="Times New Roman" w:hAnsi="Times New Roman" w:cs="Times New Roman"/>
-          <w:sz w:val="24"/>
-          <w:szCs w:val="24"/>
-        </w:rPr>
-        <w:t>Mary</w:t>
-      </w:r>
-      <w:proofErr w:type="spellEnd"/>
-      <w:r>
-        <w:rPr>
-          <w:rFonts w:ascii="Times New Roman" w:eastAsia="Times New Roman" w:hAnsi="Times New Roman" w:cs="Times New Roman"/>
-          <w:sz w:val="24"/>
-          <w:szCs w:val="24"/>
-        </w:rPr>
-        <w:t>"</w:t>
-      </w:r>
-      <w:r>
-        <w:rPr>
-          <w:rFonts w:ascii="Times New Roman" w:eastAsia="Times New Roman" w:hAnsi="Times New Roman" w:cs="Times New Roman"/>
-          <w:sz w:val="24"/>
-          <w:szCs w:val="24"/>
-        </w:rPr>
-        <w:br/>
-        <w:t>            }</w:t>
-      </w:r>
-      <w:r>
-        <w:rPr>
-          <w:rFonts w:ascii="Times New Roman" w:eastAsia="Times New Roman" w:hAnsi="Times New Roman" w:cs="Times New Roman"/>
-          <w:sz w:val="24"/>
-          <w:szCs w:val="24"/>
-        </w:rPr>
-        <w:br/>
-        <w:t>         ],</w:t>
-      </w:r>
-      <w:r>
-        <w:rPr>
-          <w:rFonts w:ascii="Times New Roman" w:eastAsia="Times New Roman" w:hAnsi="Times New Roman" w:cs="Times New Roman"/>
-          <w:sz w:val="24"/>
-          <w:szCs w:val="24"/>
-        </w:rPr>
-        <w:br/>
-        <w:t>         "</w:t>
-      </w:r>
-      <w:proofErr w:type="spellStart"/>
-      <w:r>
-        <w:rPr>
-          <w:rFonts w:ascii="Times New Roman" w:eastAsia="Times New Roman" w:hAnsi="Times New Roman" w:cs="Times New Roman"/>
-          <w:sz w:val="24"/>
-          <w:szCs w:val="24"/>
-        </w:rPr>
-        <w:t>AdditionalProperties</w:t>
-      </w:r>
-      <w:proofErr w:type="spellEnd"/>
-      <w:r>
-        <w:rPr>
-          <w:rFonts w:ascii="Times New Roman" w:eastAsia="Times New Roman" w:hAnsi="Times New Roman" w:cs="Times New Roman"/>
-          <w:sz w:val="24"/>
-          <w:szCs w:val="24"/>
-        </w:rPr>
-        <w:t>"</w:t>
-      </w:r>
-      <w:proofErr w:type="gramStart"/>
-      <w:r>
-        <w:rPr>
-          <w:rFonts w:ascii="Times New Roman" w:eastAsia="Times New Roman" w:hAnsi="Times New Roman" w:cs="Times New Roman"/>
-          <w:sz w:val="24"/>
-          <w:szCs w:val="24"/>
-        </w:rPr>
-        <w:t>:[</w:t>
-      </w:r>
-      <w:proofErr w:type="gramEnd"/>
-      <w:r>
-        <w:rPr>
-          <w:rFonts w:ascii="Times New Roman" w:eastAsia="Times New Roman" w:hAnsi="Times New Roman" w:cs="Times New Roman"/>
-          <w:sz w:val="24"/>
-          <w:szCs w:val="24"/>
-        </w:rPr>
-        <w:t xml:space="preserve"> </w:t>
-      </w:r>
-      <w:r>
-        <w:rPr>
-          <w:rFonts w:ascii="Times New Roman" w:eastAsia="Times New Roman" w:hAnsi="Times New Roman" w:cs="Times New Roman"/>
-          <w:sz w:val="24"/>
-          <w:szCs w:val="24"/>
-        </w:rPr>
-        <w:br/>
-        <w:t xml:space="preserve">            { </w:t>
-      </w:r>
-      <w:r>
-        <w:rPr>
-          <w:rFonts w:ascii="Times New Roman" w:eastAsia="Times New Roman" w:hAnsi="Times New Roman" w:cs="Times New Roman"/>
-          <w:sz w:val="24"/>
-          <w:szCs w:val="24"/>
-        </w:rPr>
-        <w:br/>
-        <w:t>               "</w:t>
-      </w:r>
-      <w:proofErr w:type="spellStart"/>
-      <w:r>
-        <w:rPr>
-          <w:rFonts w:ascii="Times New Roman" w:eastAsia="Times New Roman" w:hAnsi="Times New Roman" w:cs="Times New Roman"/>
-          <w:sz w:val="24"/>
-          <w:szCs w:val="24"/>
-        </w:rPr>
-        <w:t>property":"</w:t>
-      </w:r>
-      <w:r>
-        <w:rPr>
-          <w:rFonts w:ascii="Times New Roman" w:eastAsia="Times New Roman" w:hAnsi="Times New Roman" w:cs="Times New Roman"/>
-          <w:sz w:val="24"/>
-          <w:szCs w:val="24"/>
-        </w:rPr>
-        <w:t>Work</w:t>
-      </w:r>
-      <w:proofErr w:type="spellEnd"/>
-      <w:r>
-        <w:rPr>
-          <w:rFonts w:ascii="Times New Roman" w:eastAsia="Times New Roman" w:hAnsi="Times New Roman" w:cs="Times New Roman"/>
-          <w:sz w:val="24"/>
-          <w:szCs w:val="24"/>
-        </w:rPr>
-        <w:t xml:space="preserve"> or personal use?</w:t>
-      </w:r>
-      <w:r>
-        <w:rPr>
-          <w:rFonts w:ascii="Times New Roman" w:eastAsia="Times New Roman" w:hAnsi="Times New Roman" w:cs="Times New Roman"/>
-          <w:sz w:val="24"/>
-          <w:szCs w:val="24"/>
-        </w:rPr>
-        <w:t>",</w:t>
-      </w:r>
-      <w:r>
-        <w:rPr>
-          <w:rFonts w:ascii="Times New Roman" w:eastAsia="Times New Roman" w:hAnsi="Times New Roman" w:cs="Times New Roman"/>
-          <w:sz w:val="24"/>
-          <w:szCs w:val="24"/>
-        </w:rPr>
-        <w:br/>
-        <w:t>               "</w:t>
-      </w:r>
-      <w:proofErr w:type="spellStart"/>
-      <w:r>
-        <w:rPr>
-          <w:rFonts w:ascii="Times New Roman" w:eastAsia="Times New Roman" w:hAnsi="Times New Roman" w:cs="Times New Roman"/>
-          <w:sz w:val="24"/>
-          <w:szCs w:val="24"/>
-        </w:rPr>
-        <w:t>propertyAnswer</w:t>
-      </w:r>
-      <w:proofErr w:type="spellEnd"/>
-      <w:r>
-        <w:rPr>
-          <w:rFonts w:ascii="Times New Roman" w:eastAsia="Times New Roman" w:hAnsi="Times New Roman" w:cs="Times New Roman"/>
-          <w:sz w:val="24"/>
-          <w:szCs w:val="24"/>
-        </w:rPr>
-        <w:t>":"</w:t>
-      </w:r>
-      <w:r>
-        <w:rPr>
-          <w:rFonts w:ascii="Times New Roman" w:eastAsia="Times New Roman" w:hAnsi="Times New Roman" w:cs="Times New Roman"/>
-          <w:sz w:val="24"/>
-          <w:szCs w:val="24"/>
-        </w:rPr>
-        <w:t>Personal</w:t>
-      </w:r>
-      <w:r>
-        <w:rPr>
-          <w:rFonts w:ascii="Times New Roman" w:eastAsia="Times New Roman" w:hAnsi="Times New Roman" w:cs="Times New Roman"/>
-          <w:sz w:val="24"/>
-          <w:szCs w:val="24"/>
-        </w:rPr>
-        <w:t>"</w:t>
-      </w:r>
-      <w:r>
-        <w:rPr>
-          <w:rFonts w:ascii="Times New Roman" w:eastAsia="Times New Roman" w:hAnsi="Times New Roman" w:cs="Times New Roman"/>
-          <w:sz w:val="24"/>
-          <w:szCs w:val="24"/>
-        </w:rPr>
-        <w:br/>
-        <w:t>            }</w:t>
-      </w:r>
-      <w:r>
-        <w:rPr>
-          <w:rFonts w:ascii="Times New Roman" w:eastAsia="Times New Roman" w:hAnsi="Times New Roman" w:cs="Times New Roman"/>
-          <w:sz w:val="24"/>
-          <w:szCs w:val="24"/>
-        </w:rPr>
-        <w:br/>
-        <w:t>         ]</w:t>
-      </w:r>
-      <w:r>
-        <w:rPr>
-          <w:rFonts w:ascii="Times New Roman" w:eastAsia="Times New Roman" w:hAnsi="Times New Roman" w:cs="Times New Roman"/>
-          <w:sz w:val="24"/>
-          <w:szCs w:val="24"/>
-        </w:rPr>
-        <w:br/>
         <w:t>      }</w:t>
       </w:r>
       <w:r>
@@ -10397,6 +10767,9 @@
       <w:r>
         <w:t>The database does not currently keep track of when the account was created. As such, no reminder list for expiring accounts was included in the software</w:t>
       </w:r>
+      <w:r>
+        <w:t>.</w:t>
+      </w:r>
     </w:p>
     <w:p>
       <w:pPr>
@@ -10409,10 +10782,13 @@
       <w:r>
         <w:t>No help menu was included in the software. This might make figuring out how to use it difficult. For help, please contact the development team for instructions</w:t>
       </w:r>
+      <w:r>
+        <w:t>.</w:t>
+      </w:r>
     </w:p>
     <w:sectPr>
-      <w:headerReference w:type="default" r:id="rId15"/>
-      <w:footerReference w:type="default" r:id="rId16"/>
+      <w:headerReference w:type="default" r:id="rId14"/>
+      <w:footerReference w:type="default" r:id="rId15"/>
       <w:pgSz w:w="12240" w:h="15840"/>
       <w:pgMar w:top="1440" w:right="1440" w:bottom="1440" w:left="1440" w:header="720" w:footer="720" w:gutter="0"/>
       <w:pgNumType w:start="0"/>
@@ -10425,7 +10801,7 @@
 </file>
 
 <file path=word/endnotes.xml><?xml version="1.0" encoding="utf-8"?>
-<w:endnotes xmlns:wpc="http://schemas.microsoft.com/office/word/2010/wordprocessingCanvas" xmlns:mc="http://schemas.openxmlformats.org/markup-compatibility/2006" xmlns:o="urn:schemas-microsoft-com:office:office" xmlns:r="http://schemas.openxmlformats.org/officeDocument/2006/relationships" xmlns:m="http://schemas.openxmlformats.org/officeDocument/2006/math" xmlns:v="urn:schemas-microsoft-com:vml" xmlns:wp14="http://schemas.microsoft.com/office/word/2010/wordprocessingDrawing" xmlns:wp="http://schemas.openxmlformats.org/drawingml/2006/wordprocessingDrawing" xmlns:w10="urn:schemas-microsoft-com:office:word" xmlns:w="http://schemas.openxmlformats.org/wordprocessingml/2006/main" xmlns:w14="http://schemas.microsoft.com/office/word/2010/wordml" xmlns:wpg="http://schemas.microsoft.com/office/word/2010/wordprocessingGroup" xmlns:wpi="http://schemas.microsoft.com/office/word/2010/wordprocessingInk" xmlns:wne="http://schemas.microsoft.com/office/word/2006/wordml" xmlns:wps="http://schemas.microsoft.com/office/word/2010/wordprocessingShape" mc:Ignorable="w14 wp14">
+<w:endnotes xmlns:wpc="http://schemas.microsoft.com/office/word/2010/wordprocessingCanvas" xmlns:cx="http://schemas.microsoft.com/office/drawing/2014/chartex" xmlns:cx1="http://schemas.microsoft.com/office/drawing/2015/9/8/chartex" xmlns:cx2="http://schemas.microsoft.com/office/drawing/2015/10/21/chartex" xmlns:cx3="http://schemas.microsoft.com/office/drawing/2016/5/9/chartex" xmlns:cx4="http://schemas.microsoft.com/office/drawing/2016/5/10/chartex" xmlns:cx5="http://schemas.microsoft.com/office/drawing/2016/5/11/chartex" xmlns:cx6="http://schemas.microsoft.com/office/drawing/2016/5/12/chartex" xmlns:cx7="http://schemas.microsoft.com/office/drawing/2016/5/13/chartex" xmlns:cx8="http://schemas.microsoft.com/office/drawing/2016/5/14/chartex" xmlns:mc="http://schemas.openxmlformats.org/markup-compatibility/2006" xmlns:aink="http://schemas.microsoft.com/office/drawing/2016/ink" xmlns:am3d="http://schemas.microsoft.com/office/drawing/2017/model3d" xmlns:o="urn:schemas-microsoft-com:office:office" xmlns:r="http://schemas.openxmlformats.org/officeDocument/2006/relationships" xmlns:m="http://schemas.openxmlformats.org/officeDocument/2006/math" xmlns:v="urn:schemas-microsoft-com:vml" xmlns:wp14="http://schemas.microsoft.com/office/word/2010/wordprocessingDrawing" xmlns:wp="http://schemas.openxmlformats.org/drawingml/2006/wordprocessingDrawing" xmlns:w10="urn:schemas-microsoft-com:office:word" xmlns:w="http://schemas.openxmlformats.org/wordprocessingml/2006/main" xmlns:w14="http://schemas.microsoft.com/office/word/2010/wordml" xmlns:w15="http://schemas.microsoft.com/office/word/2012/wordml" xmlns:w16cid="http://schemas.microsoft.com/office/word/2016/wordml/cid" xmlns:w16se="http://schemas.microsoft.com/office/word/2015/wordml/symex" xmlns:wpg="http://schemas.microsoft.com/office/word/2010/wordprocessingGroup" xmlns:wpi="http://schemas.microsoft.com/office/word/2010/wordprocessingInk" xmlns:wne="http://schemas.microsoft.com/office/word/2006/wordml" xmlns:wps="http://schemas.microsoft.com/office/word/2010/wordprocessingShape" mc:Ignorable="w14 w15 w16se w16cid wp14">
   <w:endnote w:type="separator" w:id="-1">
     <w:p>
       <w:pPr>
@@ -10450,7 +10826,7 @@
 </file>
 
 <file path=word/footer1.xml><?xml version="1.0" encoding="utf-8"?>
-<w:ftr xmlns:wpc="http://schemas.microsoft.com/office/word/2010/wordprocessingCanvas" xmlns:mc="http://schemas.openxmlformats.org/markup-compatibility/2006" xmlns:o="urn:schemas-microsoft-com:office:office" xmlns:r="http://schemas.openxmlformats.org/officeDocument/2006/relationships" xmlns:m="http://schemas.openxmlformats.org/officeDocument/2006/math" xmlns:v="urn:schemas-microsoft-com:vml" xmlns:wp14="http://schemas.microsoft.com/office/word/2010/wordprocessingDrawing" xmlns:wp="http://schemas.openxmlformats.org/drawingml/2006/wordprocessingDrawing" xmlns:w10="urn:schemas-microsoft-com:office:word" xmlns:w="http://schemas.openxmlformats.org/wordprocessingml/2006/main" xmlns:w14="http://schemas.microsoft.com/office/word/2010/wordml" xmlns:wpg="http://schemas.microsoft.com/office/word/2010/wordprocessingGroup" xmlns:wpi="http://schemas.microsoft.com/office/word/2010/wordprocessingInk" xmlns:wne="http://schemas.microsoft.com/office/word/2006/wordml" xmlns:wps="http://schemas.microsoft.com/office/word/2010/wordprocessingShape" mc:Ignorable="w14 wp14">
+<w:ftr xmlns:wpc="http://schemas.microsoft.com/office/word/2010/wordprocessingCanvas" xmlns:cx="http://schemas.microsoft.com/office/drawing/2014/chartex" xmlns:cx1="http://schemas.microsoft.com/office/drawing/2015/9/8/chartex" xmlns:cx2="http://schemas.microsoft.com/office/drawing/2015/10/21/chartex" xmlns:cx3="http://schemas.microsoft.com/office/drawing/2016/5/9/chartex" xmlns:cx4="http://schemas.microsoft.com/office/drawing/2016/5/10/chartex" xmlns:cx5="http://schemas.microsoft.com/office/drawing/2016/5/11/chartex" xmlns:cx6="http://schemas.microsoft.com/office/drawing/2016/5/12/chartex" xmlns:cx7="http://schemas.microsoft.com/office/drawing/2016/5/13/chartex" xmlns:cx8="http://schemas.microsoft.com/office/drawing/2016/5/14/chartex" xmlns:mc="http://schemas.openxmlformats.org/markup-compatibility/2006" xmlns:aink="http://schemas.microsoft.com/office/drawing/2016/ink" xmlns:am3d="http://schemas.microsoft.com/office/drawing/2017/model3d" xmlns:o="urn:schemas-microsoft-com:office:office" xmlns:r="http://schemas.openxmlformats.org/officeDocument/2006/relationships" xmlns:m="http://schemas.openxmlformats.org/officeDocument/2006/math" xmlns:v="urn:schemas-microsoft-com:vml" xmlns:wp14="http://schemas.microsoft.com/office/word/2010/wordprocessingDrawing" xmlns:wp="http://schemas.openxmlformats.org/drawingml/2006/wordprocessingDrawing" xmlns:w10="urn:schemas-microsoft-com:office:word" xmlns:w="http://schemas.openxmlformats.org/wordprocessingml/2006/main" xmlns:w14="http://schemas.microsoft.com/office/word/2010/wordml" xmlns:w15="http://schemas.microsoft.com/office/word/2012/wordml" xmlns:w16cid="http://schemas.microsoft.com/office/word/2016/wordml/cid" xmlns:w16se="http://schemas.microsoft.com/office/word/2015/wordml/symex" xmlns:wpg="http://schemas.microsoft.com/office/word/2010/wordprocessingGroup" xmlns:wpi="http://schemas.microsoft.com/office/word/2010/wordprocessingInk" xmlns:wne="http://schemas.microsoft.com/office/word/2006/wordml" xmlns:wps="http://schemas.microsoft.com/office/word/2010/wordprocessingShape" mc:Ignorable="w14 w15 w16se w16cid wp14">
   <w:tbl>
     <w:tblPr>
       <w:tblW w:w="5000" w:type="pct"/>
@@ -10590,7 +10966,7 @@
 </file>
 
 <file path=word/footnotes.xml><?xml version="1.0" encoding="utf-8"?>
-<w:footnotes xmlns:wpc="http://schemas.microsoft.com/office/word/2010/wordprocessingCanvas" xmlns:mc="http://schemas.openxmlformats.org/markup-compatibility/2006" xmlns:o="urn:schemas-microsoft-com:office:office" xmlns:r="http://schemas.openxmlformats.org/officeDocument/2006/relationships" xmlns:m="http://schemas.openxmlformats.org/officeDocument/2006/math" xmlns:v="urn:schemas-microsoft-com:vml" xmlns:wp14="http://schemas.microsoft.com/office/word/2010/wordprocessingDrawing" xmlns:wp="http://schemas.openxmlformats.org/drawingml/2006/wordprocessingDrawing" xmlns:w10="urn:schemas-microsoft-com:office:word" xmlns:w="http://schemas.openxmlformats.org/wordprocessingml/2006/main" xmlns:w14="http://schemas.microsoft.com/office/word/2010/wordml" xmlns:wpg="http://schemas.microsoft.com/office/word/2010/wordprocessingGroup" xmlns:wpi="http://schemas.microsoft.com/office/word/2010/wordprocessingInk" xmlns:wne="http://schemas.microsoft.com/office/word/2006/wordml" xmlns:wps="http://schemas.microsoft.com/office/word/2010/wordprocessingShape" mc:Ignorable="w14 wp14">
+<w:footnotes xmlns:wpc="http://schemas.microsoft.com/office/word/2010/wordprocessingCanvas" xmlns:cx="http://schemas.microsoft.com/office/drawing/2014/chartex" xmlns:cx1="http://schemas.microsoft.com/office/drawing/2015/9/8/chartex" xmlns:cx2="http://schemas.microsoft.com/office/drawing/2015/10/21/chartex" xmlns:cx3="http://schemas.microsoft.com/office/drawing/2016/5/9/chartex" xmlns:cx4="http://schemas.microsoft.com/office/drawing/2016/5/10/chartex" xmlns:cx5="http://schemas.microsoft.com/office/drawing/2016/5/11/chartex" xmlns:cx6="http://schemas.microsoft.com/office/drawing/2016/5/12/chartex" xmlns:cx7="http://schemas.microsoft.com/office/drawing/2016/5/13/chartex" xmlns:cx8="http://schemas.microsoft.com/office/drawing/2016/5/14/chartex" xmlns:mc="http://schemas.openxmlformats.org/markup-compatibility/2006" xmlns:aink="http://schemas.microsoft.com/office/drawing/2016/ink" xmlns:am3d="http://schemas.microsoft.com/office/drawing/2017/model3d" xmlns:o="urn:schemas-microsoft-com:office:office" xmlns:r="http://schemas.openxmlformats.org/officeDocument/2006/relationships" xmlns:m="http://schemas.openxmlformats.org/officeDocument/2006/math" xmlns:v="urn:schemas-microsoft-com:vml" xmlns:wp14="http://schemas.microsoft.com/office/word/2010/wordprocessingDrawing" xmlns:wp="http://schemas.openxmlformats.org/drawingml/2006/wordprocessingDrawing" xmlns:w10="urn:schemas-microsoft-com:office:word" xmlns:w="http://schemas.openxmlformats.org/wordprocessingml/2006/main" xmlns:w14="http://schemas.microsoft.com/office/word/2010/wordml" xmlns:w15="http://schemas.microsoft.com/office/word/2012/wordml" xmlns:w16cid="http://schemas.microsoft.com/office/word/2016/wordml/cid" xmlns:w16se="http://schemas.microsoft.com/office/word/2015/wordml/symex" xmlns:wpg="http://schemas.microsoft.com/office/word/2010/wordprocessingGroup" xmlns:wpi="http://schemas.microsoft.com/office/word/2010/wordprocessingInk" xmlns:wne="http://schemas.microsoft.com/office/word/2006/wordml" xmlns:wps="http://schemas.microsoft.com/office/word/2010/wordprocessingShape" mc:Ignorable="w14 w15 w16se w16cid wp14">
   <w:footnote w:type="separator" w:id="-1">
     <w:p>
       <w:pPr>
@@ -10615,7 +10991,7 @@
 </file>
 
 <file path=word/header1.xml><?xml version="1.0" encoding="utf-8"?>
-<w:hdr xmlns:wpc="http://schemas.microsoft.com/office/word/2010/wordprocessingCanvas" xmlns:mc="http://schemas.openxmlformats.org/markup-compatibility/2006" xmlns:o="urn:schemas-microsoft-com:office:office" xmlns:r="http://schemas.openxmlformats.org/officeDocument/2006/relationships" xmlns:m="http://schemas.openxmlformats.org/officeDocument/2006/math" xmlns:v="urn:schemas-microsoft-com:vml" xmlns:wp14="http://schemas.microsoft.com/office/word/2010/wordprocessingDrawing" xmlns:wp="http://schemas.openxmlformats.org/drawingml/2006/wordprocessingDrawing" xmlns:w10="urn:schemas-microsoft-com:office:word" xmlns:w="http://schemas.openxmlformats.org/wordprocessingml/2006/main" xmlns:w14="http://schemas.microsoft.com/office/word/2010/wordml" xmlns:wpg="http://schemas.microsoft.com/office/word/2010/wordprocessingGroup" xmlns:wpi="http://schemas.microsoft.com/office/word/2010/wordprocessingInk" xmlns:wne="http://schemas.microsoft.com/office/word/2006/wordml" xmlns:wps="http://schemas.microsoft.com/office/word/2010/wordprocessingShape" mc:Ignorable="w14 wp14">
+<w:hdr xmlns:wpc="http://schemas.microsoft.com/office/word/2010/wordprocessingCanvas" xmlns:cx="http://schemas.microsoft.com/office/drawing/2014/chartex" xmlns:cx1="http://schemas.microsoft.com/office/drawing/2015/9/8/chartex" xmlns:cx2="http://schemas.microsoft.com/office/drawing/2015/10/21/chartex" xmlns:cx3="http://schemas.microsoft.com/office/drawing/2016/5/9/chartex" xmlns:cx4="http://schemas.microsoft.com/office/drawing/2016/5/10/chartex" xmlns:cx5="http://schemas.microsoft.com/office/drawing/2016/5/11/chartex" xmlns:cx6="http://schemas.microsoft.com/office/drawing/2016/5/12/chartex" xmlns:cx7="http://schemas.microsoft.com/office/drawing/2016/5/13/chartex" xmlns:cx8="http://schemas.microsoft.com/office/drawing/2016/5/14/chartex" xmlns:mc="http://schemas.openxmlformats.org/markup-compatibility/2006" xmlns:aink="http://schemas.microsoft.com/office/drawing/2016/ink" xmlns:am3d="http://schemas.microsoft.com/office/drawing/2017/model3d" xmlns:o="urn:schemas-microsoft-com:office:office" xmlns:r="http://schemas.openxmlformats.org/officeDocument/2006/relationships" xmlns:m="http://schemas.openxmlformats.org/officeDocument/2006/math" xmlns:v="urn:schemas-microsoft-com:vml" xmlns:wp14="http://schemas.microsoft.com/office/word/2010/wordprocessingDrawing" xmlns:wp="http://schemas.openxmlformats.org/drawingml/2006/wordprocessingDrawing" xmlns:w10="urn:schemas-microsoft-com:office:word" xmlns:w="http://schemas.openxmlformats.org/wordprocessingml/2006/main" xmlns:w14="http://schemas.microsoft.com/office/word/2010/wordml" xmlns:w15="http://schemas.microsoft.com/office/word/2012/wordml" xmlns:w16cid="http://schemas.microsoft.com/office/word/2016/wordml/cid" xmlns:w16se="http://schemas.microsoft.com/office/word/2015/wordml/symex" xmlns:wpg="http://schemas.microsoft.com/office/word/2010/wordprocessingGroup" xmlns:wpi="http://schemas.microsoft.com/office/word/2010/wordprocessingInk" xmlns:wne="http://schemas.microsoft.com/office/word/2006/wordml" xmlns:wps="http://schemas.microsoft.com/office/word/2010/wordprocessingShape" mc:Ignorable="w14 w15 w16se w16cid wp14">
   <w:tbl>
     <w:tblPr>
       <w:tblW w:w="5000" w:type="pct"/>
@@ -10739,8 +11115,8 @@
 </file>
 
 <file path=word/numbering.xml><?xml version="1.0" encoding="utf-8"?>
-<w:numbering xmlns:wpc="http://schemas.microsoft.com/office/word/2010/wordprocessingCanvas" xmlns:mc="http://schemas.openxmlformats.org/markup-compatibility/2006" xmlns:o="urn:schemas-microsoft-com:office:office" xmlns:r="http://schemas.openxmlformats.org/officeDocument/2006/relationships" xmlns:m="http://schemas.openxmlformats.org/officeDocument/2006/math" xmlns:v="urn:schemas-microsoft-com:vml" xmlns:wp14="http://schemas.microsoft.com/office/word/2010/wordprocessingDrawing" xmlns:wp="http://schemas.openxmlformats.org/drawingml/2006/wordprocessingDrawing" xmlns:w10="urn:schemas-microsoft-com:office:word" xmlns:w="http://schemas.openxmlformats.org/wordprocessingml/2006/main" xmlns:w14="http://schemas.microsoft.com/office/word/2010/wordml" xmlns:wpg="http://schemas.microsoft.com/office/word/2010/wordprocessingGroup" xmlns:wpi="http://schemas.microsoft.com/office/word/2010/wordprocessingInk" xmlns:wne="http://schemas.microsoft.com/office/word/2006/wordml" xmlns:wps="http://schemas.microsoft.com/office/word/2010/wordprocessingShape" mc:Ignorable="w14 wp14">
-  <w:abstractNum w:abstractNumId="0">
+<w:numbering xmlns:wpc="http://schemas.microsoft.com/office/word/2010/wordprocessingCanvas" xmlns:cx="http://schemas.microsoft.com/office/drawing/2014/chartex" xmlns:cx1="http://schemas.microsoft.com/office/drawing/2015/9/8/chartex" xmlns:cx2="http://schemas.microsoft.com/office/drawing/2015/10/21/chartex" xmlns:cx3="http://schemas.microsoft.com/office/drawing/2016/5/9/chartex" xmlns:cx4="http://schemas.microsoft.com/office/drawing/2016/5/10/chartex" xmlns:cx5="http://schemas.microsoft.com/office/drawing/2016/5/11/chartex" xmlns:cx6="http://schemas.microsoft.com/office/drawing/2016/5/12/chartex" xmlns:cx7="http://schemas.microsoft.com/office/drawing/2016/5/13/chartex" xmlns:cx8="http://schemas.microsoft.com/office/drawing/2016/5/14/chartex" xmlns:mc="http://schemas.openxmlformats.org/markup-compatibility/2006" xmlns:aink="http://schemas.microsoft.com/office/drawing/2016/ink" xmlns:am3d="http://schemas.microsoft.com/office/drawing/2017/model3d" xmlns:o="urn:schemas-microsoft-com:office:office" xmlns:r="http://schemas.openxmlformats.org/officeDocument/2006/relationships" xmlns:m="http://schemas.openxmlformats.org/officeDocument/2006/math" xmlns:v="urn:schemas-microsoft-com:vml" xmlns:wp14="http://schemas.microsoft.com/office/word/2010/wordprocessingDrawing" xmlns:wp="http://schemas.openxmlformats.org/drawingml/2006/wordprocessingDrawing" xmlns:w10="urn:schemas-microsoft-com:office:word" xmlns:w="http://schemas.openxmlformats.org/wordprocessingml/2006/main" xmlns:w14="http://schemas.microsoft.com/office/word/2010/wordml" xmlns:w15="http://schemas.microsoft.com/office/word/2012/wordml" xmlns:w16cid="http://schemas.microsoft.com/office/word/2016/wordml/cid" xmlns:w16se="http://schemas.microsoft.com/office/word/2015/wordml/symex" xmlns:wpg="http://schemas.microsoft.com/office/word/2010/wordprocessingGroup" xmlns:wpi="http://schemas.microsoft.com/office/word/2010/wordprocessingInk" xmlns:wne="http://schemas.microsoft.com/office/word/2006/wordml" xmlns:wps="http://schemas.microsoft.com/office/word/2010/wordprocessingShape" mc:Ignorable="w14 w15 w16se w16cid wp14">
+  <w:abstractNum w:abstractNumId="0" w15:restartNumberingAfterBreak="0">
     <w:nsid w:val="04B6667C"/>
     <w:multiLevelType w:val="hybridMultilevel"/>
     <w:tmpl w:val="CCE85670"/>
@@ -10853,7 +11229,7 @@
       </w:rPr>
     </w:lvl>
   </w:abstractNum>
-  <w:abstractNum w:abstractNumId="1">
+  <w:abstractNum w:abstractNumId="1" w15:restartNumberingAfterBreak="0">
     <w:nsid w:val="06F4627D"/>
     <w:multiLevelType w:val="hybridMultilevel"/>
     <w:tmpl w:val="CE82E85C"/>
@@ -10939,7 +11315,7 @@
       </w:pPr>
     </w:lvl>
   </w:abstractNum>
-  <w:abstractNum w:abstractNumId="2">
+  <w:abstractNum w:abstractNumId="2" w15:restartNumberingAfterBreak="0">
     <w:nsid w:val="0A9C4707"/>
     <w:multiLevelType w:val="hybridMultilevel"/>
     <w:tmpl w:val="330CDB12"/>
@@ -11025,7 +11401,7 @@
       </w:pPr>
     </w:lvl>
   </w:abstractNum>
-  <w:abstractNum w:abstractNumId="3">
+  <w:abstractNum w:abstractNumId="3" w15:restartNumberingAfterBreak="0">
     <w:nsid w:val="0C9A211D"/>
     <w:multiLevelType w:val="hybridMultilevel"/>
     <w:tmpl w:val="330CDB12"/>
@@ -11111,7 +11487,7 @@
       </w:pPr>
     </w:lvl>
   </w:abstractNum>
-  <w:abstractNum w:abstractNumId="4">
+  <w:abstractNum w:abstractNumId="4" w15:restartNumberingAfterBreak="0">
     <w:nsid w:val="100B341C"/>
     <w:multiLevelType w:val="hybridMultilevel"/>
     <w:tmpl w:val="6052AEE8"/>
@@ -11200,7 +11576,7 @@
       </w:pPr>
     </w:lvl>
   </w:abstractNum>
-  <w:abstractNum w:abstractNumId="5">
+  <w:abstractNum w:abstractNumId="5" w15:restartNumberingAfterBreak="0">
     <w:nsid w:val="14DB5198"/>
     <w:multiLevelType w:val="hybridMultilevel"/>
     <w:tmpl w:val="330CDB12"/>
@@ -11286,7 +11662,7 @@
       </w:pPr>
     </w:lvl>
   </w:abstractNum>
-  <w:abstractNum w:abstractNumId="6">
+  <w:abstractNum w:abstractNumId="6" w15:restartNumberingAfterBreak="0">
     <w:nsid w:val="15173F87"/>
     <w:multiLevelType w:val="hybridMultilevel"/>
     <w:tmpl w:val="8E0E4118"/>
@@ -11372,7 +11748,7 @@
       </w:pPr>
     </w:lvl>
   </w:abstractNum>
-  <w:abstractNum w:abstractNumId="7">
+  <w:abstractNum w:abstractNumId="7" w15:restartNumberingAfterBreak="0">
     <w:nsid w:val="1E81761D"/>
     <w:multiLevelType w:val="hybridMultilevel"/>
     <w:tmpl w:val="330CDB12"/>
@@ -11458,7 +11834,7 @@
       </w:pPr>
     </w:lvl>
   </w:abstractNum>
-  <w:abstractNum w:abstractNumId="8">
+  <w:abstractNum w:abstractNumId="8" w15:restartNumberingAfterBreak="0">
     <w:nsid w:val="22B70F33"/>
     <w:multiLevelType w:val="hybridMultilevel"/>
     <w:tmpl w:val="7BA0486A"/>
@@ -11571,7 +11947,7 @@
       </w:rPr>
     </w:lvl>
   </w:abstractNum>
-  <w:abstractNum w:abstractNumId="9">
+  <w:abstractNum w:abstractNumId="9" w15:restartNumberingAfterBreak="0">
     <w:nsid w:val="22C225A5"/>
     <w:multiLevelType w:val="hybridMultilevel"/>
     <w:tmpl w:val="D50020EA"/>
@@ -11684,7 +12060,7 @@
       </w:rPr>
     </w:lvl>
   </w:abstractNum>
-  <w:abstractNum w:abstractNumId="10">
+  <w:abstractNum w:abstractNumId="10" w15:restartNumberingAfterBreak="0">
     <w:nsid w:val="23510848"/>
     <w:multiLevelType w:val="hybridMultilevel"/>
     <w:tmpl w:val="330CDB12"/>
@@ -11770,7 +12146,7 @@
       </w:pPr>
     </w:lvl>
   </w:abstractNum>
-  <w:abstractNum w:abstractNumId="11">
+  <w:abstractNum w:abstractNumId="11" w15:restartNumberingAfterBreak="0">
     <w:nsid w:val="2565515E"/>
     <w:multiLevelType w:val="hybridMultilevel"/>
     <w:tmpl w:val="8E0E4118"/>
@@ -11856,7 +12232,7 @@
       </w:pPr>
     </w:lvl>
   </w:abstractNum>
-  <w:abstractNum w:abstractNumId="12">
+  <w:abstractNum w:abstractNumId="12" w15:restartNumberingAfterBreak="0">
     <w:nsid w:val="25D764BA"/>
     <w:multiLevelType w:val="hybridMultilevel"/>
     <w:tmpl w:val="6052AEE8"/>
@@ -11945,7 +12321,7 @@
       </w:pPr>
     </w:lvl>
   </w:abstractNum>
-  <w:abstractNum w:abstractNumId="13">
+  <w:abstractNum w:abstractNumId="13" w15:restartNumberingAfterBreak="0">
     <w:nsid w:val="260B348C"/>
     <w:multiLevelType w:val="hybridMultilevel"/>
     <w:tmpl w:val="594E76E0"/>
@@ -12058,7 +12434,7 @@
       </w:rPr>
     </w:lvl>
   </w:abstractNum>
-  <w:abstractNum w:abstractNumId="14">
+  <w:abstractNum w:abstractNumId="14" w15:restartNumberingAfterBreak="0">
     <w:nsid w:val="2EA777BF"/>
     <w:multiLevelType w:val="hybridMultilevel"/>
     <w:tmpl w:val="330CDB12"/>
@@ -12144,7 +12520,7 @@
       </w:pPr>
     </w:lvl>
   </w:abstractNum>
-  <w:abstractNum w:abstractNumId="15">
+  <w:abstractNum w:abstractNumId="15" w15:restartNumberingAfterBreak="0">
     <w:nsid w:val="341B2C89"/>
     <w:multiLevelType w:val="hybridMultilevel"/>
     <w:tmpl w:val="330CDB12"/>
@@ -12230,7 +12606,7 @@
       </w:pPr>
     </w:lvl>
   </w:abstractNum>
-  <w:abstractNum w:abstractNumId="16">
+  <w:abstractNum w:abstractNumId="16" w15:restartNumberingAfterBreak="0">
     <w:nsid w:val="35C75CDC"/>
     <w:multiLevelType w:val="hybridMultilevel"/>
     <w:tmpl w:val="C73857C8"/>
@@ -12319,7 +12695,7 @@
       </w:pPr>
     </w:lvl>
   </w:abstractNum>
-  <w:abstractNum w:abstractNumId="17">
+  <w:abstractNum w:abstractNumId="17" w15:restartNumberingAfterBreak="0">
     <w:nsid w:val="397D34CE"/>
     <w:multiLevelType w:val="hybridMultilevel"/>
     <w:tmpl w:val="CE82E85C"/>
@@ -12405,7 +12781,7 @@
       </w:pPr>
     </w:lvl>
   </w:abstractNum>
-  <w:abstractNum w:abstractNumId="18">
+  <w:abstractNum w:abstractNumId="18" w15:restartNumberingAfterBreak="0">
     <w:nsid w:val="401829AC"/>
     <w:multiLevelType w:val="hybridMultilevel"/>
     <w:tmpl w:val="DAFA29CA"/>
@@ -12518,7 +12894,7 @@
       </w:rPr>
     </w:lvl>
   </w:abstractNum>
-  <w:abstractNum w:abstractNumId="19">
+  <w:abstractNum w:abstractNumId="19" w15:restartNumberingAfterBreak="0">
     <w:nsid w:val="41CB531E"/>
     <w:multiLevelType w:val="hybridMultilevel"/>
     <w:tmpl w:val="C73857C8"/>
@@ -12607,7 +12983,7 @@
       </w:pPr>
     </w:lvl>
   </w:abstractNum>
-  <w:abstractNum w:abstractNumId="20">
+  <w:abstractNum w:abstractNumId="20" w15:restartNumberingAfterBreak="0">
     <w:nsid w:val="44A07861"/>
     <w:multiLevelType w:val="hybridMultilevel"/>
     <w:tmpl w:val="E42899A6"/>
@@ -12720,7 +13096,7 @@
       </w:rPr>
     </w:lvl>
   </w:abstractNum>
-  <w:abstractNum w:abstractNumId="21">
+  <w:abstractNum w:abstractNumId="21" w15:restartNumberingAfterBreak="0">
     <w:nsid w:val="4A34726E"/>
     <w:multiLevelType w:val="hybridMultilevel"/>
     <w:tmpl w:val="330CDB12"/>
@@ -12806,7 +13182,7 @@
       </w:pPr>
     </w:lvl>
   </w:abstractNum>
-  <w:abstractNum w:abstractNumId="22">
+  <w:abstractNum w:abstractNumId="22" w15:restartNumberingAfterBreak="0">
     <w:nsid w:val="4B4B4F42"/>
     <w:multiLevelType w:val="hybridMultilevel"/>
     <w:tmpl w:val="C73857C8"/>
@@ -12895,7 +13271,7 @@
       </w:pPr>
     </w:lvl>
   </w:abstractNum>
-  <w:abstractNum w:abstractNumId="23">
+  <w:abstractNum w:abstractNumId="23" w15:restartNumberingAfterBreak="0">
     <w:nsid w:val="4BA54E37"/>
     <w:multiLevelType w:val="hybridMultilevel"/>
     <w:tmpl w:val="8E0E4118"/>
@@ -12981,7 +13357,7 @@
       </w:pPr>
     </w:lvl>
   </w:abstractNum>
-  <w:abstractNum w:abstractNumId="24">
+  <w:abstractNum w:abstractNumId="24" w15:restartNumberingAfterBreak="0">
     <w:nsid w:val="4E5A1510"/>
     <w:multiLevelType w:val="hybridMultilevel"/>
     <w:tmpl w:val="6B0C17F6"/>
@@ -13094,7 +13470,7 @@
       </w:rPr>
     </w:lvl>
   </w:abstractNum>
-  <w:abstractNum w:abstractNumId="25">
+  <w:abstractNum w:abstractNumId="25" w15:restartNumberingAfterBreak="0">
     <w:nsid w:val="511A16F5"/>
     <w:multiLevelType w:val="hybridMultilevel"/>
     <w:tmpl w:val="8E0E4118"/>
@@ -13180,7 +13556,7 @@
       </w:pPr>
     </w:lvl>
   </w:abstractNum>
-  <w:abstractNum w:abstractNumId="26">
+  <w:abstractNum w:abstractNumId="26" w15:restartNumberingAfterBreak="0">
     <w:nsid w:val="56E600E9"/>
     <w:multiLevelType w:val="hybridMultilevel"/>
     <w:tmpl w:val="43EE4F2E"/>
@@ -13293,7 +13669,7 @@
       </w:rPr>
     </w:lvl>
   </w:abstractNum>
-  <w:abstractNum w:abstractNumId="27">
+  <w:abstractNum w:abstractNumId="27" w15:restartNumberingAfterBreak="0">
     <w:nsid w:val="57C8699B"/>
     <w:multiLevelType w:val="hybridMultilevel"/>
     <w:tmpl w:val="330CDB12"/>
@@ -13379,7 +13755,7 @@
       </w:pPr>
     </w:lvl>
   </w:abstractNum>
-  <w:abstractNum w:abstractNumId="28">
+  <w:abstractNum w:abstractNumId="28" w15:restartNumberingAfterBreak="0">
     <w:nsid w:val="5CDB00CC"/>
     <w:multiLevelType w:val="hybridMultilevel"/>
     <w:tmpl w:val="330CDB12"/>
@@ -13465,7 +13841,7 @@
       </w:pPr>
     </w:lvl>
   </w:abstractNum>
-  <w:abstractNum w:abstractNumId="29">
+  <w:abstractNum w:abstractNumId="29" w15:restartNumberingAfterBreak="0">
     <w:nsid w:val="5E047DD5"/>
     <w:multiLevelType w:val="hybridMultilevel"/>
     <w:tmpl w:val="4D460E20"/>
@@ -13578,7 +13954,7 @@
       </w:rPr>
     </w:lvl>
   </w:abstractNum>
-  <w:abstractNum w:abstractNumId="30">
+  <w:abstractNum w:abstractNumId="30" w15:restartNumberingAfterBreak="0">
     <w:nsid w:val="5E31379E"/>
     <w:multiLevelType w:val="hybridMultilevel"/>
     <w:tmpl w:val="EBD052B2"/>
@@ -13691,7 +14067,7 @@
       </w:rPr>
     </w:lvl>
   </w:abstractNum>
-  <w:abstractNum w:abstractNumId="31">
+  <w:abstractNum w:abstractNumId="31" w15:restartNumberingAfterBreak="0">
     <w:nsid w:val="60961546"/>
     <w:multiLevelType w:val="hybridMultilevel"/>
     <w:tmpl w:val="9264A782"/>
@@ -13804,7 +14180,7 @@
       </w:rPr>
     </w:lvl>
   </w:abstractNum>
-  <w:abstractNum w:abstractNumId="32">
+  <w:abstractNum w:abstractNumId="32" w15:restartNumberingAfterBreak="0">
     <w:nsid w:val="67FC00F8"/>
     <w:multiLevelType w:val="hybridMultilevel"/>
     <w:tmpl w:val="8E0E4118"/>
@@ -13890,7 +14266,7 @@
       </w:pPr>
     </w:lvl>
   </w:abstractNum>
-  <w:abstractNum w:abstractNumId="33">
+  <w:abstractNum w:abstractNumId="33" w15:restartNumberingAfterBreak="0">
     <w:nsid w:val="68804827"/>
     <w:multiLevelType w:val="hybridMultilevel"/>
     <w:tmpl w:val="8416C4FE"/>
@@ -14003,7 +14379,7 @@
       </w:rPr>
     </w:lvl>
   </w:abstractNum>
-  <w:abstractNum w:abstractNumId="34">
+  <w:abstractNum w:abstractNumId="34" w15:restartNumberingAfterBreak="0">
     <w:nsid w:val="71C43F3A"/>
     <w:multiLevelType w:val="hybridMultilevel"/>
     <w:tmpl w:val="CE82E85C"/>
@@ -14089,7 +14465,7 @@
       </w:pPr>
     </w:lvl>
   </w:abstractNum>
-  <w:abstractNum w:abstractNumId="35">
+  <w:abstractNum w:abstractNumId="35" w15:restartNumberingAfterBreak="0">
     <w:nsid w:val="72DA6BAB"/>
     <w:multiLevelType w:val="hybridMultilevel"/>
     <w:tmpl w:val="A3F814B4"/>
@@ -14175,7 +14551,7 @@
       </w:pPr>
     </w:lvl>
   </w:abstractNum>
-  <w:abstractNum w:abstractNumId="36">
+  <w:abstractNum w:abstractNumId="36" w15:restartNumberingAfterBreak="0">
     <w:nsid w:val="74CE55DE"/>
     <w:multiLevelType w:val="hybridMultilevel"/>
     <w:tmpl w:val="CE82E85C"/>
@@ -14261,7 +14637,7 @@
       </w:pPr>
     </w:lvl>
   </w:abstractNum>
-  <w:abstractNum w:abstractNumId="37">
+  <w:abstractNum w:abstractNumId="37" w15:restartNumberingAfterBreak="0">
     <w:nsid w:val="7ACD6E36"/>
     <w:multiLevelType w:val="hybridMultilevel"/>
     <w:tmpl w:val="330CDB12"/>
@@ -14347,7 +14723,7 @@
       </w:pPr>
     </w:lvl>
   </w:abstractNum>
-  <w:abstractNum w:abstractNumId="38">
+  <w:abstractNum w:abstractNumId="38" w15:restartNumberingAfterBreak="0">
     <w:nsid w:val="7D43556F"/>
     <w:multiLevelType w:val="hybridMultilevel"/>
     <w:tmpl w:val="B6CC4B2C"/>
@@ -14581,7 +14957,7 @@
 </file>
 
 <file path=word/styles.xml><?xml version="1.0" encoding="utf-8"?>
-<w:styles xmlns:mc="http://schemas.openxmlformats.org/markup-compatibility/2006" xmlns:r="http://schemas.openxmlformats.org/officeDocument/2006/relationships" xmlns:w="http://schemas.openxmlformats.org/wordprocessingml/2006/main" xmlns:w14="http://schemas.microsoft.com/office/word/2010/wordml" mc:Ignorable="w14">
+<w:styles xmlns:mc="http://schemas.openxmlformats.org/markup-compatibility/2006" xmlns:r="http://schemas.openxmlformats.org/officeDocument/2006/relationships" xmlns:w="http://schemas.openxmlformats.org/wordprocessingml/2006/main" xmlns:w14="http://schemas.microsoft.com/office/word/2010/wordml" xmlns:w15="http://schemas.microsoft.com/office/word/2012/wordml" xmlns:w16cid="http://schemas.microsoft.com/office/word/2016/wordml/cid" xmlns:w16se="http://schemas.microsoft.com/office/word/2015/wordml/symex" mc:Ignorable="w14 w15 w16se w16cid">
   <w:docDefaults>
     <w:rPrDefault>
       <w:rPr>
@@ -14597,144 +14973,382 @@
       </w:pPr>
     </w:pPrDefault>
   </w:docDefaults>
-  <w:latentStyles w:defLockedState="0" w:defUIPriority="99" w:defSemiHidden="1" w:defUnhideWhenUsed="1" w:defQFormat="0" w:count="267">
-    <w:lsdException w:name="Normal" w:semiHidden="0" w:uiPriority="0" w:unhideWhenUsed="0" w:qFormat="1"/>
-    <w:lsdException w:name="heading 1" w:semiHidden="0" w:uiPriority="9" w:unhideWhenUsed="0" w:qFormat="1"/>
-    <w:lsdException w:name="heading 2" w:uiPriority="9" w:qFormat="1"/>
-    <w:lsdException w:name="heading 3" w:uiPriority="9" w:qFormat="1"/>
-    <w:lsdException w:name="heading 4" w:uiPriority="9" w:qFormat="1"/>
-    <w:lsdException w:name="heading 5" w:uiPriority="9" w:qFormat="1"/>
-    <w:lsdException w:name="heading 6" w:uiPriority="9" w:qFormat="1"/>
-    <w:lsdException w:name="heading 7" w:uiPriority="9" w:qFormat="1"/>
-    <w:lsdException w:name="heading 8" w:uiPriority="9" w:qFormat="1"/>
-    <w:lsdException w:name="heading 9" w:uiPriority="9" w:qFormat="1"/>
-    <w:lsdException w:name="toc 1" w:uiPriority="39"/>
-    <w:lsdException w:name="toc 2" w:uiPriority="39"/>
-    <w:lsdException w:name="toc 3" w:uiPriority="39"/>
-    <w:lsdException w:name="toc 4" w:uiPriority="39"/>
-    <w:lsdException w:name="toc 5" w:uiPriority="39"/>
-    <w:lsdException w:name="toc 6" w:uiPriority="39"/>
-    <w:lsdException w:name="toc 7" w:uiPriority="39"/>
-    <w:lsdException w:name="toc 8" w:uiPriority="39"/>
-    <w:lsdException w:name="toc 9" w:uiPriority="39"/>
-    <w:lsdException w:name="caption" w:uiPriority="35" w:qFormat="1"/>
-    <w:lsdException w:name="Title" w:semiHidden="0" w:uiPriority="10" w:unhideWhenUsed="0" w:qFormat="1"/>
-    <w:lsdException w:name="Default Paragraph Font" w:uiPriority="1"/>
-    <w:lsdException w:name="Subtitle" w:semiHidden="0" w:uiPriority="11" w:unhideWhenUsed="0" w:qFormat="1"/>
-    <w:lsdException w:name="Strong" w:semiHidden="0" w:uiPriority="22" w:unhideWhenUsed="0" w:qFormat="1"/>
-    <w:lsdException w:name="Emphasis" w:semiHidden="0" w:uiPriority="20" w:unhideWhenUsed="0" w:qFormat="1"/>
-    <w:lsdException w:name="Table Grid" w:semiHidden="0" w:uiPriority="39" w:unhideWhenUsed="0"/>
-    <w:lsdException w:name="Placeholder Text" w:unhideWhenUsed="0"/>
-    <w:lsdException w:name="No Spacing" w:semiHidden="0" w:uiPriority="1" w:unhideWhenUsed="0" w:qFormat="1"/>
-    <w:lsdException w:name="Light Shading" w:semiHidden="0" w:uiPriority="60" w:unhideWhenUsed="0"/>
-    <w:lsdException w:name="Light List" w:semiHidden="0" w:uiPriority="61" w:unhideWhenUsed="0"/>
-    <w:lsdException w:name="Light Grid" w:semiHidden="0" w:uiPriority="62" w:unhideWhenUsed="0"/>
-    <w:lsdException w:name="Medium Shading 1" w:semiHidden="0" w:uiPriority="63" w:unhideWhenUsed="0"/>
-    <w:lsdException w:name="Medium Shading 2" w:semiHidden="0" w:uiPriority="64" w:unhideWhenUsed="0"/>
-    <w:lsdException w:name="Medium List 1" w:semiHidden="0" w:uiPriority="65" w:unhideWhenUsed="0"/>
-    <w:lsdException w:name="Medium List 2" w:semiHidden="0" w:uiPriority="66" w:unhideWhenUsed="0"/>
-    <w:lsdException w:name="Medium Grid 1" w:semiHidden="0" w:uiPriority="67" w:unhideWhenUsed="0"/>
-    <w:lsdException w:name="Medium Grid 2" w:semiHidden="0" w:uiPriority="68" w:unhideWhenUsed="0"/>
-    <w:lsdException w:name="Medium Grid 3" w:semiHidden="0" w:uiPriority="69" w:unhideWhenUsed="0"/>
-    <w:lsdException w:name="Dark List" w:semiHidden="0" w:uiPriority="70" w:unhideWhenUsed="0"/>
-    <w:lsdException w:name="Colorful Shading" w:semiHidden="0" w:uiPriority="71" w:unhideWhenUsed="0"/>
-    <w:lsdException w:name="Colorful List" w:semiHidden="0" w:uiPriority="72" w:unhideWhenUsed="0"/>
-    <w:lsdException w:name="Colorful Grid" w:semiHidden="0" w:uiPriority="73" w:unhideWhenUsed="0"/>
-    <w:lsdException w:name="Light Shading Accent 1" w:semiHidden="0" w:uiPriority="60" w:unhideWhenUsed="0"/>
-    <w:lsdException w:name="Light List Accent 1" w:semiHidden="0" w:uiPriority="61" w:unhideWhenUsed="0"/>
-    <w:lsdException w:name="Light Grid Accent 1" w:semiHidden="0" w:uiPriority="62" w:unhideWhenUsed="0"/>
-    <w:lsdException w:name="Medium Shading 1 Accent 1" w:semiHidden="0" w:uiPriority="63" w:unhideWhenUsed="0"/>
-    <w:lsdException w:name="Medium Shading 2 Accent 1" w:semiHidden="0" w:uiPriority="64" w:unhideWhenUsed="0"/>
-    <w:lsdException w:name="Medium List 1 Accent 1" w:semiHidden="0" w:uiPriority="65" w:unhideWhenUsed="0"/>
-    <w:lsdException w:name="Revision" w:unhideWhenUsed="0"/>
-    <w:lsdException w:name="List Paragraph" w:semiHidden="0" w:uiPriority="34" w:unhideWhenUsed="0" w:qFormat="1"/>
-    <w:lsdException w:name="Quote" w:semiHidden="0" w:uiPriority="29" w:unhideWhenUsed="0" w:qFormat="1"/>
-    <w:lsdException w:name="Intense Quote" w:semiHidden="0" w:uiPriority="30" w:unhideWhenUsed="0" w:qFormat="1"/>
-    <w:lsdException w:name="Medium List 2 Accent 1" w:semiHidden="0" w:uiPriority="66" w:unhideWhenUsed="0"/>
-    <w:lsdException w:name="Medium Grid 1 Accent 1" w:semiHidden="0" w:uiPriority="67" w:unhideWhenUsed="0"/>
-    <w:lsdException w:name="Medium Grid 2 Accent 1" w:semiHidden="0" w:uiPriority="68" w:unhideWhenUsed="0"/>
-    <w:lsdException w:name="Medium Grid 3 Accent 1" w:semiHidden="0" w:uiPriority="69" w:unhideWhenUsed="0"/>
-    <w:lsdException w:name="Dark List Accent 1" w:semiHidden="0" w:uiPriority="70" w:unhideWhenUsed="0"/>
-    <w:lsdException w:name="Colorful Shading Accent 1" w:semiHidden="0" w:uiPriority="71" w:unhideWhenUsed="0"/>
-    <w:lsdException w:name="Colorful List Accent 1" w:semiHidden="0" w:uiPriority="72" w:unhideWhenUsed="0"/>
-    <w:lsdException w:name="Colorful Grid Accent 1" w:semiHidden="0" w:uiPriority="73" w:unhideWhenUsed="0"/>
-    <w:lsdException w:name="Light Shading Accent 2" w:semiHidden="0" w:uiPriority="60" w:unhideWhenUsed="0"/>
-    <w:lsdException w:name="Light List Accent 2" w:semiHidden="0" w:uiPriority="61" w:unhideWhenUsed="0"/>
-    <w:lsdException w:name="Light Grid Accent 2" w:semiHidden="0" w:uiPriority="62" w:unhideWhenUsed="0"/>
-    <w:lsdException w:name="Medium Shading 1 Accent 2" w:semiHidden="0" w:uiPriority="63" w:unhideWhenUsed="0"/>
-    <w:lsdException w:name="Medium Shading 2 Accent 2" w:semiHidden="0" w:uiPriority="64" w:unhideWhenUsed="0"/>
-    <w:lsdException w:name="Medium List 1 Accent 2" w:semiHidden="0" w:uiPriority="65" w:unhideWhenUsed="0"/>
-    <w:lsdException w:name="Medium List 2 Accent 2" w:semiHidden="0" w:uiPriority="66" w:unhideWhenUsed="0"/>
-    <w:lsdException w:name="Medium Grid 1 Accent 2" w:semiHidden="0" w:uiPriority="67" w:unhideWhenUsed="0"/>
-    <w:lsdException w:name="Medium Grid 2 Accent 2" w:semiHidden="0" w:uiPriority="68" w:unhideWhenUsed="0"/>
-    <w:lsdException w:name="Medium Grid 3 Accent 2" w:semiHidden="0" w:uiPriority="69" w:unhideWhenUsed="0"/>
-    <w:lsdException w:name="Dark List Accent 2" w:semiHidden="0" w:uiPriority="70" w:unhideWhenUsed="0"/>
-    <w:lsdException w:name="Colorful Shading Accent 2" w:semiHidden="0" w:uiPriority="71" w:unhideWhenUsed="0"/>
-    <w:lsdException w:name="Colorful List Accent 2" w:semiHidden="0" w:uiPriority="72" w:unhideWhenUsed="0"/>
-    <w:lsdException w:name="Colorful Grid Accent 2" w:semiHidden="0" w:uiPriority="73" w:unhideWhenUsed="0"/>
-    <w:lsdException w:name="Light Shading Accent 3" w:semiHidden="0" w:uiPriority="60" w:unhideWhenUsed="0"/>
-    <w:lsdException w:name="Light List Accent 3" w:semiHidden="0" w:uiPriority="61" w:unhideWhenUsed="0"/>
-    <w:lsdException w:name="Light Grid Accent 3" w:semiHidden="0" w:uiPriority="62" w:unhideWhenUsed="0"/>
-    <w:lsdException w:name="Medium Shading 1 Accent 3" w:semiHidden="0" w:uiPriority="63" w:unhideWhenUsed="0"/>
-    <w:lsdException w:name="Medium Shading 2 Accent 3" w:semiHidden="0" w:uiPriority="64" w:unhideWhenUsed="0"/>
-    <w:lsdException w:name="Medium List 1 Accent 3" w:semiHidden="0" w:uiPriority="65" w:unhideWhenUsed="0"/>
-    <w:lsdException w:name="Medium List 2 Accent 3" w:semiHidden="0" w:uiPriority="66" w:unhideWhenUsed="0"/>
-    <w:lsdException w:name="Medium Grid 1 Accent 3" w:semiHidden="0" w:uiPriority="67" w:unhideWhenUsed="0"/>
-    <w:lsdException w:name="Medium Grid 2 Accent 3" w:semiHidden="0" w:uiPriority="68" w:unhideWhenUsed="0"/>
-    <w:lsdException w:name="Medium Grid 3 Accent 3" w:semiHidden="0" w:uiPriority="69" w:unhideWhenUsed="0"/>
-    <w:lsdException w:name="Dark List Accent 3" w:semiHidden="0" w:uiPriority="70" w:unhideWhenUsed="0"/>
-    <w:lsdException w:name="Colorful Shading Accent 3" w:semiHidden="0" w:uiPriority="71" w:unhideWhenUsed="0"/>
-    <w:lsdException w:name="Colorful List Accent 3" w:semiHidden="0" w:uiPriority="72" w:unhideWhenUsed="0"/>
-    <w:lsdException w:name="Colorful Grid Accent 3" w:semiHidden="0" w:uiPriority="73" w:unhideWhenUsed="0"/>
-    <w:lsdException w:name="Light Shading Accent 4" w:semiHidden="0" w:uiPriority="60" w:unhideWhenUsed="0"/>
-    <w:lsdException w:name="Light List Accent 4" w:semiHidden="0" w:uiPriority="61" w:unhideWhenUsed="0"/>
-    <w:lsdException w:name="Light Grid Accent 4" w:semiHidden="0" w:uiPriority="62" w:unhideWhenUsed="0"/>
-    <w:lsdException w:name="Medium Shading 1 Accent 4" w:semiHidden="0" w:uiPriority="63" w:unhideWhenUsed="0"/>
-    <w:lsdException w:name="Medium Shading 2 Accent 4" w:semiHidden="0" w:uiPriority="64" w:unhideWhenUsed="0"/>
-    <w:lsdException w:name="Medium List 1 Accent 4" w:semiHidden="0" w:uiPriority="65" w:unhideWhenUsed="0"/>
-    <w:lsdException w:name="Medium List 2 Accent 4" w:semiHidden="0" w:uiPriority="66" w:unhideWhenUsed="0"/>
-    <w:lsdException w:name="Medium Grid 1 Accent 4" w:semiHidden="0" w:uiPriority="67" w:unhideWhenUsed="0"/>
-    <w:lsdException w:name="Medium Grid 2 Accent 4" w:semiHidden="0" w:uiPriority="68" w:unhideWhenUsed="0"/>
-    <w:lsdException w:name="Medium Grid 3 Accent 4" w:semiHidden="0" w:uiPriority="69" w:unhideWhenUsed="0"/>
-    <w:lsdException w:name="Dark List Accent 4" w:semiHidden="0" w:uiPriority="70" w:unhideWhenUsed="0"/>
-    <w:lsdException w:name="Colorful Shading Accent 4" w:semiHidden="0" w:uiPriority="71" w:unhideWhenUsed="0"/>
-    <w:lsdException w:name="Colorful List Accent 4" w:semiHidden="0" w:uiPriority="72" w:unhideWhenUsed="0"/>
-    <w:lsdException w:name="Colorful Grid Accent 4" w:semiHidden="0" w:uiPriority="73" w:unhideWhenUsed="0"/>
-    <w:lsdException w:name="Light Shading Accent 5" w:semiHidden="0" w:uiPriority="60" w:unhideWhenUsed="0"/>
-    <w:lsdException w:name="Light List Accent 5" w:semiHidden="0" w:uiPriority="61" w:unhideWhenUsed="0"/>
-    <w:lsdException w:name="Light Grid Accent 5" w:semiHidden="0" w:uiPriority="62" w:unhideWhenUsed="0"/>
-    <w:lsdException w:name="Medium Shading 1 Accent 5" w:semiHidden="0" w:uiPriority="63" w:unhideWhenUsed="0"/>
-    <w:lsdException w:name="Medium Shading 2 Accent 5" w:semiHidden="0" w:uiPriority="64" w:unhideWhenUsed="0"/>
-    <w:lsdException w:name="Medium List 1 Accent 5" w:semiHidden="0" w:uiPriority="65" w:unhideWhenUsed="0"/>
-    <w:lsdException w:name="Medium List 2 Accent 5" w:semiHidden="0" w:uiPriority="66" w:unhideWhenUsed="0"/>
-    <w:lsdException w:name="Medium Grid 1 Accent 5" w:semiHidden="0" w:uiPriority="67" w:unhideWhenUsed="0"/>
-    <w:lsdException w:name="Medium Grid 2 Accent 5" w:semiHidden="0" w:uiPriority="68" w:unhideWhenUsed="0"/>
-    <w:lsdException w:name="Medium Grid 3 Accent 5" w:semiHidden="0" w:uiPriority="69" w:unhideWhenUsed="0"/>
-    <w:lsdException w:name="Dark List Accent 5" w:semiHidden="0" w:uiPriority="70" w:unhideWhenUsed="0"/>
-    <w:lsdException w:name="Colorful Shading Accent 5" w:semiHidden="0" w:uiPriority="71" w:unhideWhenUsed="0"/>
-    <w:lsdException w:name="Colorful List Accent 5" w:semiHidden="0" w:uiPriority="72" w:unhideWhenUsed="0"/>
-    <w:lsdException w:name="Colorful Grid Accent 5" w:semiHidden="0" w:uiPriority="73" w:unhideWhenUsed="0"/>
-    <w:lsdException w:name="Light Shading Accent 6" w:semiHidden="0" w:uiPriority="60" w:unhideWhenUsed="0"/>
-    <w:lsdException w:name="Light List Accent 6" w:semiHidden="0" w:uiPriority="61" w:unhideWhenUsed="0"/>
-    <w:lsdException w:name="Light Grid Accent 6" w:semiHidden="0" w:uiPriority="62" w:unhideWhenUsed="0"/>
-    <w:lsdException w:name="Medium Shading 1 Accent 6" w:semiHidden="0" w:uiPriority="63" w:unhideWhenUsed="0"/>
-    <w:lsdException w:name="Medium Shading 2 Accent 6" w:semiHidden="0" w:uiPriority="64" w:unhideWhenUsed="0"/>
-    <w:lsdException w:name="Medium List 1 Accent 6" w:semiHidden="0" w:uiPriority="65" w:unhideWhenUsed="0"/>
-    <w:lsdException w:name="Medium List 2 Accent 6" w:semiHidden="0" w:uiPriority="66" w:unhideWhenUsed="0"/>
-    <w:lsdException w:name="Medium Grid 1 Accent 6" w:semiHidden="0" w:uiPriority="67" w:unhideWhenUsed="0"/>
-    <w:lsdException w:name="Medium Grid 2 Accent 6" w:semiHidden="0" w:uiPriority="68" w:unhideWhenUsed="0"/>
-    <w:lsdException w:name="Medium Grid 3 Accent 6" w:semiHidden="0" w:uiPriority="69" w:unhideWhenUsed="0"/>
-    <w:lsdException w:name="Dark List Accent 6" w:semiHidden="0" w:uiPriority="70" w:unhideWhenUsed="0"/>
-    <w:lsdException w:name="Colorful Shading Accent 6" w:semiHidden="0" w:uiPriority="71" w:unhideWhenUsed="0"/>
-    <w:lsdException w:name="Colorful List Accent 6" w:semiHidden="0" w:uiPriority="72" w:unhideWhenUsed="0"/>
-    <w:lsdException w:name="Colorful Grid Accent 6" w:semiHidden="0" w:uiPriority="73" w:unhideWhenUsed="0"/>
-    <w:lsdException w:name="Subtle Emphasis" w:semiHidden="0" w:uiPriority="19" w:unhideWhenUsed="0" w:qFormat="1"/>
-    <w:lsdException w:name="Intense Emphasis" w:semiHidden="0" w:uiPriority="21" w:unhideWhenUsed="0" w:qFormat="1"/>
-    <w:lsdException w:name="Subtle Reference" w:semiHidden="0" w:uiPriority="31" w:unhideWhenUsed="0" w:qFormat="1"/>
-    <w:lsdException w:name="Intense Reference" w:semiHidden="0" w:uiPriority="32" w:unhideWhenUsed="0" w:qFormat="1"/>
-    <w:lsdException w:name="Book Title" w:semiHidden="0" w:uiPriority="33" w:unhideWhenUsed="0" w:qFormat="1"/>
-    <w:lsdException w:name="Bibliography" w:uiPriority="37"/>
-    <w:lsdException w:name="TOC Heading" w:uiPriority="39" w:qFormat="1"/>
+  <w:latentStyles w:defLockedState="0" w:defUIPriority="99" w:defSemiHidden="0" w:defUnhideWhenUsed="0" w:defQFormat="0" w:count="375">
+    <w:lsdException w:name="Normal" w:uiPriority="0" w:qFormat="1"/>
+    <w:lsdException w:name="heading 1" w:uiPriority="9" w:qFormat="1"/>
+    <w:lsdException w:name="heading 2" w:semiHidden="1" w:uiPriority="9" w:unhideWhenUsed="1" w:qFormat="1"/>
+    <w:lsdException w:name="heading 3" w:semiHidden="1" w:uiPriority="9" w:unhideWhenUsed="1" w:qFormat="1"/>
+    <w:lsdException w:name="heading 4" w:semiHidden="1" w:uiPriority="9" w:unhideWhenUsed="1" w:qFormat="1"/>
+    <w:lsdException w:name="heading 5" w:semiHidden="1" w:uiPriority="9" w:unhideWhenUsed="1" w:qFormat="1"/>
+    <w:lsdException w:name="heading 6" w:semiHidden="1" w:uiPriority="9" w:unhideWhenUsed="1" w:qFormat="1"/>
+    <w:lsdException w:name="heading 7" w:semiHidden="1" w:uiPriority="9" w:unhideWhenUsed="1" w:qFormat="1"/>
+    <w:lsdException w:name="heading 8" w:semiHidden="1" w:uiPriority="9" w:unhideWhenUsed="1" w:qFormat="1"/>
+    <w:lsdException w:name="heading 9" w:semiHidden="1" w:uiPriority="9" w:unhideWhenUsed="1" w:qFormat="1"/>
+    <w:lsdException w:name="index 1" w:semiHidden="1" w:unhideWhenUsed="1"/>
+    <w:lsdException w:name="index 2" w:semiHidden="1" w:unhideWhenUsed="1"/>
+    <w:lsdException w:name="index 3" w:semiHidden="1" w:unhideWhenUsed="1"/>
+    <w:lsdException w:name="index 4" w:semiHidden="1" w:unhideWhenUsed="1"/>
+    <w:lsdException w:name="index 5" w:semiHidden="1" w:unhideWhenUsed="1"/>
+    <w:lsdException w:name="index 6" w:semiHidden="1" w:unhideWhenUsed="1"/>
+    <w:lsdException w:name="index 7" w:semiHidden="1" w:unhideWhenUsed="1"/>
+    <w:lsdException w:name="index 8" w:semiHidden="1" w:unhideWhenUsed="1"/>
+    <w:lsdException w:name="index 9" w:semiHidden="1" w:unhideWhenUsed="1"/>
+    <w:lsdException w:name="toc 1" w:semiHidden="1" w:uiPriority="39" w:unhideWhenUsed="1"/>
+    <w:lsdException w:name="toc 2" w:semiHidden="1" w:uiPriority="39" w:unhideWhenUsed="1"/>
+    <w:lsdException w:name="toc 3" w:semiHidden="1" w:uiPriority="39" w:unhideWhenUsed="1"/>
+    <w:lsdException w:name="toc 4" w:semiHidden="1" w:uiPriority="39" w:unhideWhenUsed="1"/>
+    <w:lsdException w:name="toc 5" w:semiHidden="1" w:uiPriority="39" w:unhideWhenUsed="1"/>
+    <w:lsdException w:name="toc 6" w:semiHidden="1" w:uiPriority="39" w:unhideWhenUsed="1"/>
+    <w:lsdException w:name="toc 7" w:semiHidden="1" w:uiPriority="39" w:unhideWhenUsed="1"/>
+    <w:lsdException w:name="toc 8" w:semiHidden="1" w:uiPriority="39" w:unhideWhenUsed="1"/>
+    <w:lsdException w:name="toc 9" w:semiHidden="1" w:uiPriority="39" w:unhideWhenUsed="1"/>
+    <w:lsdException w:name="Normal Indent" w:semiHidden="1" w:unhideWhenUsed="1"/>
+    <w:lsdException w:name="footnote text" w:semiHidden="1" w:unhideWhenUsed="1"/>
+    <w:lsdException w:name="annotation text" w:semiHidden="1" w:unhideWhenUsed="1"/>
+    <w:lsdException w:name="header" w:semiHidden="1" w:unhideWhenUsed="1"/>
+    <w:lsdException w:name="footer" w:semiHidden="1" w:unhideWhenUsed="1"/>
+    <w:lsdException w:name="index heading" w:semiHidden="1" w:unhideWhenUsed="1"/>
+    <w:lsdException w:name="caption" w:semiHidden="1" w:uiPriority="35" w:unhideWhenUsed="1" w:qFormat="1"/>
+    <w:lsdException w:name="table of figures" w:semiHidden="1" w:unhideWhenUsed="1"/>
+    <w:lsdException w:name="envelope address" w:semiHidden="1" w:unhideWhenUsed="1"/>
+    <w:lsdException w:name="envelope return" w:semiHidden="1" w:unhideWhenUsed="1"/>
+    <w:lsdException w:name="footnote reference" w:semiHidden="1" w:unhideWhenUsed="1"/>
+    <w:lsdException w:name="annotation reference" w:semiHidden="1" w:unhideWhenUsed="1"/>
+    <w:lsdException w:name="line number" w:semiHidden="1" w:unhideWhenUsed="1"/>
+    <w:lsdException w:name="page number" w:semiHidden="1" w:unhideWhenUsed="1"/>
+    <w:lsdException w:name="endnote reference" w:semiHidden="1" w:unhideWhenUsed="1"/>
+    <w:lsdException w:name="endnote text" w:semiHidden="1" w:unhideWhenUsed="1"/>
+    <w:lsdException w:name="table of authorities" w:semiHidden="1" w:unhideWhenUsed="1"/>
+    <w:lsdException w:name="macro" w:semiHidden="1" w:unhideWhenUsed="1"/>
+    <w:lsdException w:name="toa heading" w:semiHidden="1" w:unhideWhenUsed="1"/>
+    <w:lsdException w:name="List" w:semiHidden="1" w:unhideWhenUsed="1"/>
+    <w:lsdException w:name="List Bullet" w:semiHidden="1" w:unhideWhenUsed="1"/>
+    <w:lsdException w:name="List Number" w:semiHidden="1" w:unhideWhenUsed="1"/>
+    <w:lsdException w:name="List 2" w:semiHidden="1" w:unhideWhenUsed="1"/>
+    <w:lsdException w:name="List 3" w:semiHidden="1" w:unhideWhenUsed="1"/>
+    <w:lsdException w:name="List 4" w:semiHidden="1" w:unhideWhenUsed="1"/>
+    <w:lsdException w:name="List 5" w:semiHidden="1" w:unhideWhenUsed="1"/>
+    <w:lsdException w:name="List Bullet 2" w:semiHidden="1" w:unhideWhenUsed="1"/>
+    <w:lsdException w:name="List Bullet 3" w:semiHidden="1" w:unhideWhenUsed="1"/>
+    <w:lsdException w:name="List Bullet 4" w:semiHidden="1" w:unhideWhenUsed="1"/>
+    <w:lsdException w:name="List Bullet 5" w:semiHidden="1" w:unhideWhenUsed="1"/>
+    <w:lsdException w:name="List Number 2" w:semiHidden="1" w:unhideWhenUsed="1"/>
+    <w:lsdException w:name="List Number 3" w:semiHidden="1" w:unhideWhenUsed="1"/>
+    <w:lsdException w:name="List Number 4" w:semiHidden="1" w:unhideWhenUsed="1"/>
+    <w:lsdException w:name="List Number 5" w:semiHidden="1" w:unhideWhenUsed="1"/>
+    <w:lsdException w:name="Title" w:uiPriority="10" w:qFormat="1"/>
+    <w:lsdException w:name="Closing" w:semiHidden="1" w:unhideWhenUsed="1"/>
+    <w:lsdException w:name="Signature" w:semiHidden="1" w:unhideWhenUsed="1"/>
+    <w:lsdException w:name="Default Paragraph Font" w:semiHidden="1" w:uiPriority="1" w:unhideWhenUsed="1"/>
+    <w:lsdException w:name="Body Text" w:semiHidden="1" w:unhideWhenUsed="1"/>
+    <w:lsdException w:name="Body Text Indent" w:semiHidden="1" w:unhideWhenUsed="1"/>
+    <w:lsdException w:name="List Continue" w:semiHidden="1" w:unhideWhenUsed="1"/>
+    <w:lsdException w:name="List Continue 2" w:semiHidden="1" w:unhideWhenUsed="1"/>
+    <w:lsdException w:name="List Continue 3" w:semiHidden="1" w:unhideWhenUsed="1"/>
+    <w:lsdException w:name="List Continue 4" w:semiHidden="1" w:unhideWhenUsed="1"/>
+    <w:lsdException w:name="List Continue 5" w:semiHidden="1" w:unhideWhenUsed="1"/>
+    <w:lsdException w:name="Message Header" w:semiHidden="1" w:unhideWhenUsed="1"/>
+    <w:lsdException w:name="Subtitle" w:uiPriority="11" w:qFormat="1"/>
+    <w:lsdException w:name="Salutation" w:semiHidden="1" w:unhideWhenUsed="1"/>
+    <w:lsdException w:name="Date" w:semiHidden="1" w:unhideWhenUsed="1"/>
+    <w:lsdException w:name="Body Text First Indent" w:semiHidden="1" w:unhideWhenUsed="1"/>
+    <w:lsdException w:name="Body Text First Indent 2" w:semiHidden="1" w:unhideWhenUsed="1"/>
+    <w:lsdException w:name="Note Heading" w:semiHidden="1" w:unhideWhenUsed="1"/>
+    <w:lsdException w:name="Body Text 2" w:semiHidden="1" w:unhideWhenUsed="1"/>
+    <w:lsdException w:name="Body Text 3" w:semiHidden="1" w:unhideWhenUsed="1"/>
+    <w:lsdException w:name="Body Text Indent 2" w:semiHidden="1" w:unhideWhenUsed="1"/>
+    <w:lsdException w:name="Body Text Indent 3" w:semiHidden="1" w:unhideWhenUsed="1"/>
+    <w:lsdException w:name="Block Text" w:semiHidden="1" w:unhideWhenUsed="1"/>
+    <w:lsdException w:name="Hyperlink" w:semiHidden="1" w:unhideWhenUsed="1"/>
+    <w:lsdException w:name="FollowedHyperlink" w:semiHidden="1" w:unhideWhenUsed="1"/>
+    <w:lsdException w:name="Strong" w:uiPriority="22" w:qFormat="1"/>
+    <w:lsdException w:name="Emphasis" w:uiPriority="20" w:qFormat="1"/>
+    <w:lsdException w:name="Document Map" w:semiHidden="1" w:unhideWhenUsed="1"/>
+    <w:lsdException w:name="Plain Text" w:semiHidden="1" w:unhideWhenUsed="1"/>
+    <w:lsdException w:name="E-mail Signature" w:semiHidden="1" w:unhideWhenUsed="1"/>
+    <w:lsdException w:name="HTML Top of Form" w:semiHidden="1" w:unhideWhenUsed="1"/>
+    <w:lsdException w:name="HTML Bottom of Form" w:semiHidden="1" w:unhideWhenUsed="1"/>
+    <w:lsdException w:name="Normal (Web)" w:semiHidden="1" w:unhideWhenUsed="1"/>
+    <w:lsdException w:name="HTML Acronym" w:semiHidden="1" w:unhideWhenUsed="1"/>
+    <w:lsdException w:name="HTML Address" w:semiHidden="1" w:unhideWhenUsed="1"/>
+    <w:lsdException w:name="HTML Cite" w:semiHidden="1" w:unhideWhenUsed="1"/>
+    <w:lsdException w:name="HTML Code" w:semiHidden="1" w:unhideWhenUsed="1"/>
+    <w:lsdException w:name="HTML Definition" w:semiHidden="1" w:unhideWhenUsed="1"/>
+    <w:lsdException w:name="HTML Keyboard" w:semiHidden="1" w:unhideWhenUsed="1"/>
+    <w:lsdException w:name="HTML Preformatted" w:semiHidden="1" w:unhideWhenUsed="1"/>
+    <w:lsdException w:name="HTML Sample" w:semiHidden="1" w:unhideWhenUsed="1"/>
+    <w:lsdException w:name="HTML Typewriter" w:semiHidden="1" w:unhideWhenUsed="1"/>
+    <w:lsdException w:name="HTML Variable" w:semiHidden="1" w:unhideWhenUsed="1"/>
+    <w:lsdException w:name="Normal Table" w:semiHidden="1" w:unhideWhenUsed="1"/>
+    <w:lsdException w:name="annotation subject" w:semiHidden="1" w:unhideWhenUsed="1"/>
+    <w:lsdException w:name="No List" w:semiHidden="1" w:unhideWhenUsed="1"/>
+    <w:lsdException w:name="Outline List 1" w:semiHidden="1" w:unhideWhenUsed="1"/>
+    <w:lsdException w:name="Outline List 2" w:semiHidden="1" w:unhideWhenUsed="1"/>
+    <w:lsdException w:name="Outline List 3" w:semiHidden="1" w:unhideWhenUsed="1"/>
+    <w:lsdException w:name="Table Simple 1" w:semiHidden="1" w:unhideWhenUsed="1"/>
+    <w:lsdException w:name="Table Simple 2" w:semiHidden="1" w:unhideWhenUsed="1"/>
+    <w:lsdException w:name="Table Simple 3" w:semiHidden="1" w:unhideWhenUsed="1"/>
+    <w:lsdException w:name="Table Classic 1" w:semiHidden="1" w:unhideWhenUsed="1"/>
+    <w:lsdException w:name="Table Classic 2" w:semiHidden="1" w:unhideWhenUsed="1"/>
+    <w:lsdException w:name="Table Classic 3" w:semiHidden="1" w:unhideWhenUsed="1"/>
+    <w:lsdException w:name="Table Classic 4" w:semiHidden="1" w:unhideWhenUsed="1"/>
+    <w:lsdException w:name="Table Colorful 1" w:semiHidden="1" w:unhideWhenUsed="1"/>
+    <w:lsdException w:name="Table Colorful 2" w:semiHidden="1" w:unhideWhenUsed="1"/>
+    <w:lsdException w:name="Table Colorful 3" w:semiHidden="1" w:unhideWhenUsed="1"/>
+    <w:lsdException w:name="Table Columns 1" w:semiHidden="1" w:unhideWhenUsed="1"/>
+    <w:lsdException w:name="Table Columns 2" w:semiHidden="1" w:unhideWhenUsed="1"/>
+    <w:lsdException w:name="Table Columns 3" w:semiHidden="1" w:unhideWhenUsed="1"/>
+    <w:lsdException w:name="Table Columns 4" w:semiHidden="1" w:unhideWhenUsed="1"/>
+    <w:lsdException w:name="Table Columns 5" w:semiHidden="1" w:unhideWhenUsed="1"/>
+    <w:lsdException w:name="Table Grid 1" w:semiHidden="1" w:unhideWhenUsed="1"/>
+    <w:lsdException w:name="Table Grid 2" w:semiHidden="1" w:unhideWhenUsed="1"/>
+    <w:lsdException w:name="Table Grid 3" w:semiHidden="1" w:unhideWhenUsed="1"/>
+    <w:lsdException w:name="Table Grid 4" w:semiHidden="1" w:unhideWhenUsed="1"/>
+    <w:lsdException w:name="Table Grid 5" w:semiHidden="1" w:unhideWhenUsed="1"/>
+    <w:lsdException w:name="Table Grid 6" w:semiHidden="1" w:unhideWhenUsed="1"/>
+    <w:lsdException w:name="Table Grid 7" w:semiHidden="1" w:unhideWhenUsed="1"/>
+    <w:lsdException w:name="Table Grid 8" w:semiHidden="1" w:unhideWhenUsed="1"/>
+    <w:lsdException w:name="Table List 1" w:semiHidden="1" w:unhideWhenUsed="1"/>
+    <w:lsdException w:name="Table List 2" w:semiHidden="1" w:unhideWhenUsed="1"/>
+    <w:lsdException w:name="Table List 3" w:semiHidden="1" w:unhideWhenUsed="1"/>
+    <w:lsdException w:name="Table List 4" w:semiHidden="1" w:unhideWhenUsed="1"/>
+    <w:lsdException w:name="Table List 5" w:semiHidden="1" w:unhideWhenUsed="1"/>
+    <w:lsdException w:name="Table List 6" w:semiHidden="1" w:unhideWhenUsed="1"/>
+    <w:lsdException w:name="Table List 7" w:semiHidden="1" w:unhideWhenUsed="1"/>
+    <w:lsdException w:name="Table List 8" w:semiHidden="1" w:unhideWhenUsed="1"/>
+    <w:lsdException w:name="Table 3D effects 1" w:semiHidden="1" w:unhideWhenUsed="1"/>
+    <w:lsdException w:name="Table 3D effects 2" w:semiHidden="1" w:unhideWhenUsed="1"/>
+    <w:lsdException w:name="Table 3D effects 3" w:semiHidden="1" w:unhideWhenUsed="1"/>
+    <w:lsdException w:name="Table Contemporary" w:semiHidden="1" w:unhideWhenUsed="1"/>
+    <w:lsdException w:name="Table Elegant" w:semiHidden="1" w:unhideWhenUsed="1"/>
+    <w:lsdException w:name="Table Professional" w:semiHidden="1" w:unhideWhenUsed="1"/>
+    <w:lsdException w:name="Table Subtle 1" w:semiHidden="1" w:unhideWhenUsed="1"/>
+    <w:lsdException w:name="Table Subtle 2" w:semiHidden="1" w:unhideWhenUsed="1"/>
+    <w:lsdException w:name="Table Web 1" w:semiHidden="1" w:unhideWhenUsed="1"/>
+    <w:lsdException w:name="Table Web 2" w:semiHidden="1" w:unhideWhenUsed="1"/>
+    <w:lsdException w:name="Table Web 3" w:semiHidden="1" w:unhideWhenUsed="1"/>
+    <w:lsdException w:name="Balloon Text" w:semiHidden="1" w:unhideWhenUsed="1"/>
+    <w:lsdException w:name="Table Grid" w:uiPriority="39"/>
+    <w:lsdException w:name="Table Theme" w:semiHidden="1" w:unhideWhenUsed="1"/>
+    <w:lsdException w:name="Placeholder Text" w:semiHidden="1"/>
+    <w:lsdException w:name="No Spacing" w:uiPriority="1" w:qFormat="1"/>
+    <w:lsdException w:name="Light Shading" w:uiPriority="60"/>
+    <w:lsdException w:name="Light List" w:uiPriority="61"/>
+    <w:lsdException w:name="Light Grid" w:uiPriority="62"/>
+    <w:lsdException w:name="Medium Shading 1" w:uiPriority="63"/>
+    <w:lsdException w:name="Medium Shading 2" w:uiPriority="64"/>
+    <w:lsdException w:name="Medium List 1" w:uiPriority="65"/>
+    <w:lsdException w:name="Medium List 2" w:uiPriority="66"/>
+    <w:lsdException w:name="Medium Grid 1" w:uiPriority="67"/>
+    <w:lsdException w:name="Medium Grid 2" w:uiPriority="68"/>
+    <w:lsdException w:name="Medium Grid 3" w:uiPriority="69"/>
+    <w:lsdException w:name="Dark List" w:uiPriority="70"/>
+    <w:lsdException w:name="Colorful Shading" w:uiPriority="71"/>
+    <w:lsdException w:name="Colorful List" w:uiPriority="72"/>
+    <w:lsdException w:name="Colorful Grid" w:uiPriority="73"/>
+    <w:lsdException w:name="Light Shading Accent 1" w:uiPriority="60"/>
+    <w:lsdException w:name="Light List Accent 1" w:uiPriority="61"/>
+    <w:lsdException w:name="Light Grid Accent 1" w:uiPriority="62"/>
+    <w:lsdException w:name="Medium Shading 1 Accent 1" w:uiPriority="63"/>
+    <w:lsdException w:name="Medium Shading 2 Accent 1" w:uiPriority="64"/>
+    <w:lsdException w:name="Medium List 1 Accent 1" w:uiPriority="65"/>
+    <w:lsdException w:name="Revision" w:semiHidden="1"/>
+    <w:lsdException w:name="List Paragraph" w:uiPriority="34" w:qFormat="1"/>
+    <w:lsdException w:name="Quote" w:uiPriority="29" w:qFormat="1"/>
+    <w:lsdException w:name="Intense Quote" w:uiPriority="30" w:qFormat="1"/>
+    <w:lsdException w:name="Medium List 2 Accent 1" w:uiPriority="66"/>
+    <w:lsdException w:name="Medium Grid 1 Accent 1" w:uiPriority="67"/>
+    <w:lsdException w:name="Medium Grid 2 Accent 1" w:uiPriority="68"/>
+    <w:lsdException w:name="Medium Grid 3 Accent 1" w:uiPriority="69"/>
+    <w:lsdException w:name="Dark List Accent 1" w:uiPriority="70"/>
+    <w:lsdException w:name="Colorful Shading Accent 1" w:uiPriority="71"/>
+    <w:lsdException w:name="Colorful List Accent 1" w:uiPriority="72"/>
+    <w:lsdException w:name="Colorful Grid Accent 1" w:uiPriority="73"/>
+    <w:lsdException w:name="Light Shading Accent 2" w:uiPriority="60"/>
+    <w:lsdException w:name="Light List Accent 2" w:uiPriority="61"/>
+    <w:lsdException w:name="Light Grid Accent 2" w:uiPriority="62"/>
+    <w:lsdException w:name="Medium Shading 1 Accent 2" w:uiPriority="63"/>
+    <w:lsdException w:name="Medium Shading 2 Accent 2" w:uiPriority="64"/>
+    <w:lsdException w:name="Medium List 1 Accent 2" w:uiPriority="65"/>
+    <w:lsdException w:name="Medium List 2 Accent 2" w:uiPriority="66"/>
+    <w:lsdException w:name="Medium Grid 1 Accent 2" w:uiPriority="67"/>
+    <w:lsdException w:name="Medium Grid 2 Accent 2" w:uiPriority="68"/>
+    <w:lsdException w:name="Medium Grid 3 Accent 2" w:uiPriority="69"/>
+    <w:lsdException w:name="Dark List Accent 2" w:uiPriority="70"/>
+    <w:lsdException w:name="Colorful Shading Accent 2" w:uiPriority="71"/>
+    <w:lsdException w:name="Colorful List Accent 2" w:uiPriority="72"/>
+    <w:lsdException w:name="Colorful Grid Accent 2" w:uiPriority="73"/>
+    <w:lsdException w:name="Light Shading Accent 3" w:uiPriority="60"/>
+    <w:lsdException w:name="Light List Accent 3" w:uiPriority="61"/>
+    <w:lsdException w:name="Light Grid Accent 3" w:uiPriority="62"/>
+    <w:lsdException w:name="Medium Shading 1 Accent 3" w:uiPriority="63"/>
+    <w:lsdException w:name="Medium Shading 2 Accent 3" w:uiPriority="64"/>
+    <w:lsdException w:name="Medium List 1 Accent 3" w:uiPriority="65"/>
+    <w:lsdException w:name="Medium List 2 Accent 3" w:uiPriority="66"/>
+    <w:lsdException w:name="Medium Grid 1 Accent 3" w:uiPriority="67"/>
+    <w:lsdException w:name="Medium Grid 2 Accent 3" w:uiPriority="68"/>
+    <w:lsdException w:name="Medium Grid 3 Accent 3" w:uiPriority="69"/>
+    <w:lsdException w:name="Dark List Accent 3" w:uiPriority="70"/>
+    <w:lsdException w:name="Colorful Shading Accent 3" w:uiPriority="71"/>
+    <w:lsdException w:name="Colorful List Accent 3" w:uiPriority="72"/>
+    <w:lsdException w:name="Colorful Grid Accent 3" w:uiPriority="73"/>
+    <w:lsdException w:name="Light Shading Accent 4" w:uiPriority="60"/>
+    <w:lsdException w:name="Light List Accent 4" w:uiPriority="61"/>
+    <w:lsdException w:name="Light Grid Accent 4" w:uiPriority="62"/>
+    <w:lsdException w:name="Medium Shading 1 Accent 4" w:uiPriority="63"/>
+    <w:lsdException w:name="Medium Shading 2 Accent 4" w:uiPriority="64"/>
+    <w:lsdException w:name="Medium List 1 Accent 4" w:uiPriority="65"/>
+    <w:lsdException w:name="Medium List 2 Accent 4" w:uiPriority="66"/>
+    <w:lsdException w:name="Medium Grid 1 Accent 4" w:uiPriority="67"/>
+    <w:lsdException w:name="Medium Grid 2 Accent 4" w:uiPriority="68"/>
+    <w:lsdException w:name="Medium Grid 3 Accent 4" w:uiPriority="69"/>
+    <w:lsdException w:name="Dark List Accent 4" w:uiPriority="70"/>
+    <w:lsdException w:name="Colorful Shading Accent 4" w:uiPriority="71"/>
+    <w:lsdException w:name="Colorful List Accent 4" w:uiPriority="72"/>
+    <w:lsdException w:name="Colorful Grid Accent 4" w:uiPriority="73"/>
+    <w:lsdException w:name="Light Shading Accent 5" w:uiPriority="60"/>
+    <w:lsdException w:name="Light List Accent 5" w:uiPriority="61"/>
+    <w:lsdException w:name="Light Grid Accent 5" w:uiPriority="62"/>
+    <w:lsdException w:name="Medium Shading 1 Accent 5" w:uiPriority="63"/>
+    <w:lsdException w:name="Medium Shading 2 Accent 5" w:uiPriority="64"/>
+    <w:lsdException w:name="Medium List 1 Accent 5" w:uiPriority="65"/>
+    <w:lsdException w:name="Medium List 2 Accent 5" w:uiPriority="66"/>
+    <w:lsdException w:name="Medium Grid 1 Accent 5" w:uiPriority="67"/>
+    <w:lsdException w:name="Medium Grid 2 Accent 5" w:uiPriority="68"/>
+    <w:lsdException w:name="Medium Grid 3 Accent 5" w:uiPriority="69"/>
+    <w:lsdException w:name="Dark List Accent 5" w:uiPriority="70"/>
+    <w:lsdException w:name="Colorful Shading Accent 5" w:uiPriority="71"/>
+    <w:lsdException w:name="Colorful List Accent 5" w:uiPriority="72"/>
+    <w:lsdException w:name="Colorful Grid Accent 5" w:uiPriority="73"/>
+    <w:lsdException w:name="Light Shading Accent 6" w:uiPriority="60"/>
+    <w:lsdException w:name="Light List Accent 6" w:uiPriority="61"/>
+    <w:lsdException w:name="Light Grid Accent 6" w:uiPriority="62"/>
+    <w:lsdException w:name="Medium Shading 1 Accent 6" w:uiPriority="63"/>
+    <w:lsdException w:name="Medium Shading 2 Accent 6" w:uiPriority="64"/>
+    <w:lsdException w:name="Medium List 1 Accent 6" w:uiPriority="65"/>
+    <w:lsdException w:name="Medium List 2 Accent 6" w:uiPriority="66"/>
+    <w:lsdException w:name="Medium Grid 1 Accent 6" w:uiPriority="67"/>
+    <w:lsdException w:name="Medium Grid 2 Accent 6" w:uiPriority="68"/>
+    <w:lsdException w:name="Medium Grid 3 Accent 6" w:uiPriority="69"/>
+    <w:lsdException w:name="Dark List Accent 6" w:uiPriority="70"/>
+    <w:lsdException w:name="Colorful Shading Accent 6" w:uiPriority="71"/>
+    <w:lsdException w:name="Colorful List Accent 6" w:uiPriority="72"/>
+    <w:lsdException w:name="Colorful Grid Accent 6" w:uiPriority="73"/>
+    <w:lsdException w:name="Subtle Emphasis" w:uiPriority="19" w:qFormat="1"/>
+    <w:lsdException w:name="Intense Emphasis" w:uiPriority="21" w:qFormat="1"/>
+    <w:lsdException w:name="Subtle Reference" w:uiPriority="31" w:qFormat="1"/>
+    <w:lsdException w:name="Intense Reference" w:uiPriority="32" w:qFormat="1"/>
+    <w:lsdException w:name="Book Title" w:uiPriority="33" w:qFormat="1"/>
+    <w:lsdException w:name="Bibliography" w:semiHidden="1" w:uiPriority="37" w:unhideWhenUsed="1"/>
+    <w:lsdException w:name="TOC Heading" w:semiHidden="1" w:uiPriority="39" w:unhideWhenUsed="1" w:qFormat="1"/>
+    <w:lsdException w:name="Plain Table 1" w:uiPriority="41"/>
+    <w:lsdException w:name="Plain Table 2" w:uiPriority="42"/>
+    <w:lsdException w:name="Plain Table 3" w:uiPriority="43"/>
+    <w:lsdException w:name="Plain Table 4" w:uiPriority="44"/>
+    <w:lsdException w:name="Plain Table 5" w:uiPriority="45"/>
+    <w:lsdException w:name="Grid Table Light" w:uiPriority="40"/>
+    <w:lsdException w:name="Grid Table 1 Light" w:uiPriority="46"/>
+    <w:lsdException w:name="Grid Table 2" w:uiPriority="47"/>
+    <w:lsdException w:name="Grid Table 3" w:uiPriority="48"/>
+    <w:lsdException w:name="Grid Table 4" w:uiPriority="49"/>
+    <w:lsdException w:name="Grid Table 5 Dark" w:uiPriority="50"/>
+    <w:lsdException w:name="Grid Table 6 Colorful" w:uiPriority="51"/>
+    <w:lsdException w:name="Grid Table 7 Colorful" w:uiPriority="52"/>
+    <w:lsdException w:name="Grid Table 1 Light Accent 1" w:uiPriority="46"/>
+    <w:lsdException w:name="Grid Table 2 Accent 1" w:uiPriority="47"/>
+    <w:lsdException w:name="Grid Table 3 Accent 1" w:uiPriority="48"/>
+    <w:lsdException w:name="Grid Table 4 Accent 1" w:uiPriority="49"/>
+    <w:lsdException w:name="Grid Table 5 Dark Accent 1" w:uiPriority="50"/>
+    <w:lsdException w:name="Grid Table 6 Colorful Accent 1" w:uiPriority="51"/>
+    <w:lsdException w:name="Grid Table 7 Colorful Accent 1" w:uiPriority="52"/>
+    <w:lsdException w:name="Grid Table 1 Light Accent 2" w:uiPriority="46"/>
+    <w:lsdException w:name="Grid Table 2 Accent 2" w:uiPriority="47"/>
+    <w:lsdException w:name="Grid Table 3 Accent 2" w:uiPriority="48"/>
+    <w:lsdException w:name="Grid Table 4 Accent 2" w:uiPriority="49"/>
+    <w:lsdException w:name="Grid Table 5 Dark Accent 2" w:uiPriority="50"/>
+    <w:lsdException w:name="Grid Table 6 Colorful Accent 2" w:uiPriority="51"/>
+    <w:lsdException w:name="Grid Table 7 Colorful Accent 2" w:uiPriority="52"/>
+    <w:lsdException w:name="Grid Table 1 Light Accent 3" w:uiPriority="46"/>
+    <w:lsdException w:name="Grid Table 2 Accent 3" w:uiPriority="47"/>
+    <w:lsdException w:name="Grid Table 3 Accent 3" w:uiPriority="48"/>
+    <w:lsdException w:name="Grid Table 4 Accent 3" w:uiPriority="49"/>
+    <w:lsdException w:name="Grid Table 5 Dark Accent 3" w:uiPriority="50"/>
+    <w:lsdException w:name="Grid Table 6 Colorful Accent 3" w:uiPriority="51"/>
+    <w:lsdException w:name="Grid Table 7 Colorful Accent 3" w:uiPriority="52"/>
+    <w:lsdException w:name="Grid Table 1 Light Accent 4" w:uiPriority="46"/>
+    <w:lsdException w:name="Grid Table 2 Accent 4" w:uiPriority="47"/>
+    <w:lsdException w:name="Grid Table 3 Accent 4" w:uiPriority="48"/>
+    <w:lsdException w:name="Grid Table 4 Accent 4" w:uiPriority="49"/>
+    <w:lsdException w:name="Grid Table 5 Dark Accent 4" w:uiPriority="50"/>
+    <w:lsdException w:name="Grid Table 6 Colorful Accent 4" w:uiPriority="51"/>
+    <w:lsdException w:name="Grid Table 7 Colorful Accent 4" w:uiPriority="52"/>
+    <w:lsdException w:name="Grid Table 1 Light Accent 5" w:uiPriority="46"/>
+    <w:lsdException w:name="Grid Table 2 Accent 5" w:uiPriority="47"/>
+    <w:lsdException w:name="Grid Table 3 Accent 5" w:uiPriority="48"/>
+    <w:lsdException w:name="Grid Table 4 Accent 5" w:uiPriority="49"/>
+    <w:lsdException w:name="Grid Table 5 Dark Accent 5" w:uiPriority="50"/>
+    <w:lsdException w:name="Grid Table 6 Colorful Accent 5" w:uiPriority="51"/>
+    <w:lsdException w:name="Grid Table 7 Colorful Accent 5" w:uiPriority="52"/>
+    <w:lsdException w:name="Grid Table 1 Light Accent 6" w:uiPriority="46"/>
+    <w:lsdException w:name="Grid Table 2 Accent 6" w:uiPriority="47"/>
+    <w:lsdException w:name="Grid Table 3 Accent 6" w:uiPriority="48"/>
+    <w:lsdException w:name="Grid Table 4 Accent 6" w:uiPriority="49"/>
+    <w:lsdException w:name="Grid Table 5 Dark Accent 6" w:uiPriority="50"/>
+    <w:lsdException w:name="Grid Table 6 Colorful Accent 6" w:uiPriority="51"/>
+    <w:lsdException w:name="Grid Table 7 Colorful Accent 6" w:uiPriority="52"/>
+    <w:lsdException w:name="List Table 1 Light" w:uiPriority="46"/>
+    <w:lsdException w:name="List Table 2" w:uiPriority="47"/>
+    <w:lsdException w:name="List Table 3" w:uiPriority="48"/>
+    <w:lsdException w:name="List Table 4" w:uiPriority="49"/>
+    <w:lsdException w:name="List Table 5 Dark" w:uiPriority="50"/>
+    <w:lsdException w:name="List Table 6 Colorful" w:uiPriority="51"/>
+    <w:lsdException w:name="List Table 7 Colorful" w:uiPriority="52"/>
+    <w:lsdException w:name="List Table 1 Light Accent 1" w:uiPriority="46"/>
+    <w:lsdException w:name="List Table 2 Accent 1" w:uiPriority="47"/>
+    <w:lsdException w:name="List Table 3 Accent 1" w:uiPriority="48"/>
+    <w:lsdException w:name="List Table 4 Accent 1" w:uiPriority="49"/>
+    <w:lsdException w:name="List Table 5 Dark Accent 1" w:uiPriority="50"/>
+    <w:lsdException w:name="List Table 6 Colorful Accent 1" w:uiPriority="51"/>
+    <w:lsdException w:name="List Table 7 Colorful Accent 1" w:uiPriority="52"/>
+    <w:lsdException w:name="List Table 1 Light Accent 2" w:uiPriority="46"/>
+    <w:lsdException w:name="List Table 2 Accent 2" w:uiPriority="47"/>
+    <w:lsdException w:name="List Table 3 Accent 2" w:uiPriority="48"/>
+    <w:lsdException w:name="List Table 4 Accent 2" w:uiPriority="49"/>
+    <w:lsdException w:name="List Table 5 Dark Accent 2" w:uiPriority="50"/>
+    <w:lsdException w:name="List Table 6 Colorful Accent 2" w:uiPriority="51"/>
+    <w:lsdException w:name="List Table 7 Colorful Accent 2" w:uiPriority="52"/>
+    <w:lsdException w:name="List Table 1 Light Accent 3" w:uiPriority="46"/>
+    <w:lsdException w:name="List Table 2 Accent 3" w:uiPriority="47"/>
+    <w:lsdException w:name="List Table 3 Accent 3" w:uiPriority="48"/>
+    <w:lsdException w:name="List Table 4 Accent 3" w:uiPriority="49"/>
+    <w:lsdException w:name="List Table 5 Dark Accent 3" w:uiPriority="50"/>
+    <w:lsdException w:name="List Table 6 Colorful Accent 3" w:uiPriority="51"/>
+    <w:lsdException w:name="List Table 7 Colorful Accent 3" w:uiPriority="52"/>
+    <w:lsdException w:name="List Table 1 Light Accent 4" w:uiPriority="46"/>
+    <w:lsdException w:name="List Table 2 Accent 4" w:uiPriority="47"/>
+    <w:lsdException w:name="List Table 3 Accent 4" w:uiPriority="48"/>
+    <w:lsdException w:name="List Table 4 Accent 4" w:uiPriority="49"/>
+    <w:lsdException w:name="List Table 5 Dark Accent 4" w:uiPriority="50"/>
+    <w:lsdException w:name="List Table 6 Colorful Accent 4" w:uiPriority="51"/>
+    <w:lsdException w:name="List Table 7 Colorful Accent 4" w:uiPriority="52"/>
+    <w:lsdException w:name="List Table 1 Light Accent 5" w:uiPriority="46"/>
+    <w:lsdException w:name="List Table 2 Accent 5" w:uiPriority="47"/>
+    <w:lsdException w:name="List Table 3 Accent 5" w:uiPriority="48"/>
+    <w:lsdException w:name="List Table 4 Accent 5" w:uiPriority="49"/>
+    <w:lsdException w:name="List Table 5 Dark Accent 5" w:uiPriority="50"/>
+    <w:lsdException w:name="List Table 6 Colorful Accent 5" w:uiPriority="51"/>
+    <w:lsdException w:name="List Table 7 Colorful Accent 5" w:uiPriority="52"/>
+    <w:lsdException w:name="List Table 1 Light Accent 6" w:uiPriority="46"/>
+    <w:lsdException w:name="List Table 2 Accent 6" w:uiPriority="47"/>
+    <w:lsdException w:name="List Table 3 Accent 6" w:uiPriority="48"/>
+    <w:lsdException w:name="List Table 4 Accent 6" w:uiPriority="49"/>
+    <w:lsdException w:name="List Table 5 Dark Accent 6" w:uiPriority="50"/>
+    <w:lsdException w:name="List Table 6 Colorful Accent 6" w:uiPriority="51"/>
+    <w:lsdException w:name="List Table 7 Colorful Accent 6" w:uiPriority="52"/>
+    <w:lsdException w:name="Mention" w:semiHidden="1" w:unhideWhenUsed="1"/>
+    <w:lsdException w:name="Smart Hyperlink" w:semiHidden="1" w:unhideWhenUsed="1"/>
+    <w:lsdException w:name="Hashtag" w:semiHidden="1" w:unhideWhenUsed="1"/>
+    <w:lsdException w:name="Unresolved Mention" w:semiHidden="1" w:unhideWhenUsed="1"/>
   </w:latentStyles>
   <w:style w:type="paragraph" w:default="1" w:styleId="Normal">
     <w:name w:val="Normal"/>
@@ -14890,7 +15504,6 @@
       <w:spacing w:after="0" w:line="240" w:lineRule="auto"/>
     </w:pPr>
     <w:tblPr>
-      <w:tblInd w:w="0" w:type="dxa"/>
       <w:tblBorders>
         <w:top w:val="single" w:sz="4" w:space="0" w:color="auto"/>
         <w:left w:val="single" w:sz="4" w:space="0" w:color="auto"/>
@@ -14899,12 +15512,6 @@
         <w:insideH w:val="single" w:sz="4" w:space="0" w:color="auto"/>
         <w:insideV w:val="single" w:sz="4" w:space="0" w:color="auto"/>
       </w:tblBorders>
-      <w:tblCellMar>
-        <w:top w:w="0" w:type="dxa"/>
-        <w:left w:w="108" w:type="dxa"/>
-        <w:bottom w:w="0" w:type="dxa"/>
-        <w:right w:w="108" w:type="dxa"/>
-      </w:tblCellMar>
     </w:tblPr>
   </w:style>
   <w:style w:type="table" w:customStyle="1" w:styleId="ListTable3-Accent11">
@@ -14918,717 +15525,12 @@
     <w:tblPr>
       <w:tblStyleRowBandSize w:val="1"/>
       <w:tblStyleColBandSize w:val="1"/>
-      <w:tblInd w:w="0" w:type="dxa"/>
       <w:tblBorders>
         <w:top w:val="single" w:sz="4" w:space="0" w:color="4472C4" w:themeColor="accent1"/>
         <w:left w:val="single" w:sz="4" w:space="0" w:color="4472C4" w:themeColor="accent1"/>
         <w:bottom w:val="single" w:sz="4" w:space="0" w:color="4472C4" w:themeColor="accent1"/>
         <w:right w:val="single" w:sz="4" w:space="0" w:color="4472C4" w:themeColor="accent1"/>
       </w:tblBorders>
-      <w:tblCellMar>
-        <w:top w:w="0" w:type="dxa"/>
-        <w:left w:w="108" w:type="dxa"/>
-        <w:bottom w:w="0" w:type="dxa"/>
-        <w:right w:w="108" w:type="dxa"/>
-      </w:tblCellMar>
-    </w:tblPr>
-    <w:tblStylePr w:type="firstRow">
-      <w:rPr>
-        <w:b/>
-        <w:bCs/>
-        <w:color w:val="FFFFFF" w:themeColor="background1"/>
-      </w:rPr>
-      <w:tblPr/>
-      <w:tcPr>
-        <w:shd w:val="clear" w:color="auto" w:fill="4472C4" w:themeFill="accent1"/>
-      </w:tcPr>
-    </w:tblStylePr>
-    <w:tblStylePr w:type="lastRow">
-      <w:rPr>
-        <w:b/>
-        <w:bCs/>
-      </w:rPr>
-      <w:tblPr/>
-      <w:tcPr>
-        <w:tcBorders>
-          <w:top w:val="double" w:sz="4" w:space="0" w:color="4472C4" w:themeColor="accent1"/>
-        </w:tcBorders>
-        <w:shd w:val="clear" w:color="auto" w:fill="FFFFFF" w:themeFill="background1"/>
-      </w:tcPr>
-    </w:tblStylePr>
-    <w:tblStylePr w:type="firstCol">
-      <w:rPr>
-        <w:b/>
-        <w:bCs/>
-      </w:rPr>
-      <w:tblPr/>
-      <w:tcPr>
-        <w:tcBorders>
-          <w:right w:val="nil"/>
-        </w:tcBorders>
-        <w:shd w:val="clear" w:color="auto" w:fill="FFFFFF" w:themeFill="background1"/>
-      </w:tcPr>
-    </w:tblStylePr>
-    <w:tblStylePr w:type="lastCol">
-      <w:rPr>
-        <w:b/>
-        <w:bCs/>
-      </w:rPr>
-      <w:tblPr/>
-      <w:tcPr>
-        <w:tcBorders>
-          <w:left w:val="nil"/>
-        </w:tcBorders>
-        <w:shd w:val="clear" w:color="auto" w:fill="FFFFFF" w:themeFill="background1"/>
-      </w:tcPr>
-    </w:tblStylePr>
-    <w:tblStylePr w:type="band1Vert">
-      <w:tblPr/>
-      <w:tcPr>
-        <w:tcBorders>
-          <w:left w:val="single" w:sz="4" w:space="0" w:color="4472C4" w:themeColor="accent1"/>
-          <w:right w:val="single" w:sz="4" w:space="0" w:color="4472C4" w:themeColor="accent1"/>
-        </w:tcBorders>
-      </w:tcPr>
-    </w:tblStylePr>
-    <w:tblStylePr w:type="band1Horz">
-      <w:tblPr/>
-      <w:tcPr>
-        <w:tcBorders>
-          <w:top w:val="single" w:sz="4" w:space="0" w:color="4472C4" w:themeColor="accent1"/>
-          <w:bottom w:val="single" w:sz="4" w:space="0" w:color="4472C4" w:themeColor="accent1"/>
-          <w:insideH w:val="nil"/>
-        </w:tcBorders>
-      </w:tcPr>
-    </w:tblStylePr>
-    <w:tblStylePr w:type="neCell">
-      <w:tblPr/>
-      <w:tcPr>
-        <w:tcBorders>
-          <w:left w:val="nil"/>
-          <w:bottom w:val="nil"/>
-        </w:tcBorders>
-      </w:tcPr>
-    </w:tblStylePr>
-    <w:tblStylePr w:type="nwCell">
-      <w:tblPr/>
-      <w:tcPr>
-        <w:tcBorders>
-          <w:bottom w:val="nil"/>
-          <w:right w:val="nil"/>
-        </w:tcBorders>
-      </w:tcPr>
-    </w:tblStylePr>
-    <w:tblStylePr w:type="seCell">
-      <w:tblPr/>
-      <w:tcPr>
-        <w:tcBorders>
-          <w:top w:val="double" w:sz="4" w:space="0" w:color="4472C4" w:themeColor="accent1"/>
-          <w:left w:val="nil"/>
-        </w:tcBorders>
-      </w:tcPr>
-    </w:tblStylePr>
-    <w:tblStylePr w:type="swCell">
-      <w:tblPr/>
-      <w:tcPr>
-        <w:tcBorders>
-          <w:top w:val="double" w:sz="4" w:space="0" w:color="4472C4" w:themeColor="accent1"/>
-          <w:right w:val="nil"/>
-        </w:tcBorders>
-      </w:tcPr>
-    </w:tblStylePr>
-  </w:style>
-  <w:style w:type="character" w:customStyle="1" w:styleId="Heading2Char">
-    <w:name w:val="Heading 2 Char"/>
-    <w:basedOn w:val="DefaultParagraphFont"/>
-    <w:link w:val="Heading2"/>
-    <w:uiPriority w:val="9"/>
-    <w:rsid w:val="00781DB0"/>
-    <w:rPr>
-      <w:rFonts w:asciiTheme="majorHAnsi" w:eastAsiaTheme="majorEastAsia" w:hAnsiTheme="majorHAnsi" w:cstheme="majorBidi"/>
-      <w:color w:val="2F5496" w:themeColor="accent1" w:themeShade="BF"/>
-      <w:sz w:val="26"/>
-      <w:szCs w:val="26"/>
-    </w:rPr>
-  </w:style>
-  <w:style w:type="paragraph" w:styleId="TOC1">
-    <w:name w:val="toc 1"/>
-    <w:basedOn w:val="Normal"/>
-    <w:next w:val="Normal"/>
-    <w:autoRedefine/>
-    <w:uiPriority w:val="39"/>
-    <w:unhideWhenUsed/>
-    <w:rsid w:val="00781DB0"/>
-    <w:pPr>
-      <w:spacing w:after="100"/>
-    </w:pPr>
-  </w:style>
-  <w:style w:type="paragraph" w:styleId="TOC2">
-    <w:name w:val="toc 2"/>
-    <w:basedOn w:val="Normal"/>
-    <w:next w:val="Normal"/>
-    <w:autoRedefine/>
-    <w:uiPriority w:val="39"/>
-    <w:unhideWhenUsed/>
-    <w:rsid w:val="00781DB0"/>
-    <w:pPr>
-      <w:spacing w:after="100"/>
-      <w:ind w:left="220"/>
-    </w:pPr>
-  </w:style>
-  <w:style w:type="character" w:styleId="Hyperlink">
-    <w:name w:val="Hyperlink"/>
-    <w:basedOn w:val="DefaultParagraphFont"/>
-    <w:uiPriority w:val="99"/>
-    <w:unhideWhenUsed/>
-    <w:rsid w:val="00781DB0"/>
-    <w:rPr>
-      <w:color w:val="0563C1" w:themeColor="hyperlink"/>
-      <w:u w:val="single"/>
-    </w:rPr>
-  </w:style>
-  <w:style w:type="paragraph" w:styleId="Header">
-    <w:name w:val="header"/>
-    <w:basedOn w:val="Normal"/>
-    <w:link w:val="HeaderChar"/>
-    <w:uiPriority w:val="99"/>
-    <w:unhideWhenUsed/>
-    <w:rsid w:val="00781DB0"/>
-    <w:pPr>
-      <w:tabs>
-        <w:tab w:val="center" w:pos="4680"/>
-        <w:tab w:val="right" w:pos="9360"/>
-      </w:tabs>
-      <w:spacing w:after="0" w:line="240" w:lineRule="auto"/>
-    </w:pPr>
-  </w:style>
-  <w:style w:type="character" w:customStyle="1" w:styleId="HeaderChar">
-    <w:name w:val="Header Char"/>
-    <w:basedOn w:val="DefaultParagraphFont"/>
-    <w:link w:val="Header"/>
-    <w:uiPriority w:val="99"/>
-    <w:rsid w:val="00781DB0"/>
-  </w:style>
-  <w:style w:type="paragraph" w:styleId="Footer">
-    <w:name w:val="footer"/>
-    <w:basedOn w:val="Normal"/>
-    <w:link w:val="FooterChar"/>
-    <w:uiPriority w:val="99"/>
-    <w:unhideWhenUsed/>
-    <w:rsid w:val="00781DB0"/>
-    <w:pPr>
-      <w:tabs>
-        <w:tab w:val="center" w:pos="4680"/>
-        <w:tab w:val="right" w:pos="9360"/>
-      </w:tabs>
-      <w:spacing w:after="0" w:line="240" w:lineRule="auto"/>
-    </w:pPr>
-  </w:style>
-  <w:style w:type="character" w:customStyle="1" w:styleId="FooterChar">
-    <w:name w:val="Footer Char"/>
-    <w:basedOn w:val="DefaultParagraphFont"/>
-    <w:link w:val="Footer"/>
-    <w:uiPriority w:val="99"/>
-    <w:rsid w:val="00781DB0"/>
-  </w:style>
-  <w:style w:type="character" w:customStyle="1" w:styleId="Heading3Char">
-    <w:name w:val="Heading 3 Char"/>
-    <w:basedOn w:val="DefaultParagraphFont"/>
-    <w:link w:val="Heading3"/>
-    <w:uiPriority w:val="9"/>
-    <w:rsid w:val="00226E94"/>
-    <w:rPr>
-      <w:rFonts w:asciiTheme="majorHAnsi" w:eastAsiaTheme="majorEastAsia" w:hAnsiTheme="majorHAnsi" w:cstheme="majorBidi"/>
-      <w:color w:val="1F3763" w:themeColor="accent1" w:themeShade="7F"/>
-      <w:sz w:val="24"/>
-      <w:szCs w:val="24"/>
-    </w:rPr>
-  </w:style>
-  <w:style w:type="paragraph" w:styleId="TOC3">
-    <w:name w:val="toc 3"/>
-    <w:basedOn w:val="Normal"/>
-    <w:next w:val="Normal"/>
-    <w:autoRedefine/>
-    <w:uiPriority w:val="39"/>
-    <w:unhideWhenUsed/>
-    <w:rsid w:val="00450788"/>
-    <w:pPr>
-      <w:spacing w:after="100"/>
-      <w:ind w:left="440"/>
-    </w:pPr>
-  </w:style>
-  <w:style w:type="character" w:styleId="SubtleEmphasis">
-    <w:name w:val="Subtle Emphasis"/>
-    <w:basedOn w:val="DefaultParagraphFont"/>
-    <w:uiPriority w:val="19"/>
-    <w:qFormat/>
-    <w:rsid w:val="00527B46"/>
-    <w:rPr>
-      <w:i/>
-      <w:iCs/>
-      <w:color w:val="404040" w:themeColor="text1" w:themeTint="BF"/>
-    </w:rPr>
-  </w:style>
-  <w:style w:type="paragraph" w:styleId="ListParagraph">
-    <w:name w:val="List Paragraph"/>
-    <w:basedOn w:val="Normal"/>
-    <w:uiPriority w:val="34"/>
-    <w:qFormat/>
-    <w:rsid w:val="00527B46"/>
-    <w:pPr>
-      <w:ind w:left="720"/>
-      <w:contextualSpacing/>
-    </w:pPr>
-  </w:style>
-  <w:style w:type="character" w:customStyle="1" w:styleId="UnresolvedMention1">
-    <w:name w:val="Unresolved Mention1"/>
-    <w:basedOn w:val="DefaultParagraphFont"/>
-    <w:uiPriority w:val="99"/>
-    <w:semiHidden/>
-    <w:unhideWhenUsed/>
-    <w:rsid w:val="00786301"/>
-    <w:rPr>
-      <w:color w:val="605E5C"/>
-      <w:shd w:val="clear" w:color="auto" w:fill="E1DFDD"/>
-    </w:rPr>
-  </w:style>
-  <w:style w:type="character" w:styleId="Strong">
-    <w:name w:val="Strong"/>
-    <w:basedOn w:val="DefaultParagraphFont"/>
-    <w:uiPriority w:val="22"/>
-    <w:qFormat/>
-    <w:rsid w:val="009D1E93"/>
-    <w:rPr>
-      <w:b/>
-      <w:bCs/>
-    </w:rPr>
-  </w:style>
-  <w:style w:type="paragraph" w:styleId="BalloonText">
-    <w:name w:val="Balloon Text"/>
-    <w:basedOn w:val="Normal"/>
-    <w:link w:val="BalloonTextChar"/>
-    <w:uiPriority w:val="99"/>
-    <w:semiHidden/>
-    <w:unhideWhenUsed/>
-    <w:rsid w:val="00DF085F"/>
-    <w:pPr>
-      <w:spacing w:after="0" w:line="240" w:lineRule="auto"/>
-    </w:pPr>
-    <w:rPr>
-      <w:rFonts w:ascii="Segoe UI" w:hAnsi="Segoe UI" w:cs="Segoe UI"/>
-      <w:sz w:val="18"/>
-      <w:szCs w:val="18"/>
-    </w:rPr>
-  </w:style>
-  <w:style w:type="character" w:customStyle="1" w:styleId="BalloonTextChar">
-    <w:name w:val="Balloon Text Char"/>
-    <w:basedOn w:val="DefaultParagraphFont"/>
-    <w:link w:val="BalloonText"/>
-    <w:uiPriority w:val="99"/>
-    <w:semiHidden/>
-    <w:rsid w:val="00DF085F"/>
-    <w:rPr>
-      <w:rFonts w:ascii="Segoe UI" w:hAnsi="Segoe UI" w:cs="Segoe UI"/>
-      <w:sz w:val="18"/>
-      <w:szCs w:val="18"/>
-    </w:rPr>
-  </w:style>
-  <w:style w:type="character" w:styleId="FollowedHyperlink">
-    <w:name w:val="FollowedHyperlink"/>
-    <w:basedOn w:val="DefaultParagraphFont"/>
-    <w:uiPriority w:val="99"/>
-    <w:semiHidden/>
-    <w:unhideWhenUsed/>
-    <w:rsid w:val="00074830"/>
-    <w:rPr>
-      <w:color w:val="954F72" w:themeColor="followedHyperlink"/>
-      <w:u w:val="single"/>
-    </w:rPr>
-  </w:style>
-  <w:style w:type="character" w:customStyle="1" w:styleId="sbrace">
-    <w:name w:val="sbrace"/>
-    <w:basedOn w:val="DefaultParagraphFont"/>
-    <w:rsid w:val="00C42737"/>
-  </w:style>
-  <w:style w:type="character" w:customStyle="1" w:styleId="sobjectk">
-    <w:name w:val="sobjectk"/>
-    <w:basedOn w:val="DefaultParagraphFont"/>
-    <w:rsid w:val="00C42737"/>
-  </w:style>
-  <w:style w:type="character" w:customStyle="1" w:styleId="scolon">
-    <w:name w:val="scolon"/>
-    <w:basedOn w:val="DefaultParagraphFont"/>
-    <w:rsid w:val="00C42737"/>
-  </w:style>
-  <w:style w:type="character" w:customStyle="1" w:styleId="sobjectv">
-    <w:name w:val="sobjectv"/>
-    <w:basedOn w:val="DefaultParagraphFont"/>
-    <w:rsid w:val="00C42737"/>
-  </w:style>
-  <w:style w:type="character" w:customStyle="1" w:styleId="scomma">
-    <w:name w:val="scomma"/>
-    <w:basedOn w:val="DefaultParagraphFont"/>
-    <w:rsid w:val="00C42737"/>
-  </w:style>
-  <w:style w:type="character" w:customStyle="1" w:styleId="sbracket">
-    <w:name w:val="sbracket"/>
-    <w:basedOn w:val="DefaultParagraphFont"/>
-    <w:rsid w:val="00C42737"/>
-  </w:style>
-</w:styles>
-</file>
-
-<file path=word/stylesWithEffects.xml><?xml version="1.0" encoding="utf-8"?>
-<w:styles xmlns:wpc="http://schemas.microsoft.com/office/word/2010/wordprocessingCanvas" xmlns:mc="http://schemas.openxmlformats.org/markup-compatibility/2006" xmlns:o="urn:schemas-microsoft-com:office:office" xmlns:r="http://schemas.openxmlformats.org/officeDocument/2006/relationships" xmlns:m="http://schemas.openxmlformats.org/officeDocument/2006/math" xmlns:v="urn:schemas-microsoft-com:vml" xmlns:wp14="http://schemas.microsoft.com/office/word/2010/wordprocessingDrawing" xmlns:wp="http://schemas.openxmlformats.org/drawingml/2006/wordprocessingDrawing" xmlns:w10="urn:schemas-microsoft-com:office:word" xmlns:w="http://schemas.openxmlformats.org/wordprocessingml/2006/main" xmlns:w14="http://schemas.microsoft.com/office/word/2010/wordml" xmlns:wpg="http://schemas.microsoft.com/office/word/2010/wordprocessingGroup" xmlns:wpi="http://schemas.microsoft.com/office/word/2010/wordprocessingInk" xmlns:wne="http://schemas.microsoft.com/office/word/2006/wordml" xmlns:wps="http://schemas.microsoft.com/office/word/2010/wordprocessingShape" mc:Ignorable="w14 wp14">
-  <w:docDefaults>
-    <w:rPrDefault>
-      <w:rPr>
-        <w:rFonts w:asciiTheme="minorHAnsi" w:eastAsiaTheme="minorHAnsi" w:hAnsiTheme="minorHAnsi" w:cstheme="minorBidi"/>
-        <w:sz w:val="22"/>
-        <w:szCs w:val="22"/>
-        <w:lang w:val="en-US" w:eastAsia="en-US" w:bidi="ar-SA"/>
-      </w:rPr>
-    </w:rPrDefault>
-    <w:pPrDefault>
-      <w:pPr>
-        <w:spacing w:after="160" w:line="259" w:lineRule="auto"/>
-      </w:pPr>
-    </w:pPrDefault>
-  </w:docDefaults>
-  <w:latentStyles w:defLockedState="0" w:defUIPriority="99" w:defSemiHidden="1" w:defUnhideWhenUsed="1" w:defQFormat="0" w:count="267">
-    <w:lsdException w:name="Normal" w:semiHidden="0" w:uiPriority="0" w:unhideWhenUsed="0" w:qFormat="1"/>
-    <w:lsdException w:name="heading 1" w:semiHidden="0" w:uiPriority="9" w:unhideWhenUsed="0" w:qFormat="1"/>
-    <w:lsdException w:name="heading 2" w:uiPriority="9" w:qFormat="1"/>
-    <w:lsdException w:name="heading 3" w:uiPriority="9" w:qFormat="1"/>
-    <w:lsdException w:name="heading 4" w:uiPriority="9" w:qFormat="1"/>
-    <w:lsdException w:name="heading 5" w:uiPriority="9" w:qFormat="1"/>
-    <w:lsdException w:name="heading 6" w:uiPriority="9" w:qFormat="1"/>
-    <w:lsdException w:name="heading 7" w:uiPriority="9" w:qFormat="1"/>
-    <w:lsdException w:name="heading 8" w:uiPriority="9" w:qFormat="1"/>
-    <w:lsdException w:name="heading 9" w:uiPriority="9" w:qFormat="1"/>
-    <w:lsdException w:name="toc 1" w:uiPriority="39"/>
-    <w:lsdException w:name="toc 2" w:uiPriority="39"/>
-    <w:lsdException w:name="toc 3" w:uiPriority="39"/>
-    <w:lsdException w:name="toc 4" w:uiPriority="39"/>
-    <w:lsdException w:name="toc 5" w:uiPriority="39"/>
-    <w:lsdException w:name="toc 6" w:uiPriority="39"/>
-    <w:lsdException w:name="toc 7" w:uiPriority="39"/>
-    <w:lsdException w:name="toc 8" w:uiPriority="39"/>
-    <w:lsdException w:name="toc 9" w:uiPriority="39"/>
-    <w:lsdException w:name="caption" w:uiPriority="35" w:qFormat="1"/>
-    <w:lsdException w:name="Title" w:semiHidden="0" w:uiPriority="10" w:unhideWhenUsed="0" w:qFormat="1"/>
-    <w:lsdException w:name="Default Paragraph Font" w:uiPriority="1"/>
-    <w:lsdException w:name="Subtitle" w:semiHidden="0" w:uiPriority="11" w:unhideWhenUsed="0" w:qFormat="1"/>
-    <w:lsdException w:name="Strong" w:semiHidden="0" w:uiPriority="22" w:unhideWhenUsed="0" w:qFormat="1"/>
-    <w:lsdException w:name="Emphasis" w:semiHidden="0" w:uiPriority="20" w:unhideWhenUsed="0" w:qFormat="1"/>
-    <w:lsdException w:name="Table Grid" w:semiHidden="0" w:uiPriority="39" w:unhideWhenUsed="0"/>
-    <w:lsdException w:name="Placeholder Text" w:unhideWhenUsed="0"/>
-    <w:lsdException w:name="No Spacing" w:semiHidden="0" w:uiPriority="1" w:unhideWhenUsed="0" w:qFormat="1"/>
-    <w:lsdException w:name="Light Shading" w:semiHidden="0" w:uiPriority="60" w:unhideWhenUsed="0"/>
-    <w:lsdException w:name="Light List" w:semiHidden="0" w:uiPriority="61" w:unhideWhenUsed="0"/>
-    <w:lsdException w:name="Light Grid" w:semiHidden="0" w:uiPriority="62" w:unhideWhenUsed="0"/>
-    <w:lsdException w:name="Medium Shading 1" w:semiHidden="0" w:uiPriority="63" w:unhideWhenUsed="0"/>
-    <w:lsdException w:name="Medium Shading 2" w:semiHidden="0" w:uiPriority="64" w:unhideWhenUsed="0"/>
-    <w:lsdException w:name="Medium List 1" w:semiHidden="0" w:uiPriority="65" w:unhideWhenUsed="0"/>
-    <w:lsdException w:name="Medium List 2" w:semiHidden="0" w:uiPriority="66" w:unhideWhenUsed="0"/>
-    <w:lsdException w:name="Medium Grid 1" w:semiHidden="0" w:uiPriority="67" w:unhideWhenUsed="0"/>
-    <w:lsdException w:name="Medium Grid 2" w:semiHidden="0" w:uiPriority="68" w:unhideWhenUsed="0"/>
-    <w:lsdException w:name="Medium Grid 3" w:semiHidden="0" w:uiPriority="69" w:unhideWhenUsed="0"/>
-    <w:lsdException w:name="Dark List" w:semiHidden="0" w:uiPriority="70" w:unhideWhenUsed="0"/>
-    <w:lsdException w:name="Colorful Shading" w:semiHidden="0" w:uiPriority="71" w:unhideWhenUsed="0"/>
-    <w:lsdException w:name="Colorful List" w:semiHidden="0" w:uiPriority="72" w:unhideWhenUsed="0"/>
-    <w:lsdException w:name="Colorful Grid" w:semiHidden="0" w:uiPriority="73" w:unhideWhenUsed="0"/>
-    <w:lsdException w:name="Light Shading Accent 1" w:semiHidden="0" w:uiPriority="60" w:unhideWhenUsed="0"/>
-    <w:lsdException w:name="Light List Accent 1" w:semiHidden="0" w:uiPriority="61" w:unhideWhenUsed="0"/>
-    <w:lsdException w:name="Light Grid Accent 1" w:semiHidden="0" w:uiPriority="62" w:unhideWhenUsed="0"/>
-    <w:lsdException w:name="Medium Shading 1 Accent 1" w:semiHidden="0" w:uiPriority="63" w:unhideWhenUsed="0"/>
-    <w:lsdException w:name="Medium Shading 2 Accent 1" w:semiHidden="0" w:uiPriority="64" w:unhideWhenUsed="0"/>
-    <w:lsdException w:name="Medium List 1 Accent 1" w:semiHidden="0" w:uiPriority="65" w:unhideWhenUsed="0"/>
-    <w:lsdException w:name="Revision" w:unhideWhenUsed="0"/>
-    <w:lsdException w:name="List Paragraph" w:semiHidden="0" w:uiPriority="34" w:unhideWhenUsed="0" w:qFormat="1"/>
-    <w:lsdException w:name="Quote" w:semiHidden="0" w:uiPriority="29" w:unhideWhenUsed="0" w:qFormat="1"/>
-    <w:lsdException w:name="Intense Quote" w:semiHidden="0" w:uiPriority="30" w:unhideWhenUsed="0" w:qFormat="1"/>
-    <w:lsdException w:name="Medium List 2 Accent 1" w:semiHidden="0" w:uiPriority="66" w:unhideWhenUsed="0"/>
-    <w:lsdException w:name="Medium Grid 1 Accent 1" w:semiHidden="0" w:uiPriority="67" w:unhideWhenUsed="0"/>
-    <w:lsdException w:name="Medium Grid 2 Accent 1" w:semiHidden="0" w:uiPriority="68" w:unhideWhenUsed="0"/>
-    <w:lsdException w:name="Medium Grid 3 Accent 1" w:semiHidden="0" w:uiPriority="69" w:unhideWhenUsed="0"/>
-    <w:lsdException w:name="Dark List Accent 1" w:semiHidden="0" w:uiPriority="70" w:unhideWhenUsed="0"/>
-    <w:lsdException w:name="Colorful Shading Accent 1" w:semiHidden="0" w:uiPriority="71" w:unhideWhenUsed="0"/>
-    <w:lsdException w:name="Colorful List Accent 1" w:semiHidden="0" w:uiPriority="72" w:unhideWhenUsed="0"/>
-    <w:lsdException w:name="Colorful Grid Accent 1" w:semiHidden="0" w:uiPriority="73" w:unhideWhenUsed="0"/>
-    <w:lsdException w:name="Light Shading Accent 2" w:semiHidden="0" w:uiPriority="60" w:unhideWhenUsed="0"/>
-    <w:lsdException w:name="Light List Accent 2" w:semiHidden="0" w:uiPriority="61" w:unhideWhenUsed="0"/>
-    <w:lsdException w:name="Light Grid Accent 2" w:semiHidden="0" w:uiPriority="62" w:unhideWhenUsed="0"/>
-    <w:lsdException w:name="Medium Shading 1 Accent 2" w:semiHidden="0" w:uiPriority="63" w:unhideWhenUsed="0"/>
-    <w:lsdException w:name="Medium Shading 2 Accent 2" w:semiHidden="0" w:uiPriority="64" w:unhideWhenUsed="0"/>
-    <w:lsdException w:name="Medium List 1 Accent 2" w:semiHidden="0" w:uiPriority="65" w:unhideWhenUsed="0"/>
-    <w:lsdException w:name="Medium List 2 Accent 2" w:semiHidden="0" w:uiPriority="66" w:unhideWhenUsed="0"/>
-    <w:lsdException w:name="Medium Grid 1 Accent 2" w:semiHidden="0" w:uiPriority="67" w:unhideWhenUsed="0"/>
-    <w:lsdException w:name="Medium Grid 2 Accent 2" w:semiHidden="0" w:uiPriority="68" w:unhideWhenUsed="0"/>
-    <w:lsdException w:name="Medium Grid 3 Accent 2" w:semiHidden="0" w:uiPriority="69" w:unhideWhenUsed="0"/>
-    <w:lsdException w:name="Dark List Accent 2" w:semiHidden="0" w:uiPriority="70" w:unhideWhenUsed="0"/>
-    <w:lsdException w:name="Colorful Shading Accent 2" w:semiHidden="0" w:uiPriority="71" w:unhideWhenUsed="0"/>
-    <w:lsdException w:name="Colorful List Accent 2" w:semiHidden="0" w:uiPriority="72" w:unhideWhenUsed="0"/>
-    <w:lsdException w:name="Colorful Grid Accent 2" w:semiHidden="0" w:uiPriority="73" w:unhideWhenUsed="0"/>
-    <w:lsdException w:name="Light Shading Accent 3" w:semiHidden="0" w:uiPriority="60" w:unhideWhenUsed="0"/>
-    <w:lsdException w:name="Light List Accent 3" w:semiHidden="0" w:uiPriority="61" w:unhideWhenUsed="0"/>
-    <w:lsdException w:name="Light Grid Accent 3" w:semiHidden="0" w:uiPriority="62" w:unhideWhenUsed="0"/>
-    <w:lsdException w:name="Medium Shading 1 Accent 3" w:semiHidden="0" w:uiPriority="63" w:unhideWhenUsed="0"/>
-    <w:lsdException w:name="Medium Shading 2 Accent 3" w:semiHidden="0" w:uiPriority="64" w:unhideWhenUsed="0"/>
-    <w:lsdException w:name="Medium List 1 Accent 3" w:semiHidden="0" w:uiPriority="65" w:unhideWhenUsed="0"/>
-    <w:lsdException w:name="Medium List 2 Accent 3" w:semiHidden="0" w:uiPriority="66" w:unhideWhenUsed="0"/>
-    <w:lsdException w:name="Medium Grid 1 Accent 3" w:semiHidden="0" w:uiPriority="67" w:unhideWhenUsed="0"/>
-    <w:lsdException w:name="Medium Grid 2 Accent 3" w:semiHidden="0" w:uiPriority="68" w:unhideWhenUsed="0"/>
-    <w:lsdException w:name="Medium Grid 3 Accent 3" w:semiHidden="0" w:uiPriority="69" w:unhideWhenUsed="0"/>
-    <w:lsdException w:name="Dark List Accent 3" w:semiHidden="0" w:uiPriority="70" w:unhideWhenUsed="0"/>
-    <w:lsdException w:name="Colorful Shading Accent 3" w:semiHidden="0" w:uiPriority="71" w:unhideWhenUsed="0"/>
-    <w:lsdException w:name="Colorful List Accent 3" w:semiHidden="0" w:uiPriority="72" w:unhideWhenUsed="0"/>
-    <w:lsdException w:name="Colorful Grid Accent 3" w:semiHidden="0" w:uiPriority="73" w:unhideWhenUsed="0"/>
-    <w:lsdException w:name="Light Shading Accent 4" w:semiHidden="0" w:uiPriority="60" w:unhideWhenUsed="0"/>
-    <w:lsdException w:name="Light List Accent 4" w:semiHidden="0" w:uiPriority="61" w:unhideWhenUsed="0"/>
-    <w:lsdException w:name="Light Grid Accent 4" w:semiHidden="0" w:uiPriority="62" w:unhideWhenUsed="0"/>
-    <w:lsdException w:name="Medium Shading 1 Accent 4" w:semiHidden="0" w:uiPriority="63" w:unhideWhenUsed="0"/>
-    <w:lsdException w:name="Medium Shading 2 Accent 4" w:semiHidden="0" w:uiPriority="64" w:unhideWhenUsed="0"/>
-    <w:lsdException w:name="Medium List 1 Accent 4" w:semiHidden="0" w:uiPriority="65" w:unhideWhenUsed="0"/>
-    <w:lsdException w:name="Medium List 2 Accent 4" w:semiHidden="0" w:uiPriority="66" w:unhideWhenUsed="0"/>
-    <w:lsdException w:name="Medium Grid 1 Accent 4" w:semiHidden="0" w:uiPriority="67" w:unhideWhenUsed="0"/>
-    <w:lsdException w:name="Medium Grid 2 Accent 4" w:semiHidden="0" w:uiPriority="68" w:unhideWhenUsed="0"/>
-    <w:lsdException w:name="Medium Grid 3 Accent 4" w:semiHidden="0" w:uiPriority="69" w:unhideWhenUsed="0"/>
-    <w:lsdException w:name="Dark List Accent 4" w:semiHidden="0" w:uiPriority="70" w:unhideWhenUsed="0"/>
-    <w:lsdException w:name="Colorful Shading Accent 4" w:semiHidden="0" w:uiPriority="71" w:unhideWhenUsed="0"/>
-    <w:lsdException w:name="Colorful List Accent 4" w:semiHidden="0" w:uiPriority="72" w:unhideWhenUsed="0"/>
-    <w:lsdException w:name="Colorful Grid Accent 4" w:semiHidden="0" w:uiPriority="73" w:unhideWhenUsed="0"/>
-    <w:lsdException w:name="Light Shading Accent 5" w:semiHidden="0" w:uiPriority="60" w:unhideWhenUsed="0"/>
-    <w:lsdException w:name="Light List Accent 5" w:semiHidden="0" w:uiPriority="61" w:unhideWhenUsed="0"/>
-    <w:lsdException w:name="Light Grid Accent 5" w:semiHidden="0" w:uiPriority="62" w:unhideWhenUsed="0"/>
-    <w:lsdException w:name="Medium Shading 1 Accent 5" w:semiHidden="0" w:uiPriority="63" w:unhideWhenUsed="0"/>
-    <w:lsdException w:name="Medium Shading 2 Accent 5" w:semiHidden="0" w:uiPriority="64" w:unhideWhenUsed="0"/>
-    <w:lsdException w:name="Medium List 1 Accent 5" w:semiHidden="0" w:uiPriority="65" w:unhideWhenUsed="0"/>
-    <w:lsdException w:name="Medium List 2 Accent 5" w:semiHidden="0" w:uiPriority="66" w:unhideWhenUsed="0"/>
-    <w:lsdException w:name="Medium Grid 1 Accent 5" w:semiHidden="0" w:uiPriority="67" w:unhideWhenUsed="0"/>
-    <w:lsdException w:name="Medium Grid 2 Accent 5" w:semiHidden="0" w:uiPriority="68" w:unhideWhenUsed="0"/>
-    <w:lsdException w:name="Medium Grid 3 Accent 5" w:semiHidden="0" w:uiPriority="69" w:unhideWhenUsed="0"/>
-    <w:lsdException w:name="Dark List Accent 5" w:semiHidden="0" w:uiPriority="70" w:unhideWhenUsed="0"/>
-    <w:lsdException w:name="Colorful Shading Accent 5" w:semiHidden="0" w:uiPriority="71" w:unhideWhenUsed="0"/>
-    <w:lsdException w:name="Colorful List Accent 5" w:semiHidden="0" w:uiPriority="72" w:unhideWhenUsed="0"/>
-    <w:lsdException w:name="Colorful Grid Accent 5" w:semiHidden="0" w:uiPriority="73" w:unhideWhenUsed="0"/>
-    <w:lsdException w:name="Light Shading Accent 6" w:semiHidden="0" w:uiPriority="60" w:unhideWhenUsed="0"/>
-    <w:lsdException w:name="Light List Accent 6" w:semiHidden="0" w:uiPriority="61" w:unhideWhenUsed="0"/>
-    <w:lsdException w:name="Light Grid Accent 6" w:semiHidden="0" w:uiPriority="62" w:unhideWhenUsed="0"/>
-    <w:lsdException w:name="Medium Shading 1 Accent 6" w:semiHidden="0" w:uiPriority="63" w:unhideWhenUsed="0"/>
-    <w:lsdException w:name="Medium Shading 2 Accent 6" w:semiHidden="0" w:uiPriority="64" w:unhideWhenUsed="0"/>
-    <w:lsdException w:name="Medium List 1 Accent 6" w:semiHidden="0" w:uiPriority="65" w:unhideWhenUsed="0"/>
-    <w:lsdException w:name="Medium List 2 Accent 6" w:semiHidden="0" w:uiPriority="66" w:unhideWhenUsed="0"/>
-    <w:lsdException w:name="Medium Grid 1 Accent 6" w:semiHidden="0" w:uiPriority="67" w:unhideWhenUsed="0"/>
-    <w:lsdException w:name="Medium Grid 2 Accent 6" w:semiHidden="0" w:uiPriority="68" w:unhideWhenUsed="0"/>
-    <w:lsdException w:name="Medium Grid 3 Accent 6" w:semiHidden="0" w:uiPriority="69" w:unhideWhenUsed="0"/>
-    <w:lsdException w:name="Dark List Accent 6" w:semiHidden="0" w:uiPriority="70" w:unhideWhenUsed="0"/>
-    <w:lsdException w:name="Colorful Shading Accent 6" w:semiHidden="0" w:uiPriority="71" w:unhideWhenUsed="0"/>
-    <w:lsdException w:name="Colorful List Accent 6" w:semiHidden="0" w:uiPriority="72" w:unhideWhenUsed="0"/>
-    <w:lsdException w:name="Colorful Grid Accent 6" w:semiHidden="0" w:uiPriority="73" w:unhideWhenUsed="0"/>
-    <w:lsdException w:name="Subtle Emphasis" w:semiHidden="0" w:uiPriority="19" w:unhideWhenUsed="0" w:qFormat="1"/>
-    <w:lsdException w:name="Intense Emphasis" w:semiHidden="0" w:uiPriority="21" w:unhideWhenUsed="0" w:qFormat="1"/>
-    <w:lsdException w:name="Subtle Reference" w:semiHidden="0" w:uiPriority="31" w:unhideWhenUsed="0" w:qFormat="1"/>
-    <w:lsdException w:name="Intense Reference" w:semiHidden="0" w:uiPriority="32" w:unhideWhenUsed="0" w:qFormat="1"/>
-    <w:lsdException w:name="Book Title" w:semiHidden="0" w:uiPriority="33" w:unhideWhenUsed="0" w:qFormat="1"/>
-    <w:lsdException w:name="Bibliography" w:uiPriority="37"/>
-    <w:lsdException w:name="TOC Heading" w:uiPriority="39" w:qFormat="1"/>
-  </w:latentStyles>
-  <w:style w:type="paragraph" w:default="1" w:styleId="Normal">
-    <w:name w:val="Normal"/>
-    <w:qFormat/>
-    <w:rsid w:val="00131822"/>
-  </w:style>
-  <w:style w:type="paragraph" w:styleId="Heading1">
-    <w:name w:val="heading 1"/>
-    <w:basedOn w:val="Normal"/>
-    <w:next w:val="Normal"/>
-    <w:link w:val="Heading1Char"/>
-    <w:uiPriority w:val="9"/>
-    <w:qFormat/>
-    <w:rsid w:val="00131822"/>
-    <w:pPr>
-      <w:keepNext/>
-      <w:keepLines/>
-      <w:spacing w:before="240" w:after="0"/>
-      <w:outlineLvl w:val="0"/>
-    </w:pPr>
-    <w:rPr>
-      <w:rFonts w:asciiTheme="majorHAnsi" w:eastAsiaTheme="majorEastAsia" w:hAnsiTheme="majorHAnsi" w:cstheme="majorBidi"/>
-      <w:color w:val="2F5496" w:themeColor="accent1" w:themeShade="BF"/>
-      <w:sz w:val="32"/>
-      <w:szCs w:val="32"/>
-    </w:rPr>
-  </w:style>
-  <w:style w:type="paragraph" w:styleId="Heading2">
-    <w:name w:val="heading 2"/>
-    <w:basedOn w:val="Normal"/>
-    <w:next w:val="Normal"/>
-    <w:link w:val="Heading2Char"/>
-    <w:uiPriority w:val="9"/>
-    <w:unhideWhenUsed/>
-    <w:qFormat/>
-    <w:rsid w:val="00781DB0"/>
-    <w:pPr>
-      <w:keepNext/>
-      <w:keepLines/>
-      <w:spacing w:before="40" w:after="0"/>
-      <w:outlineLvl w:val="1"/>
-    </w:pPr>
-    <w:rPr>
-      <w:rFonts w:asciiTheme="majorHAnsi" w:eastAsiaTheme="majorEastAsia" w:hAnsiTheme="majorHAnsi" w:cstheme="majorBidi"/>
-      <w:color w:val="2F5496" w:themeColor="accent1" w:themeShade="BF"/>
-      <w:sz w:val="26"/>
-      <w:szCs w:val="26"/>
-    </w:rPr>
-  </w:style>
-  <w:style w:type="paragraph" w:styleId="Heading3">
-    <w:name w:val="heading 3"/>
-    <w:basedOn w:val="Normal"/>
-    <w:next w:val="Normal"/>
-    <w:link w:val="Heading3Char"/>
-    <w:uiPriority w:val="9"/>
-    <w:unhideWhenUsed/>
-    <w:qFormat/>
-    <w:rsid w:val="00226E94"/>
-    <w:pPr>
-      <w:keepNext/>
-      <w:keepLines/>
-      <w:spacing w:before="40" w:after="0"/>
-      <w:outlineLvl w:val="2"/>
-    </w:pPr>
-    <w:rPr>
-      <w:rFonts w:asciiTheme="majorHAnsi" w:eastAsiaTheme="majorEastAsia" w:hAnsiTheme="majorHAnsi" w:cstheme="majorBidi"/>
-      <w:color w:val="1F3763" w:themeColor="accent1" w:themeShade="7F"/>
-      <w:sz w:val="24"/>
-      <w:szCs w:val="24"/>
-    </w:rPr>
-  </w:style>
-  <w:style w:type="character" w:default="1" w:styleId="DefaultParagraphFont">
-    <w:name w:val="Default Paragraph Font"/>
-    <w:uiPriority w:val="1"/>
-    <w:semiHidden/>
-    <w:unhideWhenUsed/>
-  </w:style>
-  <w:style w:type="table" w:default="1" w:styleId="TableNormal">
-    <w:name w:val="Normal Table"/>
-    <w:uiPriority w:val="99"/>
-    <w:semiHidden/>
-    <w:unhideWhenUsed/>
-    <w:tblPr>
-      <w:tblInd w:w="0" w:type="dxa"/>
-      <w:tblCellMar>
-        <w:top w:w="0" w:type="dxa"/>
-        <w:left w:w="108" w:type="dxa"/>
-        <w:bottom w:w="0" w:type="dxa"/>
-        <w:right w:w="108" w:type="dxa"/>
-      </w:tblCellMar>
-    </w:tblPr>
-  </w:style>
-  <w:style w:type="numbering" w:default="1" w:styleId="NoList">
-    <w:name w:val="No List"/>
-    <w:uiPriority w:val="99"/>
-    <w:semiHidden/>
-    <w:unhideWhenUsed/>
-  </w:style>
-  <w:style w:type="paragraph" w:styleId="NoSpacing">
-    <w:name w:val="No Spacing"/>
-    <w:link w:val="NoSpacingChar"/>
-    <w:uiPriority w:val="1"/>
-    <w:qFormat/>
-    <w:rsid w:val="00131822"/>
-    <w:pPr>
-      <w:spacing w:after="0" w:line="240" w:lineRule="auto"/>
-    </w:pPr>
-    <w:rPr>
-      <w:rFonts w:eastAsiaTheme="minorEastAsia"/>
-    </w:rPr>
-  </w:style>
-  <w:style w:type="character" w:customStyle="1" w:styleId="NoSpacingChar">
-    <w:name w:val="No Spacing Char"/>
-    <w:basedOn w:val="DefaultParagraphFont"/>
-    <w:link w:val="NoSpacing"/>
-    <w:uiPriority w:val="1"/>
-    <w:rsid w:val="00131822"/>
-    <w:rPr>
-      <w:rFonts w:eastAsiaTheme="minorEastAsia"/>
-    </w:rPr>
-  </w:style>
-  <w:style w:type="character" w:customStyle="1" w:styleId="Heading1Char">
-    <w:name w:val="Heading 1 Char"/>
-    <w:basedOn w:val="DefaultParagraphFont"/>
-    <w:link w:val="Heading1"/>
-    <w:uiPriority w:val="9"/>
-    <w:rsid w:val="00131822"/>
-    <w:rPr>
-      <w:rFonts w:asciiTheme="majorHAnsi" w:eastAsiaTheme="majorEastAsia" w:hAnsiTheme="majorHAnsi" w:cstheme="majorBidi"/>
-      <w:color w:val="2F5496" w:themeColor="accent1" w:themeShade="BF"/>
-      <w:sz w:val="32"/>
-      <w:szCs w:val="32"/>
-    </w:rPr>
-  </w:style>
-  <w:style w:type="paragraph" w:styleId="TOCHeading">
-    <w:name w:val="TOC Heading"/>
-    <w:basedOn w:val="Heading1"/>
-    <w:next w:val="Normal"/>
-    <w:uiPriority w:val="39"/>
-    <w:unhideWhenUsed/>
-    <w:qFormat/>
-    <w:rsid w:val="00781DB0"/>
-    <w:pPr>
-      <w:outlineLvl w:val="9"/>
-    </w:pPr>
-  </w:style>
-  <w:style w:type="table" w:styleId="TableGrid">
-    <w:name w:val="Table Grid"/>
-    <w:basedOn w:val="TableNormal"/>
-    <w:uiPriority w:val="39"/>
-    <w:rsid w:val="00781DB0"/>
-    <w:pPr>
-      <w:spacing w:after="0" w:line="240" w:lineRule="auto"/>
-    </w:pPr>
-    <w:tblPr>
-      <w:tblInd w:w="0" w:type="dxa"/>
-      <w:tblBorders>
-        <w:top w:val="single" w:sz="4" w:space="0" w:color="auto"/>
-        <w:left w:val="single" w:sz="4" w:space="0" w:color="auto"/>
-        <w:bottom w:val="single" w:sz="4" w:space="0" w:color="auto"/>
-        <w:right w:val="single" w:sz="4" w:space="0" w:color="auto"/>
-        <w:insideH w:val="single" w:sz="4" w:space="0" w:color="auto"/>
-        <w:insideV w:val="single" w:sz="4" w:space="0" w:color="auto"/>
-      </w:tblBorders>
-      <w:tblCellMar>
-        <w:top w:w="0" w:type="dxa"/>
-        <w:left w:w="108" w:type="dxa"/>
-        <w:bottom w:w="0" w:type="dxa"/>
-        <w:right w:w="108" w:type="dxa"/>
-      </w:tblCellMar>
-    </w:tblPr>
-  </w:style>
-  <w:style w:type="table" w:customStyle="1" w:styleId="ListTable3-Accent11">
-    <w:name w:val="List Table 3 - Accent 11"/>
-    <w:basedOn w:val="TableNormal"/>
-    <w:uiPriority w:val="48"/>
-    <w:rsid w:val="00781DB0"/>
-    <w:pPr>
-      <w:spacing w:after="0" w:line="240" w:lineRule="auto"/>
-    </w:pPr>
-    <w:tblPr>
-      <w:tblStyleRowBandSize w:val="1"/>
-      <w:tblStyleColBandSize w:val="1"/>
-      <w:tblInd w:w="0" w:type="dxa"/>
-      <w:tblBorders>
-        <w:top w:val="single" w:sz="4" w:space="0" w:color="4472C4" w:themeColor="accent1"/>
-        <w:left w:val="single" w:sz="4" w:space="0" w:color="4472C4" w:themeColor="accent1"/>
-        <w:bottom w:val="single" w:sz="4" w:space="0" w:color="4472C4" w:themeColor="accent1"/>
-        <w:right w:val="single" w:sz="4" w:space="0" w:color="4472C4" w:themeColor="accent1"/>
-      </w:tblBorders>
-      <w:tblCellMar>
-        <w:top w:w="0" w:type="dxa"/>
-        <w:left w:w="108" w:type="dxa"/>
-        <w:bottom w:w="0" w:type="dxa"/>
-        <w:right w:w="108" w:type="dxa"/>
-      </w:tblCellMar>
     </w:tblPr>
     <w:tblStylePr w:type="firstRow">
       <w:rPr>
@@ -16231,7 +16133,7 @@
   <a:extraClrSchemeLst/>
   <a:extLst>
     <a:ext uri="{05A4C25C-085E-4340-85A3-A5531E510DB2}">
-      <thm15:themeFamily xmlns:thm15="http://schemas.microsoft.com/office/thememl/2012/main" xmlns="" name="Office Theme" id="{62F939B6-93AF-4DB8-9C6B-D6C7DFDC589F}" vid="{4A3C46E8-61CC-4603-A589-7422A47A8E4A}"/>
+      <thm15:themeFamily xmlns:thm15="http://schemas.microsoft.com/office/thememl/2012/main" name="Office Theme" id="{62F939B6-93AF-4DB8-9C6B-D6C7DFDC589F}" vid="{4A3C46E8-61CC-4603-A589-7422A47A8E4A}"/>
     </a:ext>
   </a:extLst>
 </a:theme>
@@ -16261,7 +16163,7 @@
 </file>
 
 <file path=customXml/itemProps2.xml><?xml version="1.0" encoding="utf-8"?>
-<ds:datastoreItem xmlns:ds="http://schemas.openxmlformats.org/officeDocument/2006/customXml" ds:itemID="{9F146B93-2909-4032-825F-21ED3E2233BE}">
+<ds:datastoreItem xmlns:ds="http://schemas.openxmlformats.org/officeDocument/2006/customXml" ds:itemID="{9FA400E2-DC91-4F7C-AE59-9509A12565E7}">
   <ds:schemaRefs>
     <ds:schemaRef ds:uri="http://schemas.openxmlformats.org/officeDocument/2006/bibliography"/>
   </ds:schemaRefs>

</xml_diff>

<commit_message>
Updated tech spec again
Updated
</commit_message>
<xml_diff>
--- a/CMPSC 390 project documents/SoftwareTechnicalSpecificationTeam3AccountManager_4-30-19.docx
+++ b/CMPSC 390 project documents/SoftwareTechnicalSpecificationTeam3AccountManager_4-30-19.docx
@@ -1,6 +1,6 @@
 
 <file path=word/document.xml><?xml version="1.0" encoding="utf-8"?>
-<w:document xmlns:wpc="http://schemas.microsoft.com/office/word/2010/wordprocessingCanvas" xmlns:cx="http://schemas.microsoft.com/office/drawing/2014/chartex" xmlns:cx1="http://schemas.microsoft.com/office/drawing/2015/9/8/chartex" xmlns:cx2="http://schemas.microsoft.com/office/drawing/2015/10/21/chartex" xmlns:cx3="http://schemas.microsoft.com/office/drawing/2016/5/9/chartex" xmlns:cx4="http://schemas.microsoft.com/office/drawing/2016/5/10/chartex" xmlns:cx5="http://schemas.microsoft.com/office/drawing/2016/5/11/chartex" xmlns:cx6="http://schemas.microsoft.com/office/drawing/2016/5/12/chartex" xmlns:cx7="http://schemas.microsoft.com/office/drawing/2016/5/13/chartex" xmlns:cx8="http://schemas.microsoft.com/office/drawing/2016/5/14/chartex" xmlns:mc="http://schemas.openxmlformats.org/markup-compatibility/2006" xmlns:aink="http://schemas.microsoft.com/office/drawing/2016/ink" xmlns:am3d="http://schemas.microsoft.com/office/drawing/2017/model3d" xmlns:o="urn:schemas-microsoft-com:office:office" xmlns:r="http://schemas.openxmlformats.org/officeDocument/2006/relationships" xmlns:m="http://schemas.openxmlformats.org/officeDocument/2006/math" xmlns:v="urn:schemas-microsoft-com:vml" xmlns:wp14="http://schemas.microsoft.com/office/word/2010/wordprocessingDrawing" xmlns:wp="http://schemas.openxmlformats.org/drawingml/2006/wordprocessingDrawing" xmlns:w10="urn:schemas-microsoft-com:office:word" xmlns:w="http://schemas.openxmlformats.org/wordprocessingml/2006/main" xmlns:w14="http://schemas.microsoft.com/office/word/2010/wordml" xmlns:w15="http://schemas.microsoft.com/office/word/2012/wordml" xmlns:w16cid="http://schemas.microsoft.com/office/word/2016/wordml/cid" xmlns:w16se="http://schemas.microsoft.com/office/word/2015/wordml/symex" xmlns:wpg="http://schemas.microsoft.com/office/word/2010/wordprocessingGroup" xmlns:wpi="http://schemas.microsoft.com/office/word/2010/wordprocessingInk" xmlns:wne="http://schemas.microsoft.com/office/word/2006/wordml" xmlns:wps="http://schemas.microsoft.com/office/word/2010/wordprocessingShape" mc:Ignorable="w14 w15 w16se w16cid wp14">
+<w:document xmlns:wpc="http://schemas.microsoft.com/office/word/2010/wordprocessingCanvas" xmlns:mc="http://schemas.openxmlformats.org/markup-compatibility/2006" xmlns:o="urn:schemas-microsoft-com:office:office" xmlns:r="http://schemas.openxmlformats.org/officeDocument/2006/relationships" xmlns:m="http://schemas.openxmlformats.org/officeDocument/2006/math" xmlns:v="urn:schemas-microsoft-com:vml" xmlns:wp14="http://schemas.microsoft.com/office/word/2010/wordprocessingDrawing" xmlns:wp="http://schemas.openxmlformats.org/drawingml/2006/wordprocessingDrawing" xmlns:w10="urn:schemas-microsoft-com:office:word" xmlns:w="http://schemas.openxmlformats.org/wordprocessingml/2006/main" xmlns:w14="http://schemas.microsoft.com/office/word/2010/wordml" xmlns:wpg="http://schemas.microsoft.com/office/word/2010/wordprocessingGroup" xmlns:wpi="http://schemas.microsoft.com/office/word/2010/wordprocessingInk" xmlns:wne="http://schemas.microsoft.com/office/word/2006/wordml" xmlns:wps="http://schemas.microsoft.com/office/word/2010/wordprocessingShape" mc:Ignorable="w14 wp14">
   <w:body>
     <w:sdt>
       <w:sdtPr>
@@ -10,6 +10,7 @@
           <w:docPartUnique/>
         </w:docPartObj>
       </w:sdtPr>
+      <w:sdtEndPr/>
       <w:sdtContent>
         <w:p/>
         <w:p>
@@ -108,6 +109,7 @@
                                     <w:dataBinding w:prefixMappings="xmlns:ns0='http://purl.org/dc/elements/1.1/' xmlns:ns1='http://schemas.openxmlformats.org/package/2006/metadata/core-properties' " w:xpath="/ns1:coreProperties[1]/ns0:title[1]" w:storeItemID="{6C3C8BC8-F283-45AE-878A-BAB7291924A1}"/>
                                     <w:text/>
                                   </w:sdtPr>
+                                  <w:sdtEndPr/>
                                   <w:sdtContent>
                                     <w:r>
                                       <w:rPr>
@@ -134,6 +136,7 @@
                                   <w:dataBinding w:prefixMappings="xmlns:ns0='http://purl.org/dc/elements/1.1/' xmlns:ns1='http://schemas.openxmlformats.org/package/2006/metadata/core-properties' " w:xpath="/ns1:coreProperties[1]/ns0:subject[1]" w:storeItemID="{6C3C8BC8-F283-45AE-878A-BAB7291924A1}"/>
                                   <w:text/>
                                 </w:sdtPr>
+                                <w:sdtEndPr/>
                                 <w:sdtContent>
                                   <w:p>
                                     <w:pPr>
@@ -172,6 +175,7 @@
                                   <w:dataBinding w:prefixMappings="xmlns:ns0='http://purl.org/dc/elements/1.1/' xmlns:ns1='http://schemas.openxmlformats.org/package/2006/metadata/core-properties' " w:xpath="/ns1:coreProperties[1]/ns0:creator[1]" w:storeItemID="{6C3C8BC8-F283-45AE-878A-BAB7291924A1}"/>
                                   <w:text/>
                                 </w:sdtPr>
+                                <w:sdtEndPr/>
                                 <w:sdtContent>
                                   <w:p>
                                     <w:pPr>
@@ -216,7 +220,7 @@
                   </wp:anchor>
                 </w:drawing>
               </mc:Choice>
-              <mc:Fallback>
+              <mc:Fallback xmlns:w16se="http://schemas.microsoft.com/office/word/2015/wordml/symex" xmlns:w16cid="http://schemas.microsoft.com/office/word/2016/wordml/cid" xmlns:w15="http://schemas.microsoft.com/office/word/2012/wordml" xmlns:am3d="http://schemas.microsoft.com/office/drawing/2017/model3d" xmlns:aink="http://schemas.microsoft.com/office/drawing/2016/ink" xmlns:cx8="http://schemas.microsoft.com/office/drawing/2016/5/14/chartex" xmlns:cx7="http://schemas.microsoft.com/office/drawing/2016/5/13/chartex" xmlns:cx6="http://schemas.microsoft.com/office/drawing/2016/5/12/chartex" xmlns:cx5="http://schemas.microsoft.com/office/drawing/2016/5/11/chartex" xmlns:cx4="http://schemas.microsoft.com/office/drawing/2016/5/10/chartex" xmlns:cx3="http://schemas.microsoft.com/office/drawing/2016/5/9/chartex" xmlns:cx2="http://schemas.microsoft.com/office/drawing/2015/10/21/chartex" xmlns:cx1="http://schemas.microsoft.com/office/drawing/2015/9/8/chartex" xmlns:cx="http://schemas.microsoft.com/office/drawing/2014/chartex">
                 <w:pict>
                   <v:shapetype w14:anchorId="69AA3B6F" id="_x0000_t202" coordsize="21600,21600" o:spt="202" path="m,l,21600r21600,l21600,xe">
                     <v:stroke joinstyle="miter"/>
@@ -429,6 +433,7 @@
                                     <w:calendar w:val="gregorian"/>
                                   </w:date>
                                 </w:sdtPr>
+                                <w:sdtEndPr/>
                                 <w:sdtContent>
                                   <w:p>
                                     <w:pPr>
@@ -471,7 +476,7 @@
                   </wp:anchor>
                 </w:drawing>
               </mc:Choice>
-              <mc:Fallback>
+              <mc:Fallback xmlns:w16se="http://schemas.microsoft.com/office/word/2015/wordml/symex" xmlns:w16cid="http://schemas.microsoft.com/office/word/2016/wordml/cid" xmlns:w15="http://schemas.microsoft.com/office/word/2012/wordml" xmlns:am3d="http://schemas.microsoft.com/office/drawing/2017/model3d" xmlns:aink="http://schemas.microsoft.com/office/drawing/2016/ink" xmlns:cx8="http://schemas.microsoft.com/office/drawing/2016/5/14/chartex" xmlns:cx7="http://schemas.microsoft.com/office/drawing/2016/5/13/chartex" xmlns:cx6="http://schemas.microsoft.com/office/drawing/2016/5/12/chartex" xmlns:cx5="http://schemas.microsoft.com/office/drawing/2016/5/11/chartex" xmlns:cx4="http://schemas.microsoft.com/office/drawing/2016/5/10/chartex" xmlns:cx3="http://schemas.microsoft.com/office/drawing/2016/5/9/chartex" xmlns:cx2="http://schemas.microsoft.com/office/drawing/2015/10/21/chartex" xmlns:cx1="http://schemas.microsoft.com/office/drawing/2015/9/8/chartex" xmlns:cx="http://schemas.microsoft.com/office/drawing/2014/chartex">
                 <w:pict>
                   <v:rect w14:anchorId="00CFA042" id="Rectangle 132" o:spid="_x0000_s1027" style="position:absolute;margin-left:-4.4pt;margin-top:0;width:46.8pt;height:77.75pt;z-index:251659264;visibility:visible;mso-wrap-style:square;mso-width-percent:76;mso-height-percent:98;mso-top-percent:23;mso-wrap-distance-left:9pt;mso-wrap-distance-top:0;mso-wrap-distance-right:9pt;mso-wrap-distance-bottom:0;mso-position-horizontal:right;mso-position-horizontal-relative:margin;mso-position-vertical-relative:page;mso-width-percent:76;mso-height-percent:98;mso-top-percent:23;mso-width-relative:page;mso-height-relative:page;v-text-anchor:bottom" o:gfxdata="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" fillcolor="#4472c4 [3204]" stroked="f" strokeweight="1pt">
                     <o:lock v:ext="edit" aspectratio="t"/>
@@ -2427,16 +2432,21 @@
           </w:tcPr>
           <w:p>
             <w:r>
-              <w:t xml:space="preserve">Damian </w:t>
+              <w:t xml:space="preserve">Damian Zylski, Barry </w:t>
             </w:r>
             <w:proofErr w:type="spellStart"/>
             <w:r>
-              <w:t>Zylski</w:t>
+              <w:t>Hoinacki</w:t>
             </w:r>
             <w:proofErr w:type="spellEnd"/>
             <w:r>
-              <w:t>, Barry Hoinacki Jr</w:t>
-            </w:r>
+              <w:t xml:space="preserve"> </w:t>
+            </w:r>
+            <w:proofErr w:type="spellStart"/>
+            <w:r>
+              <w:t>Jr</w:t>
+            </w:r>
+            <w:proofErr w:type="spellEnd"/>
           </w:p>
         </w:tc>
         <w:tc>
@@ -3018,14 +3028,59 @@
             <w:r>
               <w:t>d</w:t>
             </w:r>
+            <w:r>
+              <w:t xml:space="preserve"> JSON example</w:t>
+            </w:r>
+            <w:r>
+              <w:t xml:space="preserve"> and added some missing punctuation.</w:t>
+            </w:r>
+          </w:p>
+        </w:tc>
+      </w:tr>
+      <w:tr>
+        <w:trPr>
+          <w:cnfStyle w:val="000000100000" w:firstRow="0" w:lastRow="0" w:firstColumn="0" w:lastColumn="0" w:oddVBand="0" w:evenVBand="0" w:oddHBand="1" w:evenHBand="0" w:firstRowFirstColumn="0" w:firstRowLastColumn="0" w:lastRowFirstColumn="0" w:lastRowLastColumn="0"/>
+        </w:trPr>
+        <w:tc>
+          <w:tcPr>
+            <w:tcW w:w="1165" w:type="dxa"/>
+          </w:tcPr>
+          <w:p>
+            <w:r>
+              <w:t>2.1</w:t>
+            </w:r>
+          </w:p>
+        </w:tc>
+        <w:tc>
+          <w:tcPr>
+            <w:tcW w:w="1530" w:type="dxa"/>
+          </w:tcPr>
+          <w:p>
+            <w:r>
+              <w:t>Damian Zylski</w:t>
+            </w:r>
+          </w:p>
+        </w:tc>
+        <w:tc>
+          <w:tcPr>
+            <w:tcW w:w="1710" w:type="dxa"/>
+          </w:tcPr>
+          <w:p>
+            <w:r>
+              <w:t>5/1/2019</w:t>
+            </w:r>
+          </w:p>
+        </w:tc>
+        <w:tc>
+          <w:tcPr>
+            <w:tcW w:w="4945" w:type="dxa"/>
+          </w:tcPr>
+          <w:p>
+            <w:r>
+              <w:t>Updated issues list. Proofread typos in use case section</w:t>
+            </w:r>
             <w:bookmarkStart w:id="1" w:name="_GoBack"/>
             <w:bookmarkEnd w:id="1"/>
-            <w:r>
-              <w:t xml:space="preserve"> JSON example</w:t>
-            </w:r>
-            <w:r>
-              <w:t xml:space="preserve"> and added some missing punctuation.</w:t>
-            </w:r>
           </w:p>
         </w:tc>
       </w:tr>
@@ -4283,7 +4338,7 @@
       <w:r>
         <w:t xml:space="preserve">  For details on the other use cases see the project on </w:t>
       </w:r>
-      <w:hyperlink r:id="rId9" w:history="1">
+      <w:hyperlink r:id="rId10" w:history="1">
         <w:r>
           <w:rPr>
             <w:rStyle w:val="Hyperlink"/>
@@ -4591,7 +4646,7 @@
                     </pic:cNvPicPr>
                   </pic:nvPicPr>
                   <pic:blipFill>
-                    <a:blip r:embed="rId10">
+                    <a:blip r:embed="rId11">
                       <a:extLst>
                         <a:ext uri="{28A0092B-C50C-407E-A947-70E740481C1C}">
                           <a14:useLocalDpi xmlns:a14="http://schemas.microsoft.com/office/drawing/2010/main" val="0"/>
@@ -5494,15 +5549,7 @@
           </w:tcPr>
           <w:p>
             <w:r>
-              <w:t xml:space="preserve">Many </w:t>
-            </w:r>
-            <w:proofErr w:type="gramStart"/>
-            <w:r>
-              <w:t>times</w:t>
-            </w:r>
-            <w:proofErr w:type="gramEnd"/>
-            <w:r>
-              <w:t xml:space="preserve"> a day</w:t>
+              <w:t>Many times a day</w:t>
             </w:r>
             <w:r>
               <w:t>.</w:t>
@@ -6329,15 +6376,7 @@
           </w:tcPr>
           <w:p>
             <w:r>
-              <w:t xml:space="preserve">Many </w:t>
-            </w:r>
-            <w:proofErr w:type="gramStart"/>
-            <w:r>
-              <w:t>times</w:t>
-            </w:r>
-            <w:proofErr w:type="gramEnd"/>
-            <w:r>
-              <w:t xml:space="preserve"> a day</w:t>
+              <w:t>Many times a day</w:t>
             </w:r>
             <w:r>
               <w:t>.</w:t>
@@ -6838,11 +6877,11 @@
               </w:numPr>
             </w:pPr>
             <w:r>
-              <w:t xml:space="preserve">User selects account entry and initiates “edit </w:t>
+              <w:t>User selects account entry and initiates “edit account</w:t>
             </w:r>
             <w:proofErr w:type="gramStart"/>
             <w:r>
-              <w:t>account“ option</w:t>
+              <w:t>“ option</w:t>
             </w:r>
             <w:proofErr w:type="gramEnd"/>
             <w:r>
@@ -7640,7 +7679,13 @@
               </w:numPr>
             </w:pPr>
             <w:r>
-              <w:t>User initiates add account, create database, edit account, delete account or save account or adds or edits security questions or properties</w:t>
+              <w:t>User initiates add account, create database, edit account, delete</w:t>
+            </w:r>
+            <w:r>
+              <w:t xml:space="preserve"> account or save account or add or edit</w:t>
+            </w:r>
+            <w:r>
+              <w:t xml:space="preserve"> security questions or properties</w:t>
             </w:r>
             <w:r>
               <w:t>.</w:t>
@@ -7911,15 +7956,7 @@
           </w:tcPr>
           <w:p>
             <w:r>
-              <w:t xml:space="preserve">Many </w:t>
-            </w:r>
-            <w:proofErr w:type="gramStart"/>
-            <w:r>
-              <w:t>times</w:t>
-            </w:r>
-            <w:proofErr w:type="gramEnd"/>
-            <w:r>
-              <w:t xml:space="preserve"> a day</w:t>
+              <w:t>Many times a day</w:t>
             </w:r>
             <w:r>
               <w:t>.</w:t>
@@ -8651,15 +8688,7 @@
           </w:tcPr>
           <w:p>
             <w:r>
-              <w:t xml:space="preserve">Many </w:t>
-            </w:r>
-            <w:proofErr w:type="gramStart"/>
-            <w:r>
-              <w:t>times</w:t>
-            </w:r>
-            <w:proofErr w:type="gramEnd"/>
-            <w:r>
-              <w:t xml:space="preserve"> a day</w:t>
+              <w:t>Many times a day</w:t>
             </w:r>
             <w:r>
               <w:t>.</w:t>
@@ -8851,7 +8880,7 @@
       <w:r>
         <w:t xml:space="preserve"> is developed as a </w:t>
       </w:r>
-      <w:hyperlink r:id="rId11" w:history="1">
+      <w:hyperlink r:id="rId12" w:history="1">
         <w:r>
           <w:rPr>
             <w:rStyle w:val="Hyperlink"/>
@@ -8871,7 +8900,7 @@
       <w:r>
         <w:t xml:space="preserve"> the </w:t>
       </w:r>
-      <w:hyperlink r:id="rId12" w:history="1">
+      <w:hyperlink r:id="rId13" w:history="1">
         <w:r>
           <w:rPr>
             <w:rStyle w:val="Hyperlink"/>
@@ -9019,7 +9048,7 @@
                     </pic:cNvPicPr>
                   </pic:nvPicPr>
                   <pic:blipFill>
-                    <a:blip r:embed="rId13">
+                    <a:blip r:embed="rId14">
                       <a:extLst>
                         <a:ext uri="{28A0092B-C50C-407E-A947-70E740481C1C}">
                           <a14:useLocalDpi xmlns:a14="http://schemas.microsoft.com/office/drawing/2010/main" val="0"/>
@@ -10488,18 +10517,8 @@
           <w:szCs w:val="24"/>
         </w:rPr>
         <w:br/>
-        <w:t>          </w:t>
-      </w:r>
-      <w:proofErr w:type="gramStart"/>
-      <w:r>
-        <w:rPr>
-          <w:rFonts w:ascii="Times New Roman" w:eastAsia="Times New Roman" w:hAnsi="Times New Roman" w:cs="Times New Roman"/>
-          <w:sz w:val="24"/>
-          <w:szCs w:val="24"/>
-        </w:rPr>
-        <w:t>  }</w:t>
-      </w:r>
-      <w:proofErr w:type="gramEnd"/>
+        <w:t>            }</w:t>
+      </w:r>
       <w:r>
         <w:rPr>
           <w:rFonts w:ascii="Times New Roman" w:eastAsia="Times New Roman" w:hAnsi="Times New Roman" w:cs="Times New Roman"/>
@@ -10542,7 +10561,25 @@
           <w:sz w:val="24"/>
           <w:szCs w:val="24"/>
         </w:rPr>
-        <w:t xml:space="preserve">":[ </w:t>
+        <w:t>"</w:t>
+      </w:r>
+      <w:proofErr w:type="gramStart"/>
+      <w:r>
+        <w:rPr>
+          <w:rFonts w:ascii="Times New Roman" w:eastAsia="Times New Roman" w:hAnsi="Times New Roman" w:cs="Times New Roman"/>
+          <w:sz w:val="24"/>
+          <w:szCs w:val="24"/>
+        </w:rPr>
+        <w:t>:[</w:t>
+      </w:r>
+      <w:proofErr w:type="gramEnd"/>
+      <w:r>
+        <w:rPr>
+          <w:rFonts w:ascii="Times New Roman" w:eastAsia="Times New Roman" w:hAnsi="Times New Roman" w:cs="Times New Roman"/>
+          <w:sz w:val="24"/>
+          <w:szCs w:val="24"/>
+        </w:rPr>
+        <w:t xml:space="preserve"> </w:t>
       </w:r>
       <w:r>
         <w:rPr>
@@ -10786,9 +10823,41 @@
         <w:t>.</w:t>
       </w:r>
     </w:p>
+    <w:p>
+      <w:pPr>
+        <w:pStyle w:val="ListParagraph"/>
+        <w:numPr>
+          <w:ilvl w:val="0"/>
+          <w:numId w:val="39"/>
+        </w:numPr>
+      </w:pPr>
+      <w:r>
+        <w:t xml:space="preserve">Project is currently unable to be exported to </w:t>
+      </w:r>
+      <w:proofErr w:type="gramStart"/>
+      <w:r>
+        <w:t>a</w:t>
+      </w:r>
+      <w:proofErr w:type="gramEnd"/>
+      <w:r>
+        <w:t xml:space="preserve"> .exe file. The working solution for this is to deploy it in a folder containing the jar file and required libraries.</w:t>
+      </w:r>
+    </w:p>
+    <w:p>
+      <w:pPr>
+        <w:pStyle w:val="ListParagraph"/>
+        <w:numPr>
+          <w:ilvl w:val="0"/>
+          <w:numId w:val="39"/>
+        </w:numPr>
+      </w:pPr>
+      <w:r>
+        <w:t>If you open a new window, such as add account, and then try to open another window such as create account while add account (or any other window) is still open, a blank white window will pop up. Seems to be an issue with scene handling.</w:t>
+      </w:r>
+    </w:p>
     <w:sectPr>
-      <w:headerReference w:type="default" r:id="rId14"/>
-      <w:footerReference w:type="default" r:id="rId15"/>
+      <w:headerReference w:type="default" r:id="rId15"/>
+      <w:footerReference w:type="default" r:id="rId16"/>
       <w:pgSz w:w="12240" w:h="15840"/>
       <w:pgMar w:top="1440" w:right="1440" w:bottom="1440" w:left="1440" w:header="720" w:footer="720" w:gutter="0"/>
       <w:pgNumType w:start="0"/>
@@ -10801,7 +10870,7 @@
 </file>
 
 <file path=word/endnotes.xml><?xml version="1.0" encoding="utf-8"?>
-<w:endnotes xmlns:wpc="http://schemas.microsoft.com/office/word/2010/wordprocessingCanvas" xmlns:cx="http://schemas.microsoft.com/office/drawing/2014/chartex" xmlns:cx1="http://schemas.microsoft.com/office/drawing/2015/9/8/chartex" xmlns:cx2="http://schemas.microsoft.com/office/drawing/2015/10/21/chartex" xmlns:cx3="http://schemas.microsoft.com/office/drawing/2016/5/9/chartex" xmlns:cx4="http://schemas.microsoft.com/office/drawing/2016/5/10/chartex" xmlns:cx5="http://schemas.microsoft.com/office/drawing/2016/5/11/chartex" xmlns:cx6="http://schemas.microsoft.com/office/drawing/2016/5/12/chartex" xmlns:cx7="http://schemas.microsoft.com/office/drawing/2016/5/13/chartex" xmlns:cx8="http://schemas.microsoft.com/office/drawing/2016/5/14/chartex" xmlns:mc="http://schemas.openxmlformats.org/markup-compatibility/2006" xmlns:aink="http://schemas.microsoft.com/office/drawing/2016/ink" xmlns:am3d="http://schemas.microsoft.com/office/drawing/2017/model3d" xmlns:o="urn:schemas-microsoft-com:office:office" xmlns:r="http://schemas.openxmlformats.org/officeDocument/2006/relationships" xmlns:m="http://schemas.openxmlformats.org/officeDocument/2006/math" xmlns:v="urn:schemas-microsoft-com:vml" xmlns:wp14="http://schemas.microsoft.com/office/word/2010/wordprocessingDrawing" xmlns:wp="http://schemas.openxmlformats.org/drawingml/2006/wordprocessingDrawing" xmlns:w10="urn:schemas-microsoft-com:office:word" xmlns:w="http://schemas.openxmlformats.org/wordprocessingml/2006/main" xmlns:w14="http://schemas.microsoft.com/office/word/2010/wordml" xmlns:w15="http://schemas.microsoft.com/office/word/2012/wordml" xmlns:w16cid="http://schemas.microsoft.com/office/word/2016/wordml/cid" xmlns:w16se="http://schemas.microsoft.com/office/word/2015/wordml/symex" xmlns:wpg="http://schemas.microsoft.com/office/word/2010/wordprocessingGroup" xmlns:wpi="http://schemas.microsoft.com/office/word/2010/wordprocessingInk" xmlns:wne="http://schemas.microsoft.com/office/word/2006/wordml" xmlns:wps="http://schemas.microsoft.com/office/word/2010/wordprocessingShape" mc:Ignorable="w14 w15 w16se w16cid wp14">
+<w:endnotes xmlns:wpc="http://schemas.microsoft.com/office/word/2010/wordprocessingCanvas" xmlns:mc="http://schemas.openxmlformats.org/markup-compatibility/2006" xmlns:o="urn:schemas-microsoft-com:office:office" xmlns:r="http://schemas.openxmlformats.org/officeDocument/2006/relationships" xmlns:m="http://schemas.openxmlformats.org/officeDocument/2006/math" xmlns:v="urn:schemas-microsoft-com:vml" xmlns:wp14="http://schemas.microsoft.com/office/word/2010/wordprocessingDrawing" xmlns:wp="http://schemas.openxmlformats.org/drawingml/2006/wordprocessingDrawing" xmlns:w10="urn:schemas-microsoft-com:office:word" xmlns:w="http://schemas.openxmlformats.org/wordprocessingml/2006/main" xmlns:w14="http://schemas.microsoft.com/office/word/2010/wordml" xmlns:wpg="http://schemas.microsoft.com/office/word/2010/wordprocessingGroup" xmlns:wpi="http://schemas.microsoft.com/office/word/2010/wordprocessingInk" xmlns:wne="http://schemas.microsoft.com/office/word/2006/wordml" xmlns:wps="http://schemas.microsoft.com/office/word/2010/wordprocessingShape" mc:Ignorable="w14 wp14">
   <w:endnote w:type="separator" w:id="-1">
     <w:p>
       <w:pPr>
@@ -10826,7 +10895,7 @@
 </file>
 
 <file path=word/footer1.xml><?xml version="1.0" encoding="utf-8"?>
-<w:ftr xmlns:wpc="http://schemas.microsoft.com/office/word/2010/wordprocessingCanvas" xmlns:cx="http://schemas.microsoft.com/office/drawing/2014/chartex" xmlns:cx1="http://schemas.microsoft.com/office/drawing/2015/9/8/chartex" xmlns:cx2="http://schemas.microsoft.com/office/drawing/2015/10/21/chartex" xmlns:cx3="http://schemas.microsoft.com/office/drawing/2016/5/9/chartex" xmlns:cx4="http://schemas.microsoft.com/office/drawing/2016/5/10/chartex" xmlns:cx5="http://schemas.microsoft.com/office/drawing/2016/5/11/chartex" xmlns:cx6="http://schemas.microsoft.com/office/drawing/2016/5/12/chartex" xmlns:cx7="http://schemas.microsoft.com/office/drawing/2016/5/13/chartex" xmlns:cx8="http://schemas.microsoft.com/office/drawing/2016/5/14/chartex" xmlns:mc="http://schemas.openxmlformats.org/markup-compatibility/2006" xmlns:aink="http://schemas.microsoft.com/office/drawing/2016/ink" xmlns:am3d="http://schemas.microsoft.com/office/drawing/2017/model3d" xmlns:o="urn:schemas-microsoft-com:office:office" xmlns:r="http://schemas.openxmlformats.org/officeDocument/2006/relationships" xmlns:m="http://schemas.openxmlformats.org/officeDocument/2006/math" xmlns:v="urn:schemas-microsoft-com:vml" xmlns:wp14="http://schemas.microsoft.com/office/word/2010/wordprocessingDrawing" xmlns:wp="http://schemas.openxmlformats.org/drawingml/2006/wordprocessingDrawing" xmlns:w10="urn:schemas-microsoft-com:office:word" xmlns:w="http://schemas.openxmlformats.org/wordprocessingml/2006/main" xmlns:w14="http://schemas.microsoft.com/office/word/2010/wordml" xmlns:w15="http://schemas.microsoft.com/office/word/2012/wordml" xmlns:w16cid="http://schemas.microsoft.com/office/word/2016/wordml/cid" xmlns:w16se="http://schemas.microsoft.com/office/word/2015/wordml/symex" xmlns:wpg="http://schemas.microsoft.com/office/word/2010/wordprocessingGroup" xmlns:wpi="http://schemas.microsoft.com/office/word/2010/wordprocessingInk" xmlns:wne="http://schemas.microsoft.com/office/word/2006/wordml" xmlns:wps="http://schemas.microsoft.com/office/word/2010/wordprocessingShape" mc:Ignorable="w14 w15 w16se w16cid wp14">
+<w:ftr xmlns:wpc="http://schemas.microsoft.com/office/word/2010/wordprocessingCanvas" xmlns:mc="http://schemas.openxmlformats.org/markup-compatibility/2006" xmlns:o="urn:schemas-microsoft-com:office:office" xmlns:r="http://schemas.openxmlformats.org/officeDocument/2006/relationships" xmlns:m="http://schemas.openxmlformats.org/officeDocument/2006/math" xmlns:v="urn:schemas-microsoft-com:vml" xmlns:wp14="http://schemas.microsoft.com/office/word/2010/wordprocessingDrawing" xmlns:wp="http://schemas.openxmlformats.org/drawingml/2006/wordprocessingDrawing" xmlns:w10="urn:schemas-microsoft-com:office:word" xmlns:w="http://schemas.openxmlformats.org/wordprocessingml/2006/main" xmlns:w14="http://schemas.microsoft.com/office/word/2010/wordml" xmlns:wpg="http://schemas.microsoft.com/office/word/2010/wordprocessingGroup" xmlns:wpi="http://schemas.microsoft.com/office/word/2010/wordprocessingInk" xmlns:wne="http://schemas.microsoft.com/office/word/2006/wordml" xmlns:wps="http://schemas.microsoft.com/office/word/2010/wordprocessingShape" mc:Ignorable="w14 wp14">
   <w:tbl>
     <w:tblPr>
       <w:tblW w:w="5000" w:type="pct"/>
@@ -10874,6 +10943,7 @@
               <w:dataBinding w:prefixMappings="xmlns:ns0='http://purl.org/dc/elements/1.1/' xmlns:ns1='http://schemas.openxmlformats.org/package/2006/metadata/core-properties' " w:xpath="/ns1:coreProperties[1]/ns0:title[1]" w:storeItemID="{6C3C8BC8-F283-45AE-878A-BAB7291924A1}"/>
               <w:text/>
             </w:sdtPr>
+            <w:sdtEndPr/>
             <w:sdtContent>
               <w:r>
                 <w:rPr>
@@ -10926,6 +10996,7 @@
             <w:dataBinding w:prefixMappings="xmlns:ns0='http://purl.org/dc/elements/1.1/' xmlns:ns1='http://schemas.openxmlformats.org/package/2006/metadata/core-properties' " w:xpath="/ns1:coreProperties[1]/ns0:creator[1]" w:storeItemID="{6C3C8BC8-F283-45AE-878A-BAB7291924A1}"/>
             <w:text/>
           </w:sdtPr>
+          <w:sdtEndPr/>
           <w:sdtContent>
             <w:p>
               <w:pPr>
@@ -10966,7 +11037,7 @@
 </file>
 
 <file path=word/footnotes.xml><?xml version="1.0" encoding="utf-8"?>
-<w:footnotes xmlns:wpc="http://schemas.microsoft.com/office/word/2010/wordprocessingCanvas" xmlns:cx="http://schemas.microsoft.com/office/drawing/2014/chartex" xmlns:cx1="http://schemas.microsoft.com/office/drawing/2015/9/8/chartex" xmlns:cx2="http://schemas.microsoft.com/office/drawing/2015/10/21/chartex" xmlns:cx3="http://schemas.microsoft.com/office/drawing/2016/5/9/chartex" xmlns:cx4="http://schemas.microsoft.com/office/drawing/2016/5/10/chartex" xmlns:cx5="http://schemas.microsoft.com/office/drawing/2016/5/11/chartex" xmlns:cx6="http://schemas.microsoft.com/office/drawing/2016/5/12/chartex" xmlns:cx7="http://schemas.microsoft.com/office/drawing/2016/5/13/chartex" xmlns:cx8="http://schemas.microsoft.com/office/drawing/2016/5/14/chartex" xmlns:mc="http://schemas.openxmlformats.org/markup-compatibility/2006" xmlns:aink="http://schemas.microsoft.com/office/drawing/2016/ink" xmlns:am3d="http://schemas.microsoft.com/office/drawing/2017/model3d" xmlns:o="urn:schemas-microsoft-com:office:office" xmlns:r="http://schemas.openxmlformats.org/officeDocument/2006/relationships" xmlns:m="http://schemas.openxmlformats.org/officeDocument/2006/math" xmlns:v="urn:schemas-microsoft-com:vml" xmlns:wp14="http://schemas.microsoft.com/office/word/2010/wordprocessingDrawing" xmlns:wp="http://schemas.openxmlformats.org/drawingml/2006/wordprocessingDrawing" xmlns:w10="urn:schemas-microsoft-com:office:word" xmlns:w="http://schemas.openxmlformats.org/wordprocessingml/2006/main" xmlns:w14="http://schemas.microsoft.com/office/word/2010/wordml" xmlns:w15="http://schemas.microsoft.com/office/word/2012/wordml" xmlns:w16cid="http://schemas.microsoft.com/office/word/2016/wordml/cid" xmlns:w16se="http://schemas.microsoft.com/office/word/2015/wordml/symex" xmlns:wpg="http://schemas.microsoft.com/office/word/2010/wordprocessingGroup" xmlns:wpi="http://schemas.microsoft.com/office/word/2010/wordprocessingInk" xmlns:wne="http://schemas.microsoft.com/office/word/2006/wordml" xmlns:wps="http://schemas.microsoft.com/office/word/2010/wordprocessingShape" mc:Ignorable="w14 w15 w16se w16cid wp14">
+<w:footnotes xmlns:wpc="http://schemas.microsoft.com/office/word/2010/wordprocessingCanvas" xmlns:mc="http://schemas.openxmlformats.org/markup-compatibility/2006" xmlns:o="urn:schemas-microsoft-com:office:office" xmlns:r="http://schemas.openxmlformats.org/officeDocument/2006/relationships" xmlns:m="http://schemas.openxmlformats.org/officeDocument/2006/math" xmlns:v="urn:schemas-microsoft-com:vml" xmlns:wp14="http://schemas.microsoft.com/office/word/2010/wordprocessingDrawing" xmlns:wp="http://schemas.openxmlformats.org/drawingml/2006/wordprocessingDrawing" xmlns:w10="urn:schemas-microsoft-com:office:word" xmlns:w="http://schemas.openxmlformats.org/wordprocessingml/2006/main" xmlns:w14="http://schemas.microsoft.com/office/word/2010/wordml" xmlns:wpg="http://schemas.microsoft.com/office/word/2010/wordprocessingGroup" xmlns:wpi="http://schemas.microsoft.com/office/word/2010/wordprocessingInk" xmlns:wne="http://schemas.microsoft.com/office/word/2006/wordml" xmlns:wps="http://schemas.microsoft.com/office/word/2010/wordprocessingShape" mc:Ignorable="w14 wp14">
   <w:footnote w:type="separator" w:id="-1">
     <w:p>
       <w:pPr>
@@ -10991,7 +11062,7 @@
 </file>
 
 <file path=word/header1.xml><?xml version="1.0" encoding="utf-8"?>
-<w:hdr xmlns:wpc="http://schemas.microsoft.com/office/word/2010/wordprocessingCanvas" xmlns:cx="http://schemas.microsoft.com/office/drawing/2014/chartex" xmlns:cx1="http://schemas.microsoft.com/office/drawing/2015/9/8/chartex" xmlns:cx2="http://schemas.microsoft.com/office/drawing/2015/10/21/chartex" xmlns:cx3="http://schemas.microsoft.com/office/drawing/2016/5/9/chartex" xmlns:cx4="http://schemas.microsoft.com/office/drawing/2016/5/10/chartex" xmlns:cx5="http://schemas.microsoft.com/office/drawing/2016/5/11/chartex" xmlns:cx6="http://schemas.microsoft.com/office/drawing/2016/5/12/chartex" xmlns:cx7="http://schemas.microsoft.com/office/drawing/2016/5/13/chartex" xmlns:cx8="http://schemas.microsoft.com/office/drawing/2016/5/14/chartex" xmlns:mc="http://schemas.openxmlformats.org/markup-compatibility/2006" xmlns:aink="http://schemas.microsoft.com/office/drawing/2016/ink" xmlns:am3d="http://schemas.microsoft.com/office/drawing/2017/model3d" xmlns:o="urn:schemas-microsoft-com:office:office" xmlns:r="http://schemas.openxmlformats.org/officeDocument/2006/relationships" xmlns:m="http://schemas.openxmlformats.org/officeDocument/2006/math" xmlns:v="urn:schemas-microsoft-com:vml" xmlns:wp14="http://schemas.microsoft.com/office/word/2010/wordprocessingDrawing" xmlns:wp="http://schemas.openxmlformats.org/drawingml/2006/wordprocessingDrawing" xmlns:w10="urn:schemas-microsoft-com:office:word" xmlns:w="http://schemas.openxmlformats.org/wordprocessingml/2006/main" xmlns:w14="http://schemas.microsoft.com/office/word/2010/wordml" xmlns:w15="http://schemas.microsoft.com/office/word/2012/wordml" xmlns:w16cid="http://schemas.microsoft.com/office/word/2016/wordml/cid" xmlns:w16se="http://schemas.microsoft.com/office/word/2015/wordml/symex" xmlns:wpg="http://schemas.microsoft.com/office/word/2010/wordprocessingGroup" xmlns:wpi="http://schemas.microsoft.com/office/word/2010/wordprocessingInk" xmlns:wne="http://schemas.microsoft.com/office/word/2006/wordml" xmlns:wps="http://schemas.microsoft.com/office/word/2010/wordprocessingShape" mc:Ignorable="w14 w15 w16se w16cid wp14">
+<w:hdr xmlns:wpc="http://schemas.microsoft.com/office/word/2010/wordprocessingCanvas" xmlns:mc="http://schemas.openxmlformats.org/markup-compatibility/2006" xmlns:o="urn:schemas-microsoft-com:office:office" xmlns:r="http://schemas.openxmlformats.org/officeDocument/2006/relationships" xmlns:m="http://schemas.openxmlformats.org/officeDocument/2006/math" xmlns:v="urn:schemas-microsoft-com:vml" xmlns:wp14="http://schemas.microsoft.com/office/word/2010/wordprocessingDrawing" xmlns:wp="http://schemas.openxmlformats.org/drawingml/2006/wordprocessingDrawing" xmlns:w10="urn:schemas-microsoft-com:office:word" xmlns:w="http://schemas.openxmlformats.org/wordprocessingml/2006/main" xmlns:w14="http://schemas.microsoft.com/office/word/2010/wordml" xmlns:wpg="http://schemas.microsoft.com/office/word/2010/wordprocessingGroup" xmlns:wpi="http://schemas.microsoft.com/office/word/2010/wordprocessingInk" xmlns:wne="http://schemas.microsoft.com/office/word/2006/wordml" xmlns:wps="http://schemas.microsoft.com/office/word/2010/wordprocessingShape" mc:Ignorable="w14 wp14">
   <w:tbl>
     <w:tblPr>
       <w:tblW w:w="5000" w:type="pct"/>
@@ -11115,8 +11186,8 @@
 </file>
 
 <file path=word/numbering.xml><?xml version="1.0" encoding="utf-8"?>
-<w:numbering xmlns:wpc="http://schemas.microsoft.com/office/word/2010/wordprocessingCanvas" xmlns:cx="http://schemas.microsoft.com/office/drawing/2014/chartex" xmlns:cx1="http://schemas.microsoft.com/office/drawing/2015/9/8/chartex" xmlns:cx2="http://schemas.microsoft.com/office/drawing/2015/10/21/chartex" xmlns:cx3="http://schemas.microsoft.com/office/drawing/2016/5/9/chartex" xmlns:cx4="http://schemas.microsoft.com/office/drawing/2016/5/10/chartex" xmlns:cx5="http://schemas.microsoft.com/office/drawing/2016/5/11/chartex" xmlns:cx6="http://schemas.microsoft.com/office/drawing/2016/5/12/chartex" xmlns:cx7="http://schemas.microsoft.com/office/drawing/2016/5/13/chartex" xmlns:cx8="http://schemas.microsoft.com/office/drawing/2016/5/14/chartex" xmlns:mc="http://schemas.openxmlformats.org/markup-compatibility/2006" xmlns:aink="http://schemas.microsoft.com/office/drawing/2016/ink" xmlns:am3d="http://schemas.microsoft.com/office/drawing/2017/model3d" xmlns:o="urn:schemas-microsoft-com:office:office" xmlns:r="http://schemas.openxmlformats.org/officeDocument/2006/relationships" xmlns:m="http://schemas.openxmlformats.org/officeDocument/2006/math" xmlns:v="urn:schemas-microsoft-com:vml" xmlns:wp14="http://schemas.microsoft.com/office/word/2010/wordprocessingDrawing" xmlns:wp="http://schemas.openxmlformats.org/drawingml/2006/wordprocessingDrawing" xmlns:w10="urn:schemas-microsoft-com:office:word" xmlns:w="http://schemas.openxmlformats.org/wordprocessingml/2006/main" xmlns:w14="http://schemas.microsoft.com/office/word/2010/wordml" xmlns:w15="http://schemas.microsoft.com/office/word/2012/wordml" xmlns:w16cid="http://schemas.microsoft.com/office/word/2016/wordml/cid" xmlns:w16se="http://schemas.microsoft.com/office/word/2015/wordml/symex" xmlns:wpg="http://schemas.microsoft.com/office/word/2010/wordprocessingGroup" xmlns:wpi="http://schemas.microsoft.com/office/word/2010/wordprocessingInk" xmlns:wne="http://schemas.microsoft.com/office/word/2006/wordml" xmlns:wps="http://schemas.microsoft.com/office/word/2010/wordprocessingShape" mc:Ignorable="w14 w15 w16se w16cid wp14">
-  <w:abstractNum w:abstractNumId="0" w15:restartNumberingAfterBreak="0">
+<w:numbering xmlns:wpc="http://schemas.microsoft.com/office/word/2010/wordprocessingCanvas" xmlns:mc="http://schemas.openxmlformats.org/markup-compatibility/2006" xmlns:o="urn:schemas-microsoft-com:office:office" xmlns:r="http://schemas.openxmlformats.org/officeDocument/2006/relationships" xmlns:m="http://schemas.openxmlformats.org/officeDocument/2006/math" xmlns:v="urn:schemas-microsoft-com:vml" xmlns:wp14="http://schemas.microsoft.com/office/word/2010/wordprocessingDrawing" xmlns:wp="http://schemas.openxmlformats.org/drawingml/2006/wordprocessingDrawing" xmlns:w10="urn:schemas-microsoft-com:office:word" xmlns:w="http://schemas.openxmlformats.org/wordprocessingml/2006/main" xmlns:w14="http://schemas.microsoft.com/office/word/2010/wordml" xmlns:wpg="http://schemas.microsoft.com/office/word/2010/wordprocessingGroup" xmlns:wpi="http://schemas.microsoft.com/office/word/2010/wordprocessingInk" xmlns:wne="http://schemas.microsoft.com/office/word/2006/wordml" xmlns:wps="http://schemas.microsoft.com/office/word/2010/wordprocessingShape" mc:Ignorable="w14 wp14">
+  <w:abstractNum w:abstractNumId="0">
     <w:nsid w:val="04B6667C"/>
     <w:multiLevelType w:val="hybridMultilevel"/>
     <w:tmpl w:val="CCE85670"/>
@@ -11229,7 +11300,7 @@
       </w:rPr>
     </w:lvl>
   </w:abstractNum>
-  <w:abstractNum w:abstractNumId="1" w15:restartNumberingAfterBreak="0">
+  <w:abstractNum w:abstractNumId="1">
     <w:nsid w:val="06F4627D"/>
     <w:multiLevelType w:val="hybridMultilevel"/>
     <w:tmpl w:val="CE82E85C"/>
@@ -11315,7 +11386,7 @@
       </w:pPr>
     </w:lvl>
   </w:abstractNum>
-  <w:abstractNum w:abstractNumId="2" w15:restartNumberingAfterBreak="0">
+  <w:abstractNum w:abstractNumId="2">
     <w:nsid w:val="0A9C4707"/>
     <w:multiLevelType w:val="hybridMultilevel"/>
     <w:tmpl w:val="330CDB12"/>
@@ -11401,7 +11472,7 @@
       </w:pPr>
     </w:lvl>
   </w:abstractNum>
-  <w:abstractNum w:abstractNumId="3" w15:restartNumberingAfterBreak="0">
+  <w:abstractNum w:abstractNumId="3">
     <w:nsid w:val="0C9A211D"/>
     <w:multiLevelType w:val="hybridMultilevel"/>
     <w:tmpl w:val="330CDB12"/>
@@ -11487,7 +11558,7 @@
       </w:pPr>
     </w:lvl>
   </w:abstractNum>
-  <w:abstractNum w:abstractNumId="4" w15:restartNumberingAfterBreak="0">
+  <w:abstractNum w:abstractNumId="4">
     <w:nsid w:val="100B341C"/>
     <w:multiLevelType w:val="hybridMultilevel"/>
     <w:tmpl w:val="6052AEE8"/>
@@ -11576,7 +11647,7 @@
       </w:pPr>
     </w:lvl>
   </w:abstractNum>
-  <w:abstractNum w:abstractNumId="5" w15:restartNumberingAfterBreak="0">
+  <w:abstractNum w:abstractNumId="5">
     <w:nsid w:val="14DB5198"/>
     <w:multiLevelType w:val="hybridMultilevel"/>
     <w:tmpl w:val="330CDB12"/>
@@ -11662,7 +11733,7 @@
       </w:pPr>
     </w:lvl>
   </w:abstractNum>
-  <w:abstractNum w:abstractNumId="6" w15:restartNumberingAfterBreak="0">
+  <w:abstractNum w:abstractNumId="6">
     <w:nsid w:val="15173F87"/>
     <w:multiLevelType w:val="hybridMultilevel"/>
     <w:tmpl w:val="8E0E4118"/>
@@ -11748,7 +11819,7 @@
       </w:pPr>
     </w:lvl>
   </w:abstractNum>
-  <w:abstractNum w:abstractNumId="7" w15:restartNumberingAfterBreak="0">
+  <w:abstractNum w:abstractNumId="7">
     <w:nsid w:val="1E81761D"/>
     <w:multiLevelType w:val="hybridMultilevel"/>
     <w:tmpl w:val="330CDB12"/>
@@ -11834,7 +11905,7 @@
       </w:pPr>
     </w:lvl>
   </w:abstractNum>
-  <w:abstractNum w:abstractNumId="8" w15:restartNumberingAfterBreak="0">
+  <w:abstractNum w:abstractNumId="8">
     <w:nsid w:val="22B70F33"/>
     <w:multiLevelType w:val="hybridMultilevel"/>
     <w:tmpl w:val="7BA0486A"/>
@@ -11947,7 +12018,7 @@
       </w:rPr>
     </w:lvl>
   </w:abstractNum>
-  <w:abstractNum w:abstractNumId="9" w15:restartNumberingAfterBreak="0">
+  <w:abstractNum w:abstractNumId="9">
     <w:nsid w:val="22C225A5"/>
     <w:multiLevelType w:val="hybridMultilevel"/>
     <w:tmpl w:val="D50020EA"/>
@@ -12060,7 +12131,7 @@
       </w:rPr>
     </w:lvl>
   </w:abstractNum>
-  <w:abstractNum w:abstractNumId="10" w15:restartNumberingAfterBreak="0">
+  <w:abstractNum w:abstractNumId="10">
     <w:nsid w:val="23510848"/>
     <w:multiLevelType w:val="hybridMultilevel"/>
     <w:tmpl w:val="330CDB12"/>
@@ -12146,7 +12217,7 @@
       </w:pPr>
     </w:lvl>
   </w:abstractNum>
-  <w:abstractNum w:abstractNumId="11" w15:restartNumberingAfterBreak="0">
+  <w:abstractNum w:abstractNumId="11">
     <w:nsid w:val="2565515E"/>
     <w:multiLevelType w:val="hybridMultilevel"/>
     <w:tmpl w:val="8E0E4118"/>
@@ -12232,7 +12303,7 @@
       </w:pPr>
     </w:lvl>
   </w:abstractNum>
-  <w:abstractNum w:abstractNumId="12" w15:restartNumberingAfterBreak="0">
+  <w:abstractNum w:abstractNumId="12">
     <w:nsid w:val="25D764BA"/>
     <w:multiLevelType w:val="hybridMultilevel"/>
     <w:tmpl w:val="6052AEE8"/>
@@ -12321,7 +12392,7 @@
       </w:pPr>
     </w:lvl>
   </w:abstractNum>
-  <w:abstractNum w:abstractNumId="13" w15:restartNumberingAfterBreak="0">
+  <w:abstractNum w:abstractNumId="13">
     <w:nsid w:val="260B348C"/>
     <w:multiLevelType w:val="hybridMultilevel"/>
     <w:tmpl w:val="594E76E0"/>
@@ -12434,7 +12505,7 @@
       </w:rPr>
     </w:lvl>
   </w:abstractNum>
-  <w:abstractNum w:abstractNumId="14" w15:restartNumberingAfterBreak="0">
+  <w:abstractNum w:abstractNumId="14">
     <w:nsid w:val="2EA777BF"/>
     <w:multiLevelType w:val="hybridMultilevel"/>
     <w:tmpl w:val="330CDB12"/>
@@ -12520,7 +12591,7 @@
       </w:pPr>
     </w:lvl>
   </w:abstractNum>
-  <w:abstractNum w:abstractNumId="15" w15:restartNumberingAfterBreak="0">
+  <w:abstractNum w:abstractNumId="15">
     <w:nsid w:val="341B2C89"/>
     <w:multiLevelType w:val="hybridMultilevel"/>
     <w:tmpl w:val="330CDB12"/>
@@ -12606,7 +12677,7 @@
       </w:pPr>
     </w:lvl>
   </w:abstractNum>
-  <w:abstractNum w:abstractNumId="16" w15:restartNumberingAfterBreak="0">
+  <w:abstractNum w:abstractNumId="16">
     <w:nsid w:val="35C75CDC"/>
     <w:multiLevelType w:val="hybridMultilevel"/>
     <w:tmpl w:val="C73857C8"/>
@@ -12695,7 +12766,7 @@
       </w:pPr>
     </w:lvl>
   </w:abstractNum>
-  <w:abstractNum w:abstractNumId="17" w15:restartNumberingAfterBreak="0">
+  <w:abstractNum w:abstractNumId="17">
     <w:nsid w:val="397D34CE"/>
     <w:multiLevelType w:val="hybridMultilevel"/>
     <w:tmpl w:val="CE82E85C"/>
@@ -12781,7 +12852,7 @@
       </w:pPr>
     </w:lvl>
   </w:abstractNum>
-  <w:abstractNum w:abstractNumId="18" w15:restartNumberingAfterBreak="0">
+  <w:abstractNum w:abstractNumId="18">
     <w:nsid w:val="401829AC"/>
     <w:multiLevelType w:val="hybridMultilevel"/>
     <w:tmpl w:val="DAFA29CA"/>
@@ -12894,7 +12965,7 @@
       </w:rPr>
     </w:lvl>
   </w:abstractNum>
-  <w:abstractNum w:abstractNumId="19" w15:restartNumberingAfterBreak="0">
+  <w:abstractNum w:abstractNumId="19">
     <w:nsid w:val="41CB531E"/>
     <w:multiLevelType w:val="hybridMultilevel"/>
     <w:tmpl w:val="C73857C8"/>
@@ -12983,7 +13054,7 @@
       </w:pPr>
     </w:lvl>
   </w:abstractNum>
-  <w:abstractNum w:abstractNumId="20" w15:restartNumberingAfterBreak="0">
+  <w:abstractNum w:abstractNumId="20">
     <w:nsid w:val="44A07861"/>
     <w:multiLevelType w:val="hybridMultilevel"/>
     <w:tmpl w:val="E42899A6"/>
@@ -13096,7 +13167,7 @@
       </w:rPr>
     </w:lvl>
   </w:abstractNum>
-  <w:abstractNum w:abstractNumId="21" w15:restartNumberingAfterBreak="0">
+  <w:abstractNum w:abstractNumId="21">
     <w:nsid w:val="4A34726E"/>
     <w:multiLevelType w:val="hybridMultilevel"/>
     <w:tmpl w:val="330CDB12"/>
@@ -13182,7 +13253,7 @@
       </w:pPr>
     </w:lvl>
   </w:abstractNum>
-  <w:abstractNum w:abstractNumId="22" w15:restartNumberingAfterBreak="0">
+  <w:abstractNum w:abstractNumId="22">
     <w:nsid w:val="4B4B4F42"/>
     <w:multiLevelType w:val="hybridMultilevel"/>
     <w:tmpl w:val="C73857C8"/>
@@ -13271,7 +13342,7 @@
       </w:pPr>
     </w:lvl>
   </w:abstractNum>
-  <w:abstractNum w:abstractNumId="23" w15:restartNumberingAfterBreak="0">
+  <w:abstractNum w:abstractNumId="23">
     <w:nsid w:val="4BA54E37"/>
     <w:multiLevelType w:val="hybridMultilevel"/>
     <w:tmpl w:val="8E0E4118"/>
@@ -13357,7 +13428,7 @@
       </w:pPr>
     </w:lvl>
   </w:abstractNum>
-  <w:abstractNum w:abstractNumId="24" w15:restartNumberingAfterBreak="0">
+  <w:abstractNum w:abstractNumId="24">
     <w:nsid w:val="4E5A1510"/>
     <w:multiLevelType w:val="hybridMultilevel"/>
     <w:tmpl w:val="6B0C17F6"/>
@@ -13470,7 +13541,7 @@
       </w:rPr>
     </w:lvl>
   </w:abstractNum>
-  <w:abstractNum w:abstractNumId="25" w15:restartNumberingAfterBreak="0">
+  <w:abstractNum w:abstractNumId="25">
     <w:nsid w:val="511A16F5"/>
     <w:multiLevelType w:val="hybridMultilevel"/>
     <w:tmpl w:val="8E0E4118"/>
@@ -13556,7 +13627,7 @@
       </w:pPr>
     </w:lvl>
   </w:abstractNum>
-  <w:abstractNum w:abstractNumId="26" w15:restartNumberingAfterBreak="0">
+  <w:abstractNum w:abstractNumId="26">
     <w:nsid w:val="56E600E9"/>
     <w:multiLevelType w:val="hybridMultilevel"/>
     <w:tmpl w:val="43EE4F2E"/>
@@ -13669,7 +13740,7 @@
       </w:rPr>
     </w:lvl>
   </w:abstractNum>
-  <w:abstractNum w:abstractNumId="27" w15:restartNumberingAfterBreak="0">
+  <w:abstractNum w:abstractNumId="27">
     <w:nsid w:val="57C8699B"/>
     <w:multiLevelType w:val="hybridMultilevel"/>
     <w:tmpl w:val="330CDB12"/>
@@ -13755,7 +13826,7 @@
       </w:pPr>
     </w:lvl>
   </w:abstractNum>
-  <w:abstractNum w:abstractNumId="28" w15:restartNumberingAfterBreak="0">
+  <w:abstractNum w:abstractNumId="28">
     <w:nsid w:val="5CDB00CC"/>
     <w:multiLevelType w:val="hybridMultilevel"/>
     <w:tmpl w:val="330CDB12"/>
@@ -13841,7 +13912,7 @@
       </w:pPr>
     </w:lvl>
   </w:abstractNum>
-  <w:abstractNum w:abstractNumId="29" w15:restartNumberingAfterBreak="0">
+  <w:abstractNum w:abstractNumId="29">
     <w:nsid w:val="5E047DD5"/>
     <w:multiLevelType w:val="hybridMultilevel"/>
     <w:tmpl w:val="4D460E20"/>
@@ -13954,7 +14025,7 @@
       </w:rPr>
     </w:lvl>
   </w:abstractNum>
-  <w:abstractNum w:abstractNumId="30" w15:restartNumberingAfterBreak="0">
+  <w:abstractNum w:abstractNumId="30">
     <w:nsid w:val="5E31379E"/>
     <w:multiLevelType w:val="hybridMultilevel"/>
     <w:tmpl w:val="EBD052B2"/>
@@ -14067,7 +14138,7 @@
       </w:rPr>
     </w:lvl>
   </w:abstractNum>
-  <w:abstractNum w:abstractNumId="31" w15:restartNumberingAfterBreak="0">
+  <w:abstractNum w:abstractNumId="31">
     <w:nsid w:val="60961546"/>
     <w:multiLevelType w:val="hybridMultilevel"/>
     <w:tmpl w:val="9264A782"/>
@@ -14180,7 +14251,7 @@
       </w:rPr>
     </w:lvl>
   </w:abstractNum>
-  <w:abstractNum w:abstractNumId="32" w15:restartNumberingAfterBreak="0">
+  <w:abstractNum w:abstractNumId="32">
     <w:nsid w:val="67FC00F8"/>
     <w:multiLevelType w:val="hybridMultilevel"/>
     <w:tmpl w:val="8E0E4118"/>
@@ -14266,7 +14337,7 @@
       </w:pPr>
     </w:lvl>
   </w:abstractNum>
-  <w:abstractNum w:abstractNumId="33" w15:restartNumberingAfterBreak="0">
+  <w:abstractNum w:abstractNumId="33">
     <w:nsid w:val="68804827"/>
     <w:multiLevelType w:val="hybridMultilevel"/>
     <w:tmpl w:val="8416C4FE"/>
@@ -14379,7 +14450,7 @@
       </w:rPr>
     </w:lvl>
   </w:abstractNum>
-  <w:abstractNum w:abstractNumId="34" w15:restartNumberingAfterBreak="0">
+  <w:abstractNum w:abstractNumId="34">
     <w:nsid w:val="71C43F3A"/>
     <w:multiLevelType w:val="hybridMultilevel"/>
     <w:tmpl w:val="CE82E85C"/>
@@ -14465,7 +14536,7 @@
       </w:pPr>
     </w:lvl>
   </w:abstractNum>
-  <w:abstractNum w:abstractNumId="35" w15:restartNumberingAfterBreak="0">
+  <w:abstractNum w:abstractNumId="35">
     <w:nsid w:val="72DA6BAB"/>
     <w:multiLevelType w:val="hybridMultilevel"/>
     <w:tmpl w:val="A3F814B4"/>
@@ -14551,7 +14622,7 @@
       </w:pPr>
     </w:lvl>
   </w:abstractNum>
-  <w:abstractNum w:abstractNumId="36" w15:restartNumberingAfterBreak="0">
+  <w:abstractNum w:abstractNumId="36">
     <w:nsid w:val="74CE55DE"/>
     <w:multiLevelType w:val="hybridMultilevel"/>
     <w:tmpl w:val="CE82E85C"/>
@@ -14637,7 +14708,7 @@
       </w:pPr>
     </w:lvl>
   </w:abstractNum>
-  <w:abstractNum w:abstractNumId="37" w15:restartNumberingAfterBreak="0">
+  <w:abstractNum w:abstractNumId="37">
     <w:nsid w:val="7ACD6E36"/>
     <w:multiLevelType w:val="hybridMultilevel"/>
     <w:tmpl w:val="330CDB12"/>
@@ -14723,7 +14794,7 @@
       </w:pPr>
     </w:lvl>
   </w:abstractNum>
-  <w:abstractNum w:abstractNumId="38" w15:restartNumberingAfterBreak="0">
+  <w:abstractNum w:abstractNumId="38">
     <w:nsid w:val="7D43556F"/>
     <w:multiLevelType w:val="hybridMultilevel"/>
     <w:tmpl w:val="B6CC4B2C"/>
@@ -14957,7 +15028,7 @@
 </file>
 
 <file path=word/styles.xml><?xml version="1.0" encoding="utf-8"?>
-<w:styles xmlns:mc="http://schemas.openxmlformats.org/markup-compatibility/2006" xmlns:r="http://schemas.openxmlformats.org/officeDocument/2006/relationships" xmlns:w="http://schemas.openxmlformats.org/wordprocessingml/2006/main" xmlns:w14="http://schemas.microsoft.com/office/word/2010/wordml" xmlns:w15="http://schemas.microsoft.com/office/word/2012/wordml" xmlns:w16cid="http://schemas.microsoft.com/office/word/2016/wordml/cid" xmlns:w16se="http://schemas.microsoft.com/office/word/2015/wordml/symex" mc:Ignorable="w14 w15 w16se w16cid">
+<w:styles xmlns:mc="http://schemas.openxmlformats.org/markup-compatibility/2006" xmlns:r="http://schemas.openxmlformats.org/officeDocument/2006/relationships" xmlns:w="http://schemas.openxmlformats.org/wordprocessingml/2006/main" xmlns:w14="http://schemas.microsoft.com/office/word/2010/wordml" mc:Ignorable="w14">
   <w:docDefaults>
     <w:rPrDefault>
       <w:rPr>
@@ -14973,382 +15044,144 @@
       </w:pPr>
     </w:pPrDefault>
   </w:docDefaults>
-  <w:latentStyles w:defLockedState="0" w:defUIPriority="99" w:defSemiHidden="0" w:defUnhideWhenUsed="0" w:defQFormat="0" w:count="375">
-    <w:lsdException w:name="Normal" w:uiPriority="0" w:qFormat="1"/>
-    <w:lsdException w:name="heading 1" w:uiPriority="9" w:qFormat="1"/>
-    <w:lsdException w:name="heading 2" w:semiHidden="1" w:uiPriority="9" w:unhideWhenUsed="1" w:qFormat="1"/>
-    <w:lsdException w:name="heading 3" w:semiHidden="1" w:uiPriority="9" w:unhideWhenUsed="1" w:qFormat="1"/>
-    <w:lsdException w:name="heading 4" w:semiHidden="1" w:uiPriority="9" w:unhideWhenUsed="1" w:qFormat="1"/>
-    <w:lsdException w:name="heading 5" w:semiHidden="1" w:uiPriority="9" w:unhideWhenUsed="1" w:qFormat="1"/>
-    <w:lsdException w:name="heading 6" w:semiHidden="1" w:uiPriority="9" w:unhideWhenUsed="1" w:qFormat="1"/>
-    <w:lsdException w:name="heading 7" w:semiHidden="1" w:uiPriority="9" w:unhideWhenUsed="1" w:qFormat="1"/>
-    <w:lsdException w:name="heading 8" w:semiHidden="1" w:uiPriority="9" w:unhideWhenUsed="1" w:qFormat="1"/>
-    <w:lsdException w:name="heading 9" w:semiHidden="1" w:uiPriority="9" w:unhideWhenUsed="1" w:qFormat="1"/>
-    <w:lsdException w:name="index 1" w:semiHidden="1" w:unhideWhenUsed="1"/>
-    <w:lsdException w:name="index 2" w:semiHidden="1" w:unhideWhenUsed="1"/>
-    <w:lsdException w:name="index 3" w:semiHidden="1" w:unhideWhenUsed="1"/>
-    <w:lsdException w:name="index 4" w:semiHidden="1" w:unhideWhenUsed="1"/>
-    <w:lsdException w:name="index 5" w:semiHidden="1" w:unhideWhenUsed="1"/>
-    <w:lsdException w:name="index 6" w:semiHidden="1" w:unhideWhenUsed="1"/>
-    <w:lsdException w:name="index 7" w:semiHidden="1" w:unhideWhenUsed="1"/>
-    <w:lsdException w:name="index 8" w:semiHidden="1" w:unhideWhenUsed="1"/>
-    <w:lsdException w:name="index 9" w:semiHidden="1" w:unhideWhenUsed="1"/>
-    <w:lsdException w:name="toc 1" w:semiHidden="1" w:uiPriority="39" w:unhideWhenUsed="1"/>
-    <w:lsdException w:name="toc 2" w:semiHidden="1" w:uiPriority="39" w:unhideWhenUsed="1"/>
-    <w:lsdException w:name="toc 3" w:semiHidden="1" w:uiPriority="39" w:unhideWhenUsed="1"/>
-    <w:lsdException w:name="toc 4" w:semiHidden="1" w:uiPriority="39" w:unhideWhenUsed="1"/>
-    <w:lsdException w:name="toc 5" w:semiHidden="1" w:uiPriority="39" w:unhideWhenUsed="1"/>
-    <w:lsdException w:name="toc 6" w:semiHidden="1" w:uiPriority="39" w:unhideWhenUsed="1"/>
-    <w:lsdException w:name="toc 7" w:semiHidden="1" w:uiPriority="39" w:unhideWhenUsed="1"/>
-    <w:lsdException w:name="toc 8" w:semiHidden="1" w:uiPriority="39" w:unhideWhenUsed="1"/>
-    <w:lsdException w:name="toc 9" w:semiHidden="1" w:uiPriority="39" w:unhideWhenUsed="1"/>
-    <w:lsdException w:name="Normal Indent" w:semiHidden="1" w:unhideWhenUsed="1"/>
-    <w:lsdException w:name="footnote text" w:semiHidden="1" w:unhideWhenUsed="1"/>
-    <w:lsdException w:name="annotation text" w:semiHidden="1" w:unhideWhenUsed="1"/>
-    <w:lsdException w:name="header" w:semiHidden="1" w:unhideWhenUsed="1"/>
-    <w:lsdException w:name="footer" w:semiHidden="1" w:unhideWhenUsed="1"/>
-    <w:lsdException w:name="index heading" w:semiHidden="1" w:unhideWhenUsed="1"/>
-    <w:lsdException w:name="caption" w:semiHidden="1" w:uiPriority="35" w:unhideWhenUsed="1" w:qFormat="1"/>
-    <w:lsdException w:name="table of figures" w:semiHidden="1" w:unhideWhenUsed="1"/>
-    <w:lsdException w:name="envelope address" w:semiHidden="1" w:unhideWhenUsed="1"/>
-    <w:lsdException w:name="envelope return" w:semiHidden="1" w:unhideWhenUsed="1"/>
-    <w:lsdException w:name="footnote reference" w:semiHidden="1" w:unhideWhenUsed="1"/>
-    <w:lsdException w:name="annotation reference" w:semiHidden="1" w:unhideWhenUsed="1"/>
-    <w:lsdException w:name="line number" w:semiHidden="1" w:unhideWhenUsed="1"/>
-    <w:lsdException w:name="page number" w:semiHidden="1" w:unhideWhenUsed="1"/>
-    <w:lsdException w:name="endnote reference" w:semiHidden="1" w:unhideWhenUsed="1"/>
-    <w:lsdException w:name="endnote text" w:semiHidden="1" w:unhideWhenUsed="1"/>
-    <w:lsdException w:name="table of authorities" w:semiHidden="1" w:unhideWhenUsed="1"/>
-    <w:lsdException w:name="macro" w:semiHidden="1" w:unhideWhenUsed="1"/>
-    <w:lsdException w:name="toa heading" w:semiHidden="1" w:unhideWhenUsed="1"/>
-    <w:lsdException w:name="List" w:semiHidden="1" w:unhideWhenUsed="1"/>
-    <w:lsdException w:name="List Bullet" w:semiHidden="1" w:unhideWhenUsed="1"/>
-    <w:lsdException w:name="List Number" w:semiHidden="1" w:unhideWhenUsed="1"/>
-    <w:lsdException w:name="List 2" w:semiHidden="1" w:unhideWhenUsed="1"/>
-    <w:lsdException w:name="List 3" w:semiHidden="1" w:unhideWhenUsed="1"/>
-    <w:lsdException w:name="List 4" w:semiHidden="1" w:unhideWhenUsed="1"/>
-    <w:lsdException w:name="List 5" w:semiHidden="1" w:unhideWhenUsed="1"/>
-    <w:lsdException w:name="List Bullet 2" w:semiHidden="1" w:unhideWhenUsed="1"/>
-    <w:lsdException w:name="List Bullet 3" w:semiHidden="1" w:unhideWhenUsed="1"/>
-    <w:lsdException w:name="List Bullet 4" w:semiHidden="1" w:unhideWhenUsed="1"/>
-    <w:lsdException w:name="List Bullet 5" w:semiHidden="1" w:unhideWhenUsed="1"/>
-    <w:lsdException w:name="List Number 2" w:semiHidden="1" w:unhideWhenUsed="1"/>
-    <w:lsdException w:name="List Number 3" w:semiHidden="1" w:unhideWhenUsed="1"/>
-    <w:lsdException w:name="List Number 4" w:semiHidden="1" w:unhideWhenUsed="1"/>
-    <w:lsdException w:name="List Number 5" w:semiHidden="1" w:unhideWhenUsed="1"/>
-    <w:lsdException w:name="Title" w:uiPriority="10" w:qFormat="1"/>
-    <w:lsdException w:name="Closing" w:semiHidden="1" w:unhideWhenUsed="1"/>
-    <w:lsdException w:name="Signature" w:semiHidden="1" w:unhideWhenUsed="1"/>
-    <w:lsdException w:name="Default Paragraph Font" w:semiHidden="1" w:uiPriority="1" w:unhideWhenUsed="1"/>
-    <w:lsdException w:name="Body Text" w:semiHidden="1" w:unhideWhenUsed="1"/>
-    <w:lsdException w:name="Body Text Indent" w:semiHidden="1" w:unhideWhenUsed="1"/>
-    <w:lsdException w:name="List Continue" w:semiHidden="1" w:unhideWhenUsed="1"/>
-    <w:lsdException w:name="List Continue 2" w:semiHidden="1" w:unhideWhenUsed="1"/>
-    <w:lsdException w:name="List Continue 3" w:semiHidden="1" w:unhideWhenUsed="1"/>
-    <w:lsdException w:name="List Continue 4" w:semiHidden="1" w:unhideWhenUsed="1"/>
-    <w:lsdException w:name="List Continue 5" w:semiHidden="1" w:unhideWhenUsed="1"/>
-    <w:lsdException w:name="Message Header" w:semiHidden="1" w:unhideWhenUsed="1"/>
-    <w:lsdException w:name="Subtitle" w:uiPriority="11" w:qFormat="1"/>
-    <w:lsdException w:name="Salutation" w:semiHidden="1" w:unhideWhenUsed="1"/>
-    <w:lsdException w:name="Date" w:semiHidden="1" w:unhideWhenUsed="1"/>
-    <w:lsdException w:name="Body Text First Indent" w:semiHidden="1" w:unhideWhenUsed="1"/>
-    <w:lsdException w:name="Body Text First Indent 2" w:semiHidden="1" w:unhideWhenUsed="1"/>
-    <w:lsdException w:name="Note Heading" w:semiHidden="1" w:unhideWhenUsed="1"/>
-    <w:lsdException w:name="Body Text 2" w:semiHidden="1" w:unhideWhenUsed="1"/>
-    <w:lsdException w:name="Body Text 3" w:semiHidden="1" w:unhideWhenUsed="1"/>
-    <w:lsdException w:name="Body Text Indent 2" w:semiHidden="1" w:unhideWhenUsed="1"/>
-    <w:lsdException w:name="Body Text Indent 3" w:semiHidden="1" w:unhideWhenUsed="1"/>
-    <w:lsdException w:name="Block Text" w:semiHidden="1" w:unhideWhenUsed="1"/>
-    <w:lsdException w:name="Hyperlink" w:semiHidden="1" w:unhideWhenUsed="1"/>
-    <w:lsdException w:name="FollowedHyperlink" w:semiHidden="1" w:unhideWhenUsed="1"/>
-    <w:lsdException w:name="Strong" w:uiPriority="22" w:qFormat="1"/>
-    <w:lsdException w:name="Emphasis" w:uiPriority="20" w:qFormat="1"/>
-    <w:lsdException w:name="Document Map" w:semiHidden="1" w:unhideWhenUsed="1"/>
-    <w:lsdException w:name="Plain Text" w:semiHidden="1" w:unhideWhenUsed="1"/>
-    <w:lsdException w:name="E-mail Signature" w:semiHidden="1" w:unhideWhenUsed="1"/>
-    <w:lsdException w:name="HTML Top of Form" w:semiHidden="1" w:unhideWhenUsed="1"/>
-    <w:lsdException w:name="HTML Bottom of Form" w:semiHidden="1" w:unhideWhenUsed="1"/>
-    <w:lsdException w:name="Normal (Web)" w:semiHidden="1" w:unhideWhenUsed="1"/>
-    <w:lsdException w:name="HTML Acronym" w:semiHidden="1" w:unhideWhenUsed="1"/>
-    <w:lsdException w:name="HTML Address" w:semiHidden="1" w:unhideWhenUsed="1"/>
-    <w:lsdException w:name="HTML Cite" w:semiHidden="1" w:unhideWhenUsed="1"/>
-    <w:lsdException w:name="HTML Code" w:semiHidden="1" w:unhideWhenUsed="1"/>
-    <w:lsdException w:name="HTML Definition" w:semiHidden="1" w:unhideWhenUsed="1"/>
-    <w:lsdException w:name="HTML Keyboard" w:semiHidden="1" w:unhideWhenUsed="1"/>
-    <w:lsdException w:name="HTML Preformatted" w:semiHidden="1" w:unhideWhenUsed="1"/>
-    <w:lsdException w:name="HTML Sample" w:semiHidden="1" w:unhideWhenUsed="1"/>
-    <w:lsdException w:name="HTML Typewriter" w:semiHidden="1" w:unhideWhenUsed="1"/>
-    <w:lsdException w:name="HTML Variable" w:semiHidden="1" w:unhideWhenUsed="1"/>
-    <w:lsdException w:name="Normal Table" w:semiHidden="1" w:unhideWhenUsed="1"/>
-    <w:lsdException w:name="annotation subject" w:semiHidden="1" w:unhideWhenUsed="1"/>
-    <w:lsdException w:name="No List" w:semiHidden="1" w:unhideWhenUsed="1"/>
-    <w:lsdException w:name="Outline List 1" w:semiHidden="1" w:unhideWhenUsed="1"/>
-    <w:lsdException w:name="Outline List 2" w:semiHidden="1" w:unhideWhenUsed="1"/>
-    <w:lsdException w:name="Outline List 3" w:semiHidden="1" w:unhideWhenUsed="1"/>
-    <w:lsdException w:name="Table Simple 1" w:semiHidden="1" w:unhideWhenUsed="1"/>
-    <w:lsdException w:name="Table Simple 2" w:semiHidden="1" w:unhideWhenUsed="1"/>
-    <w:lsdException w:name="Table Simple 3" w:semiHidden="1" w:unhideWhenUsed="1"/>
-    <w:lsdException w:name="Table Classic 1" w:semiHidden="1" w:unhideWhenUsed="1"/>
-    <w:lsdException w:name="Table Classic 2" w:semiHidden="1" w:unhideWhenUsed="1"/>
-    <w:lsdException w:name="Table Classic 3" w:semiHidden="1" w:unhideWhenUsed="1"/>
-    <w:lsdException w:name="Table Classic 4" w:semiHidden="1" w:unhideWhenUsed="1"/>
-    <w:lsdException w:name="Table Colorful 1" w:semiHidden="1" w:unhideWhenUsed="1"/>
-    <w:lsdException w:name="Table Colorful 2" w:semiHidden="1" w:unhideWhenUsed="1"/>
-    <w:lsdException w:name="Table Colorful 3" w:semiHidden="1" w:unhideWhenUsed="1"/>
-    <w:lsdException w:name="Table Columns 1" w:semiHidden="1" w:unhideWhenUsed="1"/>
-    <w:lsdException w:name="Table Columns 2" w:semiHidden="1" w:unhideWhenUsed="1"/>
-    <w:lsdException w:name="Table Columns 3" w:semiHidden="1" w:unhideWhenUsed="1"/>
-    <w:lsdException w:name="Table Columns 4" w:semiHidden="1" w:unhideWhenUsed="1"/>
-    <w:lsdException w:name="Table Columns 5" w:semiHidden="1" w:unhideWhenUsed="1"/>
-    <w:lsdException w:name="Table Grid 1" w:semiHidden="1" w:unhideWhenUsed="1"/>
-    <w:lsdException w:name="Table Grid 2" w:semiHidden="1" w:unhideWhenUsed="1"/>
-    <w:lsdException w:name="Table Grid 3" w:semiHidden="1" w:unhideWhenUsed="1"/>
-    <w:lsdException w:name="Table Grid 4" w:semiHidden="1" w:unhideWhenUsed="1"/>
-    <w:lsdException w:name="Table Grid 5" w:semiHidden="1" w:unhideWhenUsed="1"/>
-    <w:lsdException w:name="Table Grid 6" w:semiHidden="1" w:unhideWhenUsed="1"/>
-    <w:lsdException w:name="Table Grid 7" w:semiHidden="1" w:unhideWhenUsed="1"/>
-    <w:lsdException w:name="Table Grid 8" w:semiHidden="1" w:unhideWhenUsed="1"/>
-    <w:lsdException w:name="Table List 1" w:semiHidden="1" w:unhideWhenUsed="1"/>
-    <w:lsdException w:name="Table List 2" w:semiHidden="1" w:unhideWhenUsed="1"/>
-    <w:lsdException w:name="Table List 3" w:semiHidden="1" w:unhideWhenUsed="1"/>
-    <w:lsdException w:name="Table List 4" w:semiHidden="1" w:unhideWhenUsed="1"/>
-    <w:lsdException w:name="Table List 5" w:semiHidden="1" w:unhideWhenUsed="1"/>
-    <w:lsdException w:name="Table List 6" w:semiHidden="1" w:unhideWhenUsed="1"/>
-    <w:lsdException w:name="Table List 7" w:semiHidden="1" w:unhideWhenUsed="1"/>
-    <w:lsdException w:name="Table List 8" w:semiHidden="1" w:unhideWhenUsed="1"/>
-    <w:lsdException w:name="Table 3D effects 1" w:semiHidden="1" w:unhideWhenUsed="1"/>
-    <w:lsdException w:name="Table 3D effects 2" w:semiHidden="1" w:unhideWhenUsed="1"/>
-    <w:lsdException w:name="Table 3D effects 3" w:semiHidden="1" w:unhideWhenUsed="1"/>
-    <w:lsdException w:name="Table Contemporary" w:semiHidden="1" w:unhideWhenUsed="1"/>
-    <w:lsdException w:name="Table Elegant" w:semiHidden="1" w:unhideWhenUsed="1"/>
-    <w:lsdException w:name="Table Professional" w:semiHidden="1" w:unhideWhenUsed="1"/>
-    <w:lsdException w:name="Table Subtle 1" w:semiHidden="1" w:unhideWhenUsed="1"/>
-    <w:lsdException w:name="Table Subtle 2" w:semiHidden="1" w:unhideWhenUsed="1"/>
-    <w:lsdException w:name="Table Web 1" w:semiHidden="1" w:unhideWhenUsed="1"/>
-    <w:lsdException w:name="Table Web 2" w:semiHidden="1" w:unhideWhenUsed="1"/>
-    <w:lsdException w:name="Table Web 3" w:semiHidden="1" w:unhideWhenUsed="1"/>
-    <w:lsdException w:name="Balloon Text" w:semiHidden="1" w:unhideWhenUsed="1"/>
-    <w:lsdException w:name="Table Grid" w:uiPriority="39"/>
-    <w:lsdException w:name="Table Theme" w:semiHidden="1" w:unhideWhenUsed="1"/>
-    <w:lsdException w:name="Placeholder Text" w:semiHidden="1"/>
-    <w:lsdException w:name="No Spacing" w:uiPriority="1" w:qFormat="1"/>
-    <w:lsdException w:name="Light Shading" w:uiPriority="60"/>
-    <w:lsdException w:name="Light List" w:uiPriority="61"/>
-    <w:lsdException w:name="Light Grid" w:uiPriority="62"/>
-    <w:lsdException w:name="Medium Shading 1" w:uiPriority="63"/>
-    <w:lsdException w:name="Medium Shading 2" w:uiPriority="64"/>
-    <w:lsdException w:name="Medium List 1" w:uiPriority="65"/>
-    <w:lsdException w:name="Medium List 2" w:uiPriority="66"/>
-    <w:lsdException w:name="Medium Grid 1" w:uiPriority="67"/>
-    <w:lsdException w:name="Medium Grid 2" w:uiPriority="68"/>
-    <w:lsdException w:name="Medium Grid 3" w:uiPriority="69"/>
-    <w:lsdException w:name="Dark List" w:uiPriority="70"/>
-    <w:lsdException w:name="Colorful Shading" w:uiPriority="71"/>
-    <w:lsdException w:name="Colorful List" w:uiPriority="72"/>
-    <w:lsdException w:name="Colorful Grid" w:uiPriority="73"/>
-    <w:lsdException w:name="Light Shading Accent 1" w:uiPriority="60"/>
-    <w:lsdException w:name="Light List Accent 1" w:uiPriority="61"/>
-    <w:lsdException w:name="Light Grid Accent 1" w:uiPriority="62"/>
-    <w:lsdException w:name="Medium Shading 1 Accent 1" w:uiPriority="63"/>
-    <w:lsdException w:name="Medium Shading 2 Accent 1" w:uiPriority="64"/>
-    <w:lsdException w:name="Medium List 1 Accent 1" w:uiPriority="65"/>
-    <w:lsdException w:name="Revision" w:semiHidden="1"/>
-    <w:lsdException w:name="List Paragraph" w:uiPriority="34" w:qFormat="1"/>
-    <w:lsdException w:name="Quote" w:uiPriority="29" w:qFormat="1"/>
-    <w:lsdException w:name="Intense Quote" w:uiPriority="30" w:qFormat="1"/>
-    <w:lsdException w:name="Medium List 2 Accent 1" w:uiPriority="66"/>
-    <w:lsdException w:name="Medium Grid 1 Accent 1" w:uiPriority="67"/>
-    <w:lsdException w:name="Medium Grid 2 Accent 1" w:uiPriority="68"/>
-    <w:lsdException w:name="Medium Grid 3 Accent 1" w:uiPriority="69"/>
-    <w:lsdException w:name="Dark List Accent 1" w:uiPriority="70"/>
-    <w:lsdException w:name="Colorful Shading Accent 1" w:uiPriority="71"/>
-    <w:lsdException w:name="Colorful List Accent 1" w:uiPriority="72"/>
-    <w:lsdException w:name="Colorful Grid Accent 1" w:uiPriority="73"/>
-    <w:lsdException w:name="Light Shading Accent 2" w:uiPriority="60"/>
-    <w:lsdException w:name="Light List Accent 2" w:uiPriority="61"/>
-    <w:lsdException w:name="Light Grid Accent 2" w:uiPriority="62"/>
-    <w:lsdException w:name="Medium Shading 1 Accent 2" w:uiPriority="63"/>
-    <w:lsdException w:name="Medium Shading 2 Accent 2" w:uiPriority="64"/>
-    <w:lsdException w:name="Medium List 1 Accent 2" w:uiPriority="65"/>
-    <w:lsdException w:name="Medium List 2 Accent 2" w:uiPriority="66"/>
-    <w:lsdException w:name="Medium Grid 1 Accent 2" w:uiPriority="67"/>
-    <w:lsdException w:name="Medium Grid 2 Accent 2" w:uiPriority="68"/>
-    <w:lsdException w:name="Medium Grid 3 Accent 2" w:uiPriority="69"/>
-    <w:lsdException w:name="Dark List Accent 2" w:uiPriority="70"/>
-    <w:lsdException w:name="Colorful Shading Accent 2" w:uiPriority="71"/>
-    <w:lsdException w:name="Colorful List Accent 2" w:uiPriority="72"/>
-    <w:lsdException w:name="Colorful Grid Accent 2" w:uiPriority="73"/>
-    <w:lsdException w:name="Light Shading Accent 3" w:uiPriority="60"/>
-    <w:lsdException w:name="Light List Accent 3" w:uiPriority="61"/>
-    <w:lsdException w:name="Light Grid Accent 3" w:uiPriority="62"/>
-    <w:lsdException w:name="Medium Shading 1 Accent 3" w:uiPriority="63"/>
-    <w:lsdException w:name="Medium Shading 2 Accent 3" w:uiPriority="64"/>
-    <w:lsdException w:name="Medium List 1 Accent 3" w:uiPriority="65"/>
-    <w:lsdException w:name="Medium List 2 Accent 3" w:uiPriority="66"/>
-    <w:lsdException w:name="Medium Grid 1 Accent 3" w:uiPriority="67"/>
-    <w:lsdException w:name="Medium Grid 2 Accent 3" w:uiPriority="68"/>
-    <w:lsdException w:name="Medium Grid 3 Accent 3" w:uiPriority="69"/>
-    <w:lsdException w:name="Dark List Accent 3" w:uiPriority="70"/>
-    <w:lsdException w:name="Colorful Shading Accent 3" w:uiPriority="71"/>
-    <w:lsdException w:name="Colorful List Accent 3" w:uiPriority="72"/>
-    <w:lsdException w:name="Colorful Grid Accent 3" w:uiPriority="73"/>
-    <w:lsdException w:name="Light Shading Accent 4" w:uiPriority="60"/>
-    <w:lsdException w:name="Light List Accent 4" w:uiPriority="61"/>
-    <w:lsdException w:name="Light Grid Accent 4" w:uiPriority="62"/>
-    <w:lsdException w:name="Medium Shading 1 Accent 4" w:uiPriority="63"/>
-    <w:lsdException w:name="Medium Shading 2 Accent 4" w:uiPriority="64"/>
-    <w:lsdException w:name="Medium List 1 Accent 4" w:uiPriority="65"/>
-    <w:lsdException w:name="Medium List 2 Accent 4" w:uiPriority="66"/>
-    <w:lsdException w:name="Medium Grid 1 Accent 4" w:uiPriority="67"/>
-    <w:lsdException w:name="Medium Grid 2 Accent 4" w:uiPriority="68"/>
-    <w:lsdException w:name="Medium Grid 3 Accent 4" w:uiPriority="69"/>
-    <w:lsdException w:name="Dark List Accent 4" w:uiPriority="70"/>
-    <w:lsdException w:name="Colorful Shading Accent 4" w:uiPriority="71"/>
-    <w:lsdException w:name="Colorful List Accent 4" w:uiPriority="72"/>
-    <w:lsdException w:name="Colorful Grid Accent 4" w:uiPriority="73"/>
-    <w:lsdException w:name="Light Shading Accent 5" w:uiPriority="60"/>
-    <w:lsdException w:name="Light List Accent 5" w:uiPriority="61"/>
-    <w:lsdException w:name="Light Grid Accent 5" w:uiPriority="62"/>
-    <w:lsdException w:name="Medium Shading 1 Accent 5" w:uiPriority="63"/>
-    <w:lsdException w:name="Medium Shading 2 Accent 5" w:uiPriority="64"/>
-    <w:lsdException w:name="Medium List 1 Accent 5" w:uiPriority="65"/>
-    <w:lsdException w:name="Medium List 2 Accent 5" w:uiPriority="66"/>
-    <w:lsdException w:name="Medium Grid 1 Accent 5" w:uiPriority="67"/>
-    <w:lsdException w:name="Medium Grid 2 Accent 5" w:uiPriority="68"/>
-    <w:lsdException w:name="Medium Grid 3 Accent 5" w:uiPriority="69"/>
-    <w:lsdException w:name="Dark List Accent 5" w:uiPriority="70"/>
-    <w:lsdException w:name="Colorful Shading Accent 5" w:uiPriority="71"/>
-    <w:lsdException w:name="Colorful List Accent 5" w:uiPriority="72"/>
-    <w:lsdException w:name="Colorful Grid Accent 5" w:uiPriority="73"/>
-    <w:lsdException w:name="Light Shading Accent 6" w:uiPriority="60"/>
-    <w:lsdException w:name="Light List Accent 6" w:uiPriority="61"/>
-    <w:lsdException w:name="Light Grid Accent 6" w:uiPriority="62"/>
-    <w:lsdException w:name="Medium Shading 1 Accent 6" w:uiPriority="63"/>
-    <w:lsdException w:name="Medium Shading 2 Accent 6" w:uiPriority="64"/>
-    <w:lsdException w:name="Medium List 1 Accent 6" w:uiPriority="65"/>
-    <w:lsdException w:name="Medium List 2 Accent 6" w:uiPriority="66"/>
-    <w:lsdException w:name="Medium Grid 1 Accent 6" w:uiPriority="67"/>
-    <w:lsdException w:name="Medium Grid 2 Accent 6" w:uiPriority="68"/>
-    <w:lsdException w:name="Medium Grid 3 Accent 6" w:uiPriority="69"/>
-    <w:lsdException w:name="Dark List Accent 6" w:uiPriority="70"/>
-    <w:lsdException w:name="Colorful Shading Accent 6" w:uiPriority="71"/>
-    <w:lsdException w:name="Colorful List Accent 6" w:uiPriority="72"/>
-    <w:lsdException w:name="Colorful Grid Accent 6" w:uiPriority="73"/>
-    <w:lsdException w:name="Subtle Emphasis" w:uiPriority="19" w:qFormat="1"/>
-    <w:lsdException w:name="Intense Emphasis" w:uiPriority="21" w:qFormat="1"/>
-    <w:lsdException w:name="Subtle Reference" w:uiPriority="31" w:qFormat="1"/>
-    <w:lsdException w:name="Intense Reference" w:uiPriority="32" w:qFormat="1"/>
-    <w:lsdException w:name="Book Title" w:uiPriority="33" w:qFormat="1"/>
-    <w:lsdException w:name="Bibliography" w:semiHidden="1" w:uiPriority="37" w:unhideWhenUsed="1"/>
-    <w:lsdException w:name="TOC Heading" w:semiHidden="1" w:uiPriority="39" w:unhideWhenUsed="1" w:qFormat="1"/>
-    <w:lsdException w:name="Plain Table 1" w:uiPriority="41"/>
-    <w:lsdException w:name="Plain Table 2" w:uiPriority="42"/>
-    <w:lsdException w:name="Plain Table 3" w:uiPriority="43"/>
-    <w:lsdException w:name="Plain Table 4" w:uiPriority="44"/>
-    <w:lsdException w:name="Plain Table 5" w:uiPriority="45"/>
-    <w:lsdException w:name="Grid Table Light" w:uiPriority="40"/>
-    <w:lsdException w:name="Grid Table 1 Light" w:uiPriority="46"/>
-    <w:lsdException w:name="Grid Table 2" w:uiPriority="47"/>
-    <w:lsdException w:name="Grid Table 3" w:uiPriority="48"/>
-    <w:lsdException w:name="Grid Table 4" w:uiPriority="49"/>
-    <w:lsdException w:name="Grid Table 5 Dark" w:uiPriority="50"/>
-    <w:lsdException w:name="Grid Table 6 Colorful" w:uiPriority="51"/>
-    <w:lsdException w:name="Grid Table 7 Colorful" w:uiPriority="52"/>
-    <w:lsdException w:name="Grid Table 1 Light Accent 1" w:uiPriority="46"/>
-    <w:lsdException w:name="Grid Table 2 Accent 1" w:uiPriority="47"/>
-    <w:lsdException w:name="Grid Table 3 Accent 1" w:uiPriority="48"/>
-    <w:lsdException w:name="Grid Table 4 Accent 1" w:uiPriority="49"/>
-    <w:lsdException w:name="Grid Table 5 Dark Accent 1" w:uiPriority="50"/>
-    <w:lsdException w:name="Grid Table 6 Colorful Accent 1" w:uiPriority="51"/>
-    <w:lsdException w:name="Grid Table 7 Colorful Accent 1" w:uiPriority="52"/>
-    <w:lsdException w:name="Grid Table 1 Light Accent 2" w:uiPriority="46"/>
-    <w:lsdException w:name="Grid Table 2 Accent 2" w:uiPriority="47"/>
-    <w:lsdException w:name="Grid Table 3 Accent 2" w:uiPriority="48"/>
-    <w:lsdException w:name="Grid Table 4 Accent 2" w:uiPriority="49"/>
-    <w:lsdException w:name="Grid Table 5 Dark Accent 2" w:uiPriority="50"/>
-    <w:lsdException w:name="Grid Table 6 Colorful Accent 2" w:uiPriority="51"/>
-    <w:lsdException w:name="Grid Table 7 Colorful Accent 2" w:uiPriority="52"/>
-    <w:lsdException w:name="Grid Table 1 Light Accent 3" w:uiPriority="46"/>
-    <w:lsdException w:name="Grid Table 2 Accent 3" w:uiPriority="47"/>
-    <w:lsdException w:name="Grid Table 3 Accent 3" w:uiPriority="48"/>
-    <w:lsdException w:name="Grid Table 4 Accent 3" w:uiPriority="49"/>
-    <w:lsdException w:name="Grid Table 5 Dark Accent 3" w:uiPriority="50"/>
-    <w:lsdException w:name="Grid Table 6 Colorful Accent 3" w:uiPriority="51"/>
-    <w:lsdException w:name="Grid Table 7 Colorful Accent 3" w:uiPriority="52"/>
-    <w:lsdException w:name="Grid Table 1 Light Accent 4" w:uiPriority="46"/>
-    <w:lsdException w:name="Grid Table 2 Accent 4" w:uiPriority="47"/>
-    <w:lsdException w:name="Grid Table 3 Accent 4" w:uiPriority="48"/>
-    <w:lsdException w:name="Grid Table 4 Accent 4" w:uiPriority="49"/>
-    <w:lsdException w:name="Grid Table 5 Dark Accent 4" w:uiPriority="50"/>
-    <w:lsdException w:name="Grid Table 6 Colorful Accent 4" w:uiPriority="51"/>
-    <w:lsdException w:name="Grid Table 7 Colorful Accent 4" w:uiPriority="52"/>
-    <w:lsdException w:name="Grid Table 1 Light Accent 5" w:uiPriority="46"/>
-    <w:lsdException w:name="Grid Table 2 Accent 5" w:uiPriority="47"/>
-    <w:lsdException w:name="Grid Table 3 Accent 5" w:uiPriority="48"/>
-    <w:lsdException w:name="Grid Table 4 Accent 5" w:uiPriority="49"/>
-    <w:lsdException w:name="Grid Table 5 Dark Accent 5" w:uiPriority="50"/>
-    <w:lsdException w:name="Grid Table 6 Colorful Accent 5" w:uiPriority="51"/>
-    <w:lsdException w:name="Grid Table 7 Colorful Accent 5" w:uiPriority="52"/>
-    <w:lsdException w:name="Grid Table 1 Light Accent 6" w:uiPriority="46"/>
-    <w:lsdException w:name="Grid Table 2 Accent 6" w:uiPriority="47"/>
-    <w:lsdException w:name="Grid Table 3 Accent 6" w:uiPriority="48"/>
-    <w:lsdException w:name="Grid Table 4 Accent 6" w:uiPriority="49"/>
-    <w:lsdException w:name="Grid Table 5 Dark Accent 6" w:uiPriority="50"/>
-    <w:lsdException w:name="Grid Table 6 Colorful Accent 6" w:uiPriority="51"/>
-    <w:lsdException w:name="Grid Table 7 Colorful Accent 6" w:uiPriority="52"/>
-    <w:lsdException w:name="List Table 1 Light" w:uiPriority="46"/>
-    <w:lsdException w:name="List Table 2" w:uiPriority="47"/>
-    <w:lsdException w:name="List Table 3" w:uiPriority="48"/>
-    <w:lsdException w:name="List Table 4" w:uiPriority="49"/>
-    <w:lsdException w:name="List Table 5 Dark" w:uiPriority="50"/>
-    <w:lsdException w:name="List Table 6 Colorful" w:uiPriority="51"/>
-    <w:lsdException w:name="List Table 7 Colorful" w:uiPriority="52"/>
-    <w:lsdException w:name="List Table 1 Light Accent 1" w:uiPriority="46"/>
-    <w:lsdException w:name="List Table 2 Accent 1" w:uiPriority="47"/>
-    <w:lsdException w:name="List Table 3 Accent 1" w:uiPriority="48"/>
-    <w:lsdException w:name="List Table 4 Accent 1" w:uiPriority="49"/>
-    <w:lsdException w:name="List Table 5 Dark Accent 1" w:uiPriority="50"/>
-    <w:lsdException w:name="List Table 6 Colorful Accent 1" w:uiPriority="51"/>
-    <w:lsdException w:name="List Table 7 Colorful Accent 1" w:uiPriority="52"/>
-    <w:lsdException w:name="List Table 1 Light Accent 2" w:uiPriority="46"/>
-    <w:lsdException w:name="List Table 2 Accent 2" w:uiPriority="47"/>
-    <w:lsdException w:name="List Table 3 Accent 2" w:uiPriority="48"/>
-    <w:lsdException w:name="List Table 4 Accent 2" w:uiPriority="49"/>
-    <w:lsdException w:name="List Table 5 Dark Accent 2" w:uiPriority="50"/>
-    <w:lsdException w:name="List Table 6 Colorful Accent 2" w:uiPriority="51"/>
-    <w:lsdException w:name="List Table 7 Colorful Accent 2" w:uiPriority="52"/>
-    <w:lsdException w:name="List Table 1 Light Accent 3" w:uiPriority="46"/>
-    <w:lsdException w:name="List Table 2 Accent 3" w:uiPriority="47"/>
-    <w:lsdException w:name="List Table 3 Accent 3" w:uiPriority="48"/>
-    <w:lsdException w:name="List Table 4 Accent 3" w:uiPriority="49"/>
-    <w:lsdException w:name="List Table 5 Dark Accent 3" w:uiPriority="50"/>
-    <w:lsdException w:name="List Table 6 Colorful Accent 3" w:uiPriority="51"/>
-    <w:lsdException w:name="List Table 7 Colorful Accent 3" w:uiPriority="52"/>
-    <w:lsdException w:name="List Table 1 Light Accent 4" w:uiPriority="46"/>
-    <w:lsdException w:name="List Table 2 Accent 4" w:uiPriority="47"/>
-    <w:lsdException w:name="List Table 3 Accent 4" w:uiPriority="48"/>
-    <w:lsdException w:name="List Table 4 Accent 4" w:uiPriority="49"/>
-    <w:lsdException w:name="List Table 5 Dark Accent 4" w:uiPriority="50"/>
-    <w:lsdException w:name="List Table 6 Colorful Accent 4" w:uiPriority="51"/>
-    <w:lsdException w:name="List Table 7 Colorful Accent 4" w:uiPriority="52"/>
-    <w:lsdException w:name="List Table 1 Light Accent 5" w:uiPriority="46"/>
-    <w:lsdException w:name="List Table 2 Accent 5" w:uiPriority="47"/>
-    <w:lsdException w:name="List Table 3 Accent 5" w:uiPriority="48"/>
-    <w:lsdException w:name="List Table 4 Accent 5" w:uiPriority="49"/>
-    <w:lsdException w:name="List Table 5 Dark Accent 5" w:uiPriority="50"/>
-    <w:lsdException w:name="List Table 6 Colorful Accent 5" w:uiPriority="51"/>
-    <w:lsdException w:name="List Table 7 Colorful Accent 5" w:uiPriority="52"/>
-    <w:lsdException w:name="List Table 1 Light Accent 6" w:uiPriority="46"/>
-    <w:lsdException w:name="List Table 2 Accent 6" w:uiPriority="47"/>
-    <w:lsdException w:name="List Table 3 Accent 6" w:uiPriority="48"/>
-    <w:lsdException w:name="List Table 4 Accent 6" w:uiPriority="49"/>
-    <w:lsdException w:name="List Table 5 Dark Accent 6" w:uiPriority="50"/>
-    <w:lsdException w:name="List Table 6 Colorful Accent 6" w:uiPriority="51"/>
-    <w:lsdException w:name="List Table 7 Colorful Accent 6" w:uiPriority="52"/>
-    <w:lsdException w:name="Mention" w:semiHidden="1" w:unhideWhenUsed="1"/>
-    <w:lsdException w:name="Smart Hyperlink" w:semiHidden="1" w:unhideWhenUsed="1"/>
-    <w:lsdException w:name="Hashtag" w:semiHidden="1" w:unhideWhenUsed="1"/>
-    <w:lsdException w:name="Unresolved Mention" w:semiHidden="1" w:unhideWhenUsed="1"/>
+  <w:latentStyles w:defLockedState="0" w:defUIPriority="99" w:defSemiHidden="1" w:defUnhideWhenUsed="1" w:defQFormat="0" w:count="267">
+    <w:lsdException w:name="Normal" w:semiHidden="0" w:uiPriority="0" w:unhideWhenUsed="0" w:qFormat="1"/>
+    <w:lsdException w:name="heading 1" w:semiHidden="0" w:uiPriority="9" w:unhideWhenUsed="0" w:qFormat="1"/>
+    <w:lsdException w:name="heading 2" w:uiPriority="9" w:qFormat="1"/>
+    <w:lsdException w:name="heading 3" w:uiPriority="9" w:qFormat="1"/>
+    <w:lsdException w:name="heading 4" w:uiPriority="9" w:qFormat="1"/>
+    <w:lsdException w:name="heading 5" w:uiPriority="9" w:qFormat="1"/>
+    <w:lsdException w:name="heading 6" w:uiPriority="9" w:qFormat="1"/>
+    <w:lsdException w:name="heading 7" w:uiPriority="9" w:qFormat="1"/>
+    <w:lsdException w:name="heading 8" w:uiPriority="9" w:qFormat="1"/>
+    <w:lsdException w:name="heading 9" w:uiPriority="9" w:qFormat="1"/>
+    <w:lsdException w:name="toc 1" w:uiPriority="39"/>
+    <w:lsdException w:name="toc 2" w:uiPriority="39"/>
+    <w:lsdException w:name="toc 3" w:uiPriority="39"/>
+    <w:lsdException w:name="toc 4" w:uiPriority="39"/>
+    <w:lsdException w:name="toc 5" w:uiPriority="39"/>
+    <w:lsdException w:name="toc 6" w:uiPriority="39"/>
+    <w:lsdException w:name="toc 7" w:uiPriority="39"/>
+    <w:lsdException w:name="toc 8" w:uiPriority="39"/>
+    <w:lsdException w:name="toc 9" w:uiPriority="39"/>
+    <w:lsdException w:name="caption" w:uiPriority="35" w:qFormat="1"/>
+    <w:lsdException w:name="Title" w:semiHidden="0" w:uiPriority="10" w:unhideWhenUsed="0" w:qFormat="1"/>
+    <w:lsdException w:name="Default Paragraph Font" w:uiPriority="1"/>
+    <w:lsdException w:name="Subtitle" w:semiHidden="0" w:uiPriority="11" w:unhideWhenUsed="0" w:qFormat="1"/>
+    <w:lsdException w:name="Strong" w:semiHidden="0" w:uiPriority="22" w:unhideWhenUsed="0" w:qFormat="1"/>
+    <w:lsdException w:name="Emphasis" w:semiHidden="0" w:uiPriority="20" w:unhideWhenUsed="0" w:qFormat="1"/>
+    <w:lsdException w:name="Table Grid" w:semiHidden="0" w:uiPriority="39" w:unhideWhenUsed="0"/>
+    <w:lsdException w:name="Placeholder Text" w:unhideWhenUsed="0"/>
+    <w:lsdException w:name="No Spacing" w:semiHidden="0" w:uiPriority="1" w:unhideWhenUsed="0" w:qFormat="1"/>
+    <w:lsdException w:name="Light Shading" w:semiHidden="0" w:uiPriority="60" w:unhideWhenUsed="0"/>
+    <w:lsdException w:name="Light List" w:semiHidden="0" w:uiPriority="61" w:unhideWhenUsed="0"/>
+    <w:lsdException w:name="Light Grid" w:semiHidden="0" w:uiPriority="62" w:unhideWhenUsed="0"/>
+    <w:lsdException w:name="Medium Shading 1" w:semiHidden="0" w:uiPriority="63" w:unhideWhenUsed="0"/>
+    <w:lsdException w:name="Medium Shading 2" w:semiHidden="0" w:uiPriority="64" w:unhideWhenUsed="0"/>
+    <w:lsdException w:name="Medium List 1" w:semiHidden="0" w:uiPriority="65" w:unhideWhenUsed="0"/>
+    <w:lsdException w:name="Medium List 2" w:semiHidden="0" w:uiPriority="66" w:unhideWhenUsed="0"/>
+    <w:lsdException w:name="Medium Grid 1" w:semiHidden="0" w:uiPriority="67" w:unhideWhenUsed="0"/>
+    <w:lsdException w:name="Medium Grid 2" w:semiHidden="0" w:uiPriority="68" w:unhideWhenUsed="0"/>
+    <w:lsdException w:name="Medium Grid 3" w:semiHidden="0" w:uiPriority="69" w:unhideWhenUsed="0"/>
+    <w:lsdException w:name="Dark List" w:semiHidden="0" w:uiPriority="70" w:unhideWhenUsed="0"/>
+    <w:lsdException w:name="Colorful Shading" w:semiHidden="0" w:uiPriority="71" w:unhideWhenUsed="0"/>
+    <w:lsdException w:name="Colorful List" w:semiHidden="0" w:uiPriority="72" w:unhideWhenUsed="0"/>
+    <w:lsdException w:name="Colorful Grid" w:semiHidden="0" w:uiPriority="73" w:unhideWhenUsed="0"/>
+    <w:lsdException w:name="Light Shading Accent 1" w:semiHidden="0" w:uiPriority="60" w:unhideWhenUsed="0"/>
+    <w:lsdException w:name="Light List Accent 1" w:semiHidden="0" w:uiPriority="61" w:unhideWhenUsed="0"/>
+    <w:lsdException w:name="Light Grid Accent 1" w:semiHidden="0" w:uiPriority="62" w:unhideWhenUsed="0"/>
+    <w:lsdException w:name="Medium Shading 1 Accent 1" w:semiHidden="0" w:uiPriority="63" w:unhideWhenUsed="0"/>
+    <w:lsdException w:name="Medium Shading 2 Accent 1" w:semiHidden="0" w:uiPriority="64" w:unhideWhenUsed="0"/>
+    <w:lsdException w:name="Medium List 1 Accent 1" w:semiHidden="0" w:uiPriority="65" w:unhideWhenUsed="0"/>
+    <w:lsdException w:name="Revision" w:unhideWhenUsed="0"/>
+    <w:lsdException w:name="List Paragraph" w:semiHidden="0" w:uiPriority="34" w:unhideWhenUsed="0" w:qFormat="1"/>
+    <w:lsdException w:name="Quote" w:semiHidden="0" w:uiPriority="29" w:unhideWhenUsed="0" w:qFormat="1"/>
+    <w:lsdException w:name="Intense Quote" w:semiHidden="0" w:uiPriority="30" w:unhideWhenUsed="0" w:qFormat="1"/>
+    <w:lsdException w:name="Medium List 2 Accent 1" w:semiHidden="0" w:uiPriority="66" w:unhideWhenUsed="0"/>
+    <w:lsdException w:name="Medium Grid 1 Accent 1" w:semiHidden="0" w:uiPriority="67" w:unhideWhenUsed="0"/>
+    <w:lsdException w:name="Medium Grid 2 Accent 1" w:semiHidden="0" w:uiPriority="68" w:unhideWhenUsed="0"/>
+    <w:lsdException w:name="Medium Grid 3 Accent 1" w:semiHidden="0" w:uiPriority="69" w:unhideWhenUsed="0"/>
+    <w:lsdException w:name="Dark List Accent 1" w:semiHidden="0" w:uiPriority="70" w:unhideWhenUsed="0"/>
+    <w:lsdException w:name="Colorful Shading Accent 1" w:semiHidden="0" w:uiPriority="71" w:unhideWhenUsed="0"/>
+    <w:lsdException w:name="Colorful List Accent 1" w:semiHidden="0" w:uiPriority="72" w:unhideWhenUsed="0"/>
+    <w:lsdException w:name="Colorful Grid Accent 1" w:semiHidden="0" w:uiPriority="73" w:unhideWhenUsed="0"/>
+    <w:lsdException w:name="Light Shading Accent 2" w:semiHidden="0" w:uiPriority="60" w:unhideWhenUsed="0"/>
+    <w:lsdException w:name="Light List Accent 2" w:semiHidden="0" w:uiPriority="61" w:unhideWhenUsed="0"/>
+    <w:lsdException w:name="Light Grid Accent 2" w:semiHidden="0" w:uiPriority="62" w:unhideWhenUsed="0"/>
+    <w:lsdException w:name="Medium Shading 1 Accent 2" w:semiHidden="0" w:uiPriority="63" w:unhideWhenUsed="0"/>
+    <w:lsdException w:name="Medium Shading 2 Accent 2" w:semiHidden="0" w:uiPriority="64" w:unhideWhenUsed="0"/>
+    <w:lsdException w:name="Medium List 1 Accent 2" w:semiHidden="0" w:uiPriority="65" w:unhideWhenUsed="0"/>
+    <w:lsdException w:name="Medium List 2 Accent 2" w:semiHidden="0" w:uiPriority="66" w:unhideWhenUsed="0"/>
+    <w:lsdException w:name="Medium Grid 1 Accent 2" w:semiHidden="0" w:uiPriority="67" w:unhideWhenUsed="0"/>
+    <w:lsdException w:name="Medium Grid 2 Accent 2" w:semiHidden="0" w:uiPriority="68" w:unhideWhenUsed="0"/>
+    <w:lsdException w:name="Medium Grid 3 Accent 2" w:semiHidden="0" w:uiPriority="69" w:unhideWhenUsed="0"/>
+    <w:lsdException w:name="Dark List Accent 2" w:semiHidden="0" w:uiPriority="70" w:unhideWhenUsed="0"/>
+    <w:lsdException w:name="Colorful Shading Accent 2" w:semiHidden="0" w:uiPriority="71" w:unhideWhenUsed="0"/>
+    <w:lsdException w:name="Colorful List Accent 2" w:semiHidden="0" w:uiPriority="72" w:unhideWhenUsed="0"/>
+    <w:lsdException w:name="Colorful Grid Accent 2" w:semiHidden="0" w:uiPriority="73" w:unhideWhenUsed="0"/>
+    <w:lsdException w:name="Light Shading Accent 3" w:semiHidden="0" w:uiPriority="60" w:unhideWhenUsed="0"/>
+    <w:lsdException w:name="Light List Accent 3" w:semiHidden="0" w:uiPriority="61" w:unhideWhenUsed="0"/>
+    <w:lsdException w:name="Light Grid Accent 3" w:semiHidden="0" w:uiPriority="62" w:unhideWhenUsed="0"/>
+    <w:lsdException w:name="Medium Shading 1 Accent 3" w:semiHidden="0" w:uiPriority="63" w:unhideWhenUsed="0"/>
+    <w:lsdException w:name="Medium Shading 2 Accent 3" w:semiHidden="0" w:uiPriority="64" w:unhideWhenUsed="0"/>
+    <w:lsdException w:name="Medium List 1 Accent 3" w:semiHidden="0" w:uiPriority="65" w:unhideWhenUsed="0"/>
+    <w:lsdException w:name="Medium List 2 Accent 3" w:semiHidden="0" w:uiPriority="66" w:unhideWhenUsed="0"/>
+    <w:lsdException w:name="Medium Grid 1 Accent 3" w:semiHidden="0" w:uiPriority="67" w:unhideWhenUsed="0"/>
+    <w:lsdException w:name="Medium Grid 2 Accent 3" w:semiHidden="0" w:uiPriority="68" w:unhideWhenUsed="0"/>
+    <w:lsdException w:name="Medium Grid 3 Accent 3" w:semiHidden="0" w:uiPriority="69" w:unhideWhenUsed="0"/>
+    <w:lsdException w:name="Dark List Accent 3" w:semiHidden="0" w:uiPriority="70" w:unhideWhenUsed="0"/>
+    <w:lsdException w:name="Colorful Shading Accent 3" w:semiHidden="0" w:uiPriority="71" w:unhideWhenUsed="0"/>
+    <w:lsdException w:name="Colorful List Accent 3" w:semiHidden="0" w:uiPriority="72" w:unhideWhenUsed="0"/>
+    <w:lsdException w:name="Colorful Grid Accent 3" w:semiHidden="0" w:uiPriority="73" w:unhideWhenUsed="0"/>
+    <w:lsdException w:name="Light Shading Accent 4" w:semiHidden="0" w:uiPriority="60" w:unhideWhenUsed="0"/>
+    <w:lsdException w:name="Light List Accent 4" w:semiHidden="0" w:uiPriority="61" w:unhideWhenUsed="0"/>
+    <w:lsdException w:name="Light Grid Accent 4" w:semiHidden="0" w:uiPriority="62" w:unhideWhenUsed="0"/>
+    <w:lsdException w:name="Medium Shading 1 Accent 4" w:semiHidden="0" w:uiPriority="63" w:unhideWhenUsed="0"/>
+    <w:lsdException w:name="Medium Shading 2 Accent 4" w:semiHidden="0" w:uiPriority="64" w:unhideWhenUsed="0"/>
+    <w:lsdException w:name="Medium List 1 Accent 4" w:semiHidden="0" w:uiPriority="65" w:unhideWhenUsed="0"/>
+    <w:lsdException w:name="Medium List 2 Accent 4" w:semiHidden="0" w:uiPriority="66" w:unhideWhenUsed="0"/>
+    <w:lsdException w:name="Medium Grid 1 Accent 4" w:semiHidden="0" w:uiPriority="67" w:unhideWhenUsed="0"/>
+    <w:lsdException w:name="Medium Grid 2 Accent 4" w:semiHidden="0" w:uiPriority="68" w:unhideWhenUsed="0"/>
+    <w:lsdException w:name="Medium Grid 3 Accent 4" w:semiHidden="0" w:uiPriority="69" w:unhideWhenUsed="0"/>
+    <w:lsdException w:name="Dark List Accent 4" w:semiHidden="0" w:uiPriority="70" w:unhideWhenUsed="0"/>
+    <w:lsdException w:name="Colorful Shading Accent 4" w:semiHidden="0" w:uiPriority="71" w:unhideWhenUsed="0"/>
+    <w:lsdException w:name="Colorful List Accent 4" w:semiHidden="0" w:uiPriority="72" w:unhideWhenUsed="0"/>
+    <w:lsdException w:name="Colorful Grid Accent 4" w:semiHidden="0" w:uiPriority="73" w:unhideWhenUsed="0"/>
+    <w:lsdException w:name="Light Shading Accent 5" w:semiHidden="0" w:uiPriority="60" w:unhideWhenUsed="0"/>
+    <w:lsdException w:name="Light List Accent 5" w:semiHidden="0" w:uiPriority="61" w:unhideWhenUsed="0"/>
+    <w:lsdException w:name="Light Grid Accent 5" w:semiHidden="0" w:uiPriority="62" w:unhideWhenUsed="0"/>
+    <w:lsdException w:name="Medium Shading 1 Accent 5" w:semiHidden="0" w:uiPriority="63" w:unhideWhenUsed="0"/>
+    <w:lsdException w:name="Medium Shading 2 Accent 5" w:semiHidden="0" w:uiPriority="64" w:unhideWhenUsed="0"/>
+    <w:lsdException w:name="Medium List 1 Accent 5" w:semiHidden="0" w:uiPriority="65" w:unhideWhenUsed="0"/>
+    <w:lsdException w:name="Medium List 2 Accent 5" w:semiHidden="0" w:uiPriority="66" w:unhideWhenUsed="0"/>
+    <w:lsdException w:name="Medium Grid 1 Accent 5" w:semiHidden="0" w:uiPriority="67" w:unhideWhenUsed="0"/>
+    <w:lsdException w:name="Medium Grid 2 Accent 5" w:semiHidden="0" w:uiPriority="68" w:unhideWhenUsed="0"/>
+    <w:lsdException w:name="Medium Grid 3 Accent 5" w:semiHidden="0" w:uiPriority="69" w:unhideWhenUsed="0"/>
+    <w:lsdException w:name="Dark List Accent 5" w:semiHidden="0" w:uiPriority="70" w:unhideWhenUsed="0"/>
+    <w:lsdException w:name="Colorful Shading Accent 5" w:semiHidden="0" w:uiPriority="71" w:unhideWhenUsed="0"/>
+    <w:lsdException w:name="Colorful List Accent 5" w:semiHidden="0" w:uiPriority="72" w:unhideWhenUsed="0"/>
+    <w:lsdException w:name="Colorful Grid Accent 5" w:semiHidden="0" w:uiPriority="73" w:unhideWhenUsed="0"/>
+    <w:lsdException w:name="Light Shading Accent 6" w:semiHidden="0" w:uiPriority="60" w:unhideWhenUsed="0"/>
+    <w:lsdException w:name="Light List Accent 6" w:semiHidden="0" w:uiPriority="61" w:unhideWhenUsed="0"/>
+    <w:lsdException w:name="Light Grid Accent 6" w:semiHidden="0" w:uiPriority="62" w:unhideWhenUsed="0"/>
+    <w:lsdException w:name="Medium Shading 1 Accent 6" w:semiHidden="0" w:uiPriority="63" w:unhideWhenUsed="0"/>
+    <w:lsdException w:name="Medium Shading 2 Accent 6" w:semiHidden="0" w:uiPriority="64" w:unhideWhenUsed="0"/>
+    <w:lsdException w:name="Medium List 1 Accent 6" w:semiHidden="0" w:uiPriority="65" w:unhideWhenUsed="0"/>
+    <w:lsdException w:name="Medium List 2 Accent 6" w:semiHidden="0" w:uiPriority="66" w:unhideWhenUsed="0"/>
+    <w:lsdException w:name="Medium Grid 1 Accent 6" w:semiHidden="0" w:uiPriority="67" w:unhideWhenUsed="0"/>
+    <w:lsdException w:name="Medium Grid 2 Accent 6" w:semiHidden="0" w:uiPriority="68" w:unhideWhenUsed="0"/>
+    <w:lsdException w:name="Medium Grid 3 Accent 6" w:semiHidden="0" w:uiPriority="69" w:unhideWhenUsed="0"/>
+    <w:lsdException w:name="Dark List Accent 6" w:semiHidden="0" w:uiPriority="70" w:unhideWhenUsed="0"/>
+    <w:lsdException w:name="Colorful Shading Accent 6" w:semiHidden="0" w:uiPriority="71" w:unhideWhenUsed="0"/>
+    <w:lsdException w:name="Colorful List Accent 6" w:semiHidden="0" w:uiPriority="72" w:unhideWhenUsed="0"/>
+    <w:lsdException w:name="Colorful Grid Accent 6" w:semiHidden="0" w:uiPriority="73" w:unhideWhenUsed="0"/>
+    <w:lsdException w:name="Subtle Emphasis" w:semiHidden="0" w:uiPriority="19" w:unhideWhenUsed="0" w:qFormat="1"/>
+    <w:lsdException w:name="Intense Emphasis" w:semiHidden="0" w:uiPriority="21" w:unhideWhenUsed="0" w:qFormat="1"/>
+    <w:lsdException w:name="Subtle Reference" w:semiHidden="0" w:uiPriority="31" w:unhideWhenUsed="0" w:qFormat="1"/>
+    <w:lsdException w:name="Intense Reference" w:semiHidden="0" w:uiPriority="32" w:unhideWhenUsed="0" w:qFormat="1"/>
+    <w:lsdException w:name="Book Title" w:semiHidden="0" w:uiPriority="33" w:unhideWhenUsed="0" w:qFormat="1"/>
+    <w:lsdException w:name="Bibliography" w:uiPriority="37"/>
+    <w:lsdException w:name="TOC Heading" w:uiPriority="39" w:qFormat="1"/>
   </w:latentStyles>
   <w:style w:type="paragraph" w:default="1" w:styleId="Normal">
     <w:name w:val="Normal"/>
@@ -15504,6 +15337,7 @@
       <w:spacing w:after="0" w:line="240" w:lineRule="auto"/>
     </w:pPr>
     <w:tblPr>
+      <w:tblInd w:w="0" w:type="dxa"/>
       <w:tblBorders>
         <w:top w:val="single" w:sz="4" w:space="0" w:color="auto"/>
         <w:left w:val="single" w:sz="4" w:space="0" w:color="auto"/>
@@ -15512,6 +15346,12 @@
         <w:insideH w:val="single" w:sz="4" w:space="0" w:color="auto"/>
         <w:insideV w:val="single" w:sz="4" w:space="0" w:color="auto"/>
       </w:tblBorders>
+      <w:tblCellMar>
+        <w:top w:w="0" w:type="dxa"/>
+        <w:left w:w="108" w:type="dxa"/>
+        <w:bottom w:w="0" w:type="dxa"/>
+        <w:right w:w="108" w:type="dxa"/>
+      </w:tblCellMar>
     </w:tblPr>
   </w:style>
   <w:style w:type="table" w:customStyle="1" w:styleId="ListTable3-Accent11">
@@ -15525,12 +15365,717 @@
     <w:tblPr>
       <w:tblStyleRowBandSize w:val="1"/>
       <w:tblStyleColBandSize w:val="1"/>
+      <w:tblInd w:w="0" w:type="dxa"/>
       <w:tblBorders>
         <w:top w:val="single" w:sz="4" w:space="0" w:color="4472C4" w:themeColor="accent1"/>
         <w:left w:val="single" w:sz="4" w:space="0" w:color="4472C4" w:themeColor="accent1"/>
         <w:bottom w:val="single" w:sz="4" w:space="0" w:color="4472C4" w:themeColor="accent1"/>
         <w:right w:val="single" w:sz="4" w:space="0" w:color="4472C4" w:themeColor="accent1"/>
       </w:tblBorders>
+      <w:tblCellMar>
+        <w:top w:w="0" w:type="dxa"/>
+        <w:left w:w="108" w:type="dxa"/>
+        <w:bottom w:w="0" w:type="dxa"/>
+        <w:right w:w="108" w:type="dxa"/>
+      </w:tblCellMar>
+    </w:tblPr>
+    <w:tblStylePr w:type="firstRow">
+      <w:rPr>
+        <w:b/>
+        <w:bCs/>
+        <w:color w:val="FFFFFF" w:themeColor="background1"/>
+      </w:rPr>
+      <w:tblPr/>
+      <w:tcPr>
+        <w:shd w:val="clear" w:color="auto" w:fill="4472C4" w:themeFill="accent1"/>
+      </w:tcPr>
+    </w:tblStylePr>
+    <w:tblStylePr w:type="lastRow">
+      <w:rPr>
+        <w:b/>
+        <w:bCs/>
+      </w:rPr>
+      <w:tblPr/>
+      <w:tcPr>
+        <w:tcBorders>
+          <w:top w:val="double" w:sz="4" w:space="0" w:color="4472C4" w:themeColor="accent1"/>
+        </w:tcBorders>
+        <w:shd w:val="clear" w:color="auto" w:fill="FFFFFF" w:themeFill="background1"/>
+      </w:tcPr>
+    </w:tblStylePr>
+    <w:tblStylePr w:type="firstCol">
+      <w:rPr>
+        <w:b/>
+        <w:bCs/>
+      </w:rPr>
+      <w:tblPr/>
+      <w:tcPr>
+        <w:tcBorders>
+          <w:right w:val="nil"/>
+        </w:tcBorders>
+        <w:shd w:val="clear" w:color="auto" w:fill="FFFFFF" w:themeFill="background1"/>
+      </w:tcPr>
+    </w:tblStylePr>
+    <w:tblStylePr w:type="lastCol">
+      <w:rPr>
+        <w:b/>
+        <w:bCs/>
+      </w:rPr>
+      <w:tblPr/>
+      <w:tcPr>
+        <w:tcBorders>
+          <w:left w:val="nil"/>
+        </w:tcBorders>
+        <w:shd w:val="clear" w:color="auto" w:fill="FFFFFF" w:themeFill="background1"/>
+      </w:tcPr>
+    </w:tblStylePr>
+    <w:tblStylePr w:type="band1Vert">
+      <w:tblPr/>
+      <w:tcPr>
+        <w:tcBorders>
+          <w:left w:val="single" w:sz="4" w:space="0" w:color="4472C4" w:themeColor="accent1"/>
+          <w:right w:val="single" w:sz="4" w:space="0" w:color="4472C4" w:themeColor="accent1"/>
+        </w:tcBorders>
+      </w:tcPr>
+    </w:tblStylePr>
+    <w:tblStylePr w:type="band1Horz">
+      <w:tblPr/>
+      <w:tcPr>
+        <w:tcBorders>
+          <w:top w:val="single" w:sz="4" w:space="0" w:color="4472C4" w:themeColor="accent1"/>
+          <w:bottom w:val="single" w:sz="4" w:space="0" w:color="4472C4" w:themeColor="accent1"/>
+          <w:insideH w:val="nil"/>
+        </w:tcBorders>
+      </w:tcPr>
+    </w:tblStylePr>
+    <w:tblStylePr w:type="neCell">
+      <w:tblPr/>
+      <w:tcPr>
+        <w:tcBorders>
+          <w:left w:val="nil"/>
+          <w:bottom w:val="nil"/>
+        </w:tcBorders>
+      </w:tcPr>
+    </w:tblStylePr>
+    <w:tblStylePr w:type="nwCell">
+      <w:tblPr/>
+      <w:tcPr>
+        <w:tcBorders>
+          <w:bottom w:val="nil"/>
+          <w:right w:val="nil"/>
+        </w:tcBorders>
+      </w:tcPr>
+    </w:tblStylePr>
+    <w:tblStylePr w:type="seCell">
+      <w:tblPr/>
+      <w:tcPr>
+        <w:tcBorders>
+          <w:top w:val="double" w:sz="4" w:space="0" w:color="4472C4" w:themeColor="accent1"/>
+          <w:left w:val="nil"/>
+        </w:tcBorders>
+      </w:tcPr>
+    </w:tblStylePr>
+    <w:tblStylePr w:type="swCell">
+      <w:tblPr/>
+      <w:tcPr>
+        <w:tcBorders>
+          <w:top w:val="double" w:sz="4" w:space="0" w:color="4472C4" w:themeColor="accent1"/>
+          <w:right w:val="nil"/>
+        </w:tcBorders>
+      </w:tcPr>
+    </w:tblStylePr>
+  </w:style>
+  <w:style w:type="character" w:customStyle="1" w:styleId="Heading2Char">
+    <w:name w:val="Heading 2 Char"/>
+    <w:basedOn w:val="DefaultParagraphFont"/>
+    <w:link w:val="Heading2"/>
+    <w:uiPriority w:val="9"/>
+    <w:rsid w:val="00781DB0"/>
+    <w:rPr>
+      <w:rFonts w:asciiTheme="majorHAnsi" w:eastAsiaTheme="majorEastAsia" w:hAnsiTheme="majorHAnsi" w:cstheme="majorBidi"/>
+      <w:color w:val="2F5496" w:themeColor="accent1" w:themeShade="BF"/>
+      <w:sz w:val="26"/>
+      <w:szCs w:val="26"/>
+    </w:rPr>
+  </w:style>
+  <w:style w:type="paragraph" w:styleId="TOC1">
+    <w:name w:val="toc 1"/>
+    <w:basedOn w:val="Normal"/>
+    <w:next w:val="Normal"/>
+    <w:autoRedefine/>
+    <w:uiPriority w:val="39"/>
+    <w:unhideWhenUsed/>
+    <w:rsid w:val="00781DB0"/>
+    <w:pPr>
+      <w:spacing w:after="100"/>
+    </w:pPr>
+  </w:style>
+  <w:style w:type="paragraph" w:styleId="TOC2">
+    <w:name w:val="toc 2"/>
+    <w:basedOn w:val="Normal"/>
+    <w:next w:val="Normal"/>
+    <w:autoRedefine/>
+    <w:uiPriority w:val="39"/>
+    <w:unhideWhenUsed/>
+    <w:rsid w:val="00781DB0"/>
+    <w:pPr>
+      <w:spacing w:after="100"/>
+      <w:ind w:left="220"/>
+    </w:pPr>
+  </w:style>
+  <w:style w:type="character" w:styleId="Hyperlink">
+    <w:name w:val="Hyperlink"/>
+    <w:basedOn w:val="DefaultParagraphFont"/>
+    <w:uiPriority w:val="99"/>
+    <w:unhideWhenUsed/>
+    <w:rsid w:val="00781DB0"/>
+    <w:rPr>
+      <w:color w:val="0563C1" w:themeColor="hyperlink"/>
+      <w:u w:val="single"/>
+    </w:rPr>
+  </w:style>
+  <w:style w:type="paragraph" w:styleId="Header">
+    <w:name w:val="header"/>
+    <w:basedOn w:val="Normal"/>
+    <w:link w:val="HeaderChar"/>
+    <w:uiPriority w:val="99"/>
+    <w:unhideWhenUsed/>
+    <w:rsid w:val="00781DB0"/>
+    <w:pPr>
+      <w:tabs>
+        <w:tab w:val="center" w:pos="4680"/>
+        <w:tab w:val="right" w:pos="9360"/>
+      </w:tabs>
+      <w:spacing w:after="0" w:line="240" w:lineRule="auto"/>
+    </w:pPr>
+  </w:style>
+  <w:style w:type="character" w:customStyle="1" w:styleId="HeaderChar">
+    <w:name w:val="Header Char"/>
+    <w:basedOn w:val="DefaultParagraphFont"/>
+    <w:link w:val="Header"/>
+    <w:uiPriority w:val="99"/>
+    <w:rsid w:val="00781DB0"/>
+  </w:style>
+  <w:style w:type="paragraph" w:styleId="Footer">
+    <w:name w:val="footer"/>
+    <w:basedOn w:val="Normal"/>
+    <w:link w:val="FooterChar"/>
+    <w:uiPriority w:val="99"/>
+    <w:unhideWhenUsed/>
+    <w:rsid w:val="00781DB0"/>
+    <w:pPr>
+      <w:tabs>
+        <w:tab w:val="center" w:pos="4680"/>
+        <w:tab w:val="right" w:pos="9360"/>
+      </w:tabs>
+      <w:spacing w:after="0" w:line="240" w:lineRule="auto"/>
+    </w:pPr>
+  </w:style>
+  <w:style w:type="character" w:customStyle="1" w:styleId="FooterChar">
+    <w:name w:val="Footer Char"/>
+    <w:basedOn w:val="DefaultParagraphFont"/>
+    <w:link w:val="Footer"/>
+    <w:uiPriority w:val="99"/>
+    <w:rsid w:val="00781DB0"/>
+  </w:style>
+  <w:style w:type="character" w:customStyle="1" w:styleId="Heading3Char">
+    <w:name w:val="Heading 3 Char"/>
+    <w:basedOn w:val="DefaultParagraphFont"/>
+    <w:link w:val="Heading3"/>
+    <w:uiPriority w:val="9"/>
+    <w:rsid w:val="00226E94"/>
+    <w:rPr>
+      <w:rFonts w:asciiTheme="majorHAnsi" w:eastAsiaTheme="majorEastAsia" w:hAnsiTheme="majorHAnsi" w:cstheme="majorBidi"/>
+      <w:color w:val="1F3763" w:themeColor="accent1" w:themeShade="7F"/>
+      <w:sz w:val="24"/>
+      <w:szCs w:val="24"/>
+    </w:rPr>
+  </w:style>
+  <w:style w:type="paragraph" w:styleId="TOC3">
+    <w:name w:val="toc 3"/>
+    <w:basedOn w:val="Normal"/>
+    <w:next w:val="Normal"/>
+    <w:autoRedefine/>
+    <w:uiPriority w:val="39"/>
+    <w:unhideWhenUsed/>
+    <w:rsid w:val="00450788"/>
+    <w:pPr>
+      <w:spacing w:after="100"/>
+      <w:ind w:left="440"/>
+    </w:pPr>
+  </w:style>
+  <w:style w:type="character" w:styleId="SubtleEmphasis">
+    <w:name w:val="Subtle Emphasis"/>
+    <w:basedOn w:val="DefaultParagraphFont"/>
+    <w:uiPriority w:val="19"/>
+    <w:qFormat/>
+    <w:rsid w:val="00527B46"/>
+    <w:rPr>
+      <w:i/>
+      <w:iCs/>
+      <w:color w:val="404040" w:themeColor="text1" w:themeTint="BF"/>
+    </w:rPr>
+  </w:style>
+  <w:style w:type="paragraph" w:styleId="ListParagraph">
+    <w:name w:val="List Paragraph"/>
+    <w:basedOn w:val="Normal"/>
+    <w:uiPriority w:val="34"/>
+    <w:qFormat/>
+    <w:rsid w:val="00527B46"/>
+    <w:pPr>
+      <w:ind w:left="720"/>
+      <w:contextualSpacing/>
+    </w:pPr>
+  </w:style>
+  <w:style w:type="character" w:customStyle="1" w:styleId="UnresolvedMention1">
+    <w:name w:val="Unresolved Mention1"/>
+    <w:basedOn w:val="DefaultParagraphFont"/>
+    <w:uiPriority w:val="99"/>
+    <w:semiHidden/>
+    <w:unhideWhenUsed/>
+    <w:rsid w:val="00786301"/>
+    <w:rPr>
+      <w:color w:val="605E5C"/>
+      <w:shd w:val="clear" w:color="auto" w:fill="E1DFDD"/>
+    </w:rPr>
+  </w:style>
+  <w:style w:type="character" w:styleId="Strong">
+    <w:name w:val="Strong"/>
+    <w:basedOn w:val="DefaultParagraphFont"/>
+    <w:uiPriority w:val="22"/>
+    <w:qFormat/>
+    <w:rsid w:val="009D1E93"/>
+    <w:rPr>
+      <w:b/>
+      <w:bCs/>
+    </w:rPr>
+  </w:style>
+  <w:style w:type="paragraph" w:styleId="BalloonText">
+    <w:name w:val="Balloon Text"/>
+    <w:basedOn w:val="Normal"/>
+    <w:link w:val="BalloonTextChar"/>
+    <w:uiPriority w:val="99"/>
+    <w:semiHidden/>
+    <w:unhideWhenUsed/>
+    <w:rsid w:val="00DF085F"/>
+    <w:pPr>
+      <w:spacing w:after="0" w:line="240" w:lineRule="auto"/>
+    </w:pPr>
+    <w:rPr>
+      <w:rFonts w:ascii="Segoe UI" w:hAnsi="Segoe UI" w:cs="Segoe UI"/>
+      <w:sz w:val="18"/>
+      <w:szCs w:val="18"/>
+    </w:rPr>
+  </w:style>
+  <w:style w:type="character" w:customStyle="1" w:styleId="BalloonTextChar">
+    <w:name w:val="Balloon Text Char"/>
+    <w:basedOn w:val="DefaultParagraphFont"/>
+    <w:link w:val="BalloonText"/>
+    <w:uiPriority w:val="99"/>
+    <w:semiHidden/>
+    <w:rsid w:val="00DF085F"/>
+    <w:rPr>
+      <w:rFonts w:ascii="Segoe UI" w:hAnsi="Segoe UI" w:cs="Segoe UI"/>
+      <w:sz w:val="18"/>
+      <w:szCs w:val="18"/>
+    </w:rPr>
+  </w:style>
+  <w:style w:type="character" w:styleId="FollowedHyperlink">
+    <w:name w:val="FollowedHyperlink"/>
+    <w:basedOn w:val="DefaultParagraphFont"/>
+    <w:uiPriority w:val="99"/>
+    <w:semiHidden/>
+    <w:unhideWhenUsed/>
+    <w:rsid w:val="00074830"/>
+    <w:rPr>
+      <w:color w:val="954F72" w:themeColor="followedHyperlink"/>
+      <w:u w:val="single"/>
+    </w:rPr>
+  </w:style>
+  <w:style w:type="character" w:customStyle="1" w:styleId="sbrace">
+    <w:name w:val="sbrace"/>
+    <w:basedOn w:val="DefaultParagraphFont"/>
+    <w:rsid w:val="00C42737"/>
+  </w:style>
+  <w:style w:type="character" w:customStyle="1" w:styleId="sobjectk">
+    <w:name w:val="sobjectk"/>
+    <w:basedOn w:val="DefaultParagraphFont"/>
+    <w:rsid w:val="00C42737"/>
+  </w:style>
+  <w:style w:type="character" w:customStyle="1" w:styleId="scolon">
+    <w:name w:val="scolon"/>
+    <w:basedOn w:val="DefaultParagraphFont"/>
+    <w:rsid w:val="00C42737"/>
+  </w:style>
+  <w:style w:type="character" w:customStyle="1" w:styleId="sobjectv">
+    <w:name w:val="sobjectv"/>
+    <w:basedOn w:val="DefaultParagraphFont"/>
+    <w:rsid w:val="00C42737"/>
+  </w:style>
+  <w:style w:type="character" w:customStyle="1" w:styleId="scomma">
+    <w:name w:val="scomma"/>
+    <w:basedOn w:val="DefaultParagraphFont"/>
+    <w:rsid w:val="00C42737"/>
+  </w:style>
+  <w:style w:type="character" w:customStyle="1" w:styleId="sbracket">
+    <w:name w:val="sbracket"/>
+    <w:basedOn w:val="DefaultParagraphFont"/>
+    <w:rsid w:val="00C42737"/>
+  </w:style>
+</w:styles>
+</file>
+
+<file path=word/stylesWithEffects.xml><?xml version="1.0" encoding="utf-8"?>
+<w:styles xmlns:wpc="http://schemas.microsoft.com/office/word/2010/wordprocessingCanvas" xmlns:mc="http://schemas.openxmlformats.org/markup-compatibility/2006" xmlns:o="urn:schemas-microsoft-com:office:office" xmlns:r="http://schemas.openxmlformats.org/officeDocument/2006/relationships" xmlns:m="http://schemas.openxmlformats.org/officeDocument/2006/math" xmlns:v="urn:schemas-microsoft-com:vml" xmlns:wp14="http://schemas.microsoft.com/office/word/2010/wordprocessingDrawing" xmlns:wp="http://schemas.openxmlformats.org/drawingml/2006/wordprocessingDrawing" xmlns:w10="urn:schemas-microsoft-com:office:word" xmlns:w="http://schemas.openxmlformats.org/wordprocessingml/2006/main" xmlns:w14="http://schemas.microsoft.com/office/word/2010/wordml" xmlns:wpg="http://schemas.microsoft.com/office/word/2010/wordprocessingGroup" xmlns:wpi="http://schemas.microsoft.com/office/word/2010/wordprocessingInk" xmlns:wne="http://schemas.microsoft.com/office/word/2006/wordml" xmlns:wps="http://schemas.microsoft.com/office/word/2010/wordprocessingShape" mc:Ignorable="w14 wp14">
+  <w:docDefaults>
+    <w:rPrDefault>
+      <w:rPr>
+        <w:rFonts w:asciiTheme="minorHAnsi" w:eastAsiaTheme="minorHAnsi" w:hAnsiTheme="minorHAnsi" w:cstheme="minorBidi"/>
+        <w:sz w:val="22"/>
+        <w:szCs w:val="22"/>
+        <w:lang w:val="en-US" w:eastAsia="en-US" w:bidi="ar-SA"/>
+      </w:rPr>
+    </w:rPrDefault>
+    <w:pPrDefault>
+      <w:pPr>
+        <w:spacing w:after="160" w:line="259" w:lineRule="auto"/>
+      </w:pPr>
+    </w:pPrDefault>
+  </w:docDefaults>
+  <w:latentStyles w:defLockedState="0" w:defUIPriority="99" w:defSemiHidden="1" w:defUnhideWhenUsed="1" w:defQFormat="0" w:count="267">
+    <w:lsdException w:name="Normal" w:semiHidden="0" w:uiPriority="0" w:unhideWhenUsed="0" w:qFormat="1"/>
+    <w:lsdException w:name="heading 1" w:semiHidden="0" w:uiPriority="9" w:unhideWhenUsed="0" w:qFormat="1"/>
+    <w:lsdException w:name="heading 2" w:uiPriority="9" w:qFormat="1"/>
+    <w:lsdException w:name="heading 3" w:uiPriority="9" w:qFormat="1"/>
+    <w:lsdException w:name="heading 4" w:uiPriority="9" w:qFormat="1"/>
+    <w:lsdException w:name="heading 5" w:uiPriority="9" w:qFormat="1"/>
+    <w:lsdException w:name="heading 6" w:uiPriority="9" w:qFormat="1"/>
+    <w:lsdException w:name="heading 7" w:uiPriority="9" w:qFormat="1"/>
+    <w:lsdException w:name="heading 8" w:uiPriority="9" w:qFormat="1"/>
+    <w:lsdException w:name="heading 9" w:uiPriority="9" w:qFormat="1"/>
+    <w:lsdException w:name="toc 1" w:uiPriority="39"/>
+    <w:lsdException w:name="toc 2" w:uiPriority="39"/>
+    <w:lsdException w:name="toc 3" w:uiPriority="39"/>
+    <w:lsdException w:name="toc 4" w:uiPriority="39"/>
+    <w:lsdException w:name="toc 5" w:uiPriority="39"/>
+    <w:lsdException w:name="toc 6" w:uiPriority="39"/>
+    <w:lsdException w:name="toc 7" w:uiPriority="39"/>
+    <w:lsdException w:name="toc 8" w:uiPriority="39"/>
+    <w:lsdException w:name="toc 9" w:uiPriority="39"/>
+    <w:lsdException w:name="caption" w:uiPriority="35" w:qFormat="1"/>
+    <w:lsdException w:name="Title" w:semiHidden="0" w:uiPriority="10" w:unhideWhenUsed="0" w:qFormat="1"/>
+    <w:lsdException w:name="Default Paragraph Font" w:uiPriority="1"/>
+    <w:lsdException w:name="Subtitle" w:semiHidden="0" w:uiPriority="11" w:unhideWhenUsed="0" w:qFormat="1"/>
+    <w:lsdException w:name="Strong" w:semiHidden="0" w:uiPriority="22" w:unhideWhenUsed="0" w:qFormat="1"/>
+    <w:lsdException w:name="Emphasis" w:semiHidden="0" w:uiPriority="20" w:unhideWhenUsed="0" w:qFormat="1"/>
+    <w:lsdException w:name="Table Grid" w:semiHidden="0" w:uiPriority="39" w:unhideWhenUsed="0"/>
+    <w:lsdException w:name="Placeholder Text" w:unhideWhenUsed="0"/>
+    <w:lsdException w:name="No Spacing" w:semiHidden="0" w:uiPriority="1" w:unhideWhenUsed="0" w:qFormat="1"/>
+    <w:lsdException w:name="Light Shading" w:semiHidden="0" w:uiPriority="60" w:unhideWhenUsed="0"/>
+    <w:lsdException w:name="Light List" w:semiHidden="0" w:uiPriority="61" w:unhideWhenUsed="0"/>
+    <w:lsdException w:name="Light Grid" w:semiHidden="0" w:uiPriority="62" w:unhideWhenUsed="0"/>
+    <w:lsdException w:name="Medium Shading 1" w:semiHidden="0" w:uiPriority="63" w:unhideWhenUsed="0"/>
+    <w:lsdException w:name="Medium Shading 2" w:semiHidden="0" w:uiPriority="64" w:unhideWhenUsed="0"/>
+    <w:lsdException w:name="Medium List 1" w:semiHidden="0" w:uiPriority="65" w:unhideWhenUsed="0"/>
+    <w:lsdException w:name="Medium List 2" w:semiHidden="0" w:uiPriority="66" w:unhideWhenUsed="0"/>
+    <w:lsdException w:name="Medium Grid 1" w:semiHidden="0" w:uiPriority="67" w:unhideWhenUsed="0"/>
+    <w:lsdException w:name="Medium Grid 2" w:semiHidden="0" w:uiPriority="68" w:unhideWhenUsed="0"/>
+    <w:lsdException w:name="Medium Grid 3" w:semiHidden="0" w:uiPriority="69" w:unhideWhenUsed="0"/>
+    <w:lsdException w:name="Dark List" w:semiHidden="0" w:uiPriority="70" w:unhideWhenUsed="0"/>
+    <w:lsdException w:name="Colorful Shading" w:semiHidden="0" w:uiPriority="71" w:unhideWhenUsed="0"/>
+    <w:lsdException w:name="Colorful List" w:semiHidden="0" w:uiPriority="72" w:unhideWhenUsed="0"/>
+    <w:lsdException w:name="Colorful Grid" w:semiHidden="0" w:uiPriority="73" w:unhideWhenUsed="0"/>
+    <w:lsdException w:name="Light Shading Accent 1" w:semiHidden="0" w:uiPriority="60" w:unhideWhenUsed="0"/>
+    <w:lsdException w:name="Light List Accent 1" w:semiHidden="0" w:uiPriority="61" w:unhideWhenUsed="0"/>
+    <w:lsdException w:name="Light Grid Accent 1" w:semiHidden="0" w:uiPriority="62" w:unhideWhenUsed="0"/>
+    <w:lsdException w:name="Medium Shading 1 Accent 1" w:semiHidden="0" w:uiPriority="63" w:unhideWhenUsed="0"/>
+    <w:lsdException w:name="Medium Shading 2 Accent 1" w:semiHidden="0" w:uiPriority="64" w:unhideWhenUsed="0"/>
+    <w:lsdException w:name="Medium List 1 Accent 1" w:semiHidden="0" w:uiPriority="65" w:unhideWhenUsed="0"/>
+    <w:lsdException w:name="Revision" w:unhideWhenUsed="0"/>
+    <w:lsdException w:name="List Paragraph" w:semiHidden="0" w:uiPriority="34" w:unhideWhenUsed="0" w:qFormat="1"/>
+    <w:lsdException w:name="Quote" w:semiHidden="0" w:uiPriority="29" w:unhideWhenUsed="0" w:qFormat="1"/>
+    <w:lsdException w:name="Intense Quote" w:semiHidden="0" w:uiPriority="30" w:unhideWhenUsed="0" w:qFormat="1"/>
+    <w:lsdException w:name="Medium List 2 Accent 1" w:semiHidden="0" w:uiPriority="66" w:unhideWhenUsed="0"/>
+    <w:lsdException w:name="Medium Grid 1 Accent 1" w:semiHidden="0" w:uiPriority="67" w:unhideWhenUsed="0"/>
+    <w:lsdException w:name="Medium Grid 2 Accent 1" w:semiHidden="0" w:uiPriority="68" w:unhideWhenUsed="0"/>
+    <w:lsdException w:name="Medium Grid 3 Accent 1" w:semiHidden="0" w:uiPriority="69" w:unhideWhenUsed="0"/>
+    <w:lsdException w:name="Dark List Accent 1" w:semiHidden="0" w:uiPriority="70" w:unhideWhenUsed="0"/>
+    <w:lsdException w:name="Colorful Shading Accent 1" w:semiHidden="0" w:uiPriority="71" w:unhideWhenUsed="0"/>
+    <w:lsdException w:name="Colorful List Accent 1" w:semiHidden="0" w:uiPriority="72" w:unhideWhenUsed="0"/>
+    <w:lsdException w:name="Colorful Grid Accent 1" w:semiHidden="0" w:uiPriority="73" w:unhideWhenUsed="0"/>
+    <w:lsdException w:name="Light Shading Accent 2" w:semiHidden="0" w:uiPriority="60" w:unhideWhenUsed="0"/>
+    <w:lsdException w:name="Light List Accent 2" w:semiHidden="0" w:uiPriority="61" w:unhideWhenUsed="0"/>
+    <w:lsdException w:name="Light Grid Accent 2" w:semiHidden="0" w:uiPriority="62" w:unhideWhenUsed="0"/>
+    <w:lsdException w:name="Medium Shading 1 Accent 2" w:semiHidden="0" w:uiPriority="63" w:unhideWhenUsed="0"/>
+    <w:lsdException w:name="Medium Shading 2 Accent 2" w:semiHidden="0" w:uiPriority="64" w:unhideWhenUsed="0"/>
+    <w:lsdException w:name="Medium List 1 Accent 2" w:semiHidden="0" w:uiPriority="65" w:unhideWhenUsed="0"/>
+    <w:lsdException w:name="Medium List 2 Accent 2" w:semiHidden="0" w:uiPriority="66" w:unhideWhenUsed="0"/>
+    <w:lsdException w:name="Medium Grid 1 Accent 2" w:semiHidden="0" w:uiPriority="67" w:unhideWhenUsed="0"/>
+    <w:lsdException w:name="Medium Grid 2 Accent 2" w:semiHidden="0" w:uiPriority="68" w:unhideWhenUsed="0"/>
+    <w:lsdException w:name="Medium Grid 3 Accent 2" w:semiHidden="0" w:uiPriority="69" w:unhideWhenUsed="0"/>
+    <w:lsdException w:name="Dark List Accent 2" w:semiHidden="0" w:uiPriority="70" w:unhideWhenUsed="0"/>
+    <w:lsdException w:name="Colorful Shading Accent 2" w:semiHidden="0" w:uiPriority="71" w:unhideWhenUsed="0"/>
+    <w:lsdException w:name="Colorful List Accent 2" w:semiHidden="0" w:uiPriority="72" w:unhideWhenUsed="0"/>
+    <w:lsdException w:name="Colorful Grid Accent 2" w:semiHidden="0" w:uiPriority="73" w:unhideWhenUsed="0"/>
+    <w:lsdException w:name="Light Shading Accent 3" w:semiHidden="0" w:uiPriority="60" w:unhideWhenUsed="0"/>
+    <w:lsdException w:name="Light List Accent 3" w:semiHidden="0" w:uiPriority="61" w:unhideWhenUsed="0"/>
+    <w:lsdException w:name="Light Grid Accent 3" w:semiHidden="0" w:uiPriority="62" w:unhideWhenUsed="0"/>
+    <w:lsdException w:name="Medium Shading 1 Accent 3" w:semiHidden="0" w:uiPriority="63" w:unhideWhenUsed="0"/>
+    <w:lsdException w:name="Medium Shading 2 Accent 3" w:semiHidden="0" w:uiPriority="64" w:unhideWhenUsed="0"/>
+    <w:lsdException w:name="Medium List 1 Accent 3" w:semiHidden="0" w:uiPriority="65" w:unhideWhenUsed="0"/>
+    <w:lsdException w:name="Medium List 2 Accent 3" w:semiHidden="0" w:uiPriority="66" w:unhideWhenUsed="0"/>
+    <w:lsdException w:name="Medium Grid 1 Accent 3" w:semiHidden="0" w:uiPriority="67" w:unhideWhenUsed="0"/>
+    <w:lsdException w:name="Medium Grid 2 Accent 3" w:semiHidden="0" w:uiPriority="68" w:unhideWhenUsed="0"/>
+    <w:lsdException w:name="Medium Grid 3 Accent 3" w:semiHidden="0" w:uiPriority="69" w:unhideWhenUsed="0"/>
+    <w:lsdException w:name="Dark List Accent 3" w:semiHidden="0" w:uiPriority="70" w:unhideWhenUsed="0"/>
+    <w:lsdException w:name="Colorful Shading Accent 3" w:semiHidden="0" w:uiPriority="71" w:unhideWhenUsed="0"/>
+    <w:lsdException w:name="Colorful List Accent 3" w:semiHidden="0" w:uiPriority="72" w:unhideWhenUsed="0"/>
+    <w:lsdException w:name="Colorful Grid Accent 3" w:semiHidden="0" w:uiPriority="73" w:unhideWhenUsed="0"/>
+    <w:lsdException w:name="Light Shading Accent 4" w:semiHidden="0" w:uiPriority="60" w:unhideWhenUsed="0"/>
+    <w:lsdException w:name="Light List Accent 4" w:semiHidden="0" w:uiPriority="61" w:unhideWhenUsed="0"/>
+    <w:lsdException w:name="Light Grid Accent 4" w:semiHidden="0" w:uiPriority="62" w:unhideWhenUsed="0"/>
+    <w:lsdException w:name="Medium Shading 1 Accent 4" w:semiHidden="0" w:uiPriority="63" w:unhideWhenUsed="0"/>
+    <w:lsdException w:name="Medium Shading 2 Accent 4" w:semiHidden="0" w:uiPriority="64" w:unhideWhenUsed="0"/>
+    <w:lsdException w:name="Medium List 1 Accent 4" w:semiHidden="0" w:uiPriority="65" w:unhideWhenUsed="0"/>
+    <w:lsdException w:name="Medium List 2 Accent 4" w:semiHidden="0" w:uiPriority="66" w:unhideWhenUsed="0"/>
+    <w:lsdException w:name="Medium Grid 1 Accent 4" w:semiHidden="0" w:uiPriority="67" w:unhideWhenUsed="0"/>
+    <w:lsdException w:name="Medium Grid 2 Accent 4" w:semiHidden="0" w:uiPriority="68" w:unhideWhenUsed="0"/>
+    <w:lsdException w:name="Medium Grid 3 Accent 4" w:semiHidden="0" w:uiPriority="69" w:unhideWhenUsed="0"/>
+    <w:lsdException w:name="Dark List Accent 4" w:semiHidden="0" w:uiPriority="70" w:unhideWhenUsed="0"/>
+    <w:lsdException w:name="Colorful Shading Accent 4" w:semiHidden="0" w:uiPriority="71" w:unhideWhenUsed="0"/>
+    <w:lsdException w:name="Colorful List Accent 4" w:semiHidden="0" w:uiPriority="72" w:unhideWhenUsed="0"/>
+    <w:lsdException w:name="Colorful Grid Accent 4" w:semiHidden="0" w:uiPriority="73" w:unhideWhenUsed="0"/>
+    <w:lsdException w:name="Light Shading Accent 5" w:semiHidden="0" w:uiPriority="60" w:unhideWhenUsed="0"/>
+    <w:lsdException w:name="Light List Accent 5" w:semiHidden="0" w:uiPriority="61" w:unhideWhenUsed="0"/>
+    <w:lsdException w:name="Light Grid Accent 5" w:semiHidden="0" w:uiPriority="62" w:unhideWhenUsed="0"/>
+    <w:lsdException w:name="Medium Shading 1 Accent 5" w:semiHidden="0" w:uiPriority="63" w:unhideWhenUsed="0"/>
+    <w:lsdException w:name="Medium Shading 2 Accent 5" w:semiHidden="0" w:uiPriority="64" w:unhideWhenUsed="0"/>
+    <w:lsdException w:name="Medium List 1 Accent 5" w:semiHidden="0" w:uiPriority="65" w:unhideWhenUsed="0"/>
+    <w:lsdException w:name="Medium List 2 Accent 5" w:semiHidden="0" w:uiPriority="66" w:unhideWhenUsed="0"/>
+    <w:lsdException w:name="Medium Grid 1 Accent 5" w:semiHidden="0" w:uiPriority="67" w:unhideWhenUsed="0"/>
+    <w:lsdException w:name="Medium Grid 2 Accent 5" w:semiHidden="0" w:uiPriority="68" w:unhideWhenUsed="0"/>
+    <w:lsdException w:name="Medium Grid 3 Accent 5" w:semiHidden="0" w:uiPriority="69" w:unhideWhenUsed="0"/>
+    <w:lsdException w:name="Dark List Accent 5" w:semiHidden="0" w:uiPriority="70" w:unhideWhenUsed="0"/>
+    <w:lsdException w:name="Colorful Shading Accent 5" w:semiHidden="0" w:uiPriority="71" w:unhideWhenUsed="0"/>
+    <w:lsdException w:name="Colorful List Accent 5" w:semiHidden="0" w:uiPriority="72" w:unhideWhenUsed="0"/>
+    <w:lsdException w:name="Colorful Grid Accent 5" w:semiHidden="0" w:uiPriority="73" w:unhideWhenUsed="0"/>
+    <w:lsdException w:name="Light Shading Accent 6" w:semiHidden="0" w:uiPriority="60" w:unhideWhenUsed="0"/>
+    <w:lsdException w:name="Light List Accent 6" w:semiHidden="0" w:uiPriority="61" w:unhideWhenUsed="0"/>
+    <w:lsdException w:name="Light Grid Accent 6" w:semiHidden="0" w:uiPriority="62" w:unhideWhenUsed="0"/>
+    <w:lsdException w:name="Medium Shading 1 Accent 6" w:semiHidden="0" w:uiPriority="63" w:unhideWhenUsed="0"/>
+    <w:lsdException w:name="Medium Shading 2 Accent 6" w:semiHidden="0" w:uiPriority="64" w:unhideWhenUsed="0"/>
+    <w:lsdException w:name="Medium List 1 Accent 6" w:semiHidden="0" w:uiPriority="65" w:unhideWhenUsed="0"/>
+    <w:lsdException w:name="Medium List 2 Accent 6" w:semiHidden="0" w:uiPriority="66" w:unhideWhenUsed="0"/>
+    <w:lsdException w:name="Medium Grid 1 Accent 6" w:semiHidden="0" w:uiPriority="67" w:unhideWhenUsed="0"/>
+    <w:lsdException w:name="Medium Grid 2 Accent 6" w:semiHidden="0" w:uiPriority="68" w:unhideWhenUsed="0"/>
+    <w:lsdException w:name="Medium Grid 3 Accent 6" w:semiHidden="0" w:uiPriority="69" w:unhideWhenUsed="0"/>
+    <w:lsdException w:name="Dark List Accent 6" w:semiHidden="0" w:uiPriority="70" w:unhideWhenUsed="0"/>
+    <w:lsdException w:name="Colorful Shading Accent 6" w:semiHidden="0" w:uiPriority="71" w:unhideWhenUsed="0"/>
+    <w:lsdException w:name="Colorful List Accent 6" w:semiHidden="0" w:uiPriority="72" w:unhideWhenUsed="0"/>
+    <w:lsdException w:name="Colorful Grid Accent 6" w:semiHidden="0" w:uiPriority="73" w:unhideWhenUsed="0"/>
+    <w:lsdException w:name="Subtle Emphasis" w:semiHidden="0" w:uiPriority="19" w:unhideWhenUsed="0" w:qFormat="1"/>
+    <w:lsdException w:name="Intense Emphasis" w:semiHidden="0" w:uiPriority="21" w:unhideWhenUsed="0" w:qFormat="1"/>
+    <w:lsdException w:name="Subtle Reference" w:semiHidden="0" w:uiPriority="31" w:unhideWhenUsed="0" w:qFormat="1"/>
+    <w:lsdException w:name="Intense Reference" w:semiHidden="0" w:uiPriority="32" w:unhideWhenUsed="0" w:qFormat="1"/>
+    <w:lsdException w:name="Book Title" w:semiHidden="0" w:uiPriority="33" w:unhideWhenUsed="0" w:qFormat="1"/>
+    <w:lsdException w:name="Bibliography" w:uiPriority="37"/>
+    <w:lsdException w:name="TOC Heading" w:uiPriority="39" w:qFormat="1"/>
+  </w:latentStyles>
+  <w:style w:type="paragraph" w:default="1" w:styleId="Normal">
+    <w:name w:val="Normal"/>
+    <w:qFormat/>
+    <w:rsid w:val="00131822"/>
+  </w:style>
+  <w:style w:type="paragraph" w:styleId="Heading1">
+    <w:name w:val="heading 1"/>
+    <w:basedOn w:val="Normal"/>
+    <w:next w:val="Normal"/>
+    <w:link w:val="Heading1Char"/>
+    <w:uiPriority w:val="9"/>
+    <w:qFormat/>
+    <w:rsid w:val="00131822"/>
+    <w:pPr>
+      <w:keepNext/>
+      <w:keepLines/>
+      <w:spacing w:before="240" w:after="0"/>
+      <w:outlineLvl w:val="0"/>
+    </w:pPr>
+    <w:rPr>
+      <w:rFonts w:asciiTheme="majorHAnsi" w:eastAsiaTheme="majorEastAsia" w:hAnsiTheme="majorHAnsi" w:cstheme="majorBidi"/>
+      <w:color w:val="2F5496" w:themeColor="accent1" w:themeShade="BF"/>
+      <w:sz w:val="32"/>
+      <w:szCs w:val="32"/>
+    </w:rPr>
+  </w:style>
+  <w:style w:type="paragraph" w:styleId="Heading2">
+    <w:name w:val="heading 2"/>
+    <w:basedOn w:val="Normal"/>
+    <w:next w:val="Normal"/>
+    <w:link w:val="Heading2Char"/>
+    <w:uiPriority w:val="9"/>
+    <w:unhideWhenUsed/>
+    <w:qFormat/>
+    <w:rsid w:val="00781DB0"/>
+    <w:pPr>
+      <w:keepNext/>
+      <w:keepLines/>
+      <w:spacing w:before="40" w:after="0"/>
+      <w:outlineLvl w:val="1"/>
+    </w:pPr>
+    <w:rPr>
+      <w:rFonts w:asciiTheme="majorHAnsi" w:eastAsiaTheme="majorEastAsia" w:hAnsiTheme="majorHAnsi" w:cstheme="majorBidi"/>
+      <w:color w:val="2F5496" w:themeColor="accent1" w:themeShade="BF"/>
+      <w:sz w:val="26"/>
+      <w:szCs w:val="26"/>
+    </w:rPr>
+  </w:style>
+  <w:style w:type="paragraph" w:styleId="Heading3">
+    <w:name w:val="heading 3"/>
+    <w:basedOn w:val="Normal"/>
+    <w:next w:val="Normal"/>
+    <w:link w:val="Heading3Char"/>
+    <w:uiPriority w:val="9"/>
+    <w:unhideWhenUsed/>
+    <w:qFormat/>
+    <w:rsid w:val="00226E94"/>
+    <w:pPr>
+      <w:keepNext/>
+      <w:keepLines/>
+      <w:spacing w:before="40" w:after="0"/>
+      <w:outlineLvl w:val="2"/>
+    </w:pPr>
+    <w:rPr>
+      <w:rFonts w:asciiTheme="majorHAnsi" w:eastAsiaTheme="majorEastAsia" w:hAnsiTheme="majorHAnsi" w:cstheme="majorBidi"/>
+      <w:color w:val="1F3763" w:themeColor="accent1" w:themeShade="7F"/>
+      <w:sz w:val="24"/>
+      <w:szCs w:val="24"/>
+    </w:rPr>
+  </w:style>
+  <w:style w:type="character" w:default="1" w:styleId="DefaultParagraphFont">
+    <w:name w:val="Default Paragraph Font"/>
+    <w:uiPriority w:val="1"/>
+    <w:semiHidden/>
+    <w:unhideWhenUsed/>
+  </w:style>
+  <w:style w:type="table" w:default="1" w:styleId="TableNormal">
+    <w:name w:val="Normal Table"/>
+    <w:uiPriority w:val="99"/>
+    <w:semiHidden/>
+    <w:unhideWhenUsed/>
+    <w:tblPr>
+      <w:tblInd w:w="0" w:type="dxa"/>
+      <w:tblCellMar>
+        <w:top w:w="0" w:type="dxa"/>
+        <w:left w:w="108" w:type="dxa"/>
+        <w:bottom w:w="0" w:type="dxa"/>
+        <w:right w:w="108" w:type="dxa"/>
+      </w:tblCellMar>
+    </w:tblPr>
+  </w:style>
+  <w:style w:type="numbering" w:default="1" w:styleId="NoList">
+    <w:name w:val="No List"/>
+    <w:uiPriority w:val="99"/>
+    <w:semiHidden/>
+    <w:unhideWhenUsed/>
+  </w:style>
+  <w:style w:type="paragraph" w:styleId="NoSpacing">
+    <w:name w:val="No Spacing"/>
+    <w:link w:val="NoSpacingChar"/>
+    <w:uiPriority w:val="1"/>
+    <w:qFormat/>
+    <w:rsid w:val="00131822"/>
+    <w:pPr>
+      <w:spacing w:after="0" w:line="240" w:lineRule="auto"/>
+    </w:pPr>
+    <w:rPr>
+      <w:rFonts w:eastAsiaTheme="minorEastAsia"/>
+    </w:rPr>
+  </w:style>
+  <w:style w:type="character" w:customStyle="1" w:styleId="NoSpacingChar">
+    <w:name w:val="No Spacing Char"/>
+    <w:basedOn w:val="DefaultParagraphFont"/>
+    <w:link w:val="NoSpacing"/>
+    <w:uiPriority w:val="1"/>
+    <w:rsid w:val="00131822"/>
+    <w:rPr>
+      <w:rFonts w:eastAsiaTheme="minorEastAsia"/>
+    </w:rPr>
+  </w:style>
+  <w:style w:type="character" w:customStyle="1" w:styleId="Heading1Char">
+    <w:name w:val="Heading 1 Char"/>
+    <w:basedOn w:val="DefaultParagraphFont"/>
+    <w:link w:val="Heading1"/>
+    <w:uiPriority w:val="9"/>
+    <w:rsid w:val="00131822"/>
+    <w:rPr>
+      <w:rFonts w:asciiTheme="majorHAnsi" w:eastAsiaTheme="majorEastAsia" w:hAnsiTheme="majorHAnsi" w:cstheme="majorBidi"/>
+      <w:color w:val="2F5496" w:themeColor="accent1" w:themeShade="BF"/>
+      <w:sz w:val="32"/>
+      <w:szCs w:val="32"/>
+    </w:rPr>
+  </w:style>
+  <w:style w:type="paragraph" w:styleId="TOCHeading">
+    <w:name w:val="TOC Heading"/>
+    <w:basedOn w:val="Heading1"/>
+    <w:next w:val="Normal"/>
+    <w:uiPriority w:val="39"/>
+    <w:unhideWhenUsed/>
+    <w:qFormat/>
+    <w:rsid w:val="00781DB0"/>
+    <w:pPr>
+      <w:outlineLvl w:val="9"/>
+    </w:pPr>
+  </w:style>
+  <w:style w:type="table" w:styleId="TableGrid">
+    <w:name w:val="Table Grid"/>
+    <w:basedOn w:val="TableNormal"/>
+    <w:uiPriority w:val="39"/>
+    <w:rsid w:val="00781DB0"/>
+    <w:pPr>
+      <w:spacing w:after="0" w:line="240" w:lineRule="auto"/>
+    </w:pPr>
+    <w:tblPr>
+      <w:tblInd w:w="0" w:type="dxa"/>
+      <w:tblBorders>
+        <w:top w:val="single" w:sz="4" w:space="0" w:color="auto"/>
+        <w:left w:val="single" w:sz="4" w:space="0" w:color="auto"/>
+        <w:bottom w:val="single" w:sz="4" w:space="0" w:color="auto"/>
+        <w:right w:val="single" w:sz="4" w:space="0" w:color="auto"/>
+        <w:insideH w:val="single" w:sz="4" w:space="0" w:color="auto"/>
+        <w:insideV w:val="single" w:sz="4" w:space="0" w:color="auto"/>
+      </w:tblBorders>
+      <w:tblCellMar>
+        <w:top w:w="0" w:type="dxa"/>
+        <w:left w:w="108" w:type="dxa"/>
+        <w:bottom w:w="0" w:type="dxa"/>
+        <w:right w:w="108" w:type="dxa"/>
+      </w:tblCellMar>
+    </w:tblPr>
+  </w:style>
+  <w:style w:type="table" w:customStyle="1" w:styleId="ListTable3-Accent11">
+    <w:name w:val="List Table 3 - Accent 11"/>
+    <w:basedOn w:val="TableNormal"/>
+    <w:uiPriority w:val="48"/>
+    <w:rsid w:val="00781DB0"/>
+    <w:pPr>
+      <w:spacing w:after="0" w:line="240" w:lineRule="auto"/>
+    </w:pPr>
+    <w:tblPr>
+      <w:tblStyleRowBandSize w:val="1"/>
+      <w:tblStyleColBandSize w:val="1"/>
+      <w:tblInd w:w="0" w:type="dxa"/>
+      <w:tblBorders>
+        <w:top w:val="single" w:sz="4" w:space="0" w:color="4472C4" w:themeColor="accent1"/>
+        <w:left w:val="single" w:sz="4" w:space="0" w:color="4472C4" w:themeColor="accent1"/>
+        <w:bottom w:val="single" w:sz="4" w:space="0" w:color="4472C4" w:themeColor="accent1"/>
+        <w:right w:val="single" w:sz="4" w:space="0" w:color="4472C4" w:themeColor="accent1"/>
+      </w:tblBorders>
+      <w:tblCellMar>
+        <w:top w:w="0" w:type="dxa"/>
+        <w:left w:w="108" w:type="dxa"/>
+        <w:bottom w:w="0" w:type="dxa"/>
+        <w:right w:w="108" w:type="dxa"/>
+      </w:tblCellMar>
     </w:tblPr>
     <w:tblStylePr w:type="firstRow">
       <w:rPr>
@@ -16133,7 +16678,7 @@
   <a:extraClrSchemeLst/>
   <a:extLst>
     <a:ext uri="{05A4C25C-085E-4340-85A3-A5531E510DB2}">
-      <thm15:themeFamily xmlns:thm15="http://schemas.microsoft.com/office/thememl/2012/main" name="Office Theme" id="{62F939B6-93AF-4DB8-9C6B-D6C7DFDC589F}" vid="{4A3C46E8-61CC-4603-A589-7422A47A8E4A}"/>
+      <thm15:themeFamily xmlns:thm15="http://schemas.microsoft.com/office/thememl/2012/main" xmlns="" name="Office Theme" id="{62F939B6-93AF-4DB8-9C6B-D6C7DFDC589F}" vid="{4A3C46E8-61CC-4603-A589-7422A47A8E4A}"/>
     </a:ext>
   </a:extLst>
 </a:theme>
@@ -16163,7 +16708,7 @@
 </file>
 
 <file path=customXml/itemProps2.xml><?xml version="1.0" encoding="utf-8"?>
-<ds:datastoreItem xmlns:ds="http://schemas.openxmlformats.org/officeDocument/2006/customXml" ds:itemID="{9FA400E2-DC91-4F7C-AE59-9509A12565E7}">
+<ds:datastoreItem xmlns:ds="http://schemas.openxmlformats.org/officeDocument/2006/customXml" ds:itemID="{101DC9A1-0357-485E-A107-F8FA137FB8C2}">
   <ds:schemaRefs>
     <ds:schemaRef ds:uri="http://schemas.openxmlformats.org/officeDocument/2006/bibliography"/>
   </ds:schemaRefs>

</xml_diff>